<commit_message>
Edite el archivo word
</commit_message>
<xml_diff>
--- a/Documentacion.docx
+++ b/Documentacion.docx
@@ -40,7 +40,7 @@
                     </pic:cNvPicPr>
                   </pic:nvPicPr>
                   <pic:blipFill>
-                    <a:blip r:embed="rId6" cstate="print">
+                    <a:blip r:embed="rId7" cstate="print">
                       <a:extLst>
                         <a:ext uri="{28A0092B-C50C-407E-A947-70E740481C1C}">
                           <a14:useLocalDpi xmlns:a14="http://schemas.microsoft.com/office/drawing/2010/main" val="0"/>
@@ -107,7 +107,7 @@
                     </pic:cNvPicPr>
                   </pic:nvPicPr>
                   <pic:blipFill>
-                    <a:blip r:embed="rId7" cstate="print">
+                    <a:blip r:embed="rId8" cstate="print">
                       <a:extLst>
                         <a:ext uri="{28A0092B-C50C-407E-A947-70E740481C1C}">
                           <a14:useLocalDpi xmlns:a14="http://schemas.microsoft.com/office/drawing/2010/main" val="0"/>
@@ -752,8 +752,8 @@
           <w:szCs w:val="20"/>
         </w:rPr>
         <w:sectPr>
-          <w:headerReference w:type="default" r:id="rId8"/>
-          <w:headerReference w:type="first" r:id="rId9"/>
+          <w:headerReference w:type="default" r:id="rId9"/>
+          <w:headerReference w:type="first" r:id="rId10"/>
           <w:pgSz w:w="12240" w:h="15840"/>
           <w:pgMar w:top="851" w:right="851" w:bottom="851" w:left="851" w:header="454" w:footer="708" w:gutter="0"/>
           <w:cols w:space="708"/>
@@ -766,18 +766,20 @@
       <w:pPr>
         <w:spacing w:after="0" w:line="360" w:lineRule="auto"/>
         <w:rPr>
-          <w:rFonts w:ascii="Arial" w:hAnsi="Arial" w:cs="Arial"/>
+          <w:rFonts w:ascii="Arial Black" w:hAnsi="Arial Black" w:cs="Arial"/>
           <w:b/>
           <w:bCs/>
-          <w:lang w:val="en-US"/>
-        </w:rPr>
-      </w:pPr>
-      <w:r>
-        <w:rPr>
-          <w:rFonts w:ascii="Arial" w:hAnsi="Arial" w:cs="Arial"/>
+          <w:sz w:val="20"/>
+          <w:szCs w:val="20"/>
+        </w:rPr>
+      </w:pPr>
+      <w:r>
+        <w:rPr>
+          <w:rFonts w:ascii="Arial Black" w:hAnsi="Arial Black" w:cs="Arial"/>
           <w:b/>
           <w:bCs/>
-          <w:lang w:val="en-US"/>
+          <w:sz w:val="20"/>
+          <w:szCs w:val="20"/>
         </w:rPr>
         <w:lastRenderedPageBreak/>
         <w:t>INTRODUCCIÓN.</w:t>
@@ -787,331 +789,1336 @@
       <w:pPr>
         <w:spacing w:after="0" w:line="360" w:lineRule="auto"/>
         <w:rPr>
-          <w:rFonts w:ascii="Arial" w:hAnsi="Arial" w:cs="Arial"/>
-          <w:lang w:val="en-US"/>
-        </w:rPr>
-      </w:pPr>
-    </w:p>
-    <w:p>
-      <w:pPr>
-        <w:spacing w:after="0" w:line="360" w:lineRule="auto"/>
-        <w:rPr>
-          <w:rFonts w:ascii="Arial" w:hAnsi="Arial" w:cs="Arial"/>
-        </w:rPr>
-      </w:pPr>
-      <w:r>
-        <w:rPr>
-          <w:rFonts w:ascii="Arial" w:hAnsi="Arial" w:cs="Arial"/>
-        </w:rPr>
-        <w:t>Este document</w:t>
-      </w:r>
-      <w:r>
-        <w:rPr>
-          <w:rFonts w:ascii="Arial" w:hAnsi="Arial" w:cs="Arial"/>
-        </w:rPr>
-        <w:t>o</w:t>
-      </w:r>
-      <w:r>
-        <w:rPr>
-          <w:rFonts w:ascii="Arial" w:hAnsi="Arial" w:cs="Arial"/>
-        </w:rPr>
-        <w:t xml:space="preserve"> describe el d</w:t>
-      </w:r>
-      <w:r>
-        <w:rPr>
-          <w:rFonts w:ascii="Arial" w:hAnsi="Arial" w:cs="Arial"/>
-        </w:rPr>
-        <w:t>esarrollo e implementación de un sistema de cobro y administración de tiendas OXXO con la finalidad de proporcionar una herramienta eficiente para la gestión de sucursales, empleados, proveedores, productos y ventas.</w:t>
-      </w:r>
-    </w:p>
-    <w:p>
-      <w:pPr>
-        <w:spacing w:after="0" w:line="360" w:lineRule="auto"/>
-        <w:rPr>
-          <w:rFonts w:ascii="Arial" w:hAnsi="Arial" w:cs="Arial"/>
-        </w:rPr>
-      </w:pPr>
-    </w:p>
-    <w:p>
-      <w:pPr>
-        <w:spacing w:after="0" w:line="360" w:lineRule="auto"/>
-        <w:rPr>
-          <w:rFonts w:ascii="Arial" w:hAnsi="Arial" w:cs="Arial"/>
-        </w:rPr>
-      </w:pPr>
-      <w:r>
-        <w:rPr>
-          <w:rFonts w:ascii="Arial" w:hAnsi="Arial" w:cs="Arial"/>
-        </w:rPr>
-        <w:t>El sistema permitirá que los gerentes administren toda la información relevante, mientras que los empleados podrán realizar ventas de manera rápida y segura.</w:t>
-      </w:r>
-    </w:p>
-    <w:p>
-      <w:pPr>
-        <w:spacing w:after="0" w:line="360" w:lineRule="auto"/>
-        <w:rPr>
-          <w:rFonts w:ascii="Arial" w:hAnsi="Arial" w:cs="Arial"/>
-        </w:rPr>
-      </w:pPr>
-    </w:p>
-    <w:p>
-      <w:pPr>
-        <w:spacing w:after="0" w:line="360" w:lineRule="auto"/>
-        <w:rPr>
-          <w:rFonts w:ascii="Arial" w:hAnsi="Arial" w:cs="Arial"/>
-        </w:rPr>
-      </w:pPr>
-    </w:p>
-    <w:p>
-      <w:pPr>
-        <w:spacing w:after="0" w:line="360" w:lineRule="auto"/>
-        <w:rPr>
-          <w:rFonts w:ascii="Arial" w:hAnsi="Arial" w:cs="Arial"/>
-        </w:rPr>
-      </w:pPr>
-    </w:p>
-    <w:p>
-      <w:pPr>
-        <w:spacing w:after="0" w:line="360" w:lineRule="auto"/>
-        <w:rPr>
-          <w:rFonts w:ascii="Arial" w:hAnsi="Arial" w:cs="Arial"/>
-        </w:rPr>
-      </w:pPr>
-    </w:p>
-    <w:p>
-      <w:pPr>
-        <w:spacing w:after="0" w:line="360" w:lineRule="auto"/>
-        <w:rPr>
-          <w:rFonts w:ascii="Arial" w:hAnsi="Arial" w:cs="Arial"/>
-        </w:rPr>
-      </w:pPr>
-    </w:p>
-    <w:p>
-      <w:pPr>
-        <w:spacing w:after="0" w:line="360" w:lineRule="auto"/>
-        <w:rPr>
-          <w:rFonts w:ascii="Arial" w:hAnsi="Arial" w:cs="Arial"/>
-        </w:rPr>
-      </w:pPr>
-    </w:p>
-    <w:p>
-      <w:pPr>
-        <w:spacing w:after="0" w:line="360" w:lineRule="auto"/>
-        <w:rPr>
-          <w:rFonts w:ascii="Arial" w:hAnsi="Arial" w:cs="Arial"/>
-        </w:rPr>
-      </w:pPr>
-    </w:p>
-    <w:p>
-      <w:pPr>
-        <w:spacing w:after="0" w:line="360" w:lineRule="auto"/>
-        <w:rPr>
-          <w:rFonts w:ascii="Arial" w:hAnsi="Arial" w:cs="Arial"/>
-        </w:rPr>
-      </w:pPr>
-    </w:p>
-    <w:p>
-      <w:pPr>
-        <w:spacing w:after="0" w:line="360" w:lineRule="auto"/>
-        <w:rPr>
-          <w:rFonts w:ascii="Arial" w:hAnsi="Arial" w:cs="Arial"/>
-        </w:rPr>
-      </w:pPr>
-    </w:p>
-    <w:p>
-      <w:pPr>
-        <w:spacing w:after="0" w:line="360" w:lineRule="auto"/>
-        <w:rPr>
-          <w:rFonts w:ascii="Arial" w:hAnsi="Arial" w:cs="Arial"/>
-        </w:rPr>
-      </w:pPr>
-    </w:p>
-    <w:p>
-      <w:pPr>
-        <w:spacing w:after="0" w:line="360" w:lineRule="auto"/>
-        <w:rPr>
-          <w:rFonts w:ascii="Arial" w:hAnsi="Arial" w:cs="Arial"/>
-        </w:rPr>
-      </w:pPr>
-    </w:p>
-    <w:p>
-      <w:pPr>
-        <w:spacing w:after="0" w:line="360" w:lineRule="auto"/>
-        <w:rPr>
-          <w:rFonts w:ascii="Arial" w:hAnsi="Arial" w:cs="Arial"/>
-        </w:rPr>
-      </w:pPr>
-    </w:p>
-    <w:p>
-      <w:pPr>
-        <w:spacing w:after="0" w:line="360" w:lineRule="auto"/>
-        <w:rPr>
-          <w:rFonts w:ascii="Arial" w:hAnsi="Arial" w:cs="Arial"/>
-        </w:rPr>
-      </w:pPr>
-    </w:p>
-    <w:p>
-      <w:pPr>
-        <w:spacing w:after="0" w:line="360" w:lineRule="auto"/>
-        <w:rPr>
-          <w:rFonts w:ascii="Arial" w:hAnsi="Arial" w:cs="Arial"/>
-        </w:rPr>
-      </w:pPr>
-    </w:p>
-    <w:p>
-      <w:pPr>
-        <w:spacing w:after="0" w:line="360" w:lineRule="auto"/>
-        <w:rPr>
-          <w:rFonts w:ascii="Arial" w:hAnsi="Arial" w:cs="Arial"/>
-        </w:rPr>
-      </w:pPr>
-    </w:p>
-    <w:p>
-      <w:pPr>
-        <w:spacing w:after="0" w:line="360" w:lineRule="auto"/>
-        <w:rPr>
-          <w:rFonts w:ascii="Arial" w:hAnsi="Arial" w:cs="Arial"/>
-        </w:rPr>
-      </w:pPr>
-    </w:p>
-    <w:p>
-      <w:pPr>
-        <w:spacing w:after="0" w:line="360" w:lineRule="auto"/>
-        <w:rPr>
-          <w:rFonts w:ascii="Arial" w:hAnsi="Arial" w:cs="Arial"/>
-        </w:rPr>
-      </w:pPr>
-    </w:p>
-    <w:p>
-      <w:pPr>
-        <w:spacing w:after="0" w:line="360" w:lineRule="auto"/>
-        <w:rPr>
-          <w:rFonts w:ascii="Arial" w:hAnsi="Arial" w:cs="Arial"/>
-        </w:rPr>
-      </w:pPr>
-    </w:p>
-    <w:p>
-      <w:pPr>
-        <w:spacing w:after="0" w:line="360" w:lineRule="auto"/>
-        <w:rPr>
-          <w:rFonts w:ascii="Arial" w:hAnsi="Arial" w:cs="Arial"/>
-        </w:rPr>
-      </w:pPr>
-    </w:p>
-    <w:p>
-      <w:pPr>
-        <w:spacing w:after="0" w:line="360" w:lineRule="auto"/>
-        <w:rPr>
-          <w:rFonts w:ascii="Arial" w:hAnsi="Arial" w:cs="Arial"/>
-        </w:rPr>
-      </w:pPr>
-    </w:p>
-    <w:p>
-      <w:pPr>
-        <w:spacing w:after="0" w:line="360" w:lineRule="auto"/>
-        <w:rPr>
-          <w:rFonts w:ascii="Arial" w:hAnsi="Arial" w:cs="Arial"/>
-        </w:rPr>
-      </w:pPr>
-    </w:p>
-    <w:p>
-      <w:pPr>
-        <w:spacing w:after="0" w:line="360" w:lineRule="auto"/>
-        <w:rPr>
-          <w:rFonts w:ascii="Arial" w:hAnsi="Arial" w:cs="Arial"/>
-        </w:rPr>
-      </w:pPr>
-    </w:p>
-    <w:p>
-      <w:pPr>
-        <w:spacing w:after="0" w:line="360" w:lineRule="auto"/>
-        <w:rPr>
-          <w:rFonts w:ascii="Arial" w:hAnsi="Arial" w:cs="Arial"/>
-        </w:rPr>
-      </w:pPr>
-    </w:p>
-    <w:p>
-      <w:pPr>
-        <w:spacing w:after="0" w:line="360" w:lineRule="auto"/>
-        <w:rPr>
-          <w:rFonts w:ascii="Arial" w:hAnsi="Arial" w:cs="Arial"/>
-        </w:rPr>
-      </w:pPr>
-    </w:p>
-    <w:p>
-      <w:pPr>
-        <w:spacing w:after="0" w:line="360" w:lineRule="auto"/>
-        <w:rPr>
-          <w:rFonts w:ascii="Arial" w:hAnsi="Arial" w:cs="Arial"/>
-        </w:rPr>
-      </w:pPr>
-    </w:p>
-    <w:p>
-      <w:pPr>
-        <w:spacing w:after="0" w:line="360" w:lineRule="auto"/>
-        <w:rPr>
-          <w:rFonts w:ascii="Arial" w:hAnsi="Arial" w:cs="Arial"/>
-        </w:rPr>
-      </w:pPr>
-    </w:p>
-    <w:p>
-      <w:pPr>
-        <w:spacing w:after="0" w:line="360" w:lineRule="auto"/>
-        <w:rPr>
-          <w:rFonts w:ascii="Arial" w:hAnsi="Arial" w:cs="Arial"/>
-        </w:rPr>
-      </w:pPr>
-    </w:p>
-    <w:p>
-      <w:pPr>
-        <w:spacing w:after="0" w:line="360" w:lineRule="auto"/>
-        <w:rPr>
-          <w:rFonts w:ascii="Arial" w:hAnsi="Arial" w:cs="Arial"/>
-        </w:rPr>
-      </w:pPr>
-    </w:p>
-    <w:p>
-      <w:pPr>
-        <w:spacing w:after="0" w:line="360" w:lineRule="auto"/>
-        <w:rPr>
-          <w:rFonts w:ascii="Arial" w:hAnsi="Arial" w:cs="Arial"/>
-        </w:rPr>
-      </w:pPr>
-    </w:p>
-    <w:p>
-      <w:pPr>
-        <w:spacing w:after="0" w:line="360" w:lineRule="auto"/>
-        <w:rPr>
-          <w:rFonts w:ascii="Arial" w:hAnsi="Arial" w:cs="Arial"/>
+          <w:rFonts w:ascii="Arial Black" w:hAnsi="Arial Black" w:cs="Arial"/>
           <w:b/>
           <w:bCs/>
-        </w:rPr>
-      </w:pPr>
-      <w:r>
-        <w:rPr>
-          <w:rFonts w:ascii="Arial" w:hAnsi="Arial" w:cs="Arial"/>
+          <w:sz w:val="20"/>
+          <w:szCs w:val="20"/>
+        </w:rPr>
+      </w:pPr>
+    </w:p>
+    <w:p>
+      <w:pPr>
+        <w:spacing w:after="0" w:line="360" w:lineRule="auto"/>
+        <w:rPr>
+          <w:rFonts w:ascii="Arial" w:hAnsi="Arial" w:cs="Arial"/>
+        </w:rPr>
+      </w:pPr>
+      <w:r>
+        <w:rPr>
+          <w:rFonts w:ascii="Arial" w:hAnsi="Arial" w:cs="Arial"/>
+        </w:rPr>
+        <w:t>Este document</w:t>
+      </w:r>
+      <w:r>
+        <w:rPr>
+          <w:rFonts w:ascii="Arial" w:hAnsi="Arial" w:cs="Arial"/>
+        </w:rPr>
+        <w:t>o</w:t>
+      </w:r>
+      <w:r>
+        <w:rPr>
+          <w:rFonts w:ascii="Arial" w:hAnsi="Arial" w:cs="Arial"/>
+        </w:rPr>
+        <w:t xml:space="preserve"> describe el d</w:t>
+      </w:r>
+      <w:r>
+        <w:rPr>
+          <w:rFonts w:ascii="Arial" w:hAnsi="Arial" w:cs="Arial"/>
+        </w:rPr>
+        <w:t>esarrollo e implementación de un sistema de cobro y administración de tiendas OXXO con la finalidad de proporcionar una herramienta eficiente para la gestión de sucursales, empleados, proveedores, productos y ventas.</w:t>
+      </w:r>
+    </w:p>
+    <w:p>
+      <w:pPr>
+        <w:spacing w:after="0" w:line="360" w:lineRule="auto"/>
+        <w:rPr>
+          <w:rFonts w:ascii="Arial" w:hAnsi="Arial" w:cs="Arial"/>
+        </w:rPr>
+      </w:pPr>
+    </w:p>
+    <w:p>
+      <w:pPr>
+        <w:spacing w:after="0" w:line="360" w:lineRule="auto"/>
+        <w:rPr>
+          <w:rFonts w:ascii="Arial" w:hAnsi="Arial" w:cs="Arial"/>
+        </w:rPr>
+      </w:pPr>
+      <w:r>
+        <w:rPr>
+          <w:rFonts w:ascii="Arial" w:hAnsi="Arial" w:cs="Arial"/>
+        </w:rPr>
+        <w:t>El sistema permitirá que los gerentes administren toda la información relevante, mientras que los empleados podrán realizar ventas de manera rápida y segura.</w:t>
+      </w:r>
+    </w:p>
+    <w:p>
+      <w:pPr>
+        <w:spacing w:after="0" w:line="360" w:lineRule="auto"/>
+        <w:rPr>
+          <w:rFonts w:ascii="Arial" w:hAnsi="Arial" w:cs="Arial"/>
+        </w:rPr>
+      </w:pPr>
+    </w:p>
+    <w:p>
+      <w:pPr>
+        <w:spacing w:after="0" w:line="360" w:lineRule="auto"/>
+        <w:rPr>
+          <w:rFonts w:ascii="Arial" w:hAnsi="Arial" w:cs="Arial"/>
+        </w:rPr>
+      </w:pPr>
+    </w:p>
+    <w:p>
+      <w:pPr>
+        <w:spacing w:after="0" w:line="360" w:lineRule="auto"/>
+        <w:rPr>
+          <w:rFonts w:ascii="Arial" w:hAnsi="Arial" w:cs="Arial"/>
+        </w:rPr>
+      </w:pPr>
+    </w:p>
+    <w:p>
+      <w:pPr>
+        <w:spacing w:after="0" w:line="360" w:lineRule="auto"/>
+        <w:rPr>
+          <w:rFonts w:ascii="Arial" w:hAnsi="Arial" w:cs="Arial"/>
+        </w:rPr>
+      </w:pPr>
+    </w:p>
+    <w:p>
+      <w:pPr>
+        <w:spacing w:after="0" w:line="360" w:lineRule="auto"/>
+        <w:rPr>
+          <w:rFonts w:ascii="Arial" w:hAnsi="Arial" w:cs="Arial"/>
+        </w:rPr>
+      </w:pPr>
+    </w:p>
+    <w:p>
+      <w:pPr>
+        <w:spacing w:after="0" w:line="360" w:lineRule="auto"/>
+        <w:rPr>
+          <w:rFonts w:ascii="Arial" w:hAnsi="Arial" w:cs="Arial"/>
+        </w:rPr>
+      </w:pPr>
+    </w:p>
+    <w:p>
+      <w:pPr>
+        <w:spacing w:after="0" w:line="360" w:lineRule="auto"/>
+        <w:rPr>
+          <w:rFonts w:ascii="Arial" w:hAnsi="Arial" w:cs="Arial"/>
+        </w:rPr>
+      </w:pPr>
+    </w:p>
+    <w:p>
+      <w:pPr>
+        <w:spacing w:after="0" w:line="360" w:lineRule="auto"/>
+        <w:rPr>
+          <w:rFonts w:ascii="Arial" w:hAnsi="Arial" w:cs="Arial"/>
+        </w:rPr>
+      </w:pPr>
+    </w:p>
+    <w:p>
+      <w:pPr>
+        <w:spacing w:after="0" w:line="360" w:lineRule="auto"/>
+        <w:rPr>
+          <w:rFonts w:ascii="Arial" w:hAnsi="Arial" w:cs="Arial"/>
+        </w:rPr>
+      </w:pPr>
+    </w:p>
+    <w:p>
+      <w:pPr>
+        <w:spacing w:after="0" w:line="360" w:lineRule="auto"/>
+        <w:rPr>
+          <w:rFonts w:ascii="Arial" w:hAnsi="Arial" w:cs="Arial"/>
+        </w:rPr>
+      </w:pPr>
+    </w:p>
+    <w:p>
+      <w:pPr>
+        <w:spacing w:after="0" w:line="360" w:lineRule="auto"/>
+        <w:rPr>
+          <w:rFonts w:ascii="Arial" w:hAnsi="Arial" w:cs="Arial"/>
+        </w:rPr>
+      </w:pPr>
+    </w:p>
+    <w:p>
+      <w:pPr>
+        <w:spacing w:after="0" w:line="360" w:lineRule="auto"/>
+        <w:rPr>
+          <w:rFonts w:ascii="Arial" w:hAnsi="Arial" w:cs="Arial"/>
+        </w:rPr>
+      </w:pPr>
+    </w:p>
+    <w:p>
+      <w:pPr>
+        <w:spacing w:after="0" w:line="360" w:lineRule="auto"/>
+        <w:rPr>
+          <w:rFonts w:ascii="Arial" w:hAnsi="Arial" w:cs="Arial"/>
+        </w:rPr>
+      </w:pPr>
+    </w:p>
+    <w:p>
+      <w:pPr>
+        <w:spacing w:after="0" w:line="360" w:lineRule="auto"/>
+        <w:rPr>
+          <w:rFonts w:ascii="Arial" w:hAnsi="Arial" w:cs="Arial"/>
+        </w:rPr>
+      </w:pPr>
+    </w:p>
+    <w:p>
+      <w:pPr>
+        <w:spacing w:after="0" w:line="360" w:lineRule="auto"/>
+        <w:rPr>
+          <w:rFonts w:ascii="Arial" w:hAnsi="Arial" w:cs="Arial"/>
+        </w:rPr>
+      </w:pPr>
+    </w:p>
+    <w:p>
+      <w:pPr>
+        <w:spacing w:after="0" w:line="360" w:lineRule="auto"/>
+        <w:rPr>
+          <w:rFonts w:ascii="Arial" w:hAnsi="Arial" w:cs="Arial"/>
+        </w:rPr>
+      </w:pPr>
+    </w:p>
+    <w:p>
+      <w:pPr>
+        <w:spacing w:after="0" w:line="360" w:lineRule="auto"/>
+        <w:rPr>
+          <w:rFonts w:ascii="Arial" w:hAnsi="Arial" w:cs="Arial"/>
+        </w:rPr>
+      </w:pPr>
+    </w:p>
+    <w:p>
+      <w:pPr>
+        <w:spacing w:after="0" w:line="360" w:lineRule="auto"/>
+        <w:rPr>
+          <w:rFonts w:ascii="Arial" w:hAnsi="Arial" w:cs="Arial"/>
+        </w:rPr>
+      </w:pPr>
+    </w:p>
+    <w:p>
+      <w:pPr>
+        <w:spacing w:after="0" w:line="360" w:lineRule="auto"/>
+        <w:rPr>
+          <w:rFonts w:ascii="Arial" w:hAnsi="Arial" w:cs="Arial"/>
+        </w:rPr>
+      </w:pPr>
+    </w:p>
+    <w:p>
+      <w:pPr>
+        <w:spacing w:after="0" w:line="360" w:lineRule="auto"/>
+        <w:rPr>
+          <w:rFonts w:ascii="Arial" w:hAnsi="Arial" w:cs="Arial"/>
+        </w:rPr>
+      </w:pPr>
+    </w:p>
+    <w:p>
+      <w:pPr>
+        <w:spacing w:after="0" w:line="360" w:lineRule="auto"/>
+        <w:rPr>
+          <w:rFonts w:ascii="Arial" w:hAnsi="Arial" w:cs="Arial"/>
+        </w:rPr>
+      </w:pPr>
+    </w:p>
+    <w:p>
+      <w:pPr>
+        <w:spacing w:after="0" w:line="360" w:lineRule="auto"/>
+        <w:rPr>
+          <w:rFonts w:ascii="Arial" w:hAnsi="Arial" w:cs="Arial"/>
+        </w:rPr>
+      </w:pPr>
+    </w:p>
+    <w:p>
+      <w:pPr>
+        <w:spacing w:after="0" w:line="360" w:lineRule="auto"/>
+        <w:rPr>
+          <w:rFonts w:ascii="Arial" w:hAnsi="Arial" w:cs="Arial"/>
+        </w:rPr>
+      </w:pPr>
+    </w:p>
+    <w:p>
+      <w:pPr>
+        <w:spacing w:after="0" w:line="360" w:lineRule="auto"/>
+        <w:rPr>
+          <w:rFonts w:ascii="Arial" w:hAnsi="Arial" w:cs="Arial"/>
+        </w:rPr>
+      </w:pPr>
+    </w:p>
+    <w:p>
+      <w:pPr>
+        <w:spacing w:after="0" w:line="360" w:lineRule="auto"/>
+        <w:rPr>
+          <w:rFonts w:ascii="Arial" w:hAnsi="Arial" w:cs="Arial"/>
+        </w:rPr>
+      </w:pPr>
+    </w:p>
+    <w:p>
+      <w:pPr>
+        <w:spacing w:after="0" w:line="360" w:lineRule="auto"/>
+        <w:rPr>
+          <w:rFonts w:ascii="Arial" w:hAnsi="Arial" w:cs="Arial"/>
+        </w:rPr>
+      </w:pPr>
+    </w:p>
+    <w:p>
+      <w:pPr>
+        <w:spacing w:after="0" w:line="360" w:lineRule="auto"/>
+        <w:rPr>
+          <w:rFonts w:ascii="Arial" w:hAnsi="Arial" w:cs="Arial"/>
+        </w:rPr>
+      </w:pPr>
+    </w:p>
+    <w:p>
+      <w:pPr>
+        <w:spacing w:after="0" w:line="360" w:lineRule="auto"/>
+        <w:rPr>
+          <w:rFonts w:ascii="Arial" w:hAnsi="Arial" w:cs="Arial"/>
+        </w:rPr>
+      </w:pPr>
+    </w:p>
+    <w:p>
+      <w:pPr>
+        <w:spacing w:after="0" w:line="360" w:lineRule="auto"/>
+        <w:rPr>
+          <w:rFonts w:ascii="Arial" w:hAnsi="Arial" w:cs="Arial"/>
+        </w:rPr>
+      </w:pPr>
+    </w:p>
+    <w:p>
+      <w:pPr>
+        <w:spacing w:after="0" w:line="360" w:lineRule="auto"/>
+        <w:rPr>
+          <w:rFonts w:ascii="Arial Black" w:hAnsi="Arial Black" w:cs="Arial"/>
           <w:b/>
           <w:bCs/>
+          <w:sz w:val="20"/>
+          <w:szCs w:val="20"/>
+        </w:rPr>
+      </w:pPr>
+      <w:r>
+        <w:rPr>
+          <w:rFonts w:ascii="Arial Black" w:hAnsi="Arial Black" w:cs="Arial"/>
+          <w:b/>
+          <w:bCs/>
+          <w:sz w:val="20"/>
+          <w:szCs w:val="20"/>
         </w:rPr>
         <w:lastRenderedPageBreak/>
-        <w:t>OBJETIVO PRINCIPAL.</w:t>
-      </w:r>
-    </w:p>
-    <w:p>
-      <w:pPr>
-        <w:spacing w:after="0" w:line="360" w:lineRule="auto"/>
-        <w:rPr>
-          <w:rFonts w:ascii="Arial" w:hAnsi="Arial" w:cs="Arial"/>
-        </w:rPr>
-      </w:pPr>
-    </w:p>
-    <w:p>
-      <w:pPr>
-        <w:spacing w:after="0" w:line="360" w:lineRule="auto"/>
-        <w:rPr>
-          <w:rFonts w:ascii="Arial" w:hAnsi="Arial" w:cs="Arial"/>
-        </w:rPr>
-      </w:pPr>
+        <w:t>OBJETIVO</w:t>
+      </w:r>
+      <w:r>
+        <w:rPr>
+          <w:rFonts w:ascii="Arial Black" w:hAnsi="Arial Black" w:cs="Arial"/>
+          <w:b/>
+          <w:bCs/>
+          <w:sz w:val="20"/>
+          <w:szCs w:val="20"/>
+        </w:rPr>
+        <w:t>S.</w:t>
+      </w:r>
+    </w:p>
+    <w:p>
+      <w:pPr>
+        <w:spacing w:after="0" w:line="360" w:lineRule="auto"/>
+        <w:rPr>
+          <w:rFonts w:ascii="Arial Black" w:hAnsi="Arial Black" w:cs="Arial"/>
+          <w:b/>
+          <w:bCs/>
+          <w:sz w:val="20"/>
+          <w:szCs w:val="20"/>
+        </w:rPr>
+      </w:pPr>
+    </w:p>
+    <w:p>
+      <w:pPr>
+        <w:spacing w:after="0" w:line="360" w:lineRule="auto"/>
+        <w:rPr>
+          <w:rFonts w:ascii="Arial" w:hAnsi="Arial" w:cs="Arial"/>
+          <w:b/>
+          <w:bCs/>
+        </w:rPr>
+      </w:pPr>
+      <w:r>
+        <w:rPr>
+          <w:rFonts w:ascii="Arial" w:hAnsi="Arial" w:cs="Arial"/>
+          <w:b/>
+          <w:bCs/>
+        </w:rPr>
+        <w:t>Objetivo General</w:t>
+      </w:r>
+    </w:p>
+    <w:p>
+      <w:pPr>
+        <w:spacing w:after="0" w:line="360" w:lineRule="auto"/>
+        <w:rPr>
+          <w:rFonts w:ascii="Arial" w:hAnsi="Arial" w:cs="Arial"/>
+        </w:rPr>
+      </w:pPr>
+      <w:r>
+        <w:rPr>
+          <w:rFonts w:ascii="Arial" w:hAnsi="Arial" w:cs="Arial"/>
+        </w:rPr>
+        <w:t>Desarrollar un sistema informático para la administración y cobro en tiendas OXXO, optimizando la gestión de empleados, sucursales, productos, proveedores y ventas mediante el uso de bases de datos.</w:t>
+      </w:r>
+    </w:p>
+    <w:p>
+      <w:pPr>
+        <w:spacing w:after="0" w:line="360" w:lineRule="auto"/>
+        <w:rPr>
+          <w:rFonts w:ascii="Arial" w:hAnsi="Arial" w:cs="Arial"/>
+        </w:rPr>
+      </w:pPr>
+    </w:p>
+    <w:p>
+      <w:pPr>
+        <w:spacing w:after="0" w:line="360" w:lineRule="auto"/>
+        <w:rPr>
+          <w:rFonts w:ascii="Arial" w:hAnsi="Arial" w:cs="Arial"/>
+          <w:b/>
+          <w:bCs/>
+        </w:rPr>
+      </w:pPr>
+      <w:r>
+        <w:rPr>
+          <w:rFonts w:ascii="Arial" w:hAnsi="Arial" w:cs="Arial"/>
+          <w:b/>
+          <w:bCs/>
+        </w:rPr>
+        <w:t>Objetivos Específicos</w:t>
+      </w:r>
+    </w:p>
+    <w:p>
+      <w:pPr>
+        <w:pStyle w:val="Prrafodelista"/>
+        <w:numPr>
+          <w:ilvl w:val="0"/>
+          <w:numId w:val="3"/>
+        </w:numPr>
+        <w:spacing w:after="0" w:line="360" w:lineRule="auto"/>
+        <w:rPr>
+          <w:rFonts w:ascii="Arial" w:hAnsi="Arial" w:cs="Arial"/>
+        </w:rPr>
+      </w:pPr>
+      <w:r>
+        <w:rPr>
+          <w:rFonts w:ascii="Arial" w:hAnsi="Arial" w:cs="Arial"/>
+        </w:rPr>
+        <w:t xml:space="preserve">Implementar una interfaz de usuario intuitiva utilizando C# y Windows </w:t>
+      </w:r>
+      <w:proofErr w:type="spellStart"/>
+      <w:r>
+        <w:rPr>
+          <w:rFonts w:ascii="Arial" w:hAnsi="Arial" w:cs="Arial"/>
+        </w:rPr>
+        <w:t>Forms</w:t>
+      </w:r>
+      <w:proofErr w:type="spellEnd"/>
+      <w:r>
+        <w:rPr>
+          <w:rFonts w:ascii="Arial" w:hAnsi="Arial" w:cs="Arial"/>
+        </w:rPr>
+        <w:t>.</w:t>
+      </w:r>
+    </w:p>
+    <w:p>
+      <w:pPr>
+        <w:pStyle w:val="Prrafodelista"/>
+        <w:numPr>
+          <w:ilvl w:val="0"/>
+          <w:numId w:val="3"/>
+        </w:numPr>
+        <w:spacing w:after="0" w:line="360" w:lineRule="auto"/>
+        <w:rPr>
+          <w:rFonts w:ascii="Arial" w:hAnsi="Arial" w:cs="Arial"/>
+        </w:rPr>
+      </w:pPr>
+      <w:r>
+        <w:rPr>
+          <w:rFonts w:ascii="Arial" w:hAnsi="Arial" w:cs="Arial"/>
+        </w:rPr>
+        <w:t>Gestionar el acceso a la información según el rol de usuario (gerente o empleado).</w:t>
+      </w:r>
+    </w:p>
+    <w:p>
+      <w:pPr>
+        <w:pStyle w:val="Prrafodelista"/>
+        <w:numPr>
+          <w:ilvl w:val="0"/>
+          <w:numId w:val="3"/>
+        </w:numPr>
+        <w:spacing w:after="0" w:line="360" w:lineRule="auto"/>
+        <w:rPr>
+          <w:rFonts w:ascii="Arial" w:hAnsi="Arial" w:cs="Arial"/>
+        </w:rPr>
+      </w:pPr>
+      <w:r>
+        <w:rPr>
+          <w:rFonts w:ascii="Arial" w:hAnsi="Arial" w:cs="Arial"/>
+        </w:rPr>
+        <w:t>Diseñar y administrar una base de datos en SQL Server para almacenar la información de la tienda.</w:t>
+      </w:r>
+    </w:p>
+    <w:p>
+      <w:pPr>
+        <w:pStyle w:val="Prrafodelista"/>
+        <w:numPr>
+          <w:ilvl w:val="0"/>
+          <w:numId w:val="3"/>
+        </w:numPr>
+        <w:spacing w:after="0" w:line="360" w:lineRule="auto"/>
+        <w:rPr>
+          <w:rFonts w:ascii="Arial" w:hAnsi="Arial" w:cs="Arial"/>
+        </w:rPr>
+      </w:pPr>
+      <w:r>
+        <w:rPr>
+          <w:rFonts w:ascii="Arial" w:hAnsi="Arial" w:cs="Arial"/>
+        </w:rPr>
+        <w:t>Generar reportes de ventas en formato PDF.</w:t>
+      </w:r>
+    </w:p>
+    <w:p>
+      <w:pPr>
+        <w:pStyle w:val="Prrafodelista"/>
+        <w:numPr>
+          <w:ilvl w:val="0"/>
+          <w:numId w:val="3"/>
+        </w:numPr>
+        <w:spacing w:after="0" w:line="360" w:lineRule="auto"/>
+        <w:rPr>
+          <w:rFonts w:ascii="Arial" w:hAnsi="Arial" w:cs="Arial"/>
+        </w:rPr>
+      </w:pPr>
+      <w:r>
+        <w:rPr>
+          <w:rFonts w:ascii="Arial" w:hAnsi="Arial" w:cs="Arial"/>
+        </w:rPr>
+        <w:t>Asegurar la seguridad y el correcto manejo de los datos en el sistema.</w:t>
+      </w:r>
+    </w:p>
+    <w:p>
+      <w:pPr>
+        <w:spacing w:after="0" w:line="360" w:lineRule="auto"/>
+        <w:rPr>
+          <w:rFonts w:ascii="Arial" w:hAnsi="Arial" w:cs="Arial"/>
+        </w:rPr>
+      </w:pPr>
+    </w:p>
+    <w:p>
+      <w:pPr>
+        <w:spacing w:after="0" w:line="360" w:lineRule="auto"/>
+        <w:rPr>
+          <w:rFonts w:ascii="Arial" w:hAnsi="Arial" w:cs="Arial"/>
+        </w:rPr>
+      </w:pPr>
+    </w:p>
+    <w:p>
+      <w:pPr>
+        <w:spacing w:after="0" w:line="360" w:lineRule="auto"/>
+        <w:rPr>
+          <w:rFonts w:ascii="Arial" w:hAnsi="Arial" w:cs="Arial"/>
+        </w:rPr>
+      </w:pPr>
+    </w:p>
+    <w:p>
+      <w:pPr>
+        <w:spacing w:after="0" w:line="360" w:lineRule="auto"/>
+        <w:rPr>
+          <w:rFonts w:ascii="Arial" w:hAnsi="Arial" w:cs="Arial"/>
+        </w:rPr>
+      </w:pPr>
+    </w:p>
+    <w:p>
+      <w:pPr>
+        <w:spacing w:after="0" w:line="360" w:lineRule="auto"/>
+        <w:rPr>
+          <w:rFonts w:ascii="Arial" w:hAnsi="Arial" w:cs="Arial"/>
+        </w:rPr>
+      </w:pPr>
+    </w:p>
+    <w:p>
+      <w:pPr>
+        <w:spacing w:after="0" w:line="360" w:lineRule="auto"/>
+        <w:rPr>
+          <w:rFonts w:ascii="Arial" w:hAnsi="Arial" w:cs="Arial"/>
+        </w:rPr>
+      </w:pPr>
+    </w:p>
+    <w:p>
+      <w:pPr>
+        <w:spacing w:after="0" w:line="360" w:lineRule="auto"/>
+        <w:rPr>
+          <w:rFonts w:ascii="Arial" w:hAnsi="Arial" w:cs="Arial"/>
+        </w:rPr>
+      </w:pPr>
+    </w:p>
+    <w:p>
+      <w:pPr>
+        <w:spacing w:after="0" w:line="360" w:lineRule="auto"/>
+        <w:rPr>
+          <w:rFonts w:ascii="Arial" w:hAnsi="Arial" w:cs="Arial"/>
+        </w:rPr>
+      </w:pPr>
+    </w:p>
+    <w:p>
+      <w:pPr>
+        <w:spacing w:after="0" w:line="360" w:lineRule="auto"/>
+        <w:rPr>
+          <w:rFonts w:ascii="Arial" w:hAnsi="Arial" w:cs="Arial"/>
+        </w:rPr>
+      </w:pPr>
+    </w:p>
+    <w:p>
+      <w:pPr>
+        <w:spacing w:after="0" w:line="360" w:lineRule="auto"/>
+        <w:rPr>
+          <w:rFonts w:ascii="Arial" w:hAnsi="Arial" w:cs="Arial"/>
+        </w:rPr>
+      </w:pPr>
+    </w:p>
+    <w:p>
+      <w:pPr>
+        <w:spacing w:after="0" w:line="360" w:lineRule="auto"/>
+        <w:rPr>
+          <w:rFonts w:ascii="Arial" w:hAnsi="Arial" w:cs="Arial"/>
+        </w:rPr>
+      </w:pPr>
+    </w:p>
+    <w:p>
+      <w:pPr>
+        <w:spacing w:after="0" w:line="360" w:lineRule="auto"/>
+        <w:rPr>
+          <w:rFonts w:ascii="Arial" w:hAnsi="Arial" w:cs="Arial"/>
+        </w:rPr>
+      </w:pPr>
+    </w:p>
+    <w:p>
+      <w:pPr>
+        <w:spacing w:after="0" w:line="360" w:lineRule="auto"/>
+        <w:rPr>
+          <w:rFonts w:ascii="Arial" w:hAnsi="Arial" w:cs="Arial"/>
+        </w:rPr>
+      </w:pPr>
+    </w:p>
+    <w:p>
+      <w:pPr>
+        <w:spacing w:after="0" w:line="360" w:lineRule="auto"/>
+        <w:rPr>
+          <w:rFonts w:ascii="Arial" w:hAnsi="Arial" w:cs="Arial"/>
+        </w:rPr>
+      </w:pPr>
+    </w:p>
+    <w:p>
+      <w:pPr>
+        <w:spacing w:after="0" w:line="360" w:lineRule="auto"/>
+        <w:rPr>
+          <w:rFonts w:ascii="Arial" w:hAnsi="Arial" w:cs="Arial"/>
+        </w:rPr>
+      </w:pPr>
+    </w:p>
+    <w:p>
+      <w:pPr>
+        <w:spacing w:after="0" w:line="360" w:lineRule="auto"/>
+        <w:rPr>
+          <w:rFonts w:ascii="Arial" w:hAnsi="Arial" w:cs="Arial"/>
+        </w:rPr>
+      </w:pPr>
+    </w:p>
+    <w:p>
+      <w:pPr>
+        <w:spacing w:after="0" w:line="360" w:lineRule="auto"/>
+        <w:rPr>
+          <w:rFonts w:ascii="Arial" w:hAnsi="Arial" w:cs="Arial"/>
+        </w:rPr>
+      </w:pPr>
+    </w:p>
+    <w:p>
+      <w:pPr>
+        <w:spacing w:after="0" w:line="360" w:lineRule="auto"/>
+        <w:rPr>
+          <w:rFonts w:ascii="Arial" w:hAnsi="Arial" w:cs="Arial"/>
+        </w:rPr>
+      </w:pPr>
+    </w:p>
+    <w:p>
+      <w:pPr>
+        <w:spacing w:after="0" w:line="360" w:lineRule="auto"/>
+        <w:rPr>
+          <w:rFonts w:ascii="Arial" w:hAnsi="Arial" w:cs="Arial"/>
+        </w:rPr>
+      </w:pPr>
+    </w:p>
+    <w:p>
+      <w:pPr>
+        <w:spacing w:after="0" w:line="360" w:lineRule="auto"/>
+        <w:rPr>
+          <w:rFonts w:ascii="Arial" w:hAnsi="Arial" w:cs="Arial"/>
+        </w:rPr>
+      </w:pPr>
+    </w:p>
+    <w:p>
+      <w:pPr>
+        <w:spacing w:after="0" w:line="360" w:lineRule="auto"/>
+        <w:rPr>
+          <w:rFonts w:ascii="Arial" w:hAnsi="Arial" w:cs="Arial"/>
+        </w:rPr>
+      </w:pPr>
+    </w:p>
+    <w:p>
+      <w:pPr>
+        <w:spacing w:after="0" w:line="360" w:lineRule="auto"/>
+        <w:rPr>
+          <w:rFonts w:ascii="Arial" w:hAnsi="Arial" w:cs="Arial"/>
+        </w:rPr>
+      </w:pPr>
+    </w:p>
+    <w:p>
+      <w:pPr>
+        <w:spacing w:after="0" w:line="360" w:lineRule="auto"/>
+        <w:rPr>
+          <w:rFonts w:ascii="Arial" w:hAnsi="Arial" w:cs="Arial"/>
+        </w:rPr>
+      </w:pPr>
+    </w:p>
+    <w:p>
+      <w:pPr>
+        <w:spacing w:after="0" w:line="360" w:lineRule="auto"/>
+        <w:rPr>
+          <w:rFonts w:ascii="Arial" w:hAnsi="Arial" w:cs="Arial"/>
+        </w:rPr>
+      </w:pPr>
+    </w:p>
+    <w:p>
+      <w:pPr>
+        <w:spacing w:after="0" w:line="360" w:lineRule="auto"/>
+        <w:rPr>
+          <w:rFonts w:ascii="Arial" w:hAnsi="Arial" w:cs="Arial"/>
+        </w:rPr>
+      </w:pPr>
+    </w:p>
+    <w:p>
+      <w:pPr>
+        <w:spacing w:after="0" w:line="360" w:lineRule="auto"/>
+        <w:rPr>
+          <w:rFonts w:ascii="Arial Black" w:hAnsi="Arial Black" w:cs="Arial"/>
+          <w:b/>
+          <w:bCs/>
+          <w:sz w:val="20"/>
+          <w:szCs w:val="20"/>
+        </w:rPr>
+      </w:pPr>
+      <w:r>
+        <w:rPr>
+          <w:rFonts w:ascii="Arial Black" w:hAnsi="Arial Black" w:cs="Arial"/>
+          <w:b/>
+          <w:bCs/>
+          <w:sz w:val="20"/>
+          <w:szCs w:val="20"/>
+        </w:rPr>
+        <w:lastRenderedPageBreak/>
+        <w:t>REQUISITOS DEL SISTEMA.</w:t>
+      </w:r>
+    </w:p>
+    <w:p>
+      <w:pPr>
+        <w:spacing w:after="0" w:line="360" w:lineRule="auto"/>
+        <w:rPr>
+          <w:rFonts w:ascii="Arial Black" w:hAnsi="Arial Black" w:cs="Arial"/>
+          <w:b/>
+          <w:bCs/>
+          <w:sz w:val="20"/>
+          <w:szCs w:val="20"/>
+        </w:rPr>
+      </w:pPr>
+    </w:p>
+    <w:p>
+      <w:pPr>
+        <w:spacing w:after="0" w:line="360" w:lineRule="auto"/>
+        <w:rPr>
+          <w:rFonts w:ascii="Arial" w:hAnsi="Arial" w:cs="Arial"/>
+          <w:b/>
+          <w:bCs/>
+        </w:rPr>
+      </w:pPr>
+      <w:r>
+        <w:rPr>
+          <w:rFonts w:ascii="Arial" w:hAnsi="Arial" w:cs="Arial"/>
+          <w:b/>
+          <w:bCs/>
+        </w:rPr>
+        <w:t>Requisitos Funcionales</w:t>
+      </w:r>
+    </w:p>
+    <w:p>
+      <w:pPr>
+        <w:pStyle w:val="Prrafodelista"/>
+        <w:numPr>
+          <w:ilvl w:val="0"/>
+          <w:numId w:val="4"/>
+        </w:numPr>
+        <w:spacing w:after="0" w:line="360" w:lineRule="auto"/>
+        <w:rPr>
+          <w:rFonts w:ascii="Arial" w:hAnsi="Arial" w:cs="Arial"/>
+        </w:rPr>
+      </w:pPr>
+      <w:r>
+        <w:rPr>
+          <w:rFonts w:ascii="Arial" w:hAnsi="Arial" w:cs="Arial"/>
+        </w:rPr>
+        <w:t>Inicio de sesión con roles (Gerente y Empleado).</w:t>
+      </w:r>
+    </w:p>
+    <w:p>
+      <w:pPr>
+        <w:pStyle w:val="Prrafodelista"/>
+        <w:numPr>
+          <w:ilvl w:val="0"/>
+          <w:numId w:val="4"/>
+        </w:numPr>
+        <w:spacing w:after="0" w:line="360" w:lineRule="auto"/>
+        <w:rPr>
+          <w:rFonts w:ascii="Arial" w:hAnsi="Arial" w:cs="Arial"/>
+        </w:rPr>
+      </w:pPr>
+      <w:r>
+        <w:rPr>
+          <w:rFonts w:ascii="Arial" w:hAnsi="Arial" w:cs="Arial"/>
+        </w:rPr>
+        <w:t>Registro y administración de empleados.</w:t>
+      </w:r>
+    </w:p>
+    <w:p>
+      <w:pPr>
+        <w:pStyle w:val="Prrafodelista"/>
+        <w:numPr>
+          <w:ilvl w:val="0"/>
+          <w:numId w:val="4"/>
+        </w:numPr>
+        <w:spacing w:after="0" w:line="360" w:lineRule="auto"/>
+        <w:rPr>
+          <w:rFonts w:ascii="Arial" w:hAnsi="Arial" w:cs="Arial"/>
+        </w:rPr>
+      </w:pPr>
+      <w:r>
+        <w:rPr>
+          <w:rFonts w:ascii="Arial" w:hAnsi="Arial" w:cs="Arial"/>
+        </w:rPr>
+        <w:t>Administración de sucursales.</w:t>
+      </w:r>
+    </w:p>
+    <w:p>
+      <w:pPr>
+        <w:pStyle w:val="Prrafodelista"/>
+        <w:numPr>
+          <w:ilvl w:val="0"/>
+          <w:numId w:val="4"/>
+        </w:numPr>
+        <w:spacing w:after="0" w:line="360" w:lineRule="auto"/>
+        <w:rPr>
+          <w:rFonts w:ascii="Arial" w:hAnsi="Arial" w:cs="Arial"/>
+        </w:rPr>
+      </w:pPr>
+      <w:r>
+        <w:rPr>
+          <w:rFonts w:ascii="Arial" w:hAnsi="Arial" w:cs="Arial"/>
+        </w:rPr>
+        <w:t>Gestión de proveedores.</w:t>
+      </w:r>
+    </w:p>
+    <w:p>
+      <w:pPr>
+        <w:pStyle w:val="Prrafodelista"/>
+        <w:numPr>
+          <w:ilvl w:val="0"/>
+          <w:numId w:val="4"/>
+        </w:numPr>
+        <w:spacing w:after="0" w:line="360" w:lineRule="auto"/>
+        <w:rPr>
+          <w:rFonts w:ascii="Arial" w:hAnsi="Arial" w:cs="Arial"/>
+        </w:rPr>
+      </w:pPr>
+      <w:r>
+        <w:rPr>
+          <w:rFonts w:ascii="Arial" w:hAnsi="Arial" w:cs="Arial"/>
+        </w:rPr>
+        <w:t>Control y registro de productos.</w:t>
+      </w:r>
+    </w:p>
+    <w:p>
+      <w:pPr>
+        <w:pStyle w:val="Prrafodelista"/>
+        <w:numPr>
+          <w:ilvl w:val="0"/>
+          <w:numId w:val="4"/>
+        </w:numPr>
+        <w:spacing w:after="0" w:line="360" w:lineRule="auto"/>
+        <w:rPr>
+          <w:rFonts w:ascii="Arial" w:hAnsi="Arial" w:cs="Arial"/>
+        </w:rPr>
+      </w:pPr>
+      <w:r>
+        <w:rPr>
+          <w:rFonts w:ascii="Arial" w:hAnsi="Arial" w:cs="Arial"/>
+        </w:rPr>
+        <w:t>Realización de ventas.</w:t>
+      </w:r>
+    </w:p>
+    <w:p>
+      <w:pPr>
+        <w:pStyle w:val="Prrafodelista"/>
+        <w:numPr>
+          <w:ilvl w:val="0"/>
+          <w:numId w:val="4"/>
+        </w:numPr>
+        <w:spacing w:after="0" w:line="360" w:lineRule="auto"/>
+        <w:rPr>
+          <w:rFonts w:ascii="Arial" w:hAnsi="Arial" w:cs="Arial"/>
+        </w:rPr>
+      </w:pPr>
+      <w:r>
+        <w:rPr>
+          <w:rFonts w:ascii="Arial" w:hAnsi="Arial" w:cs="Arial"/>
+        </w:rPr>
+        <w:t>Generación de reportes de ventas en PDF.</w:t>
+      </w:r>
+    </w:p>
+    <w:p>
+      <w:pPr>
+        <w:spacing w:after="0" w:line="360" w:lineRule="auto"/>
+        <w:rPr>
+          <w:rFonts w:ascii="Arial" w:hAnsi="Arial" w:cs="Arial"/>
+        </w:rPr>
+      </w:pPr>
+    </w:p>
+    <w:p>
+      <w:pPr>
+        <w:spacing w:after="0" w:line="360" w:lineRule="auto"/>
+        <w:rPr>
+          <w:rFonts w:ascii="Arial" w:hAnsi="Arial" w:cs="Arial"/>
+          <w:b/>
+          <w:bCs/>
+        </w:rPr>
+      </w:pPr>
+      <w:r>
+        <w:rPr>
+          <w:rFonts w:ascii="Arial" w:hAnsi="Arial" w:cs="Arial"/>
+          <w:b/>
+          <w:bCs/>
+        </w:rPr>
+        <w:t>Requisitos No Funcionales</w:t>
+      </w:r>
+    </w:p>
+    <w:p>
+      <w:pPr>
+        <w:pStyle w:val="Prrafodelista"/>
+        <w:numPr>
+          <w:ilvl w:val="0"/>
+          <w:numId w:val="5"/>
+        </w:numPr>
+        <w:spacing w:after="0" w:line="360" w:lineRule="auto"/>
+        <w:rPr>
+          <w:rFonts w:ascii="Arial" w:hAnsi="Arial" w:cs="Arial"/>
+        </w:rPr>
+      </w:pPr>
+      <w:r>
+        <w:rPr>
+          <w:rFonts w:ascii="Arial" w:hAnsi="Arial" w:cs="Arial"/>
+        </w:rPr>
+        <w:t>Seguridad en el acceso a datos mediante roles.</w:t>
+      </w:r>
+    </w:p>
+    <w:p>
+      <w:pPr>
+        <w:pStyle w:val="Prrafodelista"/>
+        <w:numPr>
+          <w:ilvl w:val="0"/>
+          <w:numId w:val="5"/>
+        </w:numPr>
+        <w:spacing w:after="0" w:line="360" w:lineRule="auto"/>
+        <w:rPr>
+          <w:rFonts w:ascii="Arial" w:hAnsi="Arial" w:cs="Arial"/>
+        </w:rPr>
+      </w:pPr>
+      <w:r>
+        <w:rPr>
+          <w:rFonts w:ascii="Arial" w:hAnsi="Arial" w:cs="Arial"/>
+        </w:rPr>
+        <w:t>Interfaz amigable y sencilla.</w:t>
+      </w:r>
+    </w:p>
+    <w:p>
+      <w:pPr>
+        <w:pStyle w:val="Prrafodelista"/>
+        <w:numPr>
+          <w:ilvl w:val="0"/>
+          <w:numId w:val="5"/>
+        </w:numPr>
+        <w:spacing w:after="0" w:line="360" w:lineRule="auto"/>
+        <w:rPr>
+          <w:rFonts w:ascii="Arial" w:hAnsi="Arial" w:cs="Arial"/>
+        </w:rPr>
+      </w:pPr>
+      <w:r>
+        <w:rPr>
+          <w:rFonts w:ascii="Arial" w:hAnsi="Arial" w:cs="Arial"/>
+        </w:rPr>
+        <w:t>Conexión con base de datos SQL Server.</w:t>
+      </w:r>
+    </w:p>
+    <w:p>
+      <w:pPr>
+        <w:pStyle w:val="Prrafodelista"/>
+        <w:numPr>
+          <w:ilvl w:val="0"/>
+          <w:numId w:val="5"/>
+        </w:numPr>
+        <w:spacing w:after="0" w:line="360" w:lineRule="auto"/>
+        <w:rPr>
+          <w:rFonts w:ascii="Arial" w:hAnsi="Arial" w:cs="Arial"/>
+        </w:rPr>
+      </w:pPr>
+      <w:r>
+        <w:rPr>
+          <w:rFonts w:ascii="Arial" w:hAnsi="Arial" w:cs="Arial"/>
+        </w:rPr>
+        <w:t xml:space="preserve">Uso de C# y Windows </w:t>
+      </w:r>
+      <w:proofErr w:type="spellStart"/>
+      <w:r>
+        <w:rPr>
+          <w:rFonts w:ascii="Arial" w:hAnsi="Arial" w:cs="Arial"/>
+        </w:rPr>
+        <w:t>Forms</w:t>
+      </w:r>
+      <w:proofErr w:type="spellEnd"/>
+      <w:r>
+        <w:rPr>
+          <w:rFonts w:ascii="Arial" w:hAnsi="Arial" w:cs="Arial"/>
+        </w:rPr>
+        <w:t xml:space="preserve"> para la interfaz gráfica.</w:t>
+      </w:r>
+    </w:p>
+    <w:p>
+      <w:pPr>
+        <w:spacing w:after="0" w:line="360" w:lineRule="auto"/>
+        <w:rPr>
+          <w:rFonts w:ascii="Arial" w:hAnsi="Arial" w:cs="Arial"/>
+        </w:rPr>
+      </w:pPr>
+    </w:p>
+    <w:p>
+      <w:pPr>
+        <w:rPr>
+          <w:rFonts w:ascii="Arial" w:hAnsi="Arial" w:cs="Arial"/>
+        </w:rPr>
+      </w:pPr>
+      <w:r>
+        <w:rPr>
+          <w:rFonts w:ascii="Arial" w:hAnsi="Arial" w:cs="Arial"/>
+        </w:rPr>
+        <w:br w:type="page"/>
+      </w:r>
+    </w:p>
+    <w:p>
+      <w:pPr>
+        <w:spacing w:after="0" w:line="360" w:lineRule="auto"/>
+        <w:rPr>
+          <w:rFonts w:ascii="Arial Black" w:hAnsi="Arial Black" w:cs="Arial"/>
+          <w:b/>
+          <w:bCs/>
+          <w:sz w:val="20"/>
+          <w:szCs w:val="20"/>
+        </w:rPr>
+      </w:pPr>
+      <w:r>
+        <w:rPr>
+          <w:rFonts w:ascii="Arial Black" w:hAnsi="Arial Black" w:cs="Arial"/>
+          <w:b/>
+          <w:bCs/>
+          <w:sz w:val="20"/>
+          <w:szCs w:val="20"/>
+        </w:rPr>
+        <w:lastRenderedPageBreak/>
+        <w:t>MODELADO DE BASE DE DATOS.</w:t>
+      </w:r>
+    </w:p>
+    <w:p>
+      <w:pPr>
+        <w:spacing w:after="0" w:line="360" w:lineRule="auto"/>
+        <w:rPr>
+          <w:rFonts w:ascii="Arial Black" w:hAnsi="Arial Black" w:cs="Arial"/>
+          <w:b/>
+          <w:bCs/>
+          <w:sz w:val="20"/>
+          <w:szCs w:val="20"/>
+        </w:rPr>
+      </w:pPr>
+    </w:p>
+    <w:p>
+      <w:pPr>
+        <w:spacing w:after="0" w:line="360" w:lineRule="auto"/>
+        <w:rPr>
+          <w:rFonts w:ascii="Arial" w:hAnsi="Arial" w:cs="Arial"/>
+        </w:rPr>
+      </w:pPr>
+      <w:r>
+        <w:rPr>
+          <w:rFonts w:ascii="Arial" w:hAnsi="Arial" w:cs="Arial"/>
+        </w:rPr>
+        <w:t>La base de datos consta de 7 tablas principales:</w:t>
+      </w:r>
+    </w:p>
+    <w:p>
+      <w:pPr>
+        <w:pStyle w:val="Prrafodelista"/>
+        <w:numPr>
+          <w:ilvl w:val="0"/>
+          <w:numId w:val="6"/>
+        </w:numPr>
+        <w:spacing w:after="0" w:line="360" w:lineRule="auto"/>
+        <w:rPr>
+          <w:rFonts w:ascii="Arial" w:hAnsi="Arial" w:cs="Arial"/>
+        </w:rPr>
+      </w:pPr>
+      <w:r>
+        <w:rPr>
+          <w:rFonts w:ascii="Arial" w:hAnsi="Arial" w:cs="Arial"/>
+        </w:rPr>
+        <w:t xml:space="preserve">Empleados (ID, Nombre, Apellido, Cargo, Fecha de Ingreso, </w:t>
+      </w:r>
+      <w:proofErr w:type="spellStart"/>
+      <w:r>
+        <w:rPr>
+          <w:rFonts w:ascii="Arial" w:hAnsi="Arial" w:cs="Arial"/>
+        </w:rPr>
+        <w:t>SucursalID</w:t>
+      </w:r>
+      <w:proofErr w:type="spellEnd"/>
+      <w:r>
+        <w:rPr>
+          <w:rFonts w:ascii="Arial" w:hAnsi="Arial" w:cs="Arial"/>
+        </w:rPr>
+        <w:t>, etc.)</w:t>
+      </w:r>
+    </w:p>
+    <w:p>
+      <w:pPr>
+        <w:pStyle w:val="Prrafodelista"/>
+        <w:numPr>
+          <w:ilvl w:val="0"/>
+          <w:numId w:val="6"/>
+        </w:numPr>
+        <w:spacing w:after="0" w:line="360" w:lineRule="auto"/>
+        <w:rPr>
+          <w:rFonts w:ascii="Arial" w:hAnsi="Arial" w:cs="Arial"/>
+        </w:rPr>
+      </w:pPr>
+      <w:r>
+        <w:rPr>
+          <w:rFonts w:ascii="Arial" w:hAnsi="Arial" w:cs="Arial"/>
+        </w:rPr>
+        <w:t>Sucursales (ID, Nombre, Dirección, Teléfono, etc.)</w:t>
+      </w:r>
+    </w:p>
+    <w:p>
+      <w:pPr>
+        <w:pStyle w:val="Prrafodelista"/>
+        <w:numPr>
+          <w:ilvl w:val="0"/>
+          <w:numId w:val="6"/>
+        </w:numPr>
+        <w:spacing w:after="0" w:line="360" w:lineRule="auto"/>
+        <w:rPr>
+          <w:rFonts w:ascii="Arial" w:hAnsi="Arial" w:cs="Arial"/>
+        </w:rPr>
+      </w:pPr>
+      <w:r>
+        <w:rPr>
+          <w:rFonts w:ascii="Arial" w:hAnsi="Arial" w:cs="Arial"/>
+        </w:rPr>
+        <w:t>Proveedores (ID, Nombre, Contacto, Teléfono, Email, etc.)</w:t>
+      </w:r>
+    </w:p>
+    <w:p>
+      <w:pPr>
+        <w:pStyle w:val="Prrafodelista"/>
+        <w:numPr>
+          <w:ilvl w:val="0"/>
+          <w:numId w:val="6"/>
+        </w:numPr>
+        <w:spacing w:after="0" w:line="360" w:lineRule="auto"/>
+        <w:rPr>
+          <w:rFonts w:ascii="Arial" w:hAnsi="Arial" w:cs="Arial"/>
+        </w:rPr>
+      </w:pPr>
+      <w:r>
+        <w:rPr>
+          <w:rFonts w:ascii="Arial" w:hAnsi="Arial" w:cs="Arial"/>
+        </w:rPr>
+        <w:t xml:space="preserve">Productos (ID, Nombre, Categoría, Precio, </w:t>
+      </w:r>
+      <w:proofErr w:type="spellStart"/>
+      <w:r>
+        <w:rPr>
+          <w:rFonts w:ascii="Arial" w:hAnsi="Arial" w:cs="Arial"/>
+        </w:rPr>
+        <w:t>ProveedorID</w:t>
+      </w:r>
+      <w:proofErr w:type="spellEnd"/>
+      <w:r>
+        <w:rPr>
+          <w:rFonts w:ascii="Arial" w:hAnsi="Arial" w:cs="Arial"/>
+        </w:rPr>
+        <w:t>, Stock, etc.)</w:t>
+      </w:r>
+    </w:p>
+    <w:p>
+      <w:pPr>
+        <w:pStyle w:val="Prrafodelista"/>
+        <w:numPr>
+          <w:ilvl w:val="0"/>
+          <w:numId w:val="6"/>
+        </w:numPr>
+        <w:spacing w:after="0" w:line="360" w:lineRule="auto"/>
+        <w:rPr>
+          <w:rFonts w:ascii="Arial" w:hAnsi="Arial" w:cs="Arial"/>
+        </w:rPr>
+      </w:pPr>
+      <w:r>
+        <w:rPr>
+          <w:rFonts w:ascii="Arial" w:hAnsi="Arial" w:cs="Arial"/>
+        </w:rPr>
+        <w:t xml:space="preserve">Ventas (ID, </w:t>
+      </w:r>
+      <w:proofErr w:type="spellStart"/>
+      <w:r>
+        <w:rPr>
+          <w:rFonts w:ascii="Arial" w:hAnsi="Arial" w:cs="Arial"/>
+        </w:rPr>
+        <w:t>EmpleadoID</w:t>
+      </w:r>
+      <w:proofErr w:type="spellEnd"/>
+      <w:r>
+        <w:rPr>
+          <w:rFonts w:ascii="Arial" w:hAnsi="Arial" w:cs="Arial"/>
+        </w:rPr>
+        <w:t xml:space="preserve">, </w:t>
+      </w:r>
+      <w:proofErr w:type="spellStart"/>
+      <w:r>
+        <w:rPr>
+          <w:rFonts w:ascii="Arial" w:hAnsi="Arial" w:cs="Arial"/>
+        </w:rPr>
+        <w:t>SucursalID</w:t>
+      </w:r>
+      <w:proofErr w:type="spellEnd"/>
+      <w:r>
+        <w:rPr>
+          <w:rFonts w:ascii="Arial" w:hAnsi="Arial" w:cs="Arial"/>
+        </w:rPr>
+        <w:t>, Fecha, Total, etc.)</w:t>
+      </w:r>
+    </w:p>
+    <w:p>
+      <w:pPr>
+        <w:pStyle w:val="Prrafodelista"/>
+        <w:numPr>
+          <w:ilvl w:val="0"/>
+          <w:numId w:val="6"/>
+        </w:numPr>
+        <w:spacing w:after="0" w:line="360" w:lineRule="auto"/>
+        <w:rPr>
+          <w:rFonts w:ascii="Arial" w:hAnsi="Arial" w:cs="Arial"/>
+        </w:rPr>
+      </w:pPr>
+      <w:proofErr w:type="spellStart"/>
+      <w:r>
+        <w:rPr>
+          <w:rFonts w:ascii="Arial" w:hAnsi="Arial" w:cs="Arial"/>
+        </w:rPr>
+        <w:t>VentaProductos</w:t>
+      </w:r>
+      <w:proofErr w:type="spellEnd"/>
+      <w:r>
+        <w:rPr>
+          <w:rFonts w:ascii="Arial" w:hAnsi="Arial" w:cs="Arial"/>
+        </w:rPr>
+        <w:t xml:space="preserve"> (ID, </w:t>
+      </w:r>
+      <w:proofErr w:type="spellStart"/>
+      <w:r>
+        <w:rPr>
+          <w:rFonts w:ascii="Arial" w:hAnsi="Arial" w:cs="Arial"/>
+        </w:rPr>
+        <w:t>VentaID</w:t>
+      </w:r>
+      <w:proofErr w:type="spellEnd"/>
+      <w:r>
+        <w:rPr>
+          <w:rFonts w:ascii="Arial" w:hAnsi="Arial" w:cs="Arial"/>
+        </w:rPr>
+        <w:t xml:space="preserve">, </w:t>
+      </w:r>
+      <w:proofErr w:type="spellStart"/>
+      <w:r>
+        <w:rPr>
+          <w:rFonts w:ascii="Arial" w:hAnsi="Arial" w:cs="Arial"/>
+        </w:rPr>
+        <w:t>ProductoID</w:t>
+      </w:r>
+      <w:proofErr w:type="spellEnd"/>
+      <w:r>
+        <w:rPr>
+          <w:rFonts w:ascii="Arial" w:hAnsi="Arial" w:cs="Arial"/>
+        </w:rPr>
+        <w:t>, Cantidad, Subtotal, etc.)</w:t>
+      </w:r>
+    </w:p>
+    <w:p>
+      <w:pPr>
+        <w:pStyle w:val="Prrafodelista"/>
+        <w:numPr>
+          <w:ilvl w:val="0"/>
+          <w:numId w:val="6"/>
+        </w:numPr>
+        <w:spacing w:after="0" w:line="360" w:lineRule="auto"/>
+        <w:rPr>
+          <w:rFonts w:ascii="Arial" w:hAnsi="Arial" w:cs="Arial"/>
+        </w:rPr>
+      </w:pPr>
+      <w:r>
+        <w:rPr>
+          <w:rFonts w:ascii="Arial" w:hAnsi="Arial" w:cs="Arial"/>
+        </w:rPr>
+        <w:t xml:space="preserve">Disponibilidad (ID, </w:t>
+      </w:r>
+      <w:proofErr w:type="spellStart"/>
+      <w:r>
+        <w:rPr>
+          <w:rFonts w:ascii="Arial" w:hAnsi="Arial" w:cs="Arial"/>
+        </w:rPr>
+        <w:t>ProductoID</w:t>
+      </w:r>
+      <w:proofErr w:type="spellEnd"/>
+      <w:r>
+        <w:rPr>
+          <w:rFonts w:ascii="Arial" w:hAnsi="Arial" w:cs="Arial"/>
+        </w:rPr>
+        <w:t xml:space="preserve">, </w:t>
+      </w:r>
+      <w:proofErr w:type="spellStart"/>
+      <w:r>
+        <w:rPr>
+          <w:rFonts w:ascii="Arial" w:hAnsi="Arial" w:cs="Arial"/>
+        </w:rPr>
+        <w:t>SucursalID</w:t>
+      </w:r>
+      <w:proofErr w:type="spellEnd"/>
+      <w:r>
+        <w:rPr>
+          <w:rFonts w:ascii="Arial" w:hAnsi="Arial" w:cs="Arial"/>
+        </w:rPr>
+        <w:t>, Cantidad)</w:t>
+      </w:r>
     </w:p>
     <w:sectPr>
       <w:pgSz w:w="12240" w:h="15840"/>
@@ -1206,7 +2213,6 @@
       <w:jc w:val="right"/>
       <w:rPr>
         <w:rFonts w:ascii="Arial" w:hAnsi="Arial" w:cs="Arial"/>
-        <w:color w:val="7F7F7F" w:themeColor="text1" w:themeTint="80"/>
         <w:sz w:val="20"/>
         <w:szCs w:val="20"/>
       </w:rPr>
@@ -1214,7 +2220,6 @@
     <w:r>
       <w:rPr>
         <w:rFonts w:ascii="Arial" w:hAnsi="Arial" w:cs="Arial"/>
-        <w:color w:val="7F7F7F" w:themeColor="text1" w:themeTint="80"/>
         <w:sz w:val="20"/>
         <w:szCs w:val="20"/>
       </w:rPr>
@@ -1223,7 +2228,6 @@
     <w:r>
       <w:rPr>
         <w:rFonts w:ascii="Arial" w:hAnsi="Arial" w:cs="Arial"/>
-        <w:color w:val="7F7F7F" w:themeColor="text1" w:themeTint="80"/>
         <w:sz w:val="20"/>
         <w:szCs w:val="20"/>
       </w:rPr>
@@ -1231,6 +2235,707 @@
     </w:r>
   </w:p>
 </w:hdr>
+</file>
+
+<file path=word/numbering.xml><?xml version="1.0" encoding="utf-8"?>
+<w:numbering xmlns:wpc="http://schemas.microsoft.com/office/word/2010/wordprocessingCanvas" xmlns:cx="http://schemas.microsoft.com/office/drawing/2014/chartex" xmlns:cx1="http://schemas.microsoft.com/office/drawing/2015/9/8/chartex" xmlns:cx2="http://schemas.microsoft.com/office/drawing/2015/10/21/chartex" xmlns:cx3="http://schemas.microsoft.com/office/drawing/2016/5/9/chartex" xmlns:cx4="http://schemas.microsoft.com/office/drawing/2016/5/10/chartex" xmlns:cx5="http://schemas.microsoft.com/office/drawing/2016/5/11/chartex" xmlns:cx6="http://schemas.microsoft.com/office/drawing/2016/5/12/chartex" xmlns:cx7="http://schemas.microsoft.com/office/drawing/2016/5/13/chartex" xmlns:cx8="http://schemas.microsoft.com/office/drawing/2016/5/14/chartex" xmlns:mc="http://schemas.openxmlformats.org/markup-compatibility/2006" xmlns:aink="http://schemas.microsoft.com/office/drawing/2016/ink" xmlns:am3d="http://schemas.microsoft.com/office/drawing/2017/model3d" xmlns:o="urn:schemas-microsoft-com:office:office" xmlns:r="http://schemas.openxmlformats.org/officeDocument/2006/relationships" xmlns:m="http://schemas.openxmlformats.org/officeDocument/2006/math" xmlns:v="urn:schemas-microsoft-com:vml" xmlns:wp14="http://schemas.microsoft.com/office/word/2010/wordprocessingDrawing" xmlns:wp="http://schemas.openxmlformats.org/drawingml/2006/wordprocessingDrawing" xmlns:w10="urn:schemas-microsoft-com:office:word" xmlns:w="http://schemas.openxmlformats.org/wordprocessingml/2006/main" xmlns:w14="http://schemas.microsoft.com/office/word/2010/wordml" xmlns:w15="http://schemas.microsoft.com/office/word/2012/wordml" xmlns:w16cex="http://schemas.microsoft.com/office/word/2018/wordml/cex" xmlns:w16cid="http://schemas.microsoft.com/office/word/2016/wordml/cid" xmlns:w16="http://schemas.microsoft.com/office/word/2018/wordml" xmlns:w16se="http://schemas.microsoft.com/office/word/2015/wordml/symex" xmlns:wpg="http://schemas.microsoft.com/office/word/2010/wordprocessingGroup" xmlns:wpi="http://schemas.microsoft.com/office/word/2010/wordprocessingInk" xmlns:wne="http://schemas.microsoft.com/office/word/2006/wordml" xmlns:wps="http://schemas.microsoft.com/office/word/2010/wordprocessingShape" mc:Ignorable="w14 w15 w16se w16cid w16 w16cex wp14">
+  <w:abstractNum w:abstractNumId="0" w15:restartNumberingAfterBreak="0">
+    <w:nsid w:val="1A8808B3"/>
+    <w:multiLevelType w:val="hybridMultilevel"/>
+    <w:tmpl w:val="F4A046FE"/>
+    <w:lvl w:ilvl="0" w:tplc="080A0001">
+      <w:start w:val="1"/>
+      <w:numFmt w:val="bullet"/>
+      <w:lvlText w:val=""/>
+      <w:lvlJc w:val="left"/>
+      <w:pPr>
+        <w:ind w:left="720" w:hanging="360"/>
+      </w:pPr>
+      <w:rPr>
+        <w:rFonts w:ascii="Symbol" w:hAnsi="Symbol" w:hint="default"/>
+      </w:rPr>
+    </w:lvl>
+    <w:lvl w:ilvl="1" w:tplc="080A0003" w:tentative="1">
+      <w:start w:val="1"/>
+      <w:numFmt w:val="bullet"/>
+      <w:lvlText w:val="o"/>
+      <w:lvlJc w:val="left"/>
+      <w:pPr>
+        <w:ind w:left="1440" w:hanging="360"/>
+      </w:pPr>
+      <w:rPr>
+        <w:rFonts w:ascii="Courier New" w:hAnsi="Courier New" w:cs="Courier New" w:hint="default"/>
+      </w:rPr>
+    </w:lvl>
+    <w:lvl w:ilvl="2" w:tplc="080A0005" w:tentative="1">
+      <w:start w:val="1"/>
+      <w:numFmt w:val="bullet"/>
+      <w:lvlText w:val=""/>
+      <w:lvlJc w:val="left"/>
+      <w:pPr>
+        <w:ind w:left="2160" w:hanging="360"/>
+      </w:pPr>
+      <w:rPr>
+        <w:rFonts w:ascii="Wingdings" w:hAnsi="Wingdings" w:hint="default"/>
+      </w:rPr>
+    </w:lvl>
+    <w:lvl w:ilvl="3" w:tplc="080A0001" w:tentative="1">
+      <w:start w:val="1"/>
+      <w:numFmt w:val="bullet"/>
+      <w:lvlText w:val=""/>
+      <w:lvlJc w:val="left"/>
+      <w:pPr>
+        <w:ind w:left="2880" w:hanging="360"/>
+      </w:pPr>
+      <w:rPr>
+        <w:rFonts w:ascii="Symbol" w:hAnsi="Symbol" w:hint="default"/>
+      </w:rPr>
+    </w:lvl>
+    <w:lvl w:ilvl="4" w:tplc="080A0003" w:tentative="1">
+      <w:start w:val="1"/>
+      <w:numFmt w:val="bullet"/>
+      <w:lvlText w:val="o"/>
+      <w:lvlJc w:val="left"/>
+      <w:pPr>
+        <w:ind w:left="3600" w:hanging="360"/>
+      </w:pPr>
+      <w:rPr>
+        <w:rFonts w:ascii="Courier New" w:hAnsi="Courier New" w:cs="Courier New" w:hint="default"/>
+      </w:rPr>
+    </w:lvl>
+    <w:lvl w:ilvl="5" w:tplc="080A0005" w:tentative="1">
+      <w:start w:val="1"/>
+      <w:numFmt w:val="bullet"/>
+      <w:lvlText w:val=""/>
+      <w:lvlJc w:val="left"/>
+      <w:pPr>
+        <w:ind w:left="4320" w:hanging="360"/>
+      </w:pPr>
+      <w:rPr>
+        <w:rFonts w:ascii="Wingdings" w:hAnsi="Wingdings" w:hint="default"/>
+      </w:rPr>
+    </w:lvl>
+    <w:lvl w:ilvl="6" w:tplc="080A0001" w:tentative="1">
+      <w:start w:val="1"/>
+      <w:numFmt w:val="bullet"/>
+      <w:lvlText w:val=""/>
+      <w:lvlJc w:val="left"/>
+      <w:pPr>
+        <w:ind w:left="5040" w:hanging="360"/>
+      </w:pPr>
+      <w:rPr>
+        <w:rFonts w:ascii="Symbol" w:hAnsi="Symbol" w:hint="default"/>
+      </w:rPr>
+    </w:lvl>
+    <w:lvl w:ilvl="7" w:tplc="080A0003" w:tentative="1">
+      <w:start w:val="1"/>
+      <w:numFmt w:val="bullet"/>
+      <w:lvlText w:val="o"/>
+      <w:lvlJc w:val="left"/>
+      <w:pPr>
+        <w:ind w:left="5760" w:hanging="360"/>
+      </w:pPr>
+      <w:rPr>
+        <w:rFonts w:ascii="Courier New" w:hAnsi="Courier New" w:cs="Courier New" w:hint="default"/>
+      </w:rPr>
+    </w:lvl>
+    <w:lvl w:ilvl="8" w:tplc="080A0005" w:tentative="1">
+      <w:start w:val="1"/>
+      <w:numFmt w:val="bullet"/>
+      <w:lvlText w:val=""/>
+      <w:lvlJc w:val="left"/>
+      <w:pPr>
+        <w:ind w:left="6480" w:hanging="360"/>
+      </w:pPr>
+      <w:rPr>
+        <w:rFonts w:ascii="Wingdings" w:hAnsi="Wingdings" w:hint="default"/>
+      </w:rPr>
+    </w:lvl>
+  </w:abstractNum>
+  <w:abstractNum w:abstractNumId="1" w15:restartNumberingAfterBreak="0">
+    <w:nsid w:val="292A57FC"/>
+    <w:multiLevelType w:val="hybridMultilevel"/>
+    <w:tmpl w:val="31063564"/>
+    <w:lvl w:ilvl="0" w:tplc="080A0001">
+      <w:start w:val="1"/>
+      <w:numFmt w:val="bullet"/>
+      <w:lvlText w:val=""/>
+      <w:lvlJc w:val="left"/>
+      <w:pPr>
+        <w:ind w:left="720" w:hanging="360"/>
+      </w:pPr>
+      <w:rPr>
+        <w:rFonts w:ascii="Symbol" w:hAnsi="Symbol" w:hint="default"/>
+      </w:rPr>
+    </w:lvl>
+    <w:lvl w:ilvl="1" w:tplc="080A0003" w:tentative="1">
+      <w:start w:val="1"/>
+      <w:numFmt w:val="bullet"/>
+      <w:lvlText w:val="o"/>
+      <w:lvlJc w:val="left"/>
+      <w:pPr>
+        <w:ind w:left="1440" w:hanging="360"/>
+      </w:pPr>
+      <w:rPr>
+        <w:rFonts w:ascii="Courier New" w:hAnsi="Courier New" w:cs="Courier New" w:hint="default"/>
+      </w:rPr>
+    </w:lvl>
+    <w:lvl w:ilvl="2" w:tplc="080A0005" w:tentative="1">
+      <w:start w:val="1"/>
+      <w:numFmt w:val="bullet"/>
+      <w:lvlText w:val=""/>
+      <w:lvlJc w:val="left"/>
+      <w:pPr>
+        <w:ind w:left="2160" w:hanging="360"/>
+      </w:pPr>
+      <w:rPr>
+        <w:rFonts w:ascii="Wingdings" w:hAnsi="Wingdings" w:hint="default"/>
+      </w:rPr>
+    </w:lvl>
+    <w:lvl w:ilvl="3" w:tplc="080A0001" w:tentative="1">
+      <w:start w:val="1"/>
+      <w:numFmt w:val="bullet"/>
+      <w:lvlText w:val=""/>
+      <w:lvlJc w:val="left"/>
+      <w:pPr>
+        <w:ind w:left="2880" w:hanging="360"/>
+      </w:pPr>
+      <w:rPr>
+        <w:rFonts w:ascii="Symbol" w:hAnsi="Symbol" w:hint="default"/>
+      </w:rPr>
+    </w:lvl>
+    <w:lvl w:ilvl="4" w:tplc="080A0003" w:tentative="1">
+      <w:start w:val="1"/>
+      <w:numFmt w:val="bullet"/>
+      <w:lvlText w:val="o"/>
+      <w:lvlJc w:val="left"/>
+      <w:pPr>
+        <w:ind w:left="3600" w:hanging="360"/>
+      </w:pPr>
+      <w:rPr>
+        <w:rFonts w:ascii="Courier New" w:hAnsi="Courier New" w:cs="Courier New" w:hint="default"/>
+      </w:rPr>
+    </w:lvl>
+    <w:lvl w:ilvl="5" w:tplc="080A0005" w:tentative="1">
+      <w:start w:val="1"/>
+      <w:numFmt w:val="bullet"/>
+      <w:lvlText w:val=""/>
+      <w:lvlJc w:val="left"/>
+      <w:pPr>
+        <w:ind w:left="4320" w:hanging="360"/>
+      </w:pPr>
+      <w:rPr>
+        <w:rFonts w:ascii="Wingdings" w:hAnsi="Wingdings" w:hint="default"/>
+      </w:rPr>
+    </w:lvl>
+    <w:lvl w:ilvl="6" w:tplc="080A0001" w:tentative="1">
+      <w:start w:val="1"/>
+      <w:numFmt w:val="bullet"/>
+      <w:lvlText w:val=""/>
+      <w:lvlJc w:val="left"/>
+      <w:pPr>
+        <w:ind w:left="5040" w:hanging="360"/>
+      </w:pPr>
+      <w:rPr>
+        <w:rFonts w:ascii="Symbol" w:hAnsi="Symbol" w:hint="default"/>
+      </w:rPr>
+    </w:lvl>
+    <w:lvl w:ilvl="7" w:tplc="080A0003" w:tentative="1">
+      <w:start w:val="1"/>
+      <w:numFmt w:val="bullet"/>
+      <w:lvlText w:val="o"/>
+      <w:lvlJc w:val="left"/>
+      <w:pPr>
+        <w:ind w:left="5760" w:hanging="360"/>
+      </w:pPr>
+      <w:rPr>
+        <w:rFonts w:ascii="Courier New" w:hAnsi="Courier New" w:cs="Courier New" w:hint="default"/>
+      </w:rPr>
+    </w:lvl>
+    <w:lvl w:ilvl="8" w:tplc="080A0005" w:tentative="1">
+      <w:start w:val="1"/>
+      <w:numFmt w:val="bullet"/>
+      <w:lvlText w:val=""/>
+      <w:lvlJc w:val="left"/>
+      <w:pPr>
+        <w:ind w:left="6480" w:hanging="360"/>
+      </w:pPr>
+      <w:rPr>
+        <w:rFonts w:ascii="Wingdings" w:hAnsi="Wingdings" w:hint="default"/>
+      </w:rPr>
+    </w:lvl>
+  </w:abstractNum>
+  <w:abstractNum w:abstractNumId="2" w15:restartNumberingAfterBreak="0">
+    <w:nsid w:val="5170034A"/>
+    <w:multiLevelType w:val="hybridMultilevel"/>
+    <w:tmpl w:val="B58E9B18"/>
+    <w:lvl w:ilvl="0" w:tplc="080A0001">
+      <w:start w:val="1"/>
+      <w:numFmt w:val="bullet"/>
+      <w:lvlText w:val=""/>
+      <w:lvlJc w:val="left"/>
+      <w:pPr>
+        <w:ind w:left="720" w:hanging="360"/>
+      </w:pPr>
+      <w:rPr>
+        <w:rFonts w:ascii="Symbol" w:hAnsi="Symbol" w:hint="default"/>
+      </w:rPr>
+    </w:lvl>
+    <w:lvl w:ilvl="1" w:tplc="080A0003" w:tentative="1">
+      <w:start w:val="1"/>
+      <w:numFmt w:val="bullet"/>
+      <w:lvlText w:val="o"/>
+      <w:lvlJc w:val="left"/>
+      <w:pPr>
+        <w:ind w:left="1440" w:hanging="360"/>
+      </w:pPr>
+      <w:rPr>
+        <w:rFonts w:ascii="Courier New" w:hAnsi="Courier New" w:cs="Courier New" w:hint="default"/>
+      </w:rPr>
+    </w:lvl>
+    <w:lvl w:ilvl="2" w:tplc="080A0005" w:tentative="1">
+      <w:start w:val="1"/>
+      <w:numFmt w:val="bullet"/>
+      <w:lvlText w:val=""/>
+      <w:lvlJc w:val="left"/>
+      <w:pPr>
+        <w:ind w:left="2160" w:hanging="360"/>
+      </w:pPr>
+      <w:rPr>
+        <w:rFonts w:ascii="Wingdings" w:hAnsi="Wingdings" w:hint="default"/>
+      </w:rPr>
+    </w:lvl>
+    <w:lvl w:ilvl="3" w:tplc="080A0001" w:tentative="1">
+      <w:start w:val="1"/>
+      <w:numFmt w:val="bullet"/>
+      <w:lvlText w:val=""/>
+      <w:lvlJc w:val="left"/>
+      <w:pPr>
+        <w:ind w:left="2880" w:hanging="360"/>
+      </w:pPr>
+      <w:rPr>
+        <w:rFonts w:ascii="Symbol" w:hAnsi="Symbol" w:hint="default"/>
+      </w:rPr>
+    </w:lvl>
+    <w:lvl w:ilvl="4" w:tplc="080A0003" w:tentative="1">
+      <w:start w:val="1"/>
+      <w:numFmt w:val="bullet"/>
+      <w:lvlText w:val="o"/>
+      <w:lvlJc w:val="left"/>
+      <w:pPr>
+        <w:ind w:left="3600" w:hanging="360"/>
+      </w:pPr>
+      <w:rPr>
+        <w:rFonts w:ascii="Courier New" w:hAnsi="Courier New" w:cs="Courier New" w:hint="default"/>
+      </w:rPr>
+    </w:lvl>
+    <w:lvl w:ilvl="5" w:tplc="080A0005" w:tentative="1">
+      <w:start w:val="1"/>
+      <w:numFmt w:val="bullet"/>
+      <w:lvlText w:val=""/>
+      <w:lvlJc w:val="left"/>
+      <w:pPr>
+        <w:ind w:left="4320" w:hanging="360"/>
+      </w:pPr>
+      <w:rPr>
+        <w:rFonts w:ascii="Wingdings" w:hAnsi="Wingdings" w:hint="default"/>
+      </w:rPr>
+    </w:lvl>
+    <w:lvl w:ilvl="6" w:tplc="080A0001" w:tentative="1">
+      <w:start w:val="1"/>
+      <w:numFmt w:val="bullet"/>
+      <w:lvlText w:val=""/>
+      <w:lvlJc w:val="left"/>
+      <w:pPr>
+        <w:ind w:left="5040" w:hanging="360"/>
+      </w:pPr>
+      <w:rPr>
+        <w:rFonts w:ascii="Symbol" w:hAnsi="Symbol" w:hint="default"/>
+      </w:rPr>
+    </w:lvl>
+    <w:lvl w:ilvl="7" w:tplc="080A0003" w:tentative="1">
+      <w:start w:val="1"/>
+      <w:numFmt w:val="bullet"/>
+      <w:lvlText w:val="o"/>
+      <w:lvlJc w:val="left"/>
+      <w:pPr>
+        <w:ind w:left="5760" w:hanging="360"/>
+      </w:pPr>
+      <w:rPr>
+        <w:rFonts w:ascii="Courier New" w:hAnsi="Courier New" w:cs="Courier New" w:hint="default"/>
+      </w:rPr>
+    </w:lvl>
+    <w:lvl w:ilvl="8" w:tplc="080A0005" w:tentative="1">
+      <w:start w:val="1"/>
+      <w:numFmt w:val="bullet"/>
+      <w:lvlText w:val=""/>
+      <w:lvlJc w:val="left"/>
+      <w:pPr>
+        <w:ind w:left="6480" w:hanging="360"/>
+      </w:pPr>
+      <w:rPr>
+        <w:rFonts w:ascii="Wingdings" w:hAnsi="Wingdings" w:hint="default"/>
+      </w:rPr>
+    </w:lvl>
+  </w:abstractNum>
+  <w:abstractNum w:abstractNumId="3" w15:restartNumberingAfterBreak="0">
+    <w:nsid w:val="54B973AE"/>
+    <w:multiLevelType w:val="hybridMultilevel"/>
+    <w:tmpl w:val="590EE866"/>
+    <w:lvl w:ilvl="0" w:tplc="080A0001">
+      <w:start w:val="1"/>
+      <w:numFmt w:val="bullet"/>
+      <w:lvlText w:val=""/>
+      <w:lvlJc w:val="left"/>
+      <w:pPr>
+        <w:ind w:left="720" w:hanging="360"/>
+      </w:pPr>
+      <w:rPr>
+        <w:rFonts w:ascii="Symbol" w:hAnsi="Symbol" w:hint="default"/>
+      </w:rPr>
+    </w:lvl>
+    <w:lvl w:ilvl="1" w:tplc="080A0003" w:tentative="1">
+      <w:start w:val="1"/>
+      <w:numFmt w:val="bullet"/>
+      <w:lvlText w:val="o"/>
+      <w:lvlJc w:val="left"/>
+      <w:pPr>
+        <w:ind w:left="1440" w:hanging="360"/>
+      </w:pPr>
+      <w:rPr>
+        <w:rFonts w:ascii="Courier New" w:hAnsi="Courier New" w:cs="Courier New" w:hint="default"/>
+      </w:rPr>
+    </w:lvl>
+    <w:lvl w:ilvl="2" w:tplc="080A0005" w:tentative="1">
+      <w:start w:val="1"/>
+      <w:numFmt w:val="bullet"/>
+      <w:lvlText w:val=""/>
+      <w:lvlJc w:val="left"/>
+      <w:pPr>
+        <w:ind w:left="2160" w:hanging="360"/>
+      </w:pPr>
+      <w:rPr>
+        <w:rFonts w:ascii="Wingdings" w:hAnsi="Wingdings" w:hint="default"/>
+      </w:rPr>
+    </w:lvl>
+    <w:lvl w:ilvl="3" w:tplc="080A0001" w:tentative="1">
+      <w:start w:val="1"/>
+      <w:numFmt w:val="bullet"/>
+      <w:lvlText w:val=""/>
+      <w:lvlJc w:val="left"/>
+      <w:pPr>
+        <w:ind w:left="2880" w:hanging="360"/>
+      </w:pPr>
+      <w:rPr>
+        <w:rFonts w:ascii="Symbol" w:hAnsi="Symbol" w:hint="default"/>
+      </w:rPr>
+    </w:lvl>
+    <w:lvl w:ilvl="4" w:tplc="080A0003" w:tentative="1">
+      <w:start w:val="1"/>
+      <w:numFmt w:val="bullet"/>
+      <w:lvlText w:val="o"/>
+      <w:lvlJc w:val="left"/>
+      <w:pPr>
+        <w:ind w:left="3600" w:hanging="360"/>
+      </w:pPr>
+      <w:rPr>
+        <w:rFonts w:ascii="Courier New" w:hAnsi="Courier New" w:cs="Courier New" w:hint="default"/>
+      </w:rPr>
+    </w:lvl>
+    <w:lvl w:ilvl="5" w:tplc="080A0005" w:tentative="1">
+      <w:start w:val="1"/>
+      <w:numFmt w:val="bullet"/>
+      <w:lvlText w:val=""/>
+      <w:lvlJc w:val="left"/>
+      <w:pPr>
+        <w:ind w:left="4320" w:hanging="360"/>
+      </w:pPr>
+      <w:rPr>
+        <w:rFonts w:ascii="Wingdings" w:hAnsi="Wingdings" w:hint="default"/>
+      </w:rPr>
+    </w:lvl>
+    <w:lvl w:ilvl="6" w:tplc="080A0001" w:tentative="1">
+      <w:start w:val="1"/>
+      <w:numFmt w:val="bullet"/>
+      <w:lvlText w:val=""/>
+      <w:lvlJc w:val="left"/>
+      <w:pPr>
+        <w:ind w:left="5040" w:hanging="360"/>
+      </w:pPr>
+      <w:rPr>
+        <w:rFonts w:ascii="Symbol" w:hAnsi="Symbol" w:hint="default"/>
+      </w:rPr>
+    </w:lvl>
+    <w:lvl w:ilvl="7" w:tplc="080A0003" w:tentative="1">
+      <w:start w:val="1"/>
+      <w:numFmt w:val="bullet"/>
+      <w:lvlText w:val="o"/>
+      <w:lvlJc w:val="left"/>
+      <w:pPr>
+        <w:ind w:left="5760" w:hanging="360"/>
+      </w:pPr>
+      <w:rPr>
+        <w:rFonts w:ascii="Courier New" w:hAnsi="Courier New" w:cs="Courier New" w:hint="default"/>
+      </w:rPr>
+    </w:lvl>
+    <w:lvl w:ilvl="8" w:tplc="080A0005" w:tentative="1">
+      <w:start w:val="1"/>
+      <w:numFmt w:val="bullet"/>
+      <w:lvlText w:val=""/>
+      <w:lvlJc w:val="left"/>
+      <w:pPr>
+        <w:ind w:left="6480" w:hanging="360"/>
+      </w:pPr>
+      <w:rPr>
+        <w:rFonts w:ascii="Wingdings" w:hAnsi="Wingdings" w:hint="default"/>
+      </w:rPr>
+    </w:lvl>
+  </w:abstractNum>
+  <w:abstractNum w:abstractNumId="4" w15:restartNumberingAfterBreak="0">
+    <w:nsid w:val="6011412F"/>
+    <w:multiLevelType w:val="hybridMultilevel"/>
+    <w:tmpl w:val="E326DFD2"/>
+    <w:lvl w:ilvl="0" w:tplc="080A0005">
+      <w:start w:val="1"/>
+      <w:numFmt w:val="bullet"/>
+      <w:lvlText w:val=""/>
+      <w:lvlJc w:val="left"/>
+      <w:pPr>
+        <w:ind w:left="720" w:hanging="360"/>
+      </w:pPr>
+      <w:rPr>
+        <w:rFonts w:ascii="Wingdings" w:hAnsi="Wingdings" w:hint="default"/>
+      </w:rPr>
+    </w:lvl>
+    <w:lvl w:ilvl="1" w:tplc="080A0003" w:tentative="1">
+      <w:start w:val="1"/>
+      <w:numFmt w:val="bullet"/>
+      <w:lvlText w:val="o"/>
+      <w:lvlJc w:val="left"/>
+      <w:pPr>
+        <w:ind w:left="1440" w:hanging="360"/>
+      </w:pPr>
+      <w:rPr>
+        <w:rFonts w:ascii="Courier New" w:hAnsi="Courier New" w:cs="Courier New" w:hint="default"/>
+      </w:rPr>
+    </w:lvl>
+    <w:lvl w:ilvl="2" w:tplc="080A0005" w:tentative="1">
+      <w:start w:val="1"/>
+      <w:numFmt w:val="bullet"/>
+      <w:lvlText w:val=""/>
+      <w:lvlJc w:val="left"/>
+      <w:pPr>
+        <w:ind w:left="2160" w:hanging="360"/>
+      </w:pPr>
+      <w:rPr>
+        <w:rFonts w:ascii="Wingdings" w:hAnsi="Wingdings" w:hint="default"/>
+      </w:rPr>
+    </w:lvl>
+    <w:lvl w:ilvl="3" w:tplc="080A0001" w:tentative="1">
+      <w:start w:val="1"/>
+      <w:numFmt w:val="bullet"/>
+      <w:lvlText w:val=""/>
+      <w:lvlJc w:val="left"/>
+      <w:pPr>
+        <w:ind w:left="2880" w:hanging="360"/>
+      </w:pPr>
+      <w:rPr>
+        <w:rFonts w:ascii="Symbol" w:hAnsi="Symbol" w:hint="default"/>
+      </w:rPr>
+    </w:lvl>
+    <w:lvl w:ilvl="4" w:tplc="080A0003" w:tentative="1">
+      <w:start w:val="1"/>
+      <w:numFmt w:val="bullet"/>
+      <w:lvlText w:val="o"/>
+      <w:lvlJc w:val="left"/>
+      <w:pPr>
+        <w:ind w:left="3600" w:hanging="360"/>
+      </w:pPr>
+      <w:rPr>
+        <w:rFonts w:ascii="Courier New" w:hAnsi="Courier New" w:cs="Courier New" w:hint="default"/>
+      </w:rPr>
+    </w:lvl>
+    <w:lvl w:ilvl="5" w:tplc="080A0005" w:tentative="1">
+      <w:start w:val="1"/>
+      <w:numFmt w:val="bullet"/>
+      <w:lvlText w:val=""/>
+      <w:lvlJc w:val="left"/>
+      <w:pPr>
+        <w:ind w:left="4320" w:hanging="360"/>
+      </w:pPr>
+      <w:rPr>
+        <w:rFonts w:ascii="Wingdings" w:hAnsi="Wingdings" w:hint="default"/>
+      </w:rPr>
+    </w:lvl>
+    <w:lvl w:ilvl="6" w:tplc="080A0001" w:tentative="1">
+      <w:start w:val="1"/>
+      <w:numFmt w:val="bullet"/>
+      <w:lvlText w:val=""/>
+      <w:lvlJc w:val="left"/>
+      <w:pPr>
+        <w:ind w:left="5040" w:hanging="360"/>
+      </w:pPr>
+      <w:rPr>
+        <w:rFonts w:ascii="Symbol" w:hAnsi="Symbol" w:hint="default"/>
+      </w:rPr>
+    </w:lvl>
+    <w:lvl w:ilvl="7" w:tplc="080A0003" w:tentative="1">
+      <w:start w:val="1"/>
+      <w:numFmt w:val="bullet"/>
+      <w:lvlText w:val="o"/>
+      <w:lvlJc w:val="left"/>
+      <w:pPr>
+        <w:ind w:left="5760" w:hanging="360"/>
+      </w:pPr>
+      <w:rPr>
+        <w:rFonts w:ascii="Courier New" w:hAnsi="Courier New" w:cs="Courier New" w:hint="default"/>
+      </w:rPr>
+    </w:lvl>
+    <w:lvl w:ilvl="8" w:tplc="080A0005" w:tentative="1">
+      <w:start w:val="1"/>
+      <w:numFmt w:val="bullet"/>
+      <w:lvlText w:val=""/>
+      <w:lvlJc w:val="left"/>
+      <w:pPr>
+        <w:ind w:left="6480" w:hanging="360"/>
+      </w:pPr>
+      <w:rPr>
+        <w:rFonts w:ascii="Wingdings" w:hAnsi="Wingdings" w:hint="default"/>
+      </w:rPr>
+    </w:lvl>
+  </w:abstractNum>
+  <w:abstractNum w:abstractNumId="5" w15:restartNumberingAfterBreak="0">
+    <w:nsid w:val="65FC324D"/>
+    <w:multiLevelType w:val="hybridMultilevel"/>
+    <w:tmpl w:val="DB2C9FDA"/>
+    <w:lvl w:ilvl="0" w:tplc="080A0001">
+      <w:start w:val="1"/>
+      <w:numFmt w:val="bullet"/>
+      <w:lvlText w:val=""/>
+      <w:lvlJc w:val="left"/>
+      <w:pPr>
+        <w:ind w:left="720" w:hanging="360"/>
+      </w:pPr>
+      <w:rPr>
+        <w:rFonts w:ascii="Symbol" w:hAnsi="Symbol" w:hint="default"/>
+      </w:rPr>
+    </w:lvl>
+    <w:lvl w:ilvl="1" w:tplc="080A0003" w:tentative="1">
+      <w:start w:val="1"/>
+      <w:numFmt w:val="bullet"/>
+      <w:lvlText w:val="o"/>
+      <w:lvlJc w:val="left"/>
+      <w:pPr>
+        <w:ind w:left="1440" w:hanging="360"/>
+      </w:pPr>
+      <w:rPr>
+        <w:rFonts w:ascii="Courier New" w:hAnsi="Courier New" w:cs="Courier New" w:hint="default"/>
+      </w:rPr>
+    </w:lvl>
+    <w:lvl w:ilvl="2" w:tplc="080A0005" w:tentative="1">
+      <w:start w:val="1"/>
+      <w:numFmt w:val="bullet"/>
+      <w:lvlText w:val=""/>
+      <w:lvlJc w:val="left"/>
+      <w:pPr>
+        <w:ind w:left="2160" w:hanging="360"/>
+      </w:pPr>
+      <w:rPr>
+        <w:rFonts w:ascii="Wingdings" w:hAnsi="Wingdings" w:hint="default"/>
+      </w:rPr>
+    </w:lvl>
+    <w:lvl w:ilvl="3" w:tplc="080A0001" w:tentative="1">
+      <w:start w:val="1"/>
+      <w:numFmt w:val="bullet"/>
+      <w:lvlText w:val=""/>
+      <w:lvlJc w:val="left"/>
+      <w:pPr>
+        <w:ind w:left="2880" w:hanging="360"/>
+      </w:pPr>
+      <w:rPr>
+        <w:rFonts w:ascii="Symbol" w:hAnsi="Symbol" w:hint="default"/>
+      </w:rPr>
+    </w:lvl>
+    <w:lvl w:ilvl="4" w:tplc="080A0003" w:tentative="1">
+      <w:start w:val="1"/>
+      <w:numFmt w:val="bullet"/>
+      <w:lvlText w:val="o"/>
+      <w:lvlJc w:val="left"/>
+      <w:pPr>
+        <w:ind w:left="3600" w:hanging="360"/>
+      </w:pPr>
+      <w:rPr>
+        <w:rFonts w:ascii="Courier New" w:hAnsi="Courier New" w:cs="Courier New" w:hint="default"/>
+      </w:rPr>
+    </w:lvl>
+    <w:lvl w:ilvl="5" w:tplc="080A0005" w:tentative="1">
+      <w:start w:val="1"/>
+      <w:numFmt w:val="bullet"/>
+      <w:lvlText w:val=""/>
+      <w:lvlJc w:val="left"/>
+      <w:pPr>
+        <w:ind w:left="4320" w:hanging="360"/>
+      </w:pPr>
+      <w:rPr>
+        <w:rFonts w:ascii="Wingdings" w:hAnsi="Wingdings" w:hint="default"/>
+      </w:rPr>
+    </w:lvl>
+    <w:lvl w:ilvl="6" w:tplc="080A0001" w:tentative="1">
+      <w:start w:val="1"/>
+      <w:numFmt w:val="bullet"/>
+      <w:lvlText w:val=""/>
+      <w:lvlJc w:val="left"/>
+      <w:pPr>
+        <w:ind w:left="5040" w:hanging="360"/>
+      </w:pPr>
+      <w:rPr>
+        <w:rFonts w:ascii="Symbol" w:hAnsi="Symbol" w:hint="default"/>
+      </w:rPr>
+    </w:lvl>
+    <w:lvl w:ilvl="7" w:tplc="080A0003" w:tentative="1">
+      <w:start w:val="1"/>
+      <w:numFmt w:val="bullet"/>
+      <w:lvlText w:val="o"/>
+      <w:lvlJc w:val="left"/>
+      <w:pPr>
+        <w:ind w:left="5760" w:hanging="360"/>
+      </w:pPr>
+      <w:rPr>
+        <w:rFonts w:ascii="Courier New" w:hAnsi="Courier New" w:cs="Courier New" w:hint="default"/>
+      </w:rPr>
+    </w:lvl>
+    <w:lvl w:ilvl="8" w:tplc="080A0005" w:tentative="1">
+      <w:start w:val="1"/>
+      <w:numFmt w:val="bullet"/>
+      <w:lvlText w:val=""/>
+      <w:lvlJc w:val="left"/>
+      <w:pPr>
+        <w:ind w:left="6480" w:hanging="360"/>
+      </w:pPr>
+      <w:rPr>
+        <w:rFonts w:ascii="Wingdings" w:hAnsi="Wingdings" w:hint="default"/>
+      </w:rPr>
+    </w:lvl>
+  </w:abstractNum>
+  <w:num w:numId="1">
+    <w:abstractNumId w:val="1"/>
+  </w:num>
+  <w:num w:numId="2">
+    <w:abstractNumId w:val="4"/>
+  </w:num>
+  <w:num w:numId="3">
+    <w:abstractNumId w:val="5"/>
+  </w:num>
+  <w:num w:numId="4">
+    <w:abstractNumId w:val="3"/>
+  </w:num>
+  <w:num w:numId="5">
+    <w:abstractNumId w:val="2"/>
+  </w:num>
+  <w:num w:numId="6">
+    <w:abstractNumId w:val="0"/>
+  </w:num>
+</w:numbering>
 </file>
 
 <file path=word/styles.xml><?xml version="1.0" encoding="utf-8"?>
@@ -1747,6 +3452,17 @@
       <w:shd w:val="clear" w:color="auto" w:fill="E1DFDD"/>
     </w:rPr>
   </w:style>
+  <w:style w:type="paragraph" w:styleId="Prrafodelista">
+    <w:name w:val="List Paragraph"/>
+    <w:basedOn w:val="Normal"/>
+    <w:uiPriority w:val="34"/>
+    <w:qFormat/>
+    <w:rsid w:val="00010832"/>
+    <w:pPr>
+      <w:ind w:left="720"/>
+      <w:contextualSpacing/>
+    </w:pPr>
+  </w:style>
 </w:styles>
 </file>
 

</xml_diff>

<commit_message>
Actualizacion del archivo Word
</commit_message>
<xml_diff>
--- a/Documentacion.docx
+++ b/Documentacion.docx
@@ -1113,12 +1113,9 @@
           <w:sz w:val="20"/>
           <w:szCs w:val="20"/>
         </w:rPr>
-        <w:t>S.</w:t>
-      </w:r>
-    </w:p>
-    <w:p>
-      <w:pPr>
-        <w:spacing w:after="0" w:line="360" w:lineRule="auto"/>
+        <w:t>S</w:t>
+      </w:r>
+      <w:r>
         <w:rPr>
           <w:rFonts w:ascii="Arial Black" w:hAnsi="Arial Black" w:cs="Arial"/>
           <w:b/>
@@ -1126,45 +1123,28 @@
           <w:sz w:val="20"/>
           <w:szCs w:val="20"/>
         </w:rPr>
-      </w:pPr>
-    </w:p>
-    <w:p>
-      <w:pPr>
-        <w:spacing w:after="0" w:line="360" w:lineRule="auto"/>
-        <w:rPr>
-          <w:rFonts w:ascii="Arial" w:hAnsi="Arial" w:cs="Arial"/>
+        <w:t xml:space="preserve"> DEL PLAN DE CALIDAD</w:t>
+      </w:r>
+      <w:r>
+        <w:rPr>
+          <w:rFonts w:ascii="Arial Black" w:hAnsi="Arial Black" w:cs="Arial"/>
           <w:b/>
           <w:bCs/>
-        </w:rPr>
-      </w:pPr>
-      <w:r>
-        <w:rPr>
-          <w:rFonts w:ascii="Arial" w:hAnsi="Arial" w:cs="Arial"/>
+          <w:sz w:val="20"/>
+          <w:szCs w:val="20"/>
+        </w:rPr>
+        <w:t>.</w:t>
+      </w:r>
+    </w:p>
+    <w:p>
+      <w:pPr>
+        <w:spacing w:after="0" w:line="360" w:lineRule="auto"/>
+        <w:rPr>
+          <w:rFonts w:ascii="Arial Black" w:hAnsi="Arial Black" w:cs="Arial"/>
           <w:b/>
           <w:bCs/>
-        </w:rPr>
-        <w:t>Objetivo General</w:t>
-      </w:r>
-    </w:p>
-    <w:p>
-      <w:pPr>
-        <w:spacing w:after="0" w:line="360" w:lineRule="auto"/>
-        <w:rPr>
-          <w:rFonts w:ascii="Arial" w:hAnsi="Arial" w:cs="Arial"/>
-        </w:rPr>
-      </w:pPr>
-      <w:r>
-        <w:rPr>
-          <w:rFonts w:ascii="Arial" w:hAnsi="Arial" w:cs="Arial"/>
-        </w:rPr>
-        <w:t>Desarrollar un sistema informático para la administración y cobro en tiendas OXXO, optimizando la gestión de empleados, sucursales, productos, proveedores y ventas mediante el uso de bases de datos.</w:t>
-      </w:r>
-    </w:p>
-    <w:p>
-      <w:pPr>
-        <w:spacing w:after="0" w:line="360" w:lineRule="auto"/>
-        <w:rPr>
-          <w:rFonts w:ascii="Arial" w:hAnsi="Arial" w:cs="Arial"/>
+          <w:sz w:val="20"/>
+          <w:szCs w:val="20"/>
         </w:rPr>
       </w:pPr>
     </w:p>
@@ -1183,7 +1163,59 @@
           <w:b/>
           <w:bCs/>
         </w:rPr>
-        <w:t>Objetivos Específicos</w:t>
+        <w:t>General</w:t>
+      </w:r>
+    </w:p>
+    <w:p>
+      <w:pPr>
+        <w:spacing w:after="0" w:line="360" w:lineRule="auto"/>
+        <w:rPr>
+          <w:rFonts w:ascii="Arial" w:hAnsi="Arial" w:cs="Arial"/>
+        </w:rPr>
+      </w:pPr>
+      <w:r>
+        <w:rPr>
+          <w:rFonts w:ascii="Arial" w:hAnsi="Arial" w:cs="Arial"/>
+        </w:rPr>
+        <w:t>Desarrollar un sistema informático para la administración</w:t>
+      </w:r>
+      <w:r>
+        <w:rPr>
+          <w:rFonts w:ascii="Arial" w:hAnsi="Arial" w:cs="Arial"/>
+        </w:rPr>
+        <w:t xml:space="preserve"> de empleados</w:t>
+      </w:r>
+      <w:r>
+        <w:rPr>
+          <w:rFonts w:ascii="Arial" w:hAnsi="Arial" w:cs="Arial"/>
+        </w:rPr>
+        <w:t xml:space="preserve"> y cobro en tiendas OXXO, optimizando la gestión de empleados, sucursales, productos, proveedores y ventas mediante el uso de bases de datos.</w:t>
+      </w:r>
+    </w:p>
+    <w:p>
+      <w:pPr>
+        <w:spacing w:after="0" w:line="360" w:lineRule="auto"/>
+        <w:rPr>
+          <w:rFonts w:ascii="Arial" w:hAnsi="Arial" w:cs="Arial"/>
+        </w:rPr>
+      </w:pPr>
+    </w:p>
+    <w:p>
+      <w:pPr>
+        <w:spacing w:after="0" w:line="360" w:lineRule="auto"/>
+        <w:rPr>
+          <w:rFonts w:ascii="Arial" w:hAnsi="Arial" w:cs="Arial"/>
+          <w:b/>
+          <w:bCs/>
+        </w:rPr>
+      </w:pPr>
+      <w:r>
+        <w:rPr>
+          <w:rFonts w:ascii="Arial" w:hAnsi="Arial" w:cs="Arial"/>
+          <w:b/>
+          <w:bCs/>
+        </w:rPr>
+        <w:t>Específicos</w:t>
       </w:r>
     </w:p>
     <w:p>
@@ -1202,21 +1234,7 @@
         <w:rPr>
           <w:rFonts w:ascii="Arial" w:hAnsi="Arial" w:cs="Arial"/>
         </w:rPr>
-        <w:t xml:space="preserve">Implementar una interfaz de usuario intuitiva utilizando C# y Windows </w:t>
-      </w:r>
-      <w:proofErr w:type="spellStart"/>
-      <w:r>
-        <w:rPr>
-          <w:rFonts w:ascii="Arial" w:hAnsi="Arial" w:cs="Arial"/>
-        </w:rPr>
-        <w:t>Forms</w:t>
-      </w:r>
-      <w:proofErr w:type="spellEnd"/>
-      <w:r>
-        <w:rPr>
-          <w:rFonts w:ascii="Arial" w:hAnsi="Arial" w:cs="Arial"/>
-        </w:rPr>
-        <w:t>.</w:t>
+        <w:t>Implementar una interfaz de usuario intuitiva utilizando C# y Windows Forms.</w:t>
       </w:r>
     </w:p>
     <w:p>
@@ -1273,7 +1291,19 @@
         <w:rPr>
           <w:rFonts w:ascii="Arial" w:hAnsi="Arial" w:cs="Arial"/>
         </w:rPr>
-        <w:t>Generar reportes de ventas en formato PDF.</w:t>
+        <w:t>Generar reportes de ventas en formato PDF</w:t>
+      </w:r>
+      <w:r>
+        <w:rPr>
+          <w:rFonts w:ascii="Arial" w:hAnsi="Arial" w:cs="Arial"/>
+        </w:rPr>
+        <w:t xml:space="preserve"> optimizando el tiempo de procesamiento</w:t>
+      </w:r>
+      <w:r>
+        <w:rPr>
+          <w:rFonts w:ascii="Arial" w:hAnsi="Arial" w:cs="Arial"/>
+        </w:rPr>
+        <w:t>.</w:t>
       </w:r>
     </w:p>
     <w:p>
@@ -1297,203 +1327,43 @@
     </w:p>
     <w:p>
       <w:pPr>
-        <w:spacing w:after="0" w:line="360" w:lineRule="auto"/>
-        <w:rPr>
-          <w:rFonts w:ascii="Arial" w:hAnsi="Arial" w:cs="Arial"/>
-        </w:rPr>
-      </w:pPr>
-    </w:p>
-    <w:p>
-      <w:pPr>
-        <w:spacing w:after="0" w:line="360" w:lineRule="auto"/>
-        <w:rPr>
-          <w:rFonts w:ascii="Arial" w:hAnsi="Arial" w:cs="Arial"/>
-        </w:rPr>
-      </w:pPr>
-    </w:p>
-    <w:p>
-      <w:pPr>
-        <w:spacing w:after="0" w:line="360" w:lineRule="auto"/>
-        <w:rPr>
-          <w:rFonts w:ascii="Arial" w:hAnsi="Arial" w:cs="Arial"/>
-        </w:rPr>
-      </w:pPr>
-    </w:p>
-    <w:p>
-      <w:pPr>
-        <w:spacing w:after="0" w:line="360" w:lineRule="auto"/>
-        <w:rPr>
-          <w:rFonts w:ascii="Arial" w:hAnsi="Arial" w:cs="Arial"/>
-        </w:rPr>
-      </w:pPr>
-    </w:p>
-    <w:p>
-      <w:pPr>
-        <w:spacing w:after="0" w:line="360" w:lineRule="auto"/>
-        <w:rPr>
-          <w:rFonts w:ascii="Arial" w:hAnsi="Arial" w:cs="Arial"/>
-        </w:rPr>
-      </w:pPr>
-    </w:p>
-    <w:p>
-      <w:pPr>
-        <w:spacing w:after="0" w:line="360" w:lineRule="auto"/>
-        <w:rPr>
-          <w:rFonts w:ascii="Arial" w:hAnsi="Arial" w:cs="Arial"/>
-        </w:rPr>
-      </w:pPr>
-    </w:p>
-    <w:p>
-      <w:pPr>
-        <w:spacing w:after="0" w:line="360" w:lineRule="auto"/>
-        <w:rPr>
-          <w:rFonts w:ascii="Arial" w:hAnsi="Arial" w:cs="Arial"/>
-        </w:rPr>
-      </w:pPr>
-    </w:p>
-    <w:p>
-      <w:pPr>
-        <w:spacing w:after="0" w:line="360" w:lineRule="auto"/>
-        <w:rPr>
-          <w:rFonts w:ascii="Arial" w:hAnsi="Arial" w:cs="Arial"/>
-        </w:rPr>
-      </w:pPr>
-    </w:p>
-    <w:p>
-      <w:pPr>
-        <w:spacing w:after="0" w:line="360" w:lineRule="auto"/>
-        <w:rPr>
-          <w:rFonts w:ascii="Arial" w:hAnsi="Arial" w:cs="Arial"/>
-        </w:rPr>
-      </w:pPr>
-    </w:p>
-    <w:p>
-      <w:pPr>
-        <w:spacing w:after="0" w:line="360" w:lineRule="auto"/>
-        <w:rPr>
-          <w:rFonts w:ascii="Arial" w:hAnsi="Arial" w:cs="Arial"/>
-        </w:rPr>
-      </w:pPr>
-    </w:p>
-    <w:p>
-      <w:pPr>
-        <w:spacing w:after="0" w:line="360" w:lineRule="auto"/>
-        <w:rPr>
-          <w:rFonts w:ascii="Arial" w:hAnsi="Arial" w:cs="Arial"/>
-        </w:rPr>
-      </w:pPr>
-    </w:p>
-    <w:p>
-      <w:pPr>
-        <w:spacing w:after="0" w:line="360" w:lineRule="auto"/>
-        <w:rPr>
-          <w:rFonts w:ascii="Arial" w:hAnsi="Arial" w:cs="Arial"/>
-        </w:rPr>
-      </w:pPr>
-    </w:p>
-    <w:p>
-      <w:pPr>
-        <w:spacing w:after="0" w:line="360" w:lineRule="auto"/>
-        <w:rPr>
-          <w:rFonts w:ascii="Arial" w:hAnsi="Arial" w:cs="Arial"/>
-        </w:rPr>
-      </w:pPr>
-    </w:p>
-    <w:p>
-      <w:pPr>
-        <w:spacing w:after="0" w:line="360" w:lineRule="auto"/>
-        <w:rPr>
-          <w:rFonts w:ascii="Arial" w:hAnsi="Arial" w:cs="Arial"/>
-        </w:rPr>
-      </w:pPr>
-    </w:p>
-    <w:p>
-      <w:pPr>
-        <w:spacing w:after="0" w:line="360" w:lineRule="auto"/>
-        <w:rPr>
-          <w:rFonts w:ascii="Arial" w:hAnsi="Arial" w:cs="Arial"/>
-        </w:rPr>
-      </w:pPr>
-    </w:p>
-    <w:p>
-      <w:pPr>
-        <w:spacing w:after="0" w:line="360" w:lineRule="auto"/>
-        <w:rPr>
-          <w:rFonts w:ascii="Arial" w:hAnsi="Arial" w:cs="Arial"/>
-        </w:rPr>
-      </w:pPr>
-    </w:p>
-    <w:p>
-      <w:pPr>
-        <w:spacing w:after="0" w:line="360" w:lineRule="auto"/>
-        <w:rPr>
-          <w:rFonts w:ascii="Arial" w:hAnsi="Arial" w:cs="Arial"/>
-        </w:rPr>
-      </w:pPr>
-    </w:p>
-    <w:p>
-      <w:pPr>
-        <w:spacing w:after="0" w:line="360" w:lineRule="auto"/>
-        <w:rPr>
-          <w:rFonts w:ascii="Arial" w:hAnsi="Arial" w:cs="Arial"/>
-        </w:rPr>
-      </w:pPr>
-    </w:p>
-    <w:p>
-      <w:pPr>
-        <w:spacing w:after="0" w:line="360" w:lineRule="auto"/>
-        <w:rPr>
-          <w:rFonts w:ascii="Arial" w:hAnsi="Arial" w:cs="Arial"/>
-        </w:rPr>
-      </w:pPr>
-    </w:p>
-    <w:p>
-      <w:pPr>
-        <w:spacing w:after="0" w:line="360" w:lineRule="auto"/>
-        <w:rPr>
-          <w:rFonts w:ascii="Arial" w:hAnsi="Arial" w:cs="Arial"/>
-        </w:rPr>
-      </w:pPr>
-    </w:p>
-    <w:p>
-      <w:pPr>
-        <w:spacing w:after="0" w:line="360" w:lineRule="auto"/>
-        <w:rPr>
-          <w:rFonts w:ascii="Arial" w:hAnsi="Arial" w:cs="Arial"/>
-        </w:rPr>
-      </w:pPr>
-    </w:p>
-    <w:p>
-      <w:pPr>
-        <w:spacing w:after="0" w:line="360" w:lineRule="auto"/>
-        <w:rPr>
-          <w:rFonts w:ascii="Arial" w:hAnsi="Arial" w:cs="Arial"/>
-        </w:rPr>
-      </w:pPr>
-    </w:p>
-    <w:p>
-      <w:pPr>
-        <w:spacing w:after="0" w:line="360" w:lineRule="auto"/>
-        <w:rPr>
-          <w:rFonts w:ascii="Arial" w:hAnsi="Arial" w:cs="Arial"/>
-        </w:rPr>
-      </w:pPr>
-    </w:p>
-    <w:p>
-      <w:pPr>
-        <w:spacing w:after="0" w:line="360" w:lineRule="auto"/>
-        <w:rPr>
-          <w:rFonts w:ascii="Arial" w:hAnsi="Arial" w:cs="Arial"/>
-        </w:rPr>
-      </w:pPr>
-    </w:p>
-    <w:p>
-      <w:pPr>
-        <w:spacing w:after="0" w:line="360" w:lineRule="auto"/>
-        <w:rPr>
-          <w:rFonts w:ascii="Arial" w:hAnsi="Arial" w:cs="Arial"/>
-        </w:rPr>
-      </w:pPr>
+        <w:pStyle w:val="Prrafodelista"/>
+        <w:numPr>
+          <w:ilvl w:val="0"/>
+          <w:numId w:val="3"/>
+        </w:numPr>
+        <w:spacing w:after="0" w:line="360" w:lineRule="auto"/>
+        <w:rPr>
+          <w:rFonts w:ascii="Arial" w:hAnsi="Arial" w:cs="Arial"/>
+        </w:rPr>
+      </w:pPr>
+      <w:r>
+        <w:rPr>
+          <w:rFonts w:ascii="Arial" w:hAnsi="Arial" w:cs="Arial"/>
+        </w:rPr>
+        <w:t>Implementar una función al sistema donde se haga la transferencia de productos entre OXXOS.</w:t>
+      </w:r>
+    </w:p>
+    <w:p>
+      <w:pPr>
+        <w:spacing w:after="0" w:line="360" w:lineRule="auto"/>
+        <w:rPr>
+          <w:rFonts w:ascii="Arial" w:hAnsi="Arial" w:cs="Arial"/>
+        </w:rPr>
+      </w:pPr>
+    </w:p>
+    <w:p>
+      <w:pPr>
+        <w:rPr>
+          <w:rFonts w:ascii="Arial" w:hAnsi="Arial" w:cs="Arial"/>
+        </w:rPr>
+      </w:pPr>
+      <w:r>
+        <w:rPr>
+          <w:rFonts w:ascii="Arial" w:hAnsi="Arial" w:cs="Arial"/>
+        </w:rPr>
+        <w:br w:type="page"/>
+      </w:r>
     </w:p>
     <w:p>
       <w:pPr>
@@ -1515,7 +1385,7 @@
           <w:szCs w:val="20"/>
         </w:rPr>
         <w:lastRenderedPageBreak/>
-        <w:t>REQUISITOS DEL SISTEMA.</w:t>
+        <w:t>Estándares y normas de calidad.</w:t>
       </w:r>
     </w:p>
     <w:p>
@@ -1545,6 +1415,1113 @@
           <w:b/>
           <w:bCs/>
         </w:rPr>
+        <w:t>ISO/IEC 25010 (Evaluación de la Calidad de los Productos de Software)</w:t>
+      </w:r>
+    </w:p>
+    <w:p>
+      <w:pPr>
+        <w:spacing w:after="0" w:line="360" w:lineRule="auto"/>
+        <w:rPr>
+          <w:rFonts w:ascii="Arial" w:hAnsi="Arial" w:cs="Arial"/>
+        </w:rPr>
+      </w:pPr>
+      <w:r>
+        <w:rPr>
+          <w:rFonts w:ascii="Arial" w:hAnsi="Arial" w:cs="Arial"/>
+        </w:rPr>
+        <w:t>¿Qué es?</w:t>
+      </w:r>
+    </w:p>
+    <w:p>
+      <w:pPr>
+        <w:spacing w:after="0" w:line="360" w:lineRule="auto"/>
+        <w:rPr>
+          <w:rFonts w:ascii="Arial" w:hAnsi="Arial" w:cs="Arial"/>
+        </w:rPr>
+      </w:pPr>
+      <w:r>
+        <w:rPr>
+          <w:rFonts w:ascii="Arial" w:hAnsi="Arial" w:cs="Arial"/>
+        </w:rPr>
+        <w:t>ISO/IEC 25010 es una norma internacional que establece un modelo de calidad para los productos de software. Define un conjunto de características que se deben evaluar para medir la calidad de un software.</w:t>
+      </w:r>
+    </w:p>
+    <w:p>
+      <w:pPr>
+        <w:spacing w:after="0" w:line="360" w:lineRule="auto"/>
+        <w:rPr>
+          <w:rFonts w:ascii="Arial" w:hAnsi="Arial" w:cs="Arial"/>
+        </w:rPr>
+      </w:pPr>
+    </w:p>
+    <w:p>
+      <w:pPr>
+        <w:spacing w:after="0" w:line="360" w:lineRule="auto"/>
+        <w:rPr>
+          <w:rFonts w:ascii="Arial" w:hAnsi="Arial" w:cs="Arial"/>
+        </w:rPr>
+      </w:pPr>
+      <w:r>
+        <w:rPr>
+          <w:rFonts w:ascii="Arial" w:hAnsi="Arial" w:cs="Arial"/>
+        </w:rPr>
+        <w:t>Las principales características que evalúa son:</w:t>
+      </w:r>
+    </w:p>
+    <w:p>
+      <w:pPr>
+        <w:numPr>
+          <w:ilvl w:val="0"/>
+          <w:numId w:val="11"/>
+        </w:numPr>
+        <w:spacing w:after="0" w:line="360" w:lineRule="auto"/>
+        <w:rPr>
+          <w:rFonts w:ascii="Arial" w:hAnsi="Arial" w:cs="Arial"/>
+        </w:rPr>
+      </w:pPr>
+      <w:r>
+        <w:rPr>
+          <w:rFonts w:ascii="Arial" w:hAnsi="Arial" w:cs="Arial"/>
+        </w:rPr>
+        <w:t>Funcionalidad: Si el software cumple con los requisitos y proporciona las funciones necesarias. En tu caso, las funciones de gestión de ventas, productos y empleados.</w:t>
+      </w:r>
+    </w:p>
+    <w:p>
+      <w:pPr>
+        <w:numPr>
+          <w:ilvl w:val="0"/>
+          <w:numId w:val="11"/>
+        </w:numPr>
+        <w:spacing w:after="0" w:line="360" w:lineRule="auto"/>
+        <w:rPr>
+          <w:rFonts w:ascii="Arial" w:hAnsi="Arial" w:cs="Arial"/>
+        </w:rPr>
+      </w:pPr>
+      <w:r>
+        <w:rPr>
+          <w:rFonts w:ascii="Arial" w:hAnsi="Arial" w:cs="Arial"/>
+        </w:rPr>
+        <w:t>Fiabilidad: Si el software funciona de manera consistente sin fallos. Es importante asegurarse de que el sistema no se caiga y maneje errores adecuadamente.</w:t>
+      </w:r>
+    </w:p>
+    <w:p>
+      <w:pPr>
+        <w:numPr>
+          <w:ilvl w:val="0"/>
+          <w:numId w:val="11"/>
+        </w:numPr>
+        <w:spacing w:after="0" w:line="360" w:lineRule="auto"/>
+        <w:rPr>
+          <w:rFonts w:ascii="Arial" w:hAnsi="Arial" w:cs="Arial"/>
+        </w:rPr>
+      </w:pPr>
+      <w:r>
+        <w:rPr>
+          <w:rFonts w:ascii="Arial" w:hAnsi="Arial" w:cs="Arial"/>
+        </w:rPr>
+        <w:t>Usabilidad: Qué tan fácil es para los usuarios interactuar con el sistema. Aquí se consideraría la facilidad de uso para los empleados y gerentes de Oxxo.</w:t>
+      </w:r>
+    </w:p>
+    <w:p>
+      <w:pPr>
+        <w:numPr>
+          <w:ilvl w:val="0"/>
+          <w:numId w:val="11"/>
+        </w:numPr>
+        <w:spacing w:after="0" w:line="360" w:lineRule="auto"/>
+        <w:rPr>
+          <w:rFonts w:ascii="Arial" w:hAnsi="Arial" w:cs="Arial"/>
+        </w:rPr>
+      </w:pPr>
+      <w:r>
+        <w:rPr>
+          <w:rFonts w:ascii="Arial" w:hAnsi="Arial" w:cs="Arial"/>
+        </w:rPr>
+        <w:t>Eficiencia: Cuán eficiente es el sistema en términos de recursos, como el uso de CPU, memoria, etc. Esto incluye el tiempo de respuesta en las ventas o la gestión de productos.</w:t>
+      </w:r>
+    </w:p>
+    <w:p>
+      <w:pPr>
+        <w:numPr>
+          <w:ilvl w:val="0"/>
+          <w:numId w:val="11"/>
+        </w:numPr>
+        <w:spacing w:after="0" w:line="360" w:lineRule="auto"/>
+        <w:rPr>
+          <w:rFonts w:ascii="Arial" w:hAnsi="Arial" w:cs="Arial"/>
+        </w:rPr>
+      </w:pPr>
+      <w:r>
+        <w:rPr>
+          <w:rFonts w:ascii="Arial" w:hAnsi="Arial" w:cs="Arial"/>
+        </w:rPr>
+        <w:t>Mantenibilidad: Qué tan fácil es corregir defectos, hacer mejoras o añadir nuevas funciones. Este punto se refiere a la facilidad con la que puedes actualizar y mejorar tu sistema.</w:t>
+      </w:r>
+    </w:p>
+    <w:p>
+      <w:pPr>
+        <w:numPr>
+          <w:ilvl w:val="0"/>
+          <w:numId w:val="11"/>
+        </w:numPr>
+        <w:spacing w:after="0" w:line="360" w:lineRule="auto"/>
+        <w:rPr>
+          <w:rFonts w:ascii="Arial" w:hAnsi="Arial" w:cs="Arial"/>
+        </w:rPr>
+      </w:pPr>
+      <w:r>
+        <w:rPr>
+          <w:rFonts w:ascii="Arial" w:hAnsi="Arial" w:cs="Arial"/>
+        </w:rPr>
+        <w:t>Portabilidad: Qué tan fácil es transferir el software a otros entornos o plataformas.</w:t>
+      </w:r>
+    </w:p>
+    <w:p>
+      <w:pPr>
+        <w:spacing w:after="0" w:line="360" w:lineRule="auto"/>
+        <w:ind w:left="720"/>
+        <w:rPr>
+          <w:rFonts w:ascii="Arial" w:hAnsi="Arial" w:cs="Arial"/>
+        </w:rPr>
+      </w:pPr>
+    </w:p>
+    <w:p>
+      <w:pPr>
+        <w:spacing w:after="0" w:line="360" w:lineRule="auto"/>
+        <w:rPr>
+          <w:rFonts w:ascii="Arial" w:hAnsi="Arial" w:cs="Arial"/>
+        </w:rPr>
+      </w:pPr>
+      <w:r>
+        <w:rPr>
+          <w:rFonts w:ascii="Arial" w:hAnsi="Arial" w:cs="Arial"/>
+        </w:rPr>
+        <w:t xml:space="preserve">Aplicación práctica en </w:t>
+      </w:r>
+      <w:r>
+        <w:rPr>
+          <w:rFonts w:ascii="Arial" w:hAnsi="Arial" w:cs="Arial"/>
+        </w:rPr>
+        <w:t>el</w:t>
+      </w:r>
+      <w:r>
+        <w:rPr>
+          <w:rFonts w:ascii="Arial" w:hAnsi="Arial" w:cs="Arial"/>
+        </w:rPr>
+        <w:t xml:space="preserve"> proyecto:</w:t>
+      </w:r>
+    </w:p>
+    <w:p>
+      <w:pPr>
+        <w:numPr>
+          <w:ilvl w:val="0"/>
+          <w:numId w:val="12"/>
+        </w:numPr>
+        <w:spacing w:after="0" w:line="360" w:lineRule="auto"/>
+        <w:rPr>
+          <w:rFonts w:ascii="Arial" w:hAnsi="Arial" w:cs="Arial"/>
+        </w:rPr>
+      </w:pPr>
+      <w:r>
+        <w:rPr>
+          <w:rFonts w:ascii="Arial" w:hAnsi="Arial" w:cs="Arial"/>
+        </w:rPr>
+        <w:t>Asegúrate de realizar pruebas de funcionalidad para confirmar que todas las operaciones del sistema (ventas, gestión de productos, etc.) están correctas.</w:t>
+      </w:r>
+    </w:p>
+    <w:p>
+      <w:pPr>
+        <w:numPr>
+          <w:ilvl w:val="0"/>
+          <w:numId w:val="12"/>
+        </w:numPr>
+        <w:spacing w:after="0" w:line="360" w:lineRule="auto"/>
+        <w:rPr>
+          <w:rFonts w:ascii="Arial" w:hAnsi="Arial" w:cs="Arial"/>
+        </w:rPr>
+      </w:pPr>
+      <w:r>
+        <w:rPr>
+          <w:rFonts w:ascii="Arial" w:hAnsi="Arial" w:cs="Arial"/>
+        </w:rPr>
+        <w:t>Lleva a cabo pruebas de fiabilidad para comprobar que el sistema funciona sin caídas durante las operaciones diarias.</w:t>
+      </w:r>
+    </w:p>
+    <w:p>
+      <w:pPr>
+        <w:numPr>
+          <w:ilvl w:val="0"/>
+          <w:numId w:val="12"/>
+        </w:numPr>
+        <w:spacing w:after="0" w:line="360" w:lineRule="auto"/>
+        <w:rPr>
+          <w:rFonts w:ascii="Arial" w:hAnsi="Arial" w:cs="Arial"/>
+        </w:rPr>
+      </w:pPr>
+      <w:r>
+        <w:rPr>
+          <w:rFonts w:ascii="Arial" w:hAnsi="Arial" w:cs="Arial"/>
+        </w:rPr>
+        <w:t>Fomenta la usabilidad mediante pruebas de usuarios reales para asegurar que la interfaz sea fácil de usar tanto para empleados como para gerentes.</w:t>
+      </w:r>
+    </w:p>
+    <w:p>
+      <w:pPr>
+        <w:numPr>
+          <w:ilvl w:val="0"/>
+          <w:numId w:val="12"/>
+        </w:numPr>
+        <w:spacing w:after="0" w:line="360" w:lineRule="auto"/>
+        <w:rPr>
+          <w:rFonts w:ascii="Arial" w:hAnsi="Arial" w:cs="Arial"/>
+        </w:rPr>
+      </w:pPr>
+      <w:r>
+        <w:rPr>
+          <w:rFonts w:ascii="Arial" w:hAnsi="Arial" w:cs="Arial"/>
+        </w:rPr>
+        <w:t>Evalúa y mejora la eficiencia para garantizar que el sistema pueda manejar múltiples transacciones simultáneamente sin problemas de rendimiento.</w:t>
+      </w:r>
+    </w:p>
+    <w:p>
+      <w:pPr>
+        <w:spacing w:after="0" w:line="360" w:lineRule="auto"/>
+        <w:rPr>
+          <w:rFonts w:ascii="Arial" w:hAnsi="Arial" w:cs="Arial"/>
+        </w:rPr>
+      </w:pPr>
+    </w:p>
+    <w:p>
+      <w:pPr>
+        <w:spacing w:after="0" w:line="360" w:lineRule="auto"/>
+        <w:rPr>
+          <w:rFonts w:ascii="Arial" w:hAnsi="Arial" w:cs="Arial"/>
+        </w:rPr>
+      </w:pPr>
+    </w:p>
+    <w:p>
+      <w:pPr>
+        <w:spacing w:after="0" w:line="360" w:lineRule="auto"/>
+        <w:rPr>
+          <w:rFonts w:ascii="Arial" w:hAnsi="Arial" w:cs="Arial"/>
+        </w:rPr>
+      </w:pPr>
+    </w:p>
+    <w:p>
+      <w:pPr>
+        <w:spacing w:after="0" w:line="360" w:lineRule="auto"/>
+        <w:rPr>
+          <w:rFonts w:ascii="Arial" w:hAnsi="Arial" w:cs="Arial"/>
+        </w:rPr>
+      </w:pPr>
+    </w:p>
+    <w:p>
+      <w:pPr>
+        <w:spacing w:after="0" w:line="360" w:lineRule="auto"/>
+        <w:rPr>
+          <w:rFonts w:ascii="Arial" w:hAnsi="Arial" w:cs="Arial"/>
+        </w:rPr>
+      </w:pPr>
+    </w:p>
+    <w:p>
+      <w:pPr>
+        <w:spacing w:after="0" w:line="360" w:lineRule="auto"/>
+        <w:rPr>
+          <w:rFonts w:ascii="Arial" w:hAnsi="Arial" w:cs="Arial"/>
+        </w:rPr>
+      </w:pPr>
+    </w:p>
+    <w:p>
+      <w:pPr>
+        <w:spacing w:after="0" w:line="360" w:lineRule="auto"/>
+        <w:rPr>
+          <w:rFonts w:ascii="Arial" w:hAnsi="Arial" w:cs="Arial"/>
+        </w:rPr>
+      </w:pPr>
+    </w:p>
+    <w:p>
+      <w:pPr>
+        <w:spacing w:after="0" w:line="360" w:lineRule="auto"/>
+        <w:rPr>
+          <w:rFonts w:ascii="Arial" w:hAnsi="Arial" w:cs="Arial"/>
+        </w:rPr>
+      </w:pPr>
+    </w:p>
+    <w:p>
+      <w:pPr>
+        <w:spacing w:after="0" w:line="360" w:lineRule="auto"/>
+        <w:rPr>
+          <w:rFonts w:ascii="Arial" w:hAnsi="Arial" w:cs="Arial"/>
+          <w:b/>
+          <w:bCs/>
+          <w:lang w:val="en-US"/>
+        </w:rPr>
+      </w:pPr>
+      <w:r>
+        <w:rPr>
+          <w:rFonts w:ascii="Arial" w:hAnsi="Arial" w:cs="Arial"/>
+          <w:b/>
+          <w:bCs/>
+          <w:lang w:val="en-US"/>
+        </w:rPr>
+        <w:lastRenderedPageBreak/>
+        <w:t>PCI DSS (Payment Card Industry Data Security Standard)</w:t>
+      </w:r>
+    </w:p>
+    <w:p>
+      <w:pPr>
+        <w:spacing w:after="0" w:line="360" w:lineRule="auto"/>
+        <w:rPr>
+          <w:rFonts w:ascii="Arial" w:hAnsi="Arial" w:cs="Arial"/>
+        </w:rPr>
+      </w:pPr>
+      <w:r>
+        <w:rPr>
+          <w:rFonts w:ascii="Arial" w:hAnsi="Arial" w:cs="Arial"/>
+        </w:rPr>
+        <w:t>¿Qué es?</w:t>
+      </w:r>
+    </w:p>
+    <w:p>
+      <w:pPr>
+        <w:spacing w:after="0" w:line="360" w:lineRule="auto"/>
+        <w:rPr>
+          <w:rFonts w:ascii="Arial" w:hAnsi="Arial" w:cs="Arial"/>
+        </w:rPr>
+      </w:pPr>
+      <w:r>
+        <w:rPr>
+          <w:rFonts w:ascii="Arial" w:hAnsi="Arial" w:cs="Arial"/>
+        </w:rPr>
+        <w:t>PCI DSS es un conjunto de estándares de seguridad globales diseñados para proteger la información de tarjetas de crédito. Se aplica a todas las organizaciones que almacenan, procesan o transmiten información de tarjetas de pago.</w:t>
+      </w:r>
+    </w:p>
+    <w:p>
+      <w:pPr>
+        <w:spacing w:after="0" w:line="360" w:lineRule="auto"/>
+        <w:rPr>
+          <w:rFonts w:ascii="Arial" w:hAnsi="Arial" w:cs="Arial"/>
+        </w:rPr>
+      </w:pPr>
+    </w:p>
+    <w:p>
+      <w:pPr>
+        <w:spacing w:after="0" w:line="360" w:lineRule="auto"/>
+        <w:rPr>
+          <w:rFonts w:ascii="Arial" w:hAnsi="Arial" w:cs="Arial"/>
+        </w:rPr>
+      </w:pPr>
+    </w:p>
+    <w:p>
+      <w:pPr>
+        <w:spacing w:after="0" w:line="360" w:lineRule="auto"/>
+        <w:rPr>
+          <w:rFonts w:ascii="Arial" w:hAnsi="Arial" w:cs="Arial"/>
+        </w:rPr>
+      </w:pPr>
+      <w:r>
+        <w:rPr>
+          <w:rFonts w:ascii="Arial" w:hAnsi="Arial" w:cs="Arial"/>
+        </w:rPr>
+        <w:t>C</w:t>
+      </w:r>
+      <w:r>
+        <w:rPr>
+          <w:rFonts w:ascii="Arial" w:hAnsi="Arial" w:cs="Arial"/>
+        </w:rPr>
+        <w:t>aracterísticas que evalua</w:t>
+      </w:r>
+      <w:r>
+        <w:rPr>
+          <w:rFonts w:ascii="Arial" w:hAnsi="Arial" w:cs="Arial"/>
+        </w:rPr>
+        <w:t>:</w:t>
+      </w:r>
+    </w:p>
+    <w:p>
+      <w:pPr>
+        <w:numPr>
+          <w:ilvl w:val="0"/>
+          <w:numId w:val="13"/>
+        </w:numPr>
+        <w:spacing w:after="0" w:line="360" w:lineRule="auto"/>
+        <w:rPr>
+          <w:rFonts w:ascii="Arial" w:hAnsi="Arial" w:cs="Arial"/>
+        </w:rPr>
+      </w:pPr>
+      <w:r>
+        <w:rPr>
+          <w:rFonts w:ascii="Arial" w:hAnsi="Arial" w:cs="Arial"/>
+        </w:rPr>
+        <w:t>Seguridad de los datos de pago: Si tu sistema manejará pagos con tarjeta, debes asegurarte de que todos los datos de las tarjetas de crédito estén protegidos. Esto incluye el cifrado de la información sensible y el cumplimiento de los requisitos de almacenamiento seguro.</w:t>
+      </w:r>
+    </w:p>
+    <w:p>
+      <w:pPr>
+        <w:numPr>
+          <w:ilvl w:val="0"/>
+          <w:numId w:val="13"/>
+        </w:numPr>
+        <w:spacing w:after="0" w:line="360" w:lineRule="auto"/>
+        <w:rPr>
+          <w:rFonts w:ascii="Arial" w:hAnsi="Arial" w:cs="Arial"/>
+        </w:rPr>
+      </w:pPr>
+      <w:r>
+        <w:rPr>
+          <w:rFonts w:ascii="Arial" w:hAnsi="Arial" w:cs="Arial"/>
+        </w:rPr>
+        <w:t>Autenticación y control de acceso: Solo las personas autorizadas deben poder acceder a la información sensible de las transacciones.</w:t>
+      </w:r>
+    </w:p>
+    <w:p>
+      <w:pPr>
+        <w:numPr>
+          <w:ilvl w:val="0"/>
+          <w:numId w:val="13"/>
+        </w:numPr>
+        <w:spacing w:after="0" w:line="360" w:lineRule="auto"/>
+        <w:rPr>
+          <w:rFonts w:ascii="Arial" w:hAnsi="Arial" w:cs="Arial"/>
+        </w:rPr>
+      </w:pPr>
+      <w:r>
+        <w:rPr>
+          <w:rFonts w:ascii="Arial" w:hAnsi="Arial" w:cs="Arial"/>
+        </w:rPr>
+        <w:t>Monitoreo y auditoría: Debes implementar un sistema de monitoreo para detectar actividades sospechosas relacionadas con el manejo de datos de tarjetas de crédito.</w:t>
+      </w:r>
+    </w:p>
+    <w:p>
+      <w:pPr>
+        <w:spacing w:after="0" w:line="360" w:lineRule="auto"/>
+        <w:ind w:left="720"/>
+        <w:rPr>
+          <w:rFonts w:ascii="Arial" w:hAnsi="Arial" w:cs="Arial"/>
+        </w:rPr>
+      </w:pPr>
+    </w:p>
+    <w:p>
+      <w:pPr>
+        <w:spacing w:after="0" w:line="360" w:lineRule="auto"/>
+        <w:rPr>
+          <w:rFonts w:ascii="Arial" w:hAnsi="Arial" w:cs="Arial"/>
+        </w:rPr>
+      </w:pPr>
+      <w:r>
+        <w:rPr>
+          <w:rFonts w:ascii="Arial" w:hAnsi="Arial" w:cs="Arial"/>
+        </w:rPr>
+        <w:t xml:space="preserve">Aplicación práctica en </w:t>
+      </w:r>
+      <w:r>
+        <w:rPr>
+          <w:rFonts w:ascii="Arial" w:hAnsi="Arial" w:cs="Arial"/>
+        </w:rPr>
+        <w:t>el</w:t>
+      </w:r>
+      <w:r>
+        <w:rPr>
+          <w:rFonts w:ascii="Arial" w:hAnsi="Arial" w:cs="Arial"/>
+        </w:rPr>
+        <w:t xml:space="preserve"> proyecto:</w:t>
+      </w:r>
+    </w:p>
+    <w:p>
+      <w:pPr>
+        <w:numPr>
+          <w:ilvl w:val="0"/>
+          <w:numId w:val="14"/>
+        </w:numPr>
+        <w:spacing w:after="0" w:line="360" w:lineRule="auto"/>
+        <w:rPr>
+          <w:rFonts w:ascii="Arial" w:hAnsi="Arial" w:cs="Arial"/>
+        </w:rPr>
+      </w:pPr>
+      <w:r>
+        <w:rPr>
+          <w:rFonts w:ascii="Arial" w:hAnsi="Arial" w:cs="Arial"/>
+        </w:rPr>
+        <w:t>Si el sistema va a incluir pagos con tarjeta, deberías implementar cifrado de datos al almacenar o procesar información de tarjetas.</w:t>
+      </w:r>
+    </w:p>
+    <w:p>
+      <w:pPr>
+        <w:numPr>
+          <w:ilvl w:val="0"/>
+          <w:numId w:val="14"/>
+        </w:numPr>
+        <w:spacing w:after="0" w:line="360" w:lineRule="auto"/>
+        <w:rPr>
+          <w:rFonts w:ascii="Arial" w:hAnsi="Arial" w:cs="Arial"/>
+        </w:rPr>
+      </w:pPr>
+      <w:r>
+        <w:rPr>
+          <w:rFonts w:ascii="Arial" w:hAnsi="Arial" w:cs="Arial"/>
+        </w:rPr>
+        <w:t>Asegúrate de que las transacciones sean seguras utilizando métodos como tokenización</w:t>
+      </w:r>
+      <w:r>
+        <w:rPr>
+          <w:rFonts w:ascii="Arial" w:hAnsi="Arial" w:cs="Arial"/>
+        </w:rPr>
+        <w:t>.</w:t>
+      </w:r>
+    </w:p>
+    <w:p>
+      <w:pPr>
+        <w:numPr>
+          <w:ilvl w:val="0"/>
+          <w:numId w:val="14"/>
+        </w:numPr>
+        <w:spacing w:after="0" w:line="360" w:lineRule="auto"/>
+        <w:rPr>
+          <w:rFonts w:ascii="Arial" w:hAnsi="Arial" w:cs="Arial"/>
+        </w:rPr>
+      </w:pPr>
+      <w:r>
+        <w:rPr>
+          <w:rFonts w:ascii="Arial" w:hAnsi="Arial" w:cs="Arial"/>
+        </w:rPr>
+        <w:t>Realiza auditorías de seguridad y revisa regularmente el cumplimiento de las normas PCI DSS en todas las transacciones de pago.</w:t>
+      </w:r>
+    </w:p>
+    <w:p>
+      <w:pPr>
+        <w:numPr>
+          <w:ilvl w:val="0"/>
+          <w:numId w:val="14"/>
+        </w:numPr>
+        <w:spacing w:after="0" w:line="360" w:lineRule="auto"/>
+        <w:rPr>
+          <w:rFonts w:ascii="Arial" w:hAnsi="Arial" w:cs="Arial"/>
+        </w:rPr>
+      </w:pPr>
+      <w:r>
+        <w:rPr>
+          <w:rFonts w:ascii="Arial" w:hAnsi="Arial" w:cs="Arial"/>
+        </w:rPr>
+        <w:t>ISO/IEC 25010: Medir y evaluar las características de calidad del software como funcionalidad, fiabilidad, usabilidad y eficiencia. Asegurarte de que el sistema cumpla con los requisitos funcionales y de calidad.</w:t>
+      </w:r>
+    </w:p>
+    <w:p>
+      <w:pPr>
+        <w:numPr>
+          <w:ilvl w:val="0"/>
+          <w:numId w:val="14"/>
+        </w:numPr>
+        <w:spacing w:after="0" w:line="360" w:lineRule="auto"/>
+        <w:rPr>
+          <w:rFonts w:ascii="Arial" w:hAnsi="Arial" w:cs="Arial"/>
+        </w:rPr>
+      </w:pPr>
+      <w:r>
+        <w:rPr>
+          <w:rFonts w:ascii="Arial" w:hAnsi="Arial" w:cs="Arial"/>
+        </w:rPr>
+        <w:t>PCI DSS: Si tu sistema incluye pagos con tarjeta de crédito, implementar medidas de seguridad estrictas para proteger los datos de pago.</w:t>
+      </w:r>
+    </w:p>
+    <w:p>
+      <w:pPr>
+        <w:spacing w:after="0" w:line="360" w:lineRule="auto"/>
+        <w:rPr>
+          <w:rFonts w:ascii="Arial Black" w:hAnsi="Arial Black" w:cs="Arial"/>
+          <w:b/>
+          <w:bCs/>
+          <w:sz w:val="20"/>
+          <w:szCs w:val="20"/>
+        </w:rPr>
+      </w:pPr>
+    </w:p>
+    <w:p>
+      <w:pPr>
+        <w:spacing w:after="0" w:line="360" w:lineRule="auto"/>
+        <w:rPr>
+          <w:rFonts w:ascii="Arial Black" w:hAnsi="Arial Black" w:cs="Arial"/>
+          <w:b/>
+          <w:bCs/>
+          <w:sz w:val="20"/>
+          <w:szCs w:val="20"/>
+        </w:rPr>
+      </w:pPr>
+    </w:p>
+    <w:p>
+      <w:pPr>
+        <w:spacing w:after="0" w:line="360" w:lineRule="auto"/>
+        <w:rPr>
+          <w:rFonts w:ascii="Arial Black" w:hAnsi="Arial Black" w:cs="Arial"/>
+          <w:b/>
+          <w:bCs/>
+          <w:sz w:val="20"/>
+          <w:szCs w:val="20"/>
+        </w:rPr>
+      </w:pPr>
+    </w:p>
+    <w:p>
+      <w:pPr>
+        <w:spacing w:after="0" w:line="360" w:lineRule="auto"/>
+        <w:rPr>
+          <w:rFonts w:ascii="Arial Black" w:hAnsi="Arial Black" w:cs="Arial"/>
+          <w:b/>
+          <w:bCs/>
+          <w:sz w:val="20"/>
+          <w:szCs w:val="20"/>
+        </w:rPr>
+      </w:pPr>
+    </w:p>
+    <w:p>
+      <w:pPr>
+        <w:spacing w:after="0" w:line="360" w:lineRule="auto"/>
+        <w:rPr>
+          <w:rFonts w:ascii="Arial Black" w:hAnsi="Arial Black" w:cs="Arial"/>
+          <w:b/>
+          <w:bCs/>
+          <w:sz w:val="20"/>
+          <w:szCs w:val="20"/>
+        </w:rPr>
+      </w:pPr>
+    </w:p>
+    <w:p>
+      <w:pPr>
+        <w:spacing w:after="0" w:line="360" w:lineRule="auto"/>
+        <w:rPr>
+          <w:rFonts w:ascii="Arial Black" w:hAnsi="Arial Black" w:cs="Arial"/>
+          <w:b/>
+          <w:bCs/>
+          <w:sz w:val="20"/>
+          <w:szCs w:val="20"/>
+        </w:rPr>
+      </w:pPr>
+    </w:p>
+    <w:p>
+      <w:pPr>
+        <w:spacing w:after="0" w:line="360" w:lineRule="auto"/>
+        <w:rPr>
+          <w:rFonts w:ascii="Arial Black" w:hAnsi="Arial Black" w:cs="Arial"/>
+          <w:b/>
+          <w:bCs/>
+          <w:sz w:val="20"/>
+          <w:szCs w:val="20"/>
+        </w:rPr>
+      </w:pPr>
+    </w:p>
+    <w:p>
+      <w:pPr>
+        <w:spacing w:after="0" w:line="360" w:lineRule="auto"/>
+        <w:rPr>
+          <w:rFonts w:ascii="Arial Black" w:hAnsi="Arial Black" w:cs="Arial"/>
+          <w:b/>
+          <w:bCs/>
+          <w:sz w:val="20"/>
+          <w:szCs w:val="20"/>
+        </w:rPr>
+      </w:pPr>
+    </w:p>
+    <w:p>
+      <w:pPr>
+        <w:spacing w:after="0" w:line="360" w:lineRule="auto"/>
+        <w:rPr>
+          <w:rFonts w:ascii="Arial Black" w:hAnsi="Arial Black" w:cs="Arial"/>
+          <w:b/>
+          <w:bCs/>
+          <w:sz w:val="20"/>
+          <w:szCs w:val="20"/>
+        </w:rPr>
+      </w:pPr>
+    </w:p>
+    <w:p>
+      <w:pPr>
+        <w:spacing w:after="0" w:line="360" w:lineRule="auto"/>
+        <w:rPr>
+          <w:rFonts w:ascii="Arial" w:hAnsi="Arial" w:cs="Arial"/>
+          <w:b/>
+          <w:bCs/>
+        </w:rPr>
+      </w:pPr>
+      <w:r>
+        <w:rPr>
+          <w:rFonts w:ascii="Arial" w:hAnsi="Arial" w:cs="Arial"/>
+          <w:b/>
+          <w:bCs/>
+        </w:rPr>
+        <w:lastRenderedPageBreak/>
+        <w:t>ISO/IEC 25010 (Evaluación de la Calidad de los Productos de Software)</w:t>
+      </w:r>
+    </w:p>
+    <w:p>
+      <w:pPr>
+        <w:spacing w:after="0" w:line="360" w:lineRule="auto"/>
+        <w:rPr>
+          <w:rFonts w:ascii="Arial" w:hAnsi="Arial" w:cs="Arial"/>
+        </w:rPr>
+      </w:pPr>
+      <w:r>
+        <w:rPr>
+          <w:rFonts w:ascii="Arial" w:hAnsi="Arial" w:cs="Arial"/>
+        </w:rPr>
+        <w:t>Aplicable: Sí.</w:t>
+      </w:r>
+    </w:p>
+    <w:p>
+      <w:pPr>
+        <w:spacing w:after="0" w:line="360" w:lineRule="auto"/>
+        <w:rPr>
+          <w:rFonts w:ascii="Arial" w:hAnsi="Arial" w:cs="Arial"/>
+        </w:rPr>
+      </w:pPr>
+      <w:r>
+        <w:rPr>
+          <w:rFonts w:ascii="Arial" w:hAnsi="Arial" w:cs="Arial"/>
+        </w:rPr>
+        <w:t>Razón:</w:t>
+      </w:r>
+    </w:p>
+    <w:p>
+      <w:pPr>
+        <w:numPr>
+          <w:ilvl w:val="0"/>
+          <w:numId w:val="7"/>
+        </w:numPr>
+        <w:spacing w:after="0" w:line="360" w:lineRule="auto"/>
+        <w:rPr>
+          <w:rFonts w:ascii="Arial" w:hAnsi="Arial" w:cs="Arial"/>
+        </w:rPr>
+      </w:pPr>
+      <w:r>
+        <w:rPr>
+          <w:rFonts w:ascii="Arial" w:hAnsi="Arial" w:cs="Arial"/>
+        </w:rPr>
+        <w:t>Calidad del software: Este estándar establece un marco claro para evaluar y mejorar la calidad del software, lo cual es crucial para un sistema de gestión de ventas y administración de productos. Debes asegurarte de que el sistema sea funcional, confiable, fácil de usar, eficiente y seguro. Estas características se alinean perfectamente con lo que esperas de un software en un entorno de tienda.</w:t>
+      </w:r>
+    </w:p>
+    <w:p>
+      <w:pPr>
+        <w:numPr>
+          <w:ilvl w:val="0"/>
+          <w:numId w:val="7"/>
+        </w:numPr>
+        <w:spacing w:after="0" w:line="360" w:lineRule="auto"/>
+        <w:rPr>
+          <w:rFonts w:ascii="Arial" w:hAnsi="Arial" w:cs="Arial"/>
+        </w:rPr>
+      </w:pPr>
+      <w:r>
+        <w:rPr>
+          <w:rFonts w:ascii="Arial" w:hAnsi="Arial" w:cs="Arial"/>
+        </w:rPr>
+        <w:t>Evaluación de calidad en diferentes áreas: ISO/IEC 25010 te permite evaluar la calidad del software en diferentes aspectos, como funcionalidad, fiabilidad, usabilidad y eficiencia, lo cual es esencial para garantizar un buen desempeño en el sistema de ventas y manejo de inventarios.</w:t>
+      </w:r>
+    </w:p>
+    <w:p>
+      <w:pPr>
+        <w:spacing w:after="0" w:line="360" w:lineRule="auto"/>
+        <w:rPr>
+          <w:rFonts w:ascii="Arial" w:hAnsi="Arial" w:cs="Arial"/>
+        </w:rPr>
+      </w:pPr>
+      <w:r>
+        <w:rPr>
+          <w:rFonts w:ascii="Arial" w:hAnsi="Arial" w:cs="Arial"/>
+        </w:rPr>
+        <w:t>Cómo aplicarlo:</w:t>
+      </w:r>
+    </w:p>
+    <w:p>
+      <w:pPr>
+        <w:numPr>
+          <w:ilvl w:val="0"/>
+          <w:numId w:val="8"/>
+        </w:numPr>
+        <w:spacing w:after="0" w:line="360" w:lineRule="auto"/>
+        <w:rPr>
+          <w:rFonts w:ascii="Arial" w:hAnsi="Arial" w:cs="Arial"/>
+        </w:rPr>
+      </w:pPr>
+      <w:r>
+        <w:rPr>
+          <w:rFonts w:ascii="Arial" w:hAnsi="Arial" w:cs="Arial"/>
+        </w:rPr>
+        <w:t>Realizar pruebas de funcionalidad para asegurar que el sistema cumpla con los requisitos del cliente.</w:t>
+      </w:r>
+    </w:p>
+    <w:p>
+      <w:pPr>
+        <w:numPr>
+          <w:ilvl w:val="0"/>
+          <w:numId w:val="8"/>
+        </w:numPr>
+        <w:spacing w:after="0" w:line="360" w:lineRule="auto"/>
+        <w:rPr>
+          <w:rFonts w:ascii="Arial" w:hAnsi="Arial" w:cs="Arial"/>
+        </w:rPr>
+      </w:pPr>
+      <w:r>
+        <w:rPr>
+          <w:rFonts w:ascii="Arial" w:hAnsi="Arial" w:cs="Arial"/>
+        </w:rPr>
+        <w:t>Evaluar la fiabilidad, usabilidad y rendimiento del sistema.</w:t>
+      </w:r>
+    </w:p>
+    <w:p>
+      <w:pPr>
+        <w:numPr>
+          <w:ilvl w:val="0"/>
+          <w:numId w:val="8"/>
+        </w:numPr>
+        <w:spacing w:after="0" w:line="360" w:lineRule="auto"/>
+        <w:rPr>
+          <w:rFonts w:ascii="Arial" w:hAnsi="Arial" w:cs="Arial"/>
+        </w:rPr>
+      </w:pPr>
+      <w:r>
+        <w:rPr>
+          <w:rFonts w:ascii="Arial" w:hAnsi="Arial" w:cs="Arial"/>
+        </w:rPr>
+        <w:t>Implementar un proceso de control de calidad durante todo el ciclo de vida del software.</w:t>
+      </w:r>
+    </w:p>
+    <w:p>
+      <w:pPr>
+        <w:spacing w:after="0" w:line="360" w:lineRule="auto"/>
+        <w:rPr>
+          <w:rFonts w:ascii="Arial" w:hAnsi="Arial" w:cs="Arial"/>
+        </w:rPr>
+      </w:pPr>
+    </w:p>
+    <w:p>
+      <w:pPr>
+        <w:spacing w:after="0" w:line="360" w:lineRule="auto"/>
+        <w:rPr>
+          <w:rFonts w:ascii="Arial" w:hAnsi="Arial" w:cs="Arial"/>
+          <w:b/>
+          <w:bCs/>
+          <w:lang w:val="en-US"/>
+        </w:rPr>
+      </w:pPr>
+      <w:r>
+        <w:rPr>
+          <w:rFonts w:ascii="Arial" w:hAnsi="Arial" w:cs="Arial"/>
+          <w:b/>
+          <w:bCs/>
+          <w:lang w:val="en-US"/>
+        </w:rPr>
+        <w:t>PCI DSS (Payment Card Industry Data Security Standard)</w:t>
+      </w:r>
+    </w:p>
+    <w:p>
+      <w:pPr>
+        <w:spacing w:after="0" w:line="360" w:lineRule="auto"/>
+        <w:rPr>
+          <w:rFonts w:ascii="Arial" w:hAnsi="Arial" w:cs="Arial"/>
+        </w:rPr>
+      </w:pPr>
+      <w:r>
+        <w:rPr>
+          <w:rFonts w:ascii="Arial" w:hAnsi="Arial" w:cs="Arial"/>
+        </w:rPr>
+        <w:t xml:space="preserve">Aplicable: </w:t>
+      </w:r>
+      <w:r>
+        <w:rPr>
+          <w:rFonts w:ascii="Arial" w:hAnsi="Arial" w:cs="Arial"/>
+        </w:rPr>
+        <w:t>Si</w:t>
+      </w:r>
+    </w:p>
+    <w:p>
+      <w:pPr>
+        <w:spacing w:after="0" w:line="360" w:lineRule="auto"/>
+        <w:rPr>
+          <w:rFonts w:ascii="Arial" w:hAnsi="Arial" w:cs="Arial"/>
+        </w:rPr>
+      </w:pPr>
+      <w:r>
+        <w:rPr>
+          <w:rFonts w:ascii="Arial" w:hAnsi="Arial" w:cs="Arial"/>
+        </w:rPr>
+        <w:t>Razón:</w:t>
+      </w:r>
+    </w:p>
+    <w:p>
+      <w:pPr>
+        <w:numPr>
+          <w:ilvl w:val="0"/>
+          <w:numId w:val="9"/>
+        </w:numPr>
+        <w:spacing w:after="0" w:line="360" w:lineRule="auto"/>
+        <w:rPr>
+          <w:rFonts w:ascii="Arial" w:hAnsi="Arial" w:cs="Arial"/>
+        </w:rPr>
+      </w:pPr>
+      <w:r>
+        <w:rPr>
+          <w:rFonts w:ascii="Arial" w:hAnsi="Arial" w:cs="Arial"/>
+        </w:rPr>
+        <w:t>Si el sistema maneja pagos con tarjeta de crédito: Si tu sistema de cobro incluye transacciones con tarjetas de crédito (por ejemplo, si se permite pagar con tarjeta en las tiendas Oxxo), entonces PCI DSS es totalmente aplicable. Esta norma proporciona pautas estrictas sobre cómo manejar los datos de tarjetas de crédito de forma segura.</w:t>
+      </w:r>
+    </w:p>
+    <w:p>
+      <w:pPr>
+        <w:numPr>
+          <w:ilvl w:val="0"/>
+          <w:numId w:val="9"/>
+        </w:numPr>
+        <w:spacing w:after="0" w:line="360" w:lineRule="auto"/>
+        <w:rPr>
+          <w:rFonts w:ascii="Arial" w:hAnsi="Arial" w:cs="Arial"/>
+        </w:rPr>
+      </w:pPr>
+      <w:r>
+        <w:rPr>
+          <w:rFonts w:ascii="Arial" w:hAnsi="Arial" w:cs="Arial"/>
+        </w:rPr>
+        <w:t>Si no maneja pagos con tarjeta: Si solo se manejan transacciones en efectivo o no se procesan pagos directamente con tarjeta de crédito, entonces PCI DSS no sería relevante para el proyecto. El sistema aún puede necesitar consideraciones de seguridad, pero no será necesario implementar PCI DSS en este caso.</w:t>
+      </w:r>
+    </w:p>
+    <w:p>
+      <w:pPr>
+        <w:spacing w:after="0" w:line="360" w:lineRule="auto"/>
+        <w:rPr>
+          <w:rFonts w:ascii="Arial" w:hAnsi="Arial" w:cs="Arial"/>
+        </w:rPr>
+      </w:pPr>
+      <w:r>
+        <w:rPr>
+          <w:rFonts w:ascii="Arial" w:hAnsi="Arial" w:cs="Arial"/>
+        </w:rPr>
+        <w:t>Cómo aplicarlo:</w:t>
+      </w:r>
+    </w:p>
+    <w:p>
+      <w:pPr>
+        <w:numPr>
+          <w:ilvl w:val="0"/>
+          <w:numId w:val="10"/>
+        </w:numPr>
+        <w:spacing w:after="0" w:line="360" w:lineRule="auto"/>
+        <w:rPr>
+          <w:rFonts w:ascii="Arial" w:hAnsi="Arial" w:cs="Arial"/>
+        </w:rPr>
+      </w:pPr>
+      <w:r>
+        <w:rPr>
+          <w:rFonts w:ascii="Arial" w:hAnsi="Arial" w:cs="Arial"/>
+        </w:rPr>
+        <w:t>Implementar medidas de seguridad como el cifrado de datos para proteger la información de las tarjetas de crédito.</w:t>
+      </w:r>
+    </w:p>
+    <w:p>
+      <w:pPr>
+        <w:numPr>
+          <w:ilvl w:val="0"/>
+          <w:numId w:val="10"/>
+        </w:numPr>
+        <w:spacing w:after="0" w:line="360" w:lineRule="auto"/>
+        <w:rPr>
+          <w:rFonts w:ascii="Arial" w:hAnsi="Arial" w:cs="Arial"/>
+        </w:rPr>
+      </w:pPr>
+      <w:r>
+        <w:rPr>
+          <w:rFonts w:ascii="Arial" w:hAnsi="Arial" w:cs="Arial"/>
+        </w:rPr>
+        <w:t>Asegurarse de que los datos de pago se manejen según los estándares de seguridad de PCI DSS, protegiendo las tarjetas y otros datos sensibles.</w:t>
+      </w:r>
+    </w:p>
+    <w:p>
+      <w:pPr>
+        <w:numPr>
+          <w:ilvl w:val="0"/>
+          <w:numId w:val="10"/>
+        </w:numPr>
+        <w:spacing w:after="0" w:line="360" w:lineRule="auto"/>
+        <w:rPr>
+          <w:rFonts w:ascii="Arial" w:hAnsi="Arial" w:cs="Arial"/>
+        </w:rPr>
+      </w:pPr>
+      <w:r>
+        <w:rPr>
+          <w:rFonts w:ascii="Arial" w:hAnsi="Arial" w:cs="Arial"/>
+        </w:rPr>
+        <w:t>Auditar el sistema regularmente para verificar que se cumpla con las normativas de seguridad.</w:t>
+      </w:r>
+    </w:p>
+    <w:p>
+      <w:pPr>
+        <w:spacing w:after="0" w:line="360" w:lineRule="auto"/>
+        <w:rPr>
+          <w:rFonts w:ascii="Arial" w:hAnsi="Arial" w:cs="Arial"/>
+        </w:rPr>
+      </w:pPr>
+    </w:p>
+    <w:p>
+      <w:pPr>
+        <w:spacing w:after="0" w:line="360" w:lineRule="auto"/>
+        <w:rPr>
+          <w:rFonts w:ascii="Arial" w:hAnsi="Arial" w:cs="Arial"/>
+        </w:rPr>
+      </w:pPr>
+    </w:p>
+    <w:p>
+      <w:pPr>
+        <w:spacing w:after="0" w:line="360" w:lineRule="auto"/>
+        <w:rPr>
+          <w:rFonts w:ascii="Arial" w:hAnsi="Arial" w:cs="Arial"/>
+        </w:rPr>
+      </w:pPr>
+    </w:p>
+    <w:p>
+      <w:pPr>
+        <w:spacing w:after="0" w:line="360" w:lineRule="auto"/>
+        <w:rPr>
+          <w:rFonts w:ascii="Arial Black" w:hAnsi="Arial Black" w:cs="Arial"/>
+          <w:b/>
+          <w:bCs/>
+          <w:sz w:val="20"/>
+          <w:szCs w:val="20"/>
+        </w:rPr>
+      </w:pPr>
+      <w:r>
+        <w:rPr>
+          <w:rFonts w:ascii="Arial Black" w:hAnsi="Arial Black" w:cs="Arial"/>
+          <w:b/>
+          <w:bCs/>
+          <w:sz w:val="20"/>
+          <w:szCs w:val="20"/>
+        </w:rPr>
+        <w:lastRenderedPageBreak/>
+        <w:t>REQUISITOS DEL SISTEMA.</w:t>
+      </w:r>
+    </w:p>
+    <w:p>
+      <w:pPr>
+        <w:spacing w:after="0" w:line="360" w:lineRule="auto"/>
+        <w:rPr>
+          <w:rFonts w:ascii="Arial Black" w:hAnsi="Arial Black" w:cs="Arial"/>
+          <w:b/>
+          <w:bCs/>
+          <w:sz w:val="20"/>
+          <w:szCs w:val="20"/>
+        </w:rPr>
+      </w:pPr>
+    </w:p>
+    <w:p>
+      <w:pPr>
+        <w:spacing w:after="0" w:line="360" w:lineRule="auto"/>
+        <w:rPr>
+          <w:rFonts w:ascii="Arial" w:hAnsi="Arial" w:cs="Arial"/>
+          <w:b/>
+          <w:bCs/>
+        </w:rPr>
+      </w:pPr>
+      <w:r>
+        <w:rPr>
+          <w:rFonts w:ascii="Arial" w:hAnsi="Arial" w:cs="Arial"/>
+          <w:b/>
+          <w:bCs/>
+        </w:rPr>
         <w:t>Requisitos Funcionales</w:t>
       </w:r>
     </w:p>
@@ -1780,21 +2757,7 @@
         <w:rPr>
           <w:rFonts w:ascii="Arial" w:hAnsi="Arial" w:cs="Arial"/>
         </w:rPr>
-        <w:t xml:space="preserve">Uso de C# y Windows </w:t>
-      </w:r>
-      <w:proofErr w:type="spellStart"/>
-      <w:r>
-        <w:rPr>
-          <w:rFonts w:ascii="Arial" w:hAnsi="Arial" w:cs="Arial"/>
-        </w:rPr>
-        <w:t>Forms</w:t>
-      </w:r>
-      <w:proofErr w:type="spellEnd"/>
-      <w:r>
-        <w:rPr>
-          <w:rFonts w:ascii="Arial" w:hAnsi="Arial" w:cs="Arial"/>
-        </w:rPr>
-        <w:t xml:space="preserve"> para la interfaz gráfica.</w:t>
+        <w:t>Uso de C# y Windows Forms para la interfaz gráfica.</w:t>
       </w:r>
     </w:p>
     <w:p>
@@ -1883,21 +2846,7 @@
         <w:rPr>
           <w:rFonts w:ascii="Arial" w:hAnsi="Arial" w:cs="Arial"/>
         </w:rPr>
-        <w:t xml:space="preserve">Empleados (ID, Nombre, Apellido, Cargo, Fecha de Ingreso, </w:t>
-      </w:r>
-      <w:proofErr w:type="spellStart"/>
-      <w:r>
-        <w:rPr>
-          <w:rFonts w:ascii="Arial" w:hAnsi="Arial" w:cs="Arial"/>
-        </w:rPr>
-        <w:t>SucursalID</w:t>
-      </w:r>
-      <w:proofErr w:type="spellEnd"/>
-      <w:r>
-        <w:rPr>
-          <w:rFonts w:ascii="Arial" w:hAnsi="Arial" w:cs="Arial"/>
-        </w:rPr>
-        <w:t>, etc.)</w:t>
+        <w:t>Empleados (ID, Nombre, Apellido, Cargo, Fecha de Ingreso, SucursalID, etc.)</w:t>
       </w:r>
     </w:p>
     <w:p>
@@ -1954,21 +2903,7 @@
         <w:rPr>
           <w:rFonts w:ascii="Arial" w:hAnsi="Arial" w:cs="Arial"/>
         </w:rPr>
-        <w:t xml:space="preserve">Productos (ID, Nombre, Categoría, Precio, </w:t>
-      </w:r>
-      <w:proofErr w:type="spellStart"/>
-      <w:r>
-        <w:rPr>
-          <w:rFonts w:ascii="Arial" w:hAnsi="Arial" w:cs="Arial"/>
-        </w:rPr>
-        <w:t>ProveedorID</w:t>
-      </w:r>
-      <w:proofErr w:type="spellEnd"/>
-      <w:r>
-        <w:rPr>
-          <w:rFonts w:ascii="Arial" w:hAnsi="Arial" w:cs="Arial"/>
-        </w:rPr>
-        <w:t>, Stock, etc.)</w:t>
+        <w:t>Productos (ID, Nombre, Categoría, Precio, ProveedorID, Stock, etc.)</w:t>
       </w:r>
     </w:p>
     <w:p>
@@ -1987,35 +2922,7 @@
         <w:rPr>
           <w:rFonts w:ascii="Arial" w:hAnsi="Arial" w:cs="Arial"/>
         </w:rPr>
-        <w:t xml:space="preserve">Ventas (ID, </w:t>
-      </w:r>
-      <w:proofErr w:type="spellStart"/>
-      <w:r>
-        <w:rPr>
-          <w:rFonts w:ascii="Arial" w:hAnsi="Arial" w:cs="Arial"/>
-        </w:rPr>
-        <w:t>EmpleadoID</w:t>
-      </w:r>
-      <w:proofErr w:type="spellEnd"/>
-      <w:r>
-        <w:rPr>
-          <w:rFonts w:ascii="Arial" w:hAnsi="Arial" w:cs="Arial"/>
-        </w:rPr>
-        <w:t xml:space="preserve">, </w:t>
-      </w:r>
-      <w:proofErr w:type="spellStart"/>
-      <w:r>
-        <w:rPr>
-          <w:rFonts w:ascii="Arial" w:hAnsi="Arial" w:cs="Arial"/>
-        </w:rPr>
-        <w:t>SucursalID</w:t>
-      </w:r>
-      <w:proofErr w:type="spellEnd"/>
-      <w:r>
-        <w:rPr>
-          <w:rFonts w:ascii="Arial" w:hAnsi="Arial" w:cs="Arial"/>
-        </w:rPr>
-        <w:t>, Fecha, Total, etc.)</w:t>
+        <w:t>Ventas (ID, EmpleadoID, SucursalID, Fecha, Total, etc.)</w:t>
       </w:r>
     </w:p>
     <w:p>
@@ -2030,47 +2937,11 @@
           <w:rFonts w:ascii="Arial" w:hAnsi="Arial" w:cs="Arial"/>
         </w:rPr>
       </w:pPr>
-      <w:proofErr w:type="spellStart"/>
-      <w:r>
-        <w:rPr>
-          <w:rFonts w:ascii="Arial" w:hAnsi="Arial" w:cs="Arial"/>
-        </w:rPr>
-        <w:t>VentaProductos</w:t>
-      </w:r>
-      <w:proofErr w:type="spellEnd"/>
-      <w:r>
-        <w:rPr>
-          <w:rFonts w:ascii="Arial" w:hAnsi="Arial" w:cs="Arial"/>
-        </w:rPr>
-        <w:t xml:space="preserve"> (ID, </w:t>
-      </w:r>
-      <w:proofErr w:type="spellStart"/>
-      <w:r>
-        <w:rPr>
-          <w:rFonts w:ascii="Arial" w:hAnsi="Arial" w:cs="Arial"/>
-        </w:rPr>
-        <w:t>VentaID</w:t>
-      </w:r>
-      <w:proofErr w:type="spellEnd"/>
-      <w:r>
-        <w:rPr>
-          <w:rFonts w:ascii="Arial" w:hAnsi="Arial" w:cs="Arial"/>
-        </w:rPr>
-        <w:t xml:space="preserve">, </w:t>
-      </w:r>
-      <w:proofErr w:type="spellStart"/>
-      <w:r>
-        <w:rPr>
-          <w:rFonts w:ascii="Arial" w:hAnsi="Arial" w:cs="Arial"/>
-        </w:rPr>
-        <w:t>ProductoID</w:t>
-      </w:r>
-      <w:proofErr w:type="spellEnd"/>
-      <w:r>
-        <w:rPr>
-          <w:rFonts w:ascii="Arial" w:hAnsi="Arial" w:cs="Arial"/>
-        </w:rPr>
-        <w:t>, Cantidad, Subtotal, etc.)</w:t>
+      <w:r>
+        <w:rPr>
+          <w:rFonts w:ascii="Arial" w:hAnsi="Arial" w:cs="Arial"/>
+        </w:rPr>
+        <w:t>VentaProductos (ID, VentaID, ProductoID, Cantidad, Subtotal, etc.)</w:t>
       </w:r>
     </w:p>
     <w:p>
@@ -2089,35 +2960,7 @@
         <w:rPr>
           <w:rFonts w:ascii="Arial" w:hAnsi="Arial" w:cs="Arial"/>
         </w:rPr>
-        <w:t xml:space="preserve">Disponibilidad (ID, </w:t>
-      </w:r>
-      <w:proofErr w:type="spellStart"/>
-      <w:r>
-        <w:rPr>
-          <w:rFonts w:ascii="Arial" w:hAnsi="Arial" w:cs="Arial"/>
-        </w:rPr>
-        <w:t>ProductoID</w:t>
-      </w:r>
-      <w:proofErr w:type="spellEnd"/>
-      <w:r>
-        <w:rPr>
-          <w:rFonts w:ascii="Arial" w:hAnsi="Arial" w:cs="Arial"/>
-        </w:rPr>
-        <w:t xml:space="preserve">, </w:t>
-      </w:r>
-      <w:proofErr w:type="spellStart"/>
-      <w:r>
-        <w:rPr>
-          <w:rFonts w:ascii="Arial" w:hAnsi="Arial" w:cs="Arial"/>
-        </w:rPr>
-        <w:t>SucursalID</w:t>
-      </w:r>
-      <w:proofErr w:type="spellEnd"/>
-      <w:r>
-        <w:rPr>
-          <w:rFonts w:ascii="Arial" w:hAnsi="Arial" w:cs="Arial"/>
-        </w:rPr>
-        <w:t>, Cantidad)</w:t>
+        <w:t>Disponibilidad (ID, ProductoID, SucursalID, Cantidad)</w:t>
       </w:r>
     </w:p>
     <w:sectPr>
@@ -2240,6 +3083,417 @@
 <file path=word/numbering.xml><?xml version="1.0" encoding="utf-8"?>
 <w:numbering xmlns:wpc="http://schemas.microsoft.com/office/word/2010/wordprocessingCanvas" xmlns:cx="http://schemas.microsoft.com/office/drawing/2014/chartex" xmlns:cx1="http://schemas.microsoft.com/office/drawing/2015/9/8/chartex" xmlns:cx2="http://schemas.microsoft.com/office/drawing/2015/10/21/chartex" xmlns:cx3="http://schemas.microsoft.com/office/drawing/2016/5/9/chartex" xmlns:cx4="http://schemas.microsoft.com/office/drawing/2016/5/10/chartex" xmlns:cx5="http://schemas.microsoft.com/office/drawing/2016/5/11/chartex" xmlns:cx6="http://schemas.microsoft.com/office/drawing/2016/5/12/chartex" xmlns:cx7="http://schemas.microsoft.com/office/drawing/2016/5/13/chartex" xmlns:cx8="http://schemas.microsoft.com/office/drawing/2016/5/14/chartex" xmlns:mc="http://schemas.openxmlformats.org/markup-compatibility/2006" xmlns:aink="http://schemas.microsoft.com/office/drawing/2016/ink" xmlns:am3d="http://schemas.microsoft.com/office/drawing/2017/model3d" xmlns:o="urn:schemas-microsoft-com:office:office" xmlns:r="http://schemas.openxmlformats.org/officeDocument/2006/relationships" xmlns:m="http://schemas.openxmlformats.org/officeDocument/2006/math" xmlns:v="urn:schemas-microsoft-com:vml" xmlns:wp14="http://schemas.microsoft.com/office/word/2010/wordprocessingDrawing" xmlns:wp="http://schemas.openxmlformats.org/drawingml/2006/wordprocessingDrawing" xmlns:w10="urn:schemas-microsoft-com:office:word" xmlns:w="http://schemas.openxmlformats.org/wordprocessingml/2006/main" xmlns:w14="http://schemas.microsoft.com/office/word/2010/wordml" xmlns:w15="http://schemas.microsoft.com/office/word/2012/wordml" xmlns:w16cex="http://schemas.microsoft.com/office/word/2018/wordml/cex" xmlns:w16cid="http://schemas.microsoft.com/office/word/2016/wordml/cid" xmlns:w16="http://schemas.microsoft.com/office/word/2018/wordml" xmlns:w16se="http://schemas.microsoft.com/office/word/2015/wordml/symex" xmlns:wpg="http://schemas.microsoft.com/office/word/2010/wordprocessingGroup" xmlns:wpi="http://schemas.microsoft.com/office/word/2010/wordprocessingInk" xmlns:wne="http://schemas.microsoft.com/office/word/2006/wordml" xmlns:wps="http://schemas.microsoft.com/office/word/2010/wordprocessingShape" mc:Ignorable="w14 w15 w16se w16cid w16 w16cex wp14">
   <w:abstractNum w:abstractNumId="0" w15:restartNumberingAfterBreak="0">
+    <w:nsid w:val="0AB03BEF"/>
+    <w:multiLevelType w:val="multilevel"/>
+    <w:tmpl w:val="0456D13C"/>
+    <w:lvl w:ilvl="0">
+      <w:start w:val="1"/>
+      <w:numFmt w:val="bullet"/>
+      <w:lvlText w:val=""/>
+      <w:lvlJc w:val="left"/>
+      <w:pPr>
+        <w:tabs>
+          <w:tab w:val="num" w:pos="720"/>
+        </w:tabs>
+        <w:ind w:left="720" w:hanging="360"/>
+      </w:pPr>
+      <w:rPr>
+        <w:rFonts w:ascii="Symbol" w:hAnsi="Symbol" w:hint="default"/>
+        <w:sz w:val="20"/>
+      </w:rPr>
+    </w:lvl>
+    <w:lvl w:ilvl="1" w:tentative="1">
+      <w:start w:val="1"/>
+      <w:numFmt w:val="bullet"/>
+      <w:lvlText w:val="o"/>
+      <w:lvlJc w:val="left"/>
+      <w:pPr>
+        <w:tabs>
+          <w:tab w:val="num" w:pos="1440"/>
+        </w:tabs>
+        <w:ind w:left="1440" w:hanging="360"/>
+      </w:pPr>
+      <w:rPr>
+        <w:rFonts w:ascii="Courier New" w:hAnsi="Courier New" w:hint="default"/>
+        <w:sz w:val="20"/>
+      </w:rPr>
+    </w:lvl>
+    <w:lvl w:ilvl="2" w:tentative="1">
+      <w:start w:val="1"/>
+      <w:numFmt w:val="bullet"/>
+      <w:lvlText w:val=""/>
+      <w:lvlJc w:val="left"/>
+      <w:pPr>
+        <w:tabs>
+          <w:tab w:val="num" w:pos="2160"/>
+        </w:tabs>
+        <w:ind w:left="2160" w:hanging="360"/>
+      </w:pPr>
+      <w:rPr>
+        <w:rFonts w:ascii="Wingdings" w:hAnsi="Wingdings" w:hint="default"/>
+        <w:sz w:val="20"/>
+      </w:rPr>
+    </w:lvl>
+    <w:lvl w:ilvl="3" w:tentative="1">
+      <w:start w:val="1"/>
+      <w:numFmt w:val="bullet"/>
+      <w:lvlText w:val=""/>
+      <w:lvlJc w:val="left"/>
+      <w:pPr>
+        <w:tabs>
+          <w:tab w:val="num" w:pos="2880"/>
+        </w:tabs>
+        <w:ind w:left="2880" w:hanging="360"/>
+      </w:pPr>
+      <w:rPr>
+        <w:rFonts w:ascii="Wingdings" w:hAnsi="Wingdings" w:hint="default"/>
+        <w:sz w:val="20"/>
+      </w:rPr>
+    </w:lvl>
+    <w:lvl w:ilvl="4" w:tentative="1">
+      <w:start w:val="1"/>
+      <w:numFmt w:val="bullet"/>
+      <w:lvlText w:val=""/>
+      <w:lvlJc w:val="left"/>
+      <w:pPr>
+        <w:tabs>
+          <w:tab w:val="num" w:pos="3600"/>
+        </w:tabs>
+        <w:ind w:left="3600" w:hanging="360"/>
+      </w:pPr>
+      <w:rPr>
+        <w:rFonts w:ascii="Wingdings" w:hAnsi="Wingdings" w:hint="default"/>
+        <w:sz w:val="20"/>
+      </w:rPr>
+    </w:lvl>
+    <w:lvl w:ilvl="5" w:tentative="1">
+      <w:start w:val="1"/>
+      <w:numFmt w:val="bullet"/>
+      <w:lvlText w:val=""/>
+      <w:lvlJc w:val="left"/>
+      <w:pPr>
+        <w:tabs>
+          <w:tab w:val="num" w:pos="4320"/>
+        </w:tabs>
+        <w:ind w:left="4320" w:hanging="360"/>
+      </w:pPr>
+      <w:rPr>
+        <w:rFonts w:ascii="Wingdings" w:hAnsi="Wingdings" w:hint="default"/>
+        <w:sz w:val="20"/>
+      </w:rPr>
+    </w:lvl>
+    <w:lvl w:ilvl="6" w:tentative="1">
+      <w:start w:val="1"/>
+      <w:numFmt w:val="bullet"/>
+      <w:lvlText w:val=""/>
+      <w:lvlJc w:val="left"/>
+      <w:pPr>
+        <w:tabs>
+          <w:tab w:val="num" w:pos="5040"/>
+        </w:tabs>
+        <w:ind w:left="5040" w:hanging="360"/>
+      </w:pPr>
+      <w:rPr>
+        <w:rFonts w:ascii="Wingdings" w:hAnsi="Wingdings" w:hint="default"/>
+        <w:sz w:val="20"/>
+      </w:rPr>
+    </w:lvl>
+    <w:lvl w:ilvl="7" w:tentative="1">
+      <w:start w:val="1"/>
+      <w:numFmt w:val="bullet"/>
+      <w:lvlText w:val=""/>
+      <w:lvlJc w:val="left"/>
+      <w:pPr>
+        <w:tabs>
+          <w:tab w:val="num" w:pos="5760"/>
+        </w:tabs>
+        <w:ind w:left="5760" w:hanging="360"/>
+      </w:pPr>
+      <w:rPr>
+        <w:rFonts w:ascii="Wingdings" w:hAnsi="Wingdings" w:hint="default"/>
+        <w:sz w:val="20"/>
+      </w:rPr>
+    </w:lvl>
+    <w:lvl w:ilvl="8" w:tentative="1">
+      <w:start w:val="1"/>
+      <w:numFmt w:val="bullet"/>
+      <w:lvlText w:val=""/>
+      <w:lvlJc w:val="left"/>
+      <w:pPr>
+        <w:tabs>
+          <w:tab w:val="num" w:pos="6480"/>
+        </w:tabs>
+        <w:ind w:left="6480" w:hanging="360"/>
+      </w:pPr>
+      <w:rPr>
+        <w:rFonts w:ascii="Wingdings" w:hAnsi="Wingdings" w:hint="default"/>
+        <w:sz w:val="20"/>
+      </w:rPr>
+    </w:lvl>
+  </w:abstractNum>
+  <w:abstractNum w:abstractNumId="1" w15:restartNumberingAfterBreak="0">
+    <w:nsid w:val="154A6C00"/>
+    <w:multiLevelType w:val="multilevel"/>
+    <w:tmpl w:val="F1A6FA32"/>
+    <w:lvl w:ilvl="0">
+      <w:start w:val="1"/>
+      <w:numFmt w:val="decimal"/>
+      <w:lvlText w:val="%1."/>
+      <w:lvlJc w:val="left"/>
+      <w:pPr>
+        <w:tabs>
+          <w:tab w:val="num" w:pos="720"/>
+        </w:tabs>
+        <w:ind w:left="720" w:hanging="360"/>
+      </w:pPr>
+    </w:lvl>
+    <w:lvl w:ilvl="1" w:tentative="1">
+      <w:start w:val="1"/>
+      <w:numFmt w:val="decimal"/>
+      <w:lvlText w:val="%2."/>
+      <w:lvlJc w:val="left"/>
+      <w:pPr>
+        <w:tabs>
+          <w:tab w:val="num" w:pos="1440"/>
+        </w:tabs>
+        <w:ind w:left="1440" w:hanging="360"/>
+      </w:pPr>
+    </w:lvl>
+    <w:lvl w:ilvl="2" w:tentative="1">
+      <w:start w:val="1"/>
+      <w:numFmt w:val="decimal"/>
+      <w:lvlText w:val="%3."/>
+      <w:lvlJc w:val="left"/>
+      <w:pPr>
+        <w:tabs>
+          <w:tab w:val="num" w:pos="2160"/>
+        </w:tabs>
+        <w:ind w:left="2160" w:hanging="360"/>
+      </w:pPr>
+    </w:lvl>
+    <w:lvl w:ilvl="3" w:tentative="1">
+      <w:start w:val="1"/>
+      <w:numFmt w:val="decimal"/>
+      <w:lvlText w:val="%4."/>
+      <w:lvlJc w:val="left"/>
+      <w:pPr>
+        <w:tabs>
+          <w:tab w:val="num" w:pos="2880"/>
+        </w:tabs>
+        <w:ind w:left="2880" w:hanging="360"/>
+      </w:pPr>
+    </w:lvl>
+    <w:lvl w:ilvl="4" w:tentative="1">
+      <w:start w:val="1"/>
+      <w:numFmt w:val="decimal"/>
+      <w:lvlText w:val="%5."/>
+      <w:lvlJc w:val="left"/>
+      <w:pPr>
+        <w:tabs>
+          <w:tab w:val="num" w:pos="3600"/>
+        </w:tabs>
+        <w:ind w:left="3600" w:hanging="360"/>
+      </w:pPr>
+    </w:lvl>
+    <w:lvl w:ilvl="5" w:tentative="1">
+      <w:start w:val="1"/>
+      <w:numFmt w:val="decimal"/>
+      <w:lvlText w:val="%6."/>
+      <w:lvlJc w:val="left"/>
+      <w:pPr>
+        <w:tabs>
+          <w:tab w:val="num" w:pos="4320"/>
+        </w:tabs>
+        <w:ind w:left="4320" w:hanging="360"/>
+      </w:pPr>
+    </w:lvl>
+    <w:lvl w:ilvl="6" w:tentative="1">
+      <w:start w:val="1"/>
+      <w:numFmt w:val="decimal"/>
+      <w:lvlText w:val="%7."/>
+      <w:lvlJc w:val="left"/>
+      <w:pPr>
+        <w:tabs>
+          <w:tab w:val="num" w:pos="5040"/>
+        </w:tabs>
+        <w:ind w:left="5040" w:hanging="360"/>
+      </w:pPr>
+    </w:lvl>
+    <w:lvl w:ilvl="7" w:tentative="1">
+      <w:start w:val="1"/>
+      <w:numFmt w:val="decimal"/>
+      <w:lvlText w:val="%8."/>
+      <w:lvlJc w:val="left"/>
+      <w:pPr>
+        <w:tabs>
+          <w:tab w:val="num" w:pos="5760"/>
+        </w:tabs>
+        <w:ind w:left="5760" w:hanging="360"/>
+      </w:pPr>
+    </w:lvl>
+    <w:lvl w:ilvl="8" w:tentative="1">
+      <w:start w:val="1"/>
+      <w:numFmt w:val="decimal"/>
+      <w:lvlText w:val="%9."/>
+      <w:lvlJc w:val="left"/>
+      <w:pPr>
+        <w:tabs>
+          <w:tab w:val="num" w:pos="6480"/>
+        </w:tabs>
+        <w:ind w:left="6480" w:hanging="360"/>
+      </w:pPr>
+    </w:lvl>
+  </w:abstractNum>
+  <w:abstractNum w:abstractNumId="2" w15:restartNumberingAfterBreak="0">
+    <w:nsid w:val="196912B1"/>
+    <w:multiLevelType w:val="multilevel"/>
+    <w:tmpl w:val="693A636A"/>
+    <w:lvl w:ilvl="0">
+      <w:start w:val="1"/>
+      <w:numFmt w:val="bullet"/>
+      <w:lvlText w:val=""/>
+      <w:lvlJc w:val="left"/>
+      <w:pPr>
+        <w:tabs>
+          <w:tab w:val="num" w:pos="720"/>
+        </w:tabs>
+        <w:ind w:left="720" w:hanging="360"/>
+      </w:pPr>
+      <w:rPr>
+        <w:rFonts w:ascii="Symbol" w:hAnsi="Symbol" w:hint="default"/>
+        <w:sz w:val="20"/>
+      </w:rPr>
+    </w:lvl>
+    <w:lvl w:ilvl="1" w:tentative="1">
+      <w:start w:val="1"/>
+      <w:numFmt w:val="bullet"/>
+      <w:lvlText w:val="o"/>
+      <w:lvlJc w:val="left"/>
+      <w:pPr>
+        <w:tabs>
+          <w:tab w:val="num" w:pos="1440"/>
+        </w:tabs>
+        <w:ind w:left="1440" w:hanging="360"/>
+      </w:pPr>
+      <w:rPr>
+        <w:rFonts w:ascii="Courier New" w:hAnsi="Courier New" w:hint="default"/>
+        <w:sz w:val="20"/>
+      </w:rPr>
+    </w:lvl>
+    <w:lvl w:ilvl="2" w:tentative="1">
+      <w:start w:val="1"/>
+      <w:numFmt w:val="bullet"/>
+      <w:lvlText w:val=""/>
+      <w:lvlJc w:val="left"/>
+      <w:pPr>
+        <w:tabs>
+          <w:tab w:val="num" w:pos="2160"/>
+        </w:tabs>
+        <w:ind w:left="2160" w:hanging="360"/>
+      </w:pPr>
+      <w:rPr>
+        <w:rFonts w:ascii="Wingdings" w:hAnsi="Wingdings" w:hint="default"/>
+        <w:sz w:val="20"/>
+      </w:rPr>
+    </w:lvl>
+    <w:lvl w:ilvl="3" w:tentative="1">
+      <w:start w:val="1"/>
+      <w:numFmt w:val="bullet"/>
+      <w:lvlText w:val=""/>
+      <w:lvlJc w:val="left"/>
+      <w:pPr>
+        <w:tabs>
+          <w:tab w:val="num" w:pos="2880"/>
+        </w:tabs>
+        <w:ind w:left="2880" w:hanging="360"/>
+      </w:pPr>
+      <w:rPr>
+        <w:rFonts w:ascii="Wingdings" w:hAnsi="Wingdings" w:hint="default"/>
+        <w:sz w:val="20"/>
+      </w:rPr>
+    </w:lvl>
+    <w:lvl w:ilvl="4" w:tentative="1">
+      <w:start w:val="1"/>
+      <w:numFmt w:val="bullet"/>
+      <w:lvlText w:val=""/>
+      <w:lvlJc w:val="left"/>
+      <w:pPr>
+        <w:tabs>
+          <w:tab w:val="num" w:pos="3600"/>
+        </w:tabs>
+        <w:ind w:left="3600" w:hanging="360"/>
+      </w:pPr>
+      <w:rPr>
+        <w:rFonts w:ascii="Wingdings" w:hAnsi="Wingdings" w:hint="default"/>
+        <w:sz w:val="20"/>
+      </w:rPr>
+    </w:lvl>
+    <w:lvl w:ilvl="5" w:tentative="1">
+      <w:start w:val="1"/>
+      <w:numFmt w:val="bullet"/>
+      <w:lvlText w:val=""/>
+      <w:lvlJc w:val="left"/>
+      <w:pPr>
+        <w:tabs>
+          <w:tab w:val="num" w:pos="4320"/>
+        </w:tabs>
+        <w:ind w:left="4320" w:hanging="360"/>
+      </w:pPr>
+      <w:rPr>
+        <w:rFonts w:ascii="Wingdings" w:hAnsi="Wingdings" w:hint="default"/>
+        <w:sz w:val="20"/>
+      </w:rPr>
+    </w:lvl>
+    <w:lvl w:ilvl="6" w:tentative="1">
+      <w:start w:val="1"/>
+      <w:numFmt w:val="bullet"/>
+      <w:lvlText w:val=""/>
+      <w:lvlJc w:val="left"/>
+      <w:pPr>
+        <w:tabs>
+          <w:tab w:val="num" w:pos="5040"/>
+        </w:tabs>
+        <w:ind w:left="5040" w:hanging="360"/>
+      </w:pPr>
+      <w:rPr>
+        <w:rFonts w:ascii="Wingdings" w:hAnsi="Wingdings" w:hint="default"/>
+        <w:sz w:val="20"/>
+      </w:rPr>
+    </w:lvl>
+    <w:lvl w:ilvl="7" w:tentative="1">
+      <w:start w:val="1"/>
+      <w:numFmt w:val="bullet"/>
+      <w:lvlText w:val=""/>
+      <w:lvlJc w:val="left"/>
+      <w:pPr>
+        <w:tabs>
+          <w:tab w:val="num" w:pos="5760"/>
+        </w:tabs>
+        <w:ind w:left="5760" w:hanging="360"/>
+      </w:pPr>
+      <w:rPr>
+        <w:rFonts w:ascii="Wingdings" w:hAnsi="Wingdings" w:hint="default"/>
+        <w:sz w:val="20"/>
+      </w:rPr>
+    </w:lvl>
+    <w:lvl w:ilvl="8" w:tentative="1">
+      <w:start w:val="1"/>
+      <w:numFmt w:val="bullet"/>
+      <w:lvlText w:val=""/>
+      <w:lvlJc w:val="left"/>
+      <w:pPr>
+        <w:tabs>
+          <w:tab w:val="num" w:pos="6480"/>
+        </w:tabs>
+        <w:ind w:left="6480" w:hanging="360"/>
+      </w:pPr>
+      <w:rPr>
+        <w:rFonts w:ascii="Wingdings" w:hAnsi="Wingdings" w:hint="default"/>
+        <w:sz w:val="20"/>
+      </w:rPr>
+    </w:lvl>
+  </w:abstractNum>
+  <w:abstractNum w:abstractNumId="3" w15:restartNumberingAfterBreak="0">
     <w:nsid w:val="1A8808B3"/>
     <w:multiLevelType w:val="hybridMultilevel"/>
     <w:tmpl w:val="F4A046FE"/>
@@ -2352,7 +3606,7 @@
       </w:rPr>
     </w:lvl>
   </w:abstractNum>
-  <w:abstractNum w:abstractNumId="1" w15:restartNumberingAfterBreak="0">
+  <w:abstractNum w:abstractNumId="4" w15:restartNumberingAfterBreak="0">
     <w:nsid w:val="292A57FC"/>
     <w:multiLevelType w:val="hybridMultilevel"/>
     <w:tmpl w:val="31063564"/>
@@ -2465,7 +3719,305 @@
       </w:rPr>
     </w:lvl>
   </w:abstractNum>
-  <w:abstractNum w:abstractNumId="2" w15:restartNumberingAfterBreak="0">
+  <w:abstractNum w:abstractNumId="5" w15:restartNumberingAfterBreak="0">
+    <w:nsid w:val="30AB4FFB"/>
+    <w:multiLevelType w:val="multilevel"/>
+    <w:tmpl w:val="155CB52C"/>
+    <w:lvl w:ilvl="0">
+      <w:start w:val="1"/>
+      <w:numFmt w:val="bullet"/>
+      <w:lvlText w:val=""/>
+      <w:lvlJc w:val="left"/>
+      <w:pPr>
+        <w:tabs>
+          <w:tab w:val="num" w:pos="720"/>
+        </w:tabs>
+        <w:ind w:left="720" w:hanging="360"/>
+      </w:pPr>
+      <w:rPr>
+        <w:rFonts w:ascii="Symbol" w:hAnsi="Symbol" w:hint="default"/>
+        <w:sz w:val="20"/>
+      </w:rPr>
+    </w:lvl>
+    <w:lvl w:ilvl="1" w:tentative="1">
+      <w:start w:val="1"/>
+      <w:numFmt w:val="bullet"/>
+      <w:lvlText w:val="o"/>
+      <w:lvlJc w:val="left"/>
+      <w:pPr>
+        <w:tabs>
+          <w:tab w:val="num" w:pos="1440"/>
+        </w:tabs>
+        <w:ind w:left="1440" w:hanging="360"/>
+      </w:pPr>
+      <w:rPr>
+        <w:rFonts w:ascii="Courier New" w:hAnsi="Courier New" w:hint="default"/>
+        <w:sz w:val="20"/>
+      </w:rPr>
+    </w:lvl>
+    <w:lvl w:ilvl="2" w:tentative="1">
+      <w:start w:val="1"/>
+      <w:numFmt w:val="bullet"/>
+      <w:lvlText w:val=""/>
+      <w:lvlJc w:val="left"/>
+      <w:pPr>
+        <w:tabs>
+          <w:tab w:val="num" w:pos="2160"/>
+        </w:tabs>
+        <w:ind w:left="2160" w:hanging="360"/>
+      </w:pPr>
+      <w:rPr>
+        <w:rFonts w:ascii="Wingdings" w:hAnsi="Wingdings" w:hint="default"/>
+        <w:sz w:val="20"/>
+      </w:rPr>
+    </w:lvl>
+    <w:lvl w:ilvl="3" w:tentative="1">
+      <w:start w:val="1"/>
+      <w:numFmt w:val="bullet"/>
+      <w:lvlText w:val=""/>
+      <w:lvlJc w:val="left"/>
+      <w:pPr>
+        <w:tabs>
+          <w:tab w:val="num" w:pos="2880"/>
+        </w:tabs>
+        <w:ind w:left="2880" w:hanging="360"/>
+      </w:pPr>
+      <w:rPr>
+        <w:rFonts w:ascii="Wingdings" w:hAnsi="Wingdings" w:hint="default"/>
+        <w:sz w:val="20"/>
+      </w:rPr>
+    </w:lvl>
+    <w:lvl w:ilvl="4" w:tentative="1">
+      <w:start w:val="1"/>
+      <w:numFmt w:val="bullet"/>
+      <w:lvlText w:val=""/>
+      <w:lvlJc w:val="left"/>
+      <w:pPr>
+        <w:tabs>
+          <w:tab w:val="num" w:pos="3600"/>
+        </w:tabs>
+        <w:ind w:left="3600" w:hanging="360"/>
+      </w:pPr>
+      <w:rPr>
+        <w:rFonts w:ascii="Wingdings" w:hAnsi="Wingdings" w:hint="default"/>
+        <w:sz w:val="20"/>
+      </w:rPr>
+    </w:lvl>
+    <w:lvl w:ilvl="5" w:tentative="1">
+      <w:start w:val="1"/>
+      <w:numFmt w:val="bullet"/>
+      <w:lvlText w:val=""/>
+      <w:lvlJc w:val="left"/>
+      <w:pPr>
+        <w:tabs>
+          <w:tab w:val="num" w:pos="4320"/>
+        </w:tabs>
+        <w:ind w:left="4320" w:hanging="360"/>
+      </w:pPr>
+      <w:rPr>
+        <w:rFonts w:ascii="Wingdings" w:hAnsi="Wingdings" w:hint="default"/>
+        <w:sz w:val="20"/>
+      </w:rPr>
+    </w:lvl>
+    <w:lvl w:ilvl="6" w:tentative="1">
+      <w:start w:val="1"/>
+      <w:numFmt w:val="bullet"/>
+      <w:lvlText w:val=""/>
+      <w:lvlJc w:val="left"/>
+      <w:pPr>
+        <w:tabs>
+          <w:tab w:val="num" w:pos="5040"/>
+        </w:tabs>
+        <w:ind w:left="5040" w:hanging="360"/>
+      </w:pPr>
+      <w:rPr>
+        <w:rFonts w:ascii="Wingdings" w:hAnsi="Wingdings" w:hint="default"/>
+        <w:sz w:val="20"/>
+      </w:rPr>
+    </w:lvl>
+    <w:lvl w:ilvl="7" w:tentative="1">
+      <w:start w:val="1"/>
+      <w:numFmt w:val="bullet"/>
+      <w:lvlText w:val=""/>
+      <w:lvlJc w:val="left"/>
+      <w:pPr>
+        <w:tabs>
+          <w:tab w:val="num" w:pos="5760"/>
+        </w:tabs>
+        <w:ind w:left="5760" w:hanging="360"/>
+      </w:pPr>
+      <w:rPr>
+        <w:rFonts w:ascii="Wingdings" w:hAnsi="Wingdings" w:hint="default"/>
+        <w:sz w:val="20"/>
+      </w:rPr>
+    </w:lvl>
+    <w:lvl w:ilvl="8" w:tentative="1">
+      <w:start w:val="1"/>
+      <w:numFmt w:val="bullet"/>
+      <w:lvlText w:val=""/>
+      <w:lvlJc w:val="left"/>
+      <w:pPr>
+        <w:tabs>
+          <w:tab w:val="num" w:pos="6480"/>
+        </w:tabs>
+        <w:ind w:left="6480" w:hanging="360"/>
+      </w:pPr>
+      <w:rPr>
+        <w:rFonts w:ascii="Wingdings" w:hAnsi="Wingdings" w:hint="default"/>
+        <w:sz w:val="20"/>
+      </w:rPr>
+    </w:lvl>
+  </w:abstractNum>
+  <w:abstractNum w:abstractNumId="6" w15:restartNumberingAfterBreak="0">
+    <w:nsid w:val="4BF376F1"/>
+    <w:multiLevelType w:val="multilevel"/>
+    <w:tmpl w:val="B0645764"/>
+    <w:lvl w:ilvl="0">
+      <w:start w:val="1"/>
+      <w:numFmt w:val="bullet"/>
+      <w:lvlText w:val=""/>
+      <w:lvlJc w:val="left"/>
+      <w:pPr>
+        <w:tabs>
+          <w:tab w:val="num" w:pos="720"/>
+        </w:tabs>
+        <w:ind w:left="720" w:hanging="360"/>
+      </w:pPr>
+      <w:rPr>
+        <w:rFonts w:ascii="Symbol" w:hAnsi="Symbol" w:hint="default"/>
+        <w:sz w:val="20"/>
+      </w:rPr>
+    </w:lvl>
+    <w:lvl w:ilvl="1" w:tentative="1">
+      <w:start w:val="1"/>
+      <w:numFmt w:val="bullet"/>
+      <w:lvlText w:val="o"/>
+      <w:lvlJc w:val="left"/>
+      <w:pPr>
+        <w:tabs>
+          <w:tab w:val="num" w:pos="1440"/>
+        </w:tabs>
+        <w:ind w:left="1440" w:hanging="360"/>
+      </w:pPr>
+      <w:rPr>
+        <w:rFonts w:ascii="Courier New" w:hAnsi="Courier New" w:hint="default"/>
+        <w:sz w:val="20"/>
+      </w:rPr>
+    </w:lvl>
+    <w:lvl w:ilvl="2" w:tentative="1">
+      <w:start w:val="1"/>
+      <w:numFmt w:val="bullet"/>
+      <w:lvlText w:val=""/>
+      <w:lvlJc w:val="left"/>
+      <w:pPr>
+        <w:tabs>
+          <w:tab w:val="num" w:pos="2160"/>
+        </w:tabs>
+        <w:ind w:left="2160" w:hanging="360"/>
+      </w:pPr>
+      <w:rPr>
+        <w:rFonts w:ascii="Wingdings" w:hAnsi="Wingdings" w:hint="default"/>
+        <w:sz w:val="20"/>
+      </w:rPr>
+    </w:lvl>
+    <w:lvl w:ilvl="3" w:tentative="1">
+      <w:start w:val="1"/>
+      <w:numFmt w:val="bullet"/>
+      <w:lvlText w:val=""/>
+      <w:lvlJc w:val="left"/>
+      <w:pPr>
+        <w:tabs>
+          <w:tab w:val="num" w:pos="2880"/>
+        </w:tabs>
+        <w:ind w:left="2880" w:hanging="360"/>
+      </w:pPr>
+      <w:rPr>
+        <w:rFonts w:ascii="Wingdings" w:hAnsi="Wingdings" w:hint="default"/>
+        <w:sz w:val="20"/>
+      </w:rPr>
+    </w:lvl>
+    <w:lvl w:ilvl="4" w:tentative="1">
+      <w:start w:val="1"/>
+      <w:numFmt w:val="bullet"/>
+      <w:lvlText w:val=""/>
+      <w:lvlJc w:val="left"/>
+      <w:pPr>
+        <w:tabs>
+          <w:tab w:val="num" w:pos="3600"/>
+        </w:tabs>
+        <w:ind w:left="3600" w:hanging="360"/>
+      </w:pPr>
+      <w:rPr>
+        <w:rFonts w:ascii="Wingdings" w:hAnsi="Wingdings" w:hint="default"/>
+        <w:sz w:val="20"/>
+      </w:rPr>
+    </w:lvl>
+    <w:lvl w:ilvl="5" w:tentative="1">
+      <w:start w:val="1"/>
+      <w:numFmt w:val="bullet"/>
+      <w:lvlText w:val=""/>
+      <w:lvlJc w:val="left"/>
+      <w:pPr>
+        <w:tabs>
+          <w:tab w:val="num" w:pos="4320"/>
+        </w:tabs>
+        <w:ind w:left="4320" w:hanging="360"/>
+      </w:pPr>
+      <w:rPr>
+        <w:rFonts w:ascii="Wingdings" w:hAnsi="Wingdings" w:hint="default"/>
+        <w:sz w:val="20"/>
+      </w:rPr>
+    </w:lvl>
+    <w:lvl w:ilvl="6" w:tentative="1">
+      <w:start w:val="1"/>
+      <w:numFmt w:val="bullet"/>
+      <w:lvlText w:val=""/>
+      <w:lvlJc w:val="left"/>
+      <w:pPr>
+        <w:tabs>
+          <w:tab w:val="num" w:pos="5040"/>
+        </w:tabs>
+        <w:ind w:left="5040" w:hanging="360"/>
+      </w:pPr>
+      <w:rPr>
+        <w:rFonts w:ascii="Wingdings" w:hAnsi="Wingdings" w:hint="default"/>
+        <w:sz w:val="20"/>
+      </w:rPr>
+    </w:lvl>
+    <w:lvl w:ilvl="7" w:tentative="1">
+      <w:start w:val="1"/>
+      <w:numFmt w:val="bullet"/>
+      <w:lvlText w:val=""/>
+      <w:lvlJc w:val="left"/>
+      <w:pPr>
+        <w:tabs>
+          <w:tab w:val="num" w:pos="5760"/>
+        </w:tabs>
+        <w:ind w:left="5760" w:hanging="360"/>
+      </w:pPr>
+      <w:rPr>
+        <w:rFonts w:ascii="Wingdings" w:hAnsi="Wingdings" w:hint="default"/>
+        <w:sz w:val="20"/>
+      </w:rPr>
+    </w:lvl>
+    <w:lvl w:ilvl="8" w:tentative="1">
+      <w:start w:val="1"/>
+      <w:numFmt w:val="bullet"/>
+      <w:lvlText w:val=""/>
+      <w:lvlJc w:val="left"/>
+      <w:pPr>
+        <w:tabs>
+          <w:tab w:val="num" w:pos="6480"/>
+        </w:tabs>
+        <w:ind w:left="6480" w:hanging="360"/>
+      </w:pPr>
+      <w:rPr>
+        <w:rFonts w:ascii="Wingdings" w:hAnsi="Wingdings" w:hint="default"/>
+        <w:sz w:val="20"/>
+      </w:rPr>
+    </w:lvl>
+  </w:abstractNum>
+  <w:abstractNum w:abstractNumId="7" w15:restartNumberingAfterBreak="0">
     <w:nsid w:val="5170034A"/>
     <w:multiLevelType w:val="hybridMultilevel"/>
     <w:tmpl w:val="B58E9B18"/>
@@ -2578,7 +4130,7 @@
       </w:rPr>
     </w:lvl>
   </w:abstractNum>
-  <w:abstractNum w:abstractNumId="3" w15:restartNumberingAfterBreak="0">
+  <w:abstractNum w:abstractNumId="8" w15:restartNumberingAfterBreak="0">
     <w:nsid w:val="54B973AE"/>
     <w:multiLevelType w:val="hybridMultilevel"/>
     <w:tmpl w:val="590EE866"/>
@@ -2691,7 +4243,156 @@
       </w:rPr>
     </w:lvl>
   </w:abstractNum>
-  <w:abstractNum w:abstractNumId="4" w15:restartNumberingAfterBreak="0">
+  <w:abstractNum w:abstractNumId="9" w15:restartNumberingAfterBreak="0">
+    <w:nsid w:val="55710747"/>
+    <w:multiLevelType w:val="multilevel"/>
+    <w:tmpl w:val="9FA29F10"/>
+    <w:lvl w:ilvl="0">
+      <w:start w:val="1"/>
+      <w:numFmt w:val="bullet"/>
+      <w:lvlText w:val=""/>
+      <w:lvlJc w:val="left"/>
+      <w:pPr>
+        <w:tabs>
+          <w:tab w:val="num" w:pos="720"/>
+        </w:tabs>
+        <w:ind w:left="720" w:hanging="360"/>
+      </w:pPr>
+      <w:rPr>
+        <w:rFonts w:ascii="Symbol" w:hAnsi="Symbol" w:hint="default"/>
+        <w:sz w:val="20"/>
+      </w:rPr>
+    </w:lvl>
+    <w:lvl w:ilvl="1" w:tentative="1">
+      <w:start w:val="1"/>
+      <w:numFmt w:val="bullet"/>
+      <w:lvlText w:val="o"/>
+      <w:lvlJc w:val="left"/>
+      <w:pPr>
+        <w:tabs>
+          <w:tab w:val="num" w:pos="1440"/>
+        </w:tabs>
+        <w:ind w:left="1440" w:hanging="360"/>
+      </w:pPr>
+      <w:rPr>
+        <w:rFonts w:ascii="Courier New" w:hAnsi="Courier New" w:hint="default"/>
+        <w:sz w:val="20"/>
+      </w:rPr>
+    </w:lvl>
+    <w:lvl w:ilvl="2" w:tentative="1">
+      <w:start w:val="1"/>
+      <w:numFmt w:val="bullet"/>
+      <w:lvlText w:val=""/>
+      <w:lvlJc w:val="left"/>
+      <w:pPr>
+        <w:tabs>
+          <w:tab w:val="num" w:pos="2160"/>
+        </w:tabs>
+        <w:ind w:left="2160" w:hanging="360"/>
+      </w:pPr>
+      <w:rPr>
+        <w:rFonts w:ascii="Wingdings" w:hAnsi="Wingdings" w:hint="default"/>
+        <w:sz w:val="20"/>
+      </w:rPr>
+    </w:lvl>
+    <w:lvl w:ilvl="3" w:tentative="1">
+      <w:start w:val="1"/>
+      <w:numFmt w:val="bullet"/>
+      <w:lvlText w:val=""/>
+      <w:lvlJc w:val="left"/>
+      <w:pPr>
+        <w:tabs>
+          <w:tab w:val="num" w:pos="2880"/>
+        </w:tabs>
+        <w:ind w:left="2880" w:hanging="360"/>
+      </w:pPr>
+      <w:rPr>
+        <w:rFonts w:ascii="Wingdings" w:hAnsi="Wingdings" w:hint="default"/>
+        <w:sz w:val="20"/>
+      </w:rPr>
+    </w:lvl>
+    <w:lvl w:ilvl="4" w:tentative="1">
+      <w:start w:val="1"/>
+      <w:numFmt w:val="bullet"/>
+      <w:lvlText w:val=""/>
+      <w:lvlJc w:val="left"/>
+      <w:pPr>
+        <w:tabs>
+          <w:tab w:val="num" w:pos="3600"/>
+        </w:tabs>
+        <w:ind w:left="3600" w:hanging="360"/>
+      </w:pPr>
+      <w:rPr>
+        <w:rFonts w:ascii="Wingdings" w:hAnsi="Wingdings" w:hint="default"/>
+        <w:sz w:val="20"/>
+      </w:rPr>
+    </w:lvl>
+    <w:lvl w:ilvl="5" w:tentative="1">
+      <w:start w:val="1"/>
+      <w:numFmt w:val="bullet"/>
+      <w:lvlText w:val=""/>
+      <w:lvlJc w:val="left"/>
+      <w:pPr>
+        <w:tabs>
+          <w:tab w:val="num" w:pos="4320"/>
+        </w:tabs>
+        <w:ind w:left="4320" w:hanging="360"/>
+      </w:pPr>
+      <w:rPr>
+        <w:rFonts w:ascii="Wingdings" w:hAnsi="Wingdings" w:hint="default"/>
+        <w:sz w:val="20"/>
+      </w:rPr>
+    </w:lvl>
+    <w:lvl w:ilvl="6" w:tentative="1">
+      <w:start w:val="1"/>
+      <w:numFmt w:val="bullet"/>
+      <w:lvlText w:val=""/>
+      <w:lvlJc w:val="left"/>
+      <w:pPr>
+        <w:tabs>
+          <w:tab w:val="num" w:pos="5040"/>
+        </w:tabs>
+        <w:ind w:left="5040" w:hanging="360"/>
+      </w:pPr>
+      <w:rPr>
+        <w:rFonts w:ascii="Wingdings" w:hAnsi="Wingdings" w:hint="default"/>
+        <w:sz w:val="20"/>
+      </w:rPr>
+    </w:lvl>
+    <w:lvl w:ilvl="7" w:tentative="1">
+      <w:start w:val="1"/>
+      <w:numFmt w:val="bullet"/>
+      <w:lvlText w:val=""/>
+      <w:lvlJc w:val="left"/>
+      <w:pPr>
+        <w:tabs>
+          <w:tab w:val="num" w:pos="5760"/>
+        </w:tabs>
+        <w:ind w:left="5760" w:hanging="360"/>
+      </w:pPr>
+      <w:rPr>
+        <w:rFonts w:ascii="Wingdings" w:hAnsi="Wingdings" w:hint="default"/>
+        <w:sz w:val="20"/>
+      </w:rPr>
+    </w:lvl>
+    <w:lvl w:ilvl="8" w:tentative="1">
+      <w:start w:val="1"/>
+      <w:numFmt w:val="bullet"/>
+      <w:lvlText w:val=""/>
+      <w:lvlJc w:val="left"/>
+      <w:pPr>
+        <w:tabs>
+          <w:tab w:val="num" w:pos="6480"/>
+        </w:tabs>
+        <w:ind w:left="6480" w:hanging="360"/>
+      </w:pPr>
+      <w:rPr>
+        <w:rFonts w:ascii="Wingdings" w:hAnsi="Wingdings" w:hint="default"/>
+        <w:sz w:val="20"/>
+      </w:rPr>
+    </w:lvl>
+  </w:abstractNum>
+  <w:abstractNum w:abstractNumId="10" w15:restartNumberingAfterBreak="0">
     <w:nsid w:val="6011412F"/>
     <w:multiLevelType w:val="hybridMultilevel"/>
     <w:tmpl w:val="E326DFD2"/>
@@ -2804,7 +4505,7 @@
       </w:rPr>
     </w:lvl>
   </w:abstractNum>
-  <w:abstractNum w:abstractNumId="5" w15:restartNumberingAfterBreak="0">
+  <w:abstractNum w:abstractNumId="11" w15:restartNumberingAfterBreak="0">
     <w:nsid w:val="65FC324D"/>
     <w:multiLevelType w:val="hybridMultilevel"/>
     <w:tmpl w:val="DB2C9FDA"/>
@@ -2917,23 +4618,345 @@
       </w:rPr>
     </w:lvl>
   </w:abstractNum>
+  <w:abstractNum w:abstractNumId="12" w15:restartNumberingAfterBreak="0">
+    <w:nsid w:val="6C8E4B6B"/>
+    <w:multiLevelType w:val="multilevel"/>
+    <w:tmpl w:val="1D9C38F8"/>
+    <w:lvl w:ilvl="0">
+      <w:start w:val="1"/>
+      <w:numFmt w:val="bullet"/>
+      <w:lvlText w:val=""/>
+      <w:lvlJc w:val="left"/>
+      <w:pPr>
+        <w:tabs>
+          <w:tab w:val="num" w:pos="720"/>
+        </w:tabs>
+        <w:ind w:left="720" w:hanging="360"/>
+      </w:pPr>
+      <w:rPr>
+        <w:rFonts w:ascii="Symbol" w:hAnsi="Symbol" w:hint="default"/>
+        <w:sz w:val="20"/>
+      </w:rPr>
+    </w:lvl>
+    <w:lvl w:ilvl="1" w:tentative="1">
+      <w:start w:val="1"/>
+      <w:numFmt w:val="bullet"/>
+      <w:lvlText w:val="o"/>
+      <w:lvlJc w:val="left"/>
+      <w:pPr>
+        <w:tabs>
+          <w:tab w:val="num" w:pos="1440"/>
+        </w:tabs>
+        <w:ind w:left="1440" w:hanging="360"/>
+      </w:pPr>
+      <w:rPr>
+        <w:rFonts w:ascii="Courier New" w:hAnsi="Courier New" w:hint="default"/>
+        <w:sz w:val="20"/>
+      </w:rPr>
+    </w:lvl>
+    <w:lvl w:ilvl="2" w:tentative="1">
+      <w:start w:val="1"/>
+      <w:numFmt w:val="bullet"/>
+      <w:lvlText w:val=""/>
+      <w:lvlJc w:val="left"/>
+      <w:pPr>
+        <w:tabs>
+          <w:tab w:val="num" w:pos="2160"/>
+        </w:tabs>
+        <w:ind w:left="2160" w:hanging="360"/>
+      </w:pPr>
+      <w:rPr>
+        <w:rFonts w:ascii="Wingdings" w:hAnsi="Wingdings" w:hint="default"/>
+        <w:sz w:val="20"/>
+      </w:rPr>
+    </w:lvl>
+    <w:lvl w:ilvl="3" w:tentative="1">
+      <w:start w:val="1"/>
+      <w:numFmt w:val="bullet"/>
+      <w:lvlText w:val=""/>
+      <w:lvlJc w:val="left"/>
+      <w:pPr>
+        <w:tabs>
+          <w:tab w:val="num" w:pos="2880"/>
+        </w:tabs>
+        <w:ind w:left="2880" w:hanging="360"/>
+      </w:pPr>
+      <w:rPr>
+        <w:rFonts w:ascii="Wingdings" w:hAnsi="Wingdings" w:hint="default"/>
+        <w:sz w:val="20"/>
+      </w:rPr>
+    </w:lvl>
+    <w:lvl w:ilvl="4" w:tentative="1">
+      <w:start w:val="1"/>
+      <w:numFmt w:val="bullet"/>
+      <w:lvlText w:val=""/>
+      <w:lvlJc w:val="left"/>
+      <w:pPr>
+        <w:tabs>
+          <w:tab w:val="num" w:pos="3600"/>
+        </w:tabs>
+        <w:ind w:left="3600" w:hanging="360"/>
+      </w:pPr>
+      <w:rPr>
+        <w:rFonts w:ascii="Wingdings" w:hAnsi="Wingdings" w:hint="default"/>
+        <w:sz w:val="20"/>
+      </w:rPr>
+    </w:lvl>
+    <w:lvl w:ilvl="5" w:tentative="1">
+      <w:start w:val="1"/>
+      <w:numFmt w:val="bullet"/>
+      <w:lvlText w:val=""/>
+      <w:lvlJc w:val="left"/>
+      <w:pPr>
+        <w:tabs>
+          <w:tab w:val="num" w:pos="4320"/>
+        </w:tabs>
+        <w:ind w:left="4320" w:hanging="360"/>
+      </w:pPr>
+      <w:rPr>
+        <w:rFonts w:ascii="Wingdings" w:hAnsi="Wingdings" w:hint="default"/>
+        <w:sz w:val="20"/>
+      </w:rPr>
+    </w:lvl>
+    <w:lvl w:ilvl="6" w:tentative="1">
+      <w:start w:val="1"/>
+      <w:numFmt w:val="bullet"/>
+      <w:lvlText w:val=""/>
+      <w:lvlJc w:val="left"/>
+      <w:pPr>
+        <w:tabs>
+          <w:tab w:val="num" w:pos="5040"/>
+        </w:tabs>
+        <w:ind w:left="5040" w:hanging="360"/>
+      </w:pPr>
+      <w:rPr>
+        <w:rFonts w:ascii="Wingdings" w:hAnsi="Wingdings" w:hint="default"/>
+        <w:sz w:val="20"/>
+      </w:rPr>
+    </w:lvl>
+    <w:lvl w:ilvl="7" w:tentative="1">
+      <w:start w:val="1"/>
+      <w:numFmt w:val="bullet"/>
+      <w:lvlText w:val=""/>
+      <w:lvlJc w:val="left"/>
+      <w:pPr>
+        <w:tabs>
+          <w:tab w:val="num" w:pos="5760"/>
+        </w:tabs>
+        <w:ind w:left="5760" w:hanging="360"/>
+      </w:pPr>
+      <w:rPr>
+        <w:rFonts w:ascii="Wingdings" w:hAnsi="Wingdings" w:hint="default"/>
+        <w:sz w:val="20"/>
+      </w:rPr>
+    </w:lvl>
+    <w:lvl w:ilvl="8" w:tentative="1">
+      <w:start w:val="1"/>
+      <w:numFmt w:val="bullet"/>
+      <w:lvlText w:val=""/>
+      <w:lvlJc w:val="left"/>
+      <w:pPr>
+        <w:tabs>
+          <w:tab w:val="num" w:pos="6480"/>
+        </w:tabs>
+        <w:ind w:left="6480" w:hanging="360"/>
+      </w:pPr>
+      <w:rPr>
+        <w:rFonts w:ascii="Wingdings" w:hAnsi="Wingdings" w:hint="default"/>
+        <w:sz w:val="20"/>
+      </w:rPr>
+    </w:lvl>
+  </w:abstractNum>
+  <w:abstractNum w:abstractNumId="13" w15:restartNumberingAfterBreak="0">
+    <w:nsid w:val="731D7CA1"/>
+    <w:multiLevelType w:val="multilevel"/>
+    <w:tmpl w:val="200CCE86"/>
+    <w:lvl w:ilvl="0">
+      <w:start w:val="1"/>
+      <w:numFmt w:val="bullet"/>
+      <w:lvlText w:val=""/>
+      <w:lvlJc w:val="left"/>
+      <w:pPr>
+        <w:tabs>
+          <w:tab w:val="num" w:pos="720"/>
+        </w:tabs>
+        <w:ind w:left="720" w:hanging="360"/>
+      </w:pPr>
+      <w:rPr>
+        <w:rFonts w:ascii="Symbol" w:hAnsi="Symbol" w:hint="default"/>
+        <w:sz w:val="20"/>
+      </w:rPr>
+    </w:lvl>
+    <w:lvl w:ilvl="1" w:tentative="1">
+      <w:start w:val="1"/>
+      <w:numFmt w:val="bullet"/>
+      <w:lvlText w:val="o"/>
+      <w:lvlJc w:val="left"/>
+      <w:pPr>
+        <w:tabs>
+          <w:tab w:val="num" w:pos="1440"/>
+        </w:tabs>
+        <w:ind w:left="1440" w:hanging="360"/>
+      </w:pPr>
+      <w:rPr>
+        <w:rFonts w:ascii="Courier New" w:hAnsi="Courier New" w:hint="default"/>
+        <w:sz w:val="20"/>
+      </w:rPr>
+    </w:lvl>
+    <w:lvl w:ilvl="2" w:tentative="1">
+      <w:start w:val="1"/>
+      <w:numFmt w:val="bullet"/>
+      <w:lvlText w:val=""/>
+      <w:lvlJc w:val="left"/>
+      <w:pPr>
+        <w:tabs>
+          <w:tab w:val="num" w:pos="2160"/>
+        </w:tabs>
+        <w:ind w:left="2160" w:hanging="360"/>
+      </w:pPr>
+      <w:rPr>
+        <w:rFonts w:ascii="Wingdings" w:hAnsi="Wingdings" w:hint="default"/>
+        <w:sz w:val="20"/>
+      </w:rPr>
+    </w:lvl>
+    <w:lvl w:ilvl="3" w:tentative="1">
+      <w:start w:val="1"/>
+      <w:numFmt w:val="bullet"/>
+      <w:lvlText w:val=""/>
+      <w:lvlJc w:val="left"/>
+      <w:pPr>
+        <w:tabs>
+          <w:tab w:val="num" w:pos="2880"/>
+        </w:tabs>
+        <w:ind w:left="2880" w:hanging="360"/>
+      </w:pPr>
+      <w:rPr>
+        <w:rFonts w:ascii="Wingdings" w:hAnsi="Wingdings" w:hint="default"/>
+        <w:sz w:val="20"/>
+      </w:rPr>
+    </w:lvl>
+    <w:lvl w:ilvl="4" w:tentative="1">
+      <w:start w:val="1"/>
+      <w:numFmt w:val="bullet"/>
+      <w:lvlText w:val=""/>
+      <w:lvlJc w:val="left"/>
+      <w:pPr>
+        <w:tabs>
+          <w:tab w:val="num" w:pos="3600"/>
+        </w:tabs>
+        <w:ind w:left="3600" w:hanging="360"/>
+      </w:pPr>
+      <w:rPr>
+        <w:rFonts w:ascii="Wingdings" w:hAnsi="Wingdings" w:hint="default"/>
+        <w:sz w:val="20"/>
+      </w:rPr>
+    </w:lvl>
+    <w:lvl w:ilvl="5" w:tentative="1">
+      <w:start w:val="1"/>
+      <w:numFmt w:val="bullet"/>
+      <w:lvlText w:val=""/>
+      <w:lvlJc w:val="left"/>
+      <w:pPr>
+        <w:tabs>
+          <w:tab w:val="num" w:pos="4320"/>
+        </w:tabs>
+        <w:ind w:left="4320" w:hanging="360"/>
+      </w:pPr>
+      <w:rPr>
+        <w:rFonts w:ascii="Wingdings" w:hAnsi="Wingdings" w:hint="default"/>
+        <w:sz w:val="20"/>
+      </w:rPr>
+    </w:lvl>
+    <w:lvl w:ilvl="6" w:tentative="1">
+      <w:start w:val="1"/>
+      <w:numFmt w:val="bullet"/>
+      <w:lvlText w:val=""/>
+      <w:lvlJc w:val="left"/>
+      <w:pPr>
+        <w:tabs>
+          <w:tab w:val="num" w:pos="5040"/>
+        </w:tabs>
+        <w:ind w:left="5040" w:hanging="360"/>
+      </w:pPr>
+      <w:rPr>
+        <w:rFonts w:ascii="Wingdings" w:hAnsi="Wingdings" w:hint="default"/>
+        <w:sz w:val="20"/>
+      </w:rPr>
+    </w:lvl>
+    <w:lvl w:ilvl="7" w:tentative="1">
+      <w:start w:val="1"/>
+      <w:numFmt w:val="bullet"/>
+      <w:lvlText w:val=""/>
+      <w:lvlJc w:val="left"/>
+      <w:pPr>
+        <w:tabs>
+          <w:tab w:val="num" w:pos="5760"/>
+        </w:tabs>
+        <w:ind w:left="5760" w:hanging="360"/>
+      </w:pPr>
+      <w:rPr>
+        <w:rFonts w:ascii="Wingdings" w:hAnsi="Wingdings" w:hint="default"/>
+        <w:sz w:val="20"/>
+      </w:rPr>
+    </w:lvl>
+    <w:lvl w:ilvl="8" w:tentative="1">
+      <w:start w:val="1"/>
+      <w:numFmt w:val="bullet"/>
+      <w:lvlText w:val=""/>
+      <w:lvlJc w:val="left"/>
+      <w:pPr>
+        <w:tabs>
+          <w:tab w:val="num" w:pos="6480"/>
+        </w:tabs>
+        <w:ind w:left="6480" w:hanging="360"/>
+      </w:pPr>
+      <w:rPr>
+        <w:rFonts w:ascii="Wingdings" w:hAnsi="Wingdings" w:hint="default"/>
+        <w:sz w:val="20"/>
+      </w:rPr>
+    </w:lvl>
+  </w:abstractNum>
   <w:num w:numId="1">
+    <w:abstractNumId w:val="4"/>
+  </w:num>
+  <w:num w:numId="2">
+    <w:abstractNumId w:val="10"/>
+  </w:num>
+  <w:num w:numId="3">
+    <w:abstractNumId w:val="11"/>
+  </w:num>
+  <w:num w:numId="4">
+    <w:abstractNumId w:val="8"/>
+  </w:num>
+  <w:num w:numId="5">
+    <w:abstractNumId w:val="7"/>
+  </w:num>
+  <w:num w:numId="6">
+    <w:abstractNumId w:val="3"/>
+  </w:num>
+  <w:num w:numId="7">
+    <w:abstractNumId w:val="2"/>
+  </w:num>
+  <w:num w:numId="8">
+    <w:abstractNumId w:val="5"/>
+  </w:num>
+  <w:num w:numId="9">
+    <w:abstractNumId w:val="13"/>
+  </w:num>
+  <w:num w:numId="10">
+    <w:abstractNumId w:val="6"/>
+  </w:num>
+  <w:num w:numId="11">
     <w:abstractNumId w:val="1"/>
   </w:num>
-  <w:num w:numId="2">
-    <w:abstractNumId w:val="4"/>
+  <w:num w:numId="12">
+    <w:abstractNumId w:val="12"/>
   </w:num>
-  <w:num w:numId="3">
-    <w:abstractNumId w:val="5"/>
+  <w:num w:numId="13">
+    <w:abstractNumId w:val="0"/>
   </w:num>
-  <w:num w:numId="4">
-    <w:abstractNumId w:val="3"/>
-  </w:num>
-  <w:num w:numId="5">
-    <w:abstractNumId w:val="2"/>
-  </w:num>
-  <w:num w:numId="6">
-    <w:abstractNumId w:val="0"/>
+  <w:num w:numId="14">
+    <w:abstractNumId w:val="9"/>
   </w:num>
 </w:numbering>
 </file>
@@ -3342,7 +5365,6 @@
   <w:style w:type="character" w:default="1" w:styleId="Fuentedeprrafopredeter">
     <w:name w:val="Default Paragraph Font"/>
     <w:uiPriority w:val="1"/>
-    <w:semiHidden/>
     <w:unhideWhenUsed/>
   </w:style>
   <w:style w:type="table" w:default="1" w:styleId="Tablanormal">

</xml_diff>

<commit_message>
Agregue los estandares de calidad
</commit_message>
<xml_diff>
--- a/Documentacion.docx
+++ b/Documentacion.docx
@@ -782,7 +782,7 @@
           <w:szCs w:val="20"/>
         </w:rPr>
         <w:lastRenderedPageBreak/>
-        <w:t>INTRODUCCIÓN.</w:t>
+        <w:t>Introducción.</w:t>
       </w:r>
     </w:p>
     <w:p>
@@ -1103,7 +1103,7 @@
           <w:szCs w:val="20"/>
         </w:rPr>
         <w:lastRenderedPageBreak/>
-        <w:t>OBJETIVO</w:t>
+        <w:t>Objetivos</w:t>
       </w:r>
       <w:r>
         <w:rPr>
@@ -1113,7 +1113,7 @@
           <w:sz w:val="20"/>
           <w:szCs w:val="20"/>
         </w:rPr>
-        <w:t>S</w:t>
+        <w:t xml:space="preserve"> del plan de calidad</w:t>
       </w:r>
       <w:r>
         <w:rPr>
@@ -1123,9 +1123,12 @@
           <w:sz w:val="20"/>
           <w:szCs w:val="20"/>
         </w:rPr>
-        <w:t xml:space="preserve"> DEL PLAN DE CALIDAD</w:t>
-      </w:r>
-      <w:r>
+        <w:t>.</w:t>
+      </w:r>
+    </w:p>
+    <w:p>
+      <w:pPr>
+        <w:spacing w:after="0" w:line="360" w:lineRule="auto"/>
         <w:rPr>
           <w:rFonts w:ascii="Arial Black" w:hAnsi="Arial Black" w:cs="Arial"/>
           <w:b/>
@@ -1133,7 +1136,237 @@
           <w:sz w:val="20"/>
           <w:szCs w:val="20"/>
         </w:rPr>
+      </w:pPr>
+    </w:p>
+    <w:p>
+      <w:pPr>
+        <w:spacing w:after="0" w:line="360" w:lineRule="auto"/>
+        <w:rPr>
+          <w:rFonts w:ascii="Arial" w:hAnsi="Arial" w:cs="Arial"/>
+          <w:b/>
+          <w:bCs/>
+        </w:rPr>
+      </w:pPr>
+      <w:r>
+        <w:rPr>
+          <w:rFonts w:ascii="Arial" w:hAnsi="Arial" w:cs="Arial"/>
+          <w:b/>
+          <w:bCs/>
+        </w:rPr>
+        <w:t>General</w:t>
+      </w:r>
+    </w:p>
+    <w:p>
+      <w:pPr>
+        <w:spacing w:after="0" w:line="360" w:lineRule="auto"/>
+        <w:rPr>
+          <w:rFonts w:ascii="Arial" w:hAnsi="Arial" w:cs="Arial"/>
+        </w:rPr>
+      </w:pPr>
+      <w:r>
+        <w:rPr>
+          <w:rFonts w:ascii="Arial" w:hAnsi="Arial" w:cs="Arial"/>
+        </w:rPr>
+        <w:t>Desarrollar un sistema informático para la administración</w:t>
+      </w:r>
+      <w:r>
+        <w:rPr>
+          <w:rFonts w:ascii="Arial" w:hAnsi="Arial" w:cs="Arial"/>
+        </w:rPr>
+        <w:t xml:space="preserve"> de empleados</w:t>
+      </w:r>
+      <w:r>
+        <w:rPr>
+          <w:rFonts w:ascii="Arial" w:hAnsi="Arial" w:cs="Arial"/>
+        </w:rPr>
+        <w:t xml:space="preserve"> y cobro en tiendas OXXO, optimizando la gestión de empleados, sucursales, productos, proveedores y ventas mediante el uso de bases de datos.</w:t>
+      </w:r>
+    </w:p>
+    <w:p>
+      <w:pPr>
+        <w:spacing w:after="0" w:line="360" w:lineRule="auto"/>
+        <w:rPr>
+          <w:rFonts w:ascii="Arial" w:hAnsi="Arial" w:cs="Arial"/>
+        </w:rPr>
+      </w:pPr>
+    </w:p>
+    <w:p>
+      <w:pPr>
+        <w:spacing w:after="0" w:line="360" w:lineRule="auto"/>
+        <w:rPr>
+          <w:rFonts w:ascii="Arial" w:hAnsi="Arial" w:cs="Arial"/>
+          <w:b/>
+          <w:bCs/>
+        </w:rPr>
+      </w:pPr>
+      <w:r>
+        <w:rPr>
+          <w:rFonts w:ascii="Arial" w:hAnsi="Arial" w:cs="Arial"/>
+          <w:b/>
+          <w:bCs/>
+        </w:rPr>
+        <w:t>Específicos</w:t>
+      </w:r>
+    </w:p>
+    <w:p>
+      <w:pPr>
+        <w:pStyle w:val="Prrafodelista"/>
+        <w:numPr>
+          <w:ilvl w:val="0"/>
+          <w:numId w:val="3"/>
+        </w:numPr>
+        <w:spacing w:after="0" w:line="360" w:lineRule="auto"/>
+        <w:rPr>
+          <w:rFonts w:ascii="Arial" w:hAnsi="Arial" w:cs="Arial"/>
+        </w:rPr>
+      </w:pPr>
+      <w:r>
+        <w:rPr>
+          <w:rFonts w:ascii="Arial" w:hAnsi="Arial" w:cs="Arial"/>
+        </w:rPr>
+        <w:t xml:space="preserve">Implementar una interfaz de usuario intuitiva utilizando C# y Windows </w:t>
+      </w:r>
+      <w:proofErr w:type="spellStart"/>
+      <w:r>
+        <w:rPr>
+          <w:rFonts w:ascii="Arial" w:hAnsi="Arial" w:cs="Arial"/>
+        </w:rPr>
+        <w:t>Forms</w:t>
+      </w:r>
+      <w:proofErr w:type="spellEnd"/>
+      <w:r>
+        <w:rPr>
+          <w:rFonts w:ascii="Arial" w:hAnsi="Arial" w:cs="Arial"/>
+        </w:rPr>
         <w:t>.</w:t>
+      </w:r>
+    </w:p>
+    <w:p>
+      <w:pPr>
+        <w:pStyle w:val="Prrafodelista"/>
+        <w:numPr>
+          <w:ilvl w:val="0"/>
+          <w:numId w:val="3"/>
+        </w:numPr>
+        <w:spacing w:after="0" w:line="360" w:lineRule="auto"/>
+        <w:rPr>
+          <w:rFonts w:ascii="Arial" w:hAnsi="Arial" w:cs="Arial"/>
+        </w:rPr>
+      </w:pPr>
+      <w:r>
+        <w:rPr>
+          <w:rFonts w:ascii="Arial" w:hAnsi="Arial" w:cs="Arial"/>
+        </w:rPr>
+        <w:t>Gestionar el acceso a la información según el rol de usuario (gerente o empleado).</w:t>
+      </w:r>
+    </w:p>
+    <w:p>
+      <w:pPr>
+        <w:pStyle w:val="Prrafodelista"/>
+        <w:numPr>
+          <w:ilvl w:val="0"/>
+          <w:numId w:val="3"/>
+        </w:numPr>
+        <w:spacing w:after="0" w:line="360" w:lineRule="auto"/>
+        <w:rPr>
+          <w:rFonts w:ascii="Arial" w:hAnsi="Arial" w:cs="Arial"/>
+        </w:rPr>
+      </w:pPr>
+      <w:r>
+        <w:rPr>
+          <w:rFonts w:ascii="Arial" w:hAnsi="Arial" w:cs="Arial"/>
+        </w:rPr>
+        <w:t>Diseñar y administrar una base de datos en SQL Server para almacenar la información de la tienda.</w:t>
+      </w:r>
+    </w:p>
+    <w:p>
+      <w:pPr>
+        <w:pStyle w:val="Prrafodelista"/>
+        <w:numPr>
+          <w:ilvl w:val="0"/>
+          <w:numId w:val="3"/>
+        </w:numPr>
+        <w:spacing w:after="0" w:line="360" w:lineRule="auto"/>
+        <w:rPr>
+          <w:rFonts w:ascii="Arial" w:hAnsi="Arial" w:cs="Arial"/>
+        </w:rPr>
+      </w:pPr>
+      <w:r>
+        <w:rPr>
+          <w:rFonts w:ascii="Arial" w:hAnsi="Arial" w:cs="Arial"/>
+        </w:rPr>
+        <w:t>Generar reportes de ventas en formato PDF</w:t>
+      </w:r>
+      <w:r>
+        <w:rPr>
+          <w:rFonts w:ascii="Arial" w:hAnsi="Arial" w:cs="Arial"/>
+        </w:rPr>
+        <w:t xml:space="preserve"> optimizando el tiempo de procesamiento</w:t>
+      </w:r>
+      <w:r>
+        <w:rPr>
+          <w:rFonts w:ascii="Arial" w:hAnsi="Arial" w:cs="Arial"/>
+        </w:rPr>
+        <w:t>.</w:t>
+      </w:r>
+    </w:p>
+    <w:p>
+      <w:pPr>
+        <w:pStyle w:val="Prrafodelista"/>
+        <w:numPr>
+          <w:ilvl w:val="0"/>
+          <w:numId w:val="3"/>
+        </w:numPr>
+        <w:spacing w:after="0" w:line="360" w:lineRule="auto"/>
+        <w:rPr>
+          <w:rFonts w:ascii="Arial" w:hAnsi="Arial" w:cs="Arial"/>
+        </w:rPr>
+      </w:pPr>
+      <w:r>
+        <w:rPr>
+          <w:rFonts w:ascii="Arial" w:hAnsi="Arial" w:cs="Arial"/>
+        </w:rPr>
+        <w:t>Asegurar la seguridad y el correcto manejo de los datos en el sistema.</w:t>
+      </w:r>
+    </w:p>
+    <w:p>
+      <w:pPr>
+        <w:pStyle w:val="Prrafodelista"/>
+        <w:numPr>
+          <w:ilvl w:val="0"/>
+          <w:numId w:val="3"/>
+        </w:numPr>
+        <w:spacing w:after="0" w:line="360" w:lineRule="auto"/>
+        <w:rPr>
+          <w:rFonts w:ascii="Arial" w:hAnsi="Arial" w:cs="Arial"/>
+        </w:rPr>
+      </w:pPr>
+      <w:r>
+        <w:rPr>
+          <w:rFonts w:ascii="Arial" w:hAnsi="Arial" w:cs="Arial"/>
+        </w:rPr>
+        <w:t>Implementar una función al sistema donde se haga la transferencia de productos entre OXXOS.</w:t>
+      </w:r>
+    </w:p>
+    <w:p>
+      <w:pPr>
+        <w:spacing w:after="0" w:line="360" w:lineRule="auto"/>
+        <w:rPr>
+          <w:rFonts w:ascii="Arial" w:hAnsi="Arial" w:cs="Arial"/>
+        </w:rPr>
+      </w:pPr>
+    </w:p>
+    <w:p>
+      <w:pPr>
+        <w:rPr>
+          <w:rFonts w:ascii="Arial" w:hAnsi="Arial" w:cs="Arial"/>
+        </w:rPr>
+      </w:pPr>
+      <w:r>
+        <w:rPr>
+          <w:rFonts w:ascii="Arial" w:hAnsi="Arial" w:cs="Arial"/>
+        </w:rPr>
+        <w:br w:type="page"/>
       </w:r>
     </w:p>
     <w:p>
@@ -1147,227 +1380,7 @@
           <w:szCs w:val="20"/>
         </w:rPr>
       </w:pPr>
-    </w:p>
-    <w:p>
-      <w:pPr>
-        <w:spacing w:after="0" w:line="360" w:lineRule="auto"/>
-        <w:rPr>
-          <w:rFonts w:ascii="Arial" w:hAnsi="Arial" w:cs="Arial"/>
-          <w:b/>
-          <w:bCs/>
-        </w:rPr>
-      </w:pPr>
-      <w:r>
-        <w:rPr>
-          <w:rFonts w:ascii="Arial" w:hAnsi="Arial" w:cs="Arial"/>
-          <w:b/>
-          <w:bCs/>
-        </w:rPr>
-        <w:t>General</w:t>
-      </w:r>
-    </w:p>
-    <w:p>
-      <w:pPr>
-        <w:spacing w:after="0" w:line="360" w:lineRule="auto"/>
-        <w:rPr>
-          <w:rFonts w:ascii="Arial" w:hAnsi="Arial" w:cs="Arial"/>
-        </w:rPr>
-      </w:pPr>
-      <w:r>
-        <w:rPr>
-          <w:rFonts w:ascii="Arial" w:hAnsi="Arial" w:cs="Arial"/>
-        </w:rPr>
-        <w:t>Desarrollar un sistema informático para la administración</w:t>
-      </w:r>
-      <w:r>
-        <w:rPr>
-          <w:rFonts w:ascii="Arial" w:hAnsi="Arial" w:cs="Arial"/>
-        </w:rPr>
-        <w:t xml:space="preserve"> de empleados</w:t>
-      </w:r>
-      <w:r>
-        <w:rPr>
-          <w:rFonts w:ascii="Arial" w:hAnsi="Arial" w:cs="Arial"/>
-        </w:rPr>
-        <w:t xml:space="preserve"> y cobro en tiendas OXXO, optimizando la gestión de empleados, sucursales, productos, proveedores y ventas mediante el uso de bases de datos.</w:t>
-      </w:r>
-    </w:p>
-    <w:p>
-      <w:pPr>
-        <w:spacing w:after="0" w:line="360" w:lineRule="auto"/>
-        <w:rPr>
-          <w:rFonts w:ascii="Arial" w:hAnsi="Arial" w:cs="Arial"/>
-        </w:rPr>
-      </w:pPr>
-    </w:p>
-    <w:p>
-      <w:pPr>
-        <w:spacing w:after="0" w:line="360" w:lineRule="auto"/>
-        <w:rPr>
-          <w:rFonts w:ascii="Arial" w:hAnsi="Arial" w:cs="Arial"/>
-          <w:b/>
-          <w:bCs/>
-        </w:rPr>
-      </w:pPr>
-      <w:r>
-        <w:rPr>
-          <w:rFonts w:ascii="Arial" w:hAnsi="Arial" w:cs="Arial"/>
-          <w:b/>
-          <w:bCs/>
-        </w:rPr>
-        <w:t>Específicos</w:t>
-      </w:r>
-    </w:p>
-    <w:p>
-      <w:pPr>
-        <w:pStyle w:val="Prrafodelista"/>
-        <w:numPr>
-          <w:ilvl w:val="0"/>
-          <w:numId w:val="3"/>
-        </w:numPr>
-        <w:spacing w:after="0" w:line="360" w:lineRule="auto"/>
-        <w:rPr>
-          <w:rFonts w:ascii="Arial" w:hAnsi="Arial" w:cs="Arial"/>
-        </w:rPr>
-      </w:pPr>
-      <w:r>
-        <w:rPr>
-          <w:rFonts w:ascii="Arial" w:hAnsi="Arial" w:cs="Arial"/>
-        </w:rPr>
-        <w:t>Implementar una interfaz de usuario intuitiva utilizando C# y Windows Forms.</w:t>
-      </w:r>
-    </w:p>
-    <w:p>
-      <w:pPr>
-        <w:pStyle w:val="Prrafodelista"/>
-        <w:numPr>
-          <w:ilvl w:val="0"/>
-          <w:numId w:val="3"/>
-        </w:numPr>
-        <w:spacing w:after="0" w:line="360" w:lineRule="auto"/>
-        <w:rPr>
-          <w:rFonts w:ascii="Arial" w:hAnsi="Arial" w:cs="Arial"/>
-        </w:rPr>
-      </w:pPr>
-      <w:r>
-        <w:rPr>
-          <w:rFonts w:ascii="Arial" w:hAnsi="Arial" w:cs="Arial"/>
-        </w:rPr>
-        <w:t>Gestionar el acceso a la información según el rol de usuario (gerente o empleado).</w:t>
-      </w:r>
-    </w:p>
-    <w:p>
-      <w:pPr>
-        <w:pStyle w:val="Prrafodelista"/>
-        <w:numPr>
-          <w:ilvl w:val="0"/>
-          <w:numId w:val="3"/>
-        </w:numPr>
-        <w:spacing w:after="0" w:line="360" w:lineRule="auto"/>
-        <w:rPr>
-          <w:rFonts w:ascii="Arial" w:hAnsi="Arial" w:cs="Arial"/>
-        </w:rPr>
-      </w:pPr>
-      <w:r>
-        <w:rPr>
-          <w:rFonts w:ascii="Arial" w:hAnsi="Arial" w:cs="Arial"/>
-        </w:rPr>
-        <w:t>Diseñar y administrar una base de datos en SQL Server para almacenar la información de la tienda.</w:t>
-      </w:r>
-    </w:p>
-    <w:p>
-      <w:pPr>
-        <w:pStyle w:val="Prrafodelista"/>
-        <w:numPr>
-          <w:ilvl w:val="0"/>
-          <w:numId w:val="3"/>
-        </w:numPr>
-        <w:spacing w:after="0" w:line="360" w:lineRule="auto"/>
-        <w:rPr>
-          <w:rFonts w:ascii="Arial" w:hAnsi="Arial" w:cs="Arial"/>
-        </w:rPr>
-      </w:pPr>
-      <w:r>
-        <w:rPr>
-          <w:rFonts w:ascii="Arial" w:hAnsi="Arial" w:cs="Arial"/>
-        </w:rPr>
-        <w:t>Generar reportes de ventas en formato PDF</w:t>
-      </w:r>
-      <w:r>
-        <w:rPr>
-          <w:rFonts w:ascii="Arial" w:hAnsi="Arial" w:cs="Arial"/>
-        </w:rPr>
-        <w:t xml:space="preserve"> optimizando el tiempo de procesamiento</w:t>
-      </w:r>
-      <w:r>
-        <w:rPr>
-          <w:rFonts w:ascii="Arial" w:hAnsi="Arial" w:cs="Arial"/>
-        </w:rPr>
-        <w:t>.</w:t>
-      </w:r>
-    </w:p>
-    <w:p>
-      <w:pPr>
-        <w:pStyle w:val="Prrafodelista"/>
-        <w:numPr>
-          <w:ilvl w:val="0"/>
-          <w:numId w:val="3"/>
-        </w:numPr>
-        <w:spacing w:after="0" w:line="360" w:lineRule="auto"/>
-        <w:rPr>
-          <w:rFonts w:ascii="Arial" w:hAnsi="Arial" w:cs="Arial"/>
-        </w:rPr>
-      </w:pPr>
-      <w:r>
-        <w:rPr>
-          <w:rFonts w:ascii="Arial" w:hAnsi="Arial" w:cs="Arial"/>
-        </w:rPr>
-        <w:t>Asegurar la seguridad y el correcto manejo de los datos en el sistema.</w:t>
-      </w:r>
-    </w:p>
-    <w:p>
-      <w:pPr>
-        <w:pStyle w:val="Prrafodelista"/>
-        <w:numPr>
-          <w:ilvl w:val="0"/>
-          <w:numId w:val="3"/>
-        </w:numPr>
-        <w:spacing w:after="0" w:line="360" w:lineRule="auto"/>
-        <w:rPr>
-          <w:rFonts w:ascii="Arial" w:hAnsi="Arial" w:cs="Arial"/>
-        </w:rPr>
-      </w:pPr>
-      <w:r>
-        <w:rPr>
-          <w:rFonts w:ascii="Arial" w:hAnsi="Arial" w:cs="Arial"/>
-        </w:rPr>
-        <w:t>Implementar una función al sistema donde se haga la transferencia de productos entre OXXOS.</w:t>
-      </w:r>
-    </w:p>
-    <w:p>
-      <w:pPr>
-        <w:spacing w:after="0" w:line="360" w:lineRule="auto"/>
-        <w:rPr>
-          <w:rFonts w:ascii="Arial" w:hAnsi="Arial" w:cs="Arial"/>
-        </w:rPr>
-      </w:pPr>
-    </w:p>
-    <w:p>
-      <w:pPr>
-        <w:rPr>
-          <w:rFonts w:ascii="Arial" w:hAnsi="Arial" w:cs="Arial"/>
-        </w:rPr>
-      </w:pPr>
-      <w:r>
-        <w:rPr>
-          <w:rFonts w:ascii="Arial" w:hAnsi="Arial" w:cs="Arial"/>
-        </w:rPr>
-        <w:br w:type="page"/>
-      </w:r>
-    </w:p>
-    <w:p>
-      <w:pPr>
-        <w:spacing w:after="0" w:line="360" w:lineRule="auto"/>
+      <w:r>
         <w:rPr>
           <w:rFonts w:ascii="Arial Black" w:hAnsi="Arial Black" w:cs="Arial"/>
           <w:b/>
@@ -1375,8 +1388,13 @@
           <w:sz w:val="20"/>
           <w:szCs w:val="20"/>
         </w:rPr>
-      </w:pPr>
-      <w:r>
+        <w:lastRenderedPageBreak/>
+        <w:t>Estándares y normas de calidad.</w:t>
+      </w:r>
+    </w:p>
+    <w:p>
+      <w:pPr>
+        <w:spacing w:after="0" w:line="360" w:lineRule="auto"/>
         <w:rPr>
           <w:rFonts w:ascii="Arial Black" w:hAnsi="Arial Black" w:cs="Arial"/>
           <w:b/>
@@ -1384,8 +1402,637 @@
           <w:sz w:val="20"/>
           <w:szCs w:val="20"/>
         </w:rPr>
+      </w:pPr>
+    </w:p>
+    <w:p>
+      <w:pPr>
+        <w:spacing w:after="0" w:line="360" w:lineRule="auto"/>
+        <w:rPr>
+          <w:rFonts w:ascii="Arial" w:hAnsi="Arial" w:cs="Arial"/>
+          <w:b/>
+          <w:bCs/>
+        </w:rPr>
+      </w:pPr>
+      <w:r>
+        <w:rPr>
+          <w:rFonts w:ascii="Arial" w:hAnsi="Arial" w:cs="Arial"/>
+          <w:b/>
+          <w:bCs/>
+        </w:rPr>
+        <w:t>ISO/IEC 25010 (Evaluación de la Calidad de los Productos de Software)</w:t>
+      </w:r>
+    </w:p>
+    <w:p>
+      <w:pPr>
+        <w:spacing w:after="0" w:line="360" w:lineRule="auto"/>
+        <w:rPr>
+          <w:rFonts w:ascii="Arial" w:hAnsi="Arial" w:cs="Arial"/>
+        </w:rPr>
+      </w:pPr>
+      <w:r>
+        <w:rPr>
+          <w:rFonts w:ascii="Arial" w:hAnsi="Arial" w:cs="Arial"/>
+        </w:rPr>
+        <w:t>¿Qué es?</w:t>
+      </w:r>
+    </w:p>
+    <w:p>
+      <w:pPr>
+        <w:spacing w:after="0" w:line="360" w:lineRule="auto"/>
+        <w:rPr>
+          <w:rFonts w:ascii="Arial" w:hAnsi="Arial" w:cs="Arial"/>
+        </w:rPr>
+      </w:pPr>
+      <w:r>
+        <w:rPr>
+          <w:rFonts w:ascii="Arial" w:hAnsi="Arial" w:cs="Arial"/>
+        </w:rPr>
+        <w:t>ISO/IEC 25010 es una norma internacional que establece un modelo de calidad para los productos de software. Define un conjunto de características que se deben evaluar para medir la calidad de un software.</w:t>
+      </w:r>
+    </w:p>
+    <w:p>
+      <w:pPr>
+        <w:spacing w:after="0" w:line="360" w:lineRule="auto"/>
+        <w:rPr>
+          <w:rFonts w:ascii="Arial" w:hAnsi="Arial" w:cs="Arial"/>
+        </w:rPr>
+      </w:pPr>
+    </w:p>
+    <w:p>
+      <w:pPr>
+        <w:spacing w:after="0" w:line="360" w:lineRule="auto"/>
+        <w:rPr>
+          <w:rFonts w:ascii="Arial" w:hAnsi="Arial" w:cs="Arial"/>
+        </w:rPr>
+      </w:pPr>
+      <w:r>
+        <w:rPr>
+          <w:rFonts w:ascii="Arial" w:hAnsi="Arial" w:cs="Arial"/>
+        </w:rPr>
+        <w:t>Las principales características que evalúa son:</w:t>
+      </w:r>
+    </w:p>
+    <w:p>
+      <w:pPr>
+        <w:numPr>
+          <w:ilvl w:val="0"/>
+          <w:numId w:val="11"/>
+        </w:numPr>
+        <w:spacing w:after="0" w:line="360" w:lineRule="auto"/>
+        <w:rPr>
+          <w:rFonts w:ascii="Arial" w:hAnsi="Arial" w:cs="Arial"/>
+        </w:rPr>
+      </w:pPr>
+      <w:r>
+        <w:rPr>
+          <w:rFonts w:ascii="Arial" w:hAnsi="Arial" w:cs="Arial"/>
+        </w:rPr>
+        <w:t>Funcionalidad: Si el software cumple con los requisitos y proporciona las funciones necesarias. En tu caso, las funciones de gestión de ventas, productos y empleados.</w:t>
+      </w:r>
+    </w:p>
+    <w:p>
+      <w:pPr>
+        <w:numPr>
+          <w:ilvl w:val="0"/>
+          <w:numId w:val="11"/>
+        </w:numPr>
+        <w:spacing w:after="0" w:line="360" w:lineRule="auto"/>
+        <w:rPr>
+          <w:rFonts w:ascii="Arial" w:hAnsi="Arial" w:cs="Arial"/>
+        </w:rPr>
+      </w:pPr>
+      <w:r>
+        <w:rPr>
+          <w:rFonts w:ascii="Arial" w:hAnsi="Arial" w:cs="Arial"/>
+        </w:rPr>
+        <w:t>Fiabilidad: Si el software funciona de manera consistente sin fallos. Es importante asegurarse de que el sistema no se caiga y maneje errores adecuadamente.</w:t>
+      </w:r>
+    </w:p>
+    <w:p>
+      <w:pPr>
+        <w:numPr>
+          <w:ilvl w:val="0"/>
+          <w:numId w:val="11"/>
+        </w:numPr>
+        <w:spacing w:after="0" w:line="360" w:lineRule="auto"/>
+        <w:rPr>
+          <w:rFonts w:ascii="Arial" w:hAnsi="Arial" w:cs="Arial"/>
+        </w:rPr>
+      </w:pPr>
+      <w:r>
+        <w:rPr>
+          <w:rFonts w:ascii="Arial" w:hAnsi="Arial" w:cs="Arial"/>
+        </w:rPr>
+        <w:t>Usabilidad: Qué tan fácil es para los usuarios interactuar con el sistema. Aquí se consideraría la facilidad de uso para los empleados y gerentes de Oxxo.</w:t>
+      </w:r>
+    </w:p>
+    <w:p>
+      <w:pPr>
+        <w:numPr>
+          <w:ilvl w:val="0"/>
+          <w:numId w:val="11"/>
+        </w:numPr>
+        <w:spacing w:after="0" w:line="360" w:lineRule="auto"/>
+        <w:rPr>
+          <w:rFonts w:ascii="Arial" w:hAnsi="Arial" w:cs="Arial"/>
+        </w:rPr>
+      </w:pPr>
+      <w:r>
+        <w:rPr>
+          <w:rFonts w:ascii="Arial" w:hAnsi="Arial" w:cs="Arial"/>
+        </w:rPr>
+        <w:t>Eficiencia: Cuán eficiente es el sistema en términos de recursos, como el uso de CPU, memoria, etc. Esto incluye el tiempo de respuesta en las ventas o la gestión de productos.</w:t>
+      </w:r>
+    </w:p>
+    <w:p>
+      <w:pPr>
+        <w:numPr>
+          <w:ilvl w:val="0"/>
+          <w:numId w:val="11"/>
+        </w:numPr>
+        <w:spacing w:after="0" w:line="360" w:lineRule="auto"/>
+        <w:rPr>
+          <w:rFonts w:ascii="Arial" w:hAnsi="Arial" w:cs="Arial"/>
+        </w:rPr>
+      </w:pPr>
+      <w:r>
+        <w:rPr>
+          <w:rFonts w:ascii="Arial" w:hAnsi="Arial" w:cs="Arial"/>
+        </w:rPr>
+        <w:t>Mantenibilidad: Qué tan fácil es corregir defectos, hacer mejoras o añadir nuevas funciones. Este punto se refiere a la facilidad con la que puedes actualizar y mejorar tu sistema.</w:t>
+      </w:r>
+    </w:p>
+    <w:p>
+      <w:pPr>
+        <w:numPr>
+          <w:ilvl w:val="0"/>
+          <w:numId w:val="11"/>
+        </w:numPr>
+        <w:spacing w:after="0" w:line="360" w:lineRule="auto"/>
+        <w:rPr>
+          <w:rFonts w:ascii="Arial" w:hAnsi="Arial" w:cs="Arial"/>
+        </w:rPr>
+      </w:pPr>
+      <w:r>
+        <w:rPr>
+          <w:rFonts w:ascii="Arial" w:hAnsi="Arial" w:cs="Arial"/>
+        </w:rPr>
+        <w:t>Portabilidad: Qué tan fácil es transferir el software a otros entornos o plataformas.</w:t>
+      </w:r>
+    </w:p>
+    <w:p>
+      <w:pPr>
+        <w:spacing w:after="0" w:line="360" w:lineRule="auto"/>
+        <w:ind w:left="720"/>
+        <w:rPr>
+          <w:rFonts w:ascii="Arial" w:hAnsi="Arial" w:cs="Arial"/>
+        </w:rPr>
+      </w:pPr>
+    </w:p>
+    <w:p>
+      <w:pPr>
+        <w:spacing w:after="0" w:line="360" w:lineRule="auto"/>
+        <w:rPr>
+          <w:rFonts w:ascii="Arial" w:hAnsi="Arial" w:cs="Arial"/>
+        </w:rPr>
+      </w:pPr>
+      <w:r>
+        <w:rPr>
+          <w:rFonts w:ascii="Arial" w:hAnsi="Arial" w:cs="Arial"/>
+        </w:rPr>
+        <w:t xml:space="preserve">Aplicación práctica en </w:t>
+      </w:r>
+      <w:r>
+        <w:rPr>
+          <w:rFonts w:ascii="Arial" w:hAnsi="Arial" w:cs="Arial"/>
+        </w:rPr>
+        <w:t>el</w:t>
+      </w:r>
+      <w:r>
+        <w:rPr>
+          <w:rFonts w:ascii="Arial" w:hAnsi="Arial" w:cs="Arial"/>
+        </w:rPr>
+        <w:t xml:space="preserve"> proyecto:</w:t>
+      </w:r>
+    </w:p>
+    <w:p>
+      <w:pPr>
+        <w:numPr>
+          <w:ilvl w:val="0"/>
+          <w:numId w:val="12"/>
+        </w:numPr>
+        <w:spacing w:after="0" w:line="360" w:lineRule="auto"/>
+        <w:rPr>
+          <w:rFonts w:ascii="Arial" w:hAnsi="Arial" w:cs="Arial"/>
+        </w:rPr>
+      </w:pPr>
+      <w:r>
+        <w:rPr>
+          <w:rFonts w:ascii="Arial" w:hAnsi="Arial" w:cs="Arial"/>
+        </w:rPr>
+        <w:t>Asegúrate de realizar pruebas de funcionalidad para confirmar que todas las operaciones del sistema (ventas, gestión de productos, etc.) están correctas.</w:t>
+      </w:r>
+    </w:p>
+    <w:p>
+      <w:pPr>
+        <w:numPr>
+          <w:ilvl w:val="0"/>
+          <w:numId w:val="12"/>
+        </w:numPr>
+        <w:spacing w:after="0" w:line="360" w:lineRule="auto"/>
+        <w:rPr>
+          <w:rFonts w:ascii="Arial" w:hAnsi="Arial" w:cs="Arial"/>
+        </w:rPr>
+      </w:pPr>
+      <w:r>
+        <w:rPr>
+          <w:rFonts w:ascii="Arial" w:hAnsi="Arial" w:cs="Arial"/>
+        </w:rPr>
+        <w:t>Lleva a cabo pruebas de fiabilidad para comprobar que el sistema funciona sin caídas durante las operaciones diarias.</w:t>
+      </w:r>
+    </w:p>
+    <w:p>
+      <w:pPr>
+        <w:numPr>
+          <w:ilvl w:val="0"/>
+          <w:numId w:val="12"/>
+        </w:numPr>
+        <w:spacing w:after="0" w:line="360" w:lineRule="auto"/>
+        <w:rPr>
+          <w:rFonts w:ascii="Arial" w:hAnsi="Arial" w:cs="Arial"/>
+        </w:rPr>
+      </w:pPr>
+      <w:r>
+        <w:rPr>
+          <w:rFonts w:ascii="Arial" w:hAnsi="Arial" w:cs="Arial"/>
+        </w:rPr>
+        <w:t>Fomenta la usabilidad mediante pruebas de usuarios reales para asegurar que la interfaz sea fácil de usar tanto para empleados como para gerentes.</w:t>
+      </w:r>
+    </w:p>
+    <w:p>
+      <w:pPr>
+        <w:numPr>
+          <w:ilvl w:val="0"/>
+          <w:numId w:val="12"/>
+        </w:numPr>
+        <w:spacing w:after="0" w:line="360" w:lineRule="auto"/>
+        <w:rPr>
+          <w:rFonts w:ascii="Arial" w:hAnsi="Arial" w:cs="Arial"/>
+        </w:rPr>
+      </w:pPr>
+      <w:r>
+        <w:rPr>
+          <w:rFonts w:ascii="Arial" w:hAnsi="Arial" w:cs="Arial"/>
+        </w:rPr>
+        <w:t>Evalúa y mejora la eficiencia para garantizar que el sistema pueda manejar múltiples transacciones simultáneamente sin problemas de rendimiento.</w:t>
+      </w:r>
+    </w:p>
+    <w:p>
+      <w:pPr>
+        <w:spacing w:after="0" w:line="360" w:lineRule="auto"/>
+        <w:rPr>
+          <w:rFonts w:ascii="Arial" w:hAnsi="Arial" w:cs="Arial"/>
+        </w:rPr>
+      </w:pPr>
+    </w:p>
+    <w:p>
+      <w:pPr>
+        <w:spacing w:after="0" w:line="360" w:lineRule="auto"/>
+        <w:rPr>
+          <w:rFonts w:ascii="Arial" w:hAnsi="Arial" w:cs="Arial"/>
+        </w:rPr>
+      </w:pPr>
+    </w:p>
+    <w:p>
+      <w:pPr>
+        <w:spacing w:after="0" w:line="360" w:lineRule="auto"/>
+        <w:rPr>
+          <w:rFonts w:ascii="Arial" w:hAnsi="Arial" w:cs="Arial"/>
+        </w:rPr>
+      </w:pPr>
+    </w:p>
+    <w:p>
+      <w:pPr>
+        <w:spacing w:after="0" w:line="360" w:lineRule="auto"/>
+        <w:rPr>
+          <w:rFonts w:ascii="Arial" w:hAnsi="Arial" w:cs="Arial"/>
+        </w:rPr>
+      </w:pPr>
+    </w:p>
+    <w:p>
+      <w:pPr>
+        <w:spacing w:after="0" w:line="360" w:lineRule="auto"/>
+        <w:rPr>
+          <w:rFonts w:ascii="Arial" w:hAnsi="Arial" w:cs="Arial"/>
+        </w:rPr>
+      </w:pPr>
+    </w:p>
+    <w:p>
+      <w:pPr>
+        <w:spacing w:after="0" w:line="360" w:lineRule="auto"/>
+        <w:rPr>
+          <w:rFonts w:ascii="Arial" w:hAnsi="Arial" w:cs="Arial"/>
+        </w:rPr>
+      </w:pPr>
+    </w:p>
+    <w:p>
+      <w:pPr>
+        <w:spacing w:after="0" w:line="360" w:lineRule="auto"/>
+        <w:rPr>
+          <w:rFonts w:ascii="Arial" w:hAnsi="Arial" w:cs="Arial"/>
+        </w:rPr>
+      </w:pPr>
+    </w:p>
+    <w:p>
+      <w:pPr>
+        <w:spacing w:after="0" w:line="360" w:lineRule="auto"/>
+        <w:rPr>
+          <w:rFonts w:ascii="Arial" w:hAnsi="Arial" w:cs="Arial"/>
+        </w:rPr>
+      </w:pPr>
+    </w:p>
+    <w:p>
+      <w:pPr>
+        <w:spacing w:after="0" w:line="360" w:lineRule="auto"/>
+        <w:rPr>
+          <w:rFonts w:ascii="Arial" w:hAnsi="Arial" w:cs="Arial"/>
+          <w:b/>
+          <w:bCs/>
+          <w:lang w:val="en-US"/>
+        </w:rPr>
+      </w:pPr>
+      <w:r>
+        <w:rPr>
+          <w:rFonts w:ascii="Arial" w:hAnsi="Arial" w:cs="Arial"/>
+          <w:b/>
+          <w:bCs/>
+          <w:lang w:val="en-US"/>
+        </w:rPr>
         <w:lastRenderedPageBreak/>
-        <w:t>Estándares y normas de calidad.</w:t>
+        <w:t>PCI DSS (Payment Card Industry Data Security Standard)</w:t>
+      </w:r>
+    </w:p>
+    <w:p>
+      <w:pPr>
+        <w:spacing w:after="0" w:line="360" w:lineRule="auto"/>
+        <w:rPr>
+          <w:rFonts w:ascii="Arial" w:hAnsi="Arial" w:cs="Arial"/>
+        </w:rPr>
+      </w:pPr>
+      <w:r>
+        <w:rPr>
+          <w:rFonts w:ascii="Arial" w:hAnsi="Arial" w:cs="Arial"/>
+        </w:rPr>
+        <w:t>¿Qué es?</w:t>
+      </w:r>
+    </w:p>
+    <w:p>
+      <w:pPr>
+        <w:spacing w:after="0" w:line="360" w:lineRule="auto"/>
+        <w:rPr>
+          <w:rFonts w:ascii="Arial" w:hAnsi="Arial" w:cs="Arial"/>
+        </w:rPr>
+      </w:pPr>
+      <w:r>
+        <w:rPr>
+          <w:rFonts w:ascii="Arial" w:hAnsi="Arial" w:cs="Arial"/>
+        </w:rPr>
+        <w:t>PCI DSS es un conjunto de estándares de seguridad globales diseñados para proteger la información de tarjetas de crédito. Se aplica a todas las organizaciones que almacenan, procesan o transmiten información de tarjetas de pago.</w:t>
+      </w:r>
+    </w:p>
+    <w:p>
+      <w:pPr>
+        <w:spacing w:after="0" w:line="360" w:lineRule="auto"/>
+        <w:rPr>
+          <w:rFonts w:ascii="Arial" w:hAnsi="Arial" w:cs="Arial"/>
+        </w:rPr>
+      </w:pPr>
+    </w:p>
+    <w:p>
+      <w:pPr>
+        <w:spacing w:after="0" w:line="360" w:lineRule="auto"/>
+        <w:rPr>
+          <w:rFonts w:ascii="Arial" w:hAnsi="Arial" w:cs="Arial"/>
+        </w:rPr>
+      </w:pPr>
+    </w:p>
+    <w:p>
+      <w:pPr>
+        <w:spacing w:after="0" w:line="360" w:lineRule="auto"/>
+        <w:rPr>
+          <w:rFonts w:ascii="Arial" w:hAnsi="Arial" w:cs="Arial"/>
+        </w:rPr>
+      </w:pPr>
+      <w:r>
+        <w:rPr>
+          <w:rFonts w:ascii="Arial" w:hAnsi="Arial" w:cs="Arial"/>
+        </w:rPr>
+        <w:t>C</w:t>
+      </w:r>
+      <w:r>
+        <w:rPr>
+          <w:rFonts w:ascii="Arial" w:hAnsi="Arial" w:cs="Arial"/>
+        </w:rPr>
+        <w:t xml:space="preserve">aracterísticas que </w:t>
+      </w:r>
+      <w:proofErr w:type="spellStart"/>
+      <w:r>
+        <w:rPr>
+          <w:rFonts w:ascii="Arial" w:hAnsi="Arial" w:cs="Arial"/>
+        </w:rPr>
+        <w:t>evalua</w:t>
+      </w:r>
+      <w:proofErr w:type="spellEnd"/>
+      <w:r>
+        <w:rPr>
+          <w:rFonts w:ascii="Arial" w:hAnsi="Arial" w:cs="Arial"/>
+        </w:rPr>
+        <w:t>:</w:t>
+      </w:r>
+    </w:p>
+    <w:p>
+      <w:pPr>
+        <w:numPr>
+          <w:ilvl w:val="0"/>
+          <w:numId w:val="13"/>
+        </w:numPr>
+        <w:spacing w:after="0" w:line="360" w:lineRule="auto"/>
+        <w:rPr>
+          <w:rFonts w:ascii="Arial" w:hAnsi="Arial" w:cs="Arial"/>
+        </w:rPr>
+      </w:pPr>
+      <w:r>
+        <w:rPr>
+          <w:rFonts w:ascii="Arial" w:hAnsi="Arial" w:cs="Arial"/>
+        </w:rPr>
+        <w:t>Seguridad de los datos de pago: Si tu sistema manejará pagos con tarjeta, debes asegurarte de que todos los datos de las tarjetas de crédito estén protegidos. Esto incluye el cifrado de la información sensible y el cumplimiento de los requisitos de almacenamiento seguro.</w:t>
+      </w:r>
+    </w:p>
+    <w:p>
+      <w:pPr>
+        <w:numPr>
+          <w:ilvl w:val="0"/>
+          <w:numId w:val="13"/>
+        </w:numPr>
+        <w:spacing w:after="0" w:line="360" w:lineRule="auto"/>
+        <w:rPr>
+          <w:rFonts w:ascii="Arial" w:hAnsi="Arial" w:cs="Arial"/>
+        </w:rPr>
+      </w:pPr>
+      <w:r>
+        <w:rPr>
+          <w:rFonts w:ascii="Arial" w:hAnsi="Arial" w:cs="Arial"/>
+        </w:rPr>
+        <w:t>Autenticación y control de acceso: Solo las personas autorizadas deben poder acceder a la información sensible de las transacciones.</w:t>
+      </w:r>
+    </w:p>
+    <w:p>
+      <w:pPr>
+        <w:numPr>
+          <w:ilvl w:val="0"/>
+          <w:numId w:val="13"/>
+        </w:numPr>
+        <w:spacing w:after="0" w:line="360" w:lineRule="auto"/>
+        <w:rPr>
+          <w:rFonts w:ascii="Arial" w:hAnsi="Arial" w:cs="Arial"/>
+        </w:rPr>
+      </w:pPr>
+      <w:r>
+        <w:rPr>
+          <w:rFonts w:ascii="Arial" w:hAnsi="Arial" w:cs="Arial"/>
+        </w:rPr>
+        <w:t>Monitoreo y auditoría: Debes implementar un sistema de monitoreo para detectar actividades sospechosas relacionadas con el manejo de datos de tarjetas de crédito.</w:t>
+      </w:r>
+    </w:p>
+    <w:p>
+      <w:pPr>
+        <w:spacing w:after="0" w:line="360" w:lineRule="auto"/>
+        <w:ind w:left="720"/>
+        <w:rPr>
+          <w:rFonts w:ascii="Arial" w:hAnsi="Arial" w:cs="Arial"/>
+        </w:rPr>
+      </w:pPr>
+    </w:p>
+    <w:p>
+      <w:pPr>
+        <w:spacing w:after="0" w:line="360" w:lineRule="auto"/>
+        <w:rPr>
+          <w:rFonts w:ascii="Arial" w:hAnsi="Arial" w:cs="Arial"/>
+        </w:rPr>
+      </w:pPr>
+      <w:r>
+        <w:rPr>
+          <w:rFonts w:ascii="Arial" w:hAnsi="Arial" w:cs="Arial"/>
+        </w:rPr>
+        <w:t xml:space="preserve">Aplicación práctica en </w:t>
+      </w:r>
+      <w:r>
+        <w:rPr>
+          <w:rFonts w:ascii="Arial" w:hAnsi="Arial" w:cs="Arial"/>
+        </w:rPr>
+        <w:t>el</w:t>
+      </w:r>
+      <w:r>
+        <w:rPr>
+          <w:rFonts w:ascii="Arial" w:hAnsi="Arial" w:cs="Arial"/>
+        </w:rPr>
+        <w:t xml:space="preserve"> proyecto:</w:t>
+      </w:r>
+    </w:p>
+    <w:p>
+      <w:pPr>
+        <w:numPr>
+          <w:ilvl w:val="0"/>
+          <w:numId w:val="14"/>
+        </w:numPr>
+        <w:spacing w:after="0" w:line="360" w:lineRule="auto"/>
+        <w:rPr>
+          <w:rFonts w:ascii="Arial" w:hAnsi="Arial" w:cs="Arial"/>
+        </w:rPr>
+      </w:pPr>
+      <w:r>
+        <w:rPr>
+          <w:rFonts w:ascii="Arial" w:hAnsi="Arial" w:cs="Arial"/>
+        </w:rPr>
+        <w:t>Si el sistema va a incluir pagos con tarjeta, deberías implementar cifrado de datos al almacenar o procesar información de tarjetas.</w:t>
+      </w:r>
+    </w:p>
+    <w:p>
+      <w:pPr>
+        <w:numPr>
+          <w:ilvl w:val="0"/>
+          <w:numId w:val="14"/>
+        </w:numPr>
+        <w:spacing w:after="0" w:line="360" w:lineRule="auto"/>
+        <w:rPr>
+          <w:rFonts w:ascii="Arial" w:hAnsi="Arial" w:cs="Arial"/>
+        </w:rPr>
+      </w:pPr>
+      <w:r>
+        <w:rPr>
+          <w:rFonts w:ascii="Arial" w:hAnsi="Arial" w:cs="Arial"/>
+        </w:rPr>
+        <w:t>Asegúrate de que las transacciones sean seguras utilizando métodos como tokenización</w:t>
+      </w:r>
+      <w:r>
+        <w:rPr>
+          <w:rFonts w:ascii="Arial" w:hAnsi="Arial" w:cs="Arial"/>
+        </w:rPr>
+        <w:t>.</w:t>
+      </w:r>
+    </w:p>
+    <w:p>
+      <w:pPr>
+        <w:numPr>
+          <w:ilvl w:val="0"/>
+          <w:numId w:val="14"/>
+        </w:numPr>
+        <w:spacing w:after="0" w:line="360" w:lineRule="auto"/>
+        <w:rPr>
+          <w:rFonts w:ascii="Arial" w:hAnsi="Arial" w:cs="Arial"/>
+        </w:rPr>
+      </w:pPr>
+      <w:r>
+        <w:rPr>
+          <w:rFonts w:ascii="Arial" w:hAnsi="Arial" w:cs="Arial"/>
+        </w:rPr>
+        <w:t>Realiza auditorías de seguridad y revisa regularmente el cumplimiento de las normas PCI DSS en todas las transacciones de pago.</w:t>
+      </w:r>
+    </w:p>
+    <w:p>
+      <w:pPr>
+        <w:numPr>
+          <w:ilvl w:val="0"/>
+          <w:numId w:val="14"/>
+        </w:numPr>
+        <w:spacing w:after="0" w:line="360" w:lineRule="auto"/>
+        <w:rPr>
+          <w:rFonts w:ascii="Arial" w:hAnsi="Arial" w:cs="Arial"/>
+        </w:rPr>
+      </w:pPr>
+      <w:r>
+        <w:rPr>
+          <w:rFonts w:ascii="Arial" w:hAnsi="Arial" w:cs="Arial"/>
+        </w:rPr>
+        <w:t>ISO/IEC 25010: Medir y evaluar las características de calidad del software como funcionalidad, fiabilidad, usabilidad y eficiencia. Asegurarte de que el sistema cumpla con los requisitos funcionales y de calidad.</w:t>
+      </w:r>
+    </w:p>
+    <w:p>
+      <w:pPr>
+        <w:numPr>
+          <w:ilvl w:val="0"/>
+          <w:numId w:val="14"/>
+        </w:numPr>
+        <w:spacing w:after="0" w:line="360" w:lineRule="auto"/>
+        <w:rPr>
+          <w:rFonts w:ascii="Arial" w:hAnsi="Arial" w:cs="Arial"/>
+        </w:rPr>
+      </w:pPr>
+      <w:r>
+        <w:rPr>
+          <w:rFonts w:ascii="Arial" w:hAnsi="Arial" w:cs="Arial"/>
+        </w:rPr>
+        <w:t>PCI DSS: Si tu sistema incluye pagos con tarjeta de crédito, implementar medidas de seguridad estrictas para proteger los datos de pago.</w:t>
       </w:r>
     </w:p>
     <w:p>
@@ -1404,629 +2051,6 @@
       <w:pPr>
         <w:spacing w:after="0" w:line="360" w:lineRule="auto"/>
         <w:rPr>
-          <w:rFonts w:ascii="Arial" w:hAnsi="Arial" w:cs="Arial"/>
-          <w:b/>
-          <w:bCs/>
-        </w:rPr>
-      </w:pPr>
-      <w:r>
-        <w:rPr>
-          <w:rFonts w:ascii="Arial" w:hAnsi="Arial" w:cs="Arial"/>
-          <w:b/>
-          <w:bCs/>
-        </w:rPr>
-        <w:t>ISO/IEC 25010 (Evaluación de la Calidad de los Productos de Software)</w:t>
-      </w:r>
-    </w:p>
-    <w:p>
-      <w:pPr>
-        <w:spacing w:after="0" w:line="360" w:lineRule="auto"/>
-        <w:rPr>
-          <w:rFonts w:ascii="Arial" w:hAnsi="Arial" w:cs="Arial"/>
-        </w:rPr>
-      </w:pPr>
-      <w:r>
-        <w:rPr>
-          <w:rFonts w:ascii="Arial" w:hAnsi="Arial" w:cs="Arial"/>
-        </w:rPr>
-        <w:t>¿Qué es?</w:t>
-      </w:r>
-    </w:p>
-    <w:p>
-      <w:pPr>
-        <w:spacing w:after="0" w:line="360" w:lineRule="auto"/>
-        <w:rPr>
-          <w:rFonts w:ascii="Arial" w:hAnsi="Arial" w:cs="Arial"/>
-        </w:rPr>
-      </w:pPr>
-      <w:r>
-        <w:rPr>
-          <w:rFonts w:ascii="Arial" w:hAnsi="Arial" w:cs="Arial"/>
-        </w:rPr>
-        <w:t>ISO/IEC 25010 es una norma internacional que establece un modelo de calidad para los productos de software. Define un conjunto de características que se deben evaluar para medir la calidad de un software.</w:t>
-      </w:r>
-    </w:p>
-    <w:p>
-      <w:pPr>
-        <w:spacing w:after="0" w:line="360" w:lineRule="auto"/>
-        <w:rPr>
-          <w:rFonts w:ascii="Arial" w:hAnsi="Arial" w:cs="Arial"/>
-        </w:rPr>
-      </w:pPr>
-    </w:p>
-    <w:p>
-      <w:pPr>
-        <w:spacing w:after="0" w:line="360" w:lineRule="auto"/>
-        <w:rPr>
-          <w:rFonts w:ascii="Arial" w:hAnsi="Arial" w:cs="Arial"/>
-        </w:rPr>
-      </w:pPr>
-      <w:r>
-        <w:rPr>
-          <w:rFonts w:ascii="Arial" w:hAnsi="Arial" w:cs="Arial"/>
-        </w:rPr>
-        <w:t>Las principales características que evalúa son:</w:t>
-      </w:r>
-    </w:p>
-    <w:p>
-      <w:pPr>
-        <w:numPr>
-          <w:ilvl w:val="0"/>
-          <w:numId w:val="11"/>
-        </w:numPr>
-        <w:spacing w:after="0" w:line="360" w:lineRule="auto"/>
-        <w:rPr>
-          <w:rFonts w:ascii="Arial" w:hAnsi="Arial" w:cs="Arial"/>
-        </w:rPr>
-      </w:pPr>
-      <w:r>
-        <w:rPr>
-          <w:rFonts w:ascii="Arial" w:hAnsi="Arial" w:cs="Arial"/>
-        </w:rPr>
-        <w:t>Funcionalidad: Si el software cumple con los requisitos y proporciona las funciones necesarias. En tu caso, las funciones de gestión de ventas, productos y empleados.</w:t>
-      </w:r>
-    </w:p>
-    <w:p>
-      <w:pPr>
-        <w:numPr>
-          <w:ilvl w:val="0"/>
-          <w:numId w:val="11"/>
-        </w:numPr>
-        <w:spacing w:after="0" w:line="360" w:lineRule="auto"/>
-        <w:rPr>
-          <w:rFonts w:ascii="Arial" w:hAnsi="Arial" w:cs="Arial"/>
-        </w:rPr>
-      </w:pPr>
-      <w:r>
-        <w:rPr>
-          <w:rFonts w:ascii="Arial" w:hAnsi="Arial" w:cs="Arial"/>
-        </w:rPr>
-        <w:t>Fiabilidad: Si el software funciona de manera consistente sin fallos. Es importante asegurarse de que el sistema no se caiga y maneje errores adecuadamente.</w:t>
-      </w:r>
-    </w:p>
-    <w:p>
-      <w:pPr>
-        <w:numPr>
-          <w:ilvl w:val="0"/>
-          <w:numId w:val="11"/>
-        </w:numPr>
-        <w:spacing w:after="0" w:line="360" w:lineRule="auto"/>
-        <w:rPr>
-          <w:rFonts w:ascii="Arial" w:hAnsi="Arial" w:cs="Arial"/>
-        </w:rPr>
-      </w:pPr>
-      <w:r>
-        <w:rPr>
-          <w:rFonts w:ascii="Arial" w:hAnsi="Arial" w:cs="Arial"/>
-        </w:rPr>
-        <w:t>Usabilidad: Qué tan fácil es para los usuarios interactuar con el sistema. Aquí se consideraría la facilidad de uso para los empleados y gerentes de Oxxo.</w:t>
-      </w:r>
-    </w:p>
-    <w:p>
-      <w:pPr>
-        <w:numPr>
-          <w:ilvl w:val="0"/>
-          <w:numId w:val="11"/>
-        </w:numPr>
-        <w:spacing w:after="0" w:line="360" w:lineRule="auto"/>
-        <w:rPr>
-          <w:rFonts w:ascii="Arial" w:hAnsi="Arial" w:cs="Arial"/>
-        </w:rPr>
-      </w:pPr>
-      <w:r>
-        <w:rPr>
-          <w:rFonts w:ascii="Arial" w:hAnsi="Arial" w:cs="Arial"/>
-        </w:rPr>
-        <w:t>Eficiencia: Cuán eficiente es el sistema en términos de recursos, como el uso de CPU, memoria, etc. Esto incluye el tiempo de respuesta en las ventas o la gestión de productos.</w:t>
-      </w:r>
-    </w:p>
-    <w:p>
-      <w:pPr>
-        <w:numPr>
-          <w:ilvl w:val="0"/>
-          <w:numId w:val="11"/>
-        </w:numPr>
-        <w:spacing w:after="0" w:line="360" w:lineRule="auto"/>
-        <w:rPr>
-          <w:rFonts w:ascii="Arial" w:hAnsi="Arial" w:cs="Arial"/>
-        </w:rPr>
-      </w:pPr>
-      <w:r>
-        <w:rPr>
-          <w:rFonts w:ascii="Arial" w:hAnsi="Arial" w:cs="Arial"/>
-        </w:rPr>
-        <w:t>Mantenibilidad: Qué tan fácil es corregir defectos, hacer mejoras o añadir nuevas funciones. Este punto se refiere a la facilidad con la que puedes actualizar y mejorar tu sistema.</w:t>
-      </w:r>
-    </w:p>
-    <w:p>
-      <w:pPr>
-        <w:numPr>
-          <w:ilvl w:val="0"/>
-          <w:numId w:val="11"/>
-        </w:numPr>
-        <w:spacing w:after="0" w:line="360" w:lineRule="auto"/>
-        <w:rPr>
-          <w:rFonts w:ascii="Arial" w:hAnsi="Arial" w:cs="Arial"/>
-        </w:rPr>
-      </w:pPr>
-      <w:r>
-        <w:rPr>
-          <w:rFonts w:ascii="Arial" w:hAnsi="Arial" w:cs="Arial"/>
-        </w:rPr>
-        <w:t>Portabilidad: Qué tan fácil es transferir el software a otros entornos o plataformas.</w:t>
-      </w:r>
-    </w:p>
-    <w:p>
-      <w:pPr>
-        <w:spacing w:after="0" w:line="360" w:lineRule="auto"/>
-        <w:ind w:left="720"/>
-        <w:rPr>
-          <w:rFonts w:ascii="Arial" w:hAnsi="Arial" w:cs="Arial"/>
-        </w:rPr>
-      </w:pPr>
-    </w:p>
-    <w:p>
-      <w:pPr>
-        <w:spacing w:after="0" w:line="360" w:lineRule="auto"/>
-        <w:rPr>
-          <w:rFonts w:ascii="Arial" w:hAnsi="Arial" w:cs="Arial"/>
-        </w:rPr>
-      </w:pPr>
-      <w:r>
-        <w:rPr>
-          <w:rFonts w:ascii="Arial" w:hAnsi="Arial" w:cs="Arial"/>
-        </w:rPr>
-        <w:t xml:space="preserve">Aplicación práctica en </w:t>
-      </w:r>
-      <w:r>
-        <w:rPr>
-          <w:rFonts w:ascii="Arial" w:hAnsi="Arial" w:cs="Arial"/>
-        </w:rPr>
-        <w:t>el</w:t>
-      </w:r>
-      <w:r>
-        <w:rPr>
-          <w:rFonts w:ascii="Arial" w:hAnsi="Arial" w:cs="Arial"/>
-        </w:rPr>
-        <w:t xml:space="preserve"> proyecto:</w:t>
-      </w:r>
-    </w:p>
-    <w:p>
-      <w:pPr>
-        <w:numPr>
-          <w:ilvl w:val="0"/>
-          <w:numId w:val="12"/>
-        </w:numPr>
-        <w:spacing w:after="0" w:line="360" w:lineRule="auto"/>
-        <w:rPr>
-          <w:rFonts w:ascii="Arial" w:hAnsi="Arial" w:cs="Arial"/>
-        </w:rPr>
-      </w:pPr>
-      <w:r>
-        <w:rPr>
-          <w:rFonts w:ascii="Arial" w:hAnsi="Arial" w:cs="Arial"/>
-        </w:rPr>
-        <w:t>Asegúrate de realizar pruebas de funcionalidad para confirmar que todas las operaciones del sistema (ventas, gestión de productos, etc.) están correctas.</w:t>
-      </w:r>
-    </w:p>
-    <w:p>
-      <w:pPr>
-        <w:numPr>
-          <w:ilvl w:val="0"/>
-          <w:numId w:val="12"/>
-        </w:numPr>
-        <w:spacing w:after="0" w:line="360" w:lineRule="auto"/>
-        <w:rPr>
-          <w:rFonts w:ascii="Arial" w:hAnsi="Arial" w:cs="Arial"/>
-        </w:rPr>
-      </w:pPr>
-      <w:r>
-        <w:rPr>
-          <w:rFonts w:ascii="Arial" w:hAnsi="Arial" w:cs="Arial"/>
-        </w:rPr>
-        <w:t>Lleva a cabo pruebas de fiabilidad para comprobar que el sistema funciona sin caídas durante las operaciones diarias.</w:t>
-      </w:r>
-    </w:p>
-    <w:p>
-      <w:pPr>
-        <w:numPr>
-          <w:ilvl w:val="0"/>
-          <w:numId w:val="12"/>
-        </w:numPr>
-        <w:spacing w:after="0" w:line="360" w:lineRule="auto"/>
-        <w:rPr>
-          <w:rFonts w:ascii="Arial" w:hAnsi="Arial" w:cs="Arial"/>
-        </w:rPr>
-      </w:pPr>
-      <w:r>
-        <w:rPr>
-          <w:rFonts w:ascii="Arial" w:hAnsi="Arial" w:cs="Arial"/>
-        </w:rPr>
-        <w:t>Fomenta la usabilidad mediante pruebas de usuarios reales para asegurar que la interfaz sea fácil de usar tanto para empleados como para gerentes.</w:t>
-      </w:r>
-    </w:p>
-    <w:p>
-      <w:pPr>
-        <w:numPr>
-          <w:ilvl w:val="0"/>
-          <w:numId w:val="12"/>
-        </w:numPr>
-        <w:spacing w:after="0" w:line="360" w:lineRule="auto"/>
-        <w:rPr>
-          <w:rFonts w:ascii="Arial" w:hAnsi="Arial" w:cs="Arial"/>
-        </w:rPr>
-      </w:pPr>
-      <w:r>
-        <w:rPr>
-          <w:rFonts w:ascii="Arial" w:hAnsi="Arial" w:cs="Arial"/>
-        </w:rPr>
-        <w:t>Evalúa y mejora la eficiencia para garantizar que el sistema pueda manejar múltiples transacciones simultáneamente sin problemas de rendimiento.</w:t>
-      </w:r>
-    </w:p>
-    <w:p>
-      <w:pPr>
-        <w:spacing w:after="0" w:line="360" w:lineRule="auto"/>
-        <w:rPr>
-          <w:rFonts w:ascii="Arial" w:hAnsi="Arial" w:cs="Arial"/>
-        </w:rPr>
-      </w:pPr>
-    </w:p>
-    <w:p>
-      <w:pPr>
-        <w:spacing w:after="0" w:line="360" w:lineRule="auto"/>
-        <w:rPr>
-          <w:rFonts w:ascii="Arial" w:hAnsi="Arial" w:cs="Arial"/>
-        </w:rPr>
-      </w:pPr>
-    </w:p>
-    <w:p>
-      <w:pPr>
-        <w:spacing w:after="0" w:line="360" w:lineRule="auto"/>
-        <w:rPr>
-          <w:rFonts w:ascii="Arial" w:hAnsi="Arial" w:cs="Arial"/>
-        </w:rPr>
-      </w:pPr>
-    </w:p>
-    <w:p>
-      <w:pPr>
-        <w:spacing w:after="0" w:line="360" w:lineRule="auto"/>
-        <w:rPr>
-          <w:rFonts w:ascii="Arial" w:hAnsi="Arial" w:cs="Arial"/>
-        </w:rPr>
-      </w:pPr>
-    </w:p>
-    <w:p>
-      <w:pPr>
-        <w:spacing w:after="0" w:line="360" w:lineRule="auto"/>
-        <w:rPr>
-          <w:rFonts w:ascii="Arial" w:hAnsi="Arial" w:cs="Arial"/>
-        </w:rPr>
-      </w:pPr>
-    </w:p>
-    <w:p>
-      <w:pPr>
-        <w:spacing w:after="0" w:line="360" w:lineRule="auto"/>
-        <w:rPr>
-          <w:rFonts w:ascii="Arial" w:hAnsi="Arial" w:cs="Arial"/>
-        </w:rPr>
-      </w:pPr>
-    </w:p>
-    <w:p>
-      <w:pPr>
-        <w:spacing w:after="0" w:line="360" w:lineRule="auto"/>
-        <w:rPr>
-          <w:rFonts w:ascii="Arial" w:hAnsi="Arial" w:cs="Arial"/>
-        </w:rPr>
-      </w:pPr>
-    </w:p>
-    <w:p>
-      <w:pPr>
-        <w:spacing w:after="0" w:line="360" w:lineRule="auto"/>
-        <w:rPr>
-          <w:rFonts w:ascii="Arial" w:hAnsi="Arial" w:cs="Arial"/>
-        </w:rPr>
-      </w:pPr>
-    </w:p>
-    <w:p>
-      <w:pPr>
-        <w:spacing w:after="0" w:line="360" w:lineRule="auto"/>
-        <w:rPr>
-          <w:rFonts w:ascii="Arial" w:hAnsi="Arial" w:cs="Arial"/>
-          <w:b/>
-          <w:bCs/>
-          <w:lang w:val="en-US"/>
-        </w:rPr>
-      </w:pPr>
-      <w:r>
-        <w:rPr>
-          <w:rFonts w:ascii="Arial" w:hAnsi="Arial" w:cs="Arial"/>
-          <w:b/>
-          <w:bCs/>
-          <w:lang w:val="en-US"/>
-        </w:rPr>
-        <w:lastRenderedPageBreak/>
-        <w:t>PCI DSS (Payment Card Industry Data Security Standard)</w:t>
-      </w:r>
-    </w:p>
-    <w:p>
-      <w:pPr>
-        <w:spacing w:after="0" w:line="360" w:lineRule="auto"/>
-        <w:rPr>
-          <w:rFonts w:ascii="Arial" w:hAnsi="Arial" w:cs="Arial"/>
-        </w:rPr>
-      </w:pPr>
-      <w:r>
-        <w:rPr>
-          <w:rFonts w:ascii="Arial" w:hAnsi="Arial" w:cs="Arial"/>
-        </w:rPr>
-        <w:t>¿Qué es?</w:t>
-      </w:r>
-    </w:p>
-    <w:p>
-      <w:pPr>
-        <w:spacing w:after="0" w:line="360" w:lineRule="auto"/>
-        <w:rPr>
-          <w:rFonts w:ascii="Arial" w:hAnsi="Arial" w:cs="Arial"/>
-        </w:rPr>
-      </w:pPr>
-      <w:r>
-        <w:rPr>
-          <w:rFonts w:ascii="Arial" w:hAnsi="Arial" w:cs="Arial"/>
-        </w:rPr>
-        <w:t>PCI DSS es un conjunto de estándares de seguridad globales diseñados para proteger la información de tarjetas de crédito. Se aplica a todas las organizaciones que almacenan, procesan o transmiten información de tarjetas de pago.</w:t>
-      </w:r>
-    </w:p>
-    <w:p>
-      <w:pPr>
-        <w:spacing w:after="0" w:line="360" w:lineRule="auto"/>
-        <w:rPr>
-          <w:rFonts w:ascii="Arial" w:hAnsi="Arial" w:cs="Arial"/>
-        </w:rPr>
-      </w:pPr>
-    </w:p>
-    <w:p>
-      <w:pPr>
-        <w:spacing w:after="0" w:line="360" w:lineRule="auto"/>
-        <w:rPr>
-          <w:rFonts w:ascii="Arial" w:hAnsi="Arial" w:cs="Arial"/>
-        </w:rPr>
-      </w:pPr>
-    </w:p>
-    <w:p>
-      <w:pPr>
-        <w:spacing w:after="0" w:line="360" w:lineRule="auto"/>
-        <w:rPr>
-          <w:rFonts w:ascii="Arial" w:hAnsi="Arial" w:cs="Arial"/>
-        </w:rPr>
-      </w:pPr>
-      <w:r>
-        <w:rPr>
-          <w:rFonts w:ascii="Arial" w:hAnsi="Arial" w:cs="Arial"/>
-        </w:rPr>
-        <w:t>C</w:t>
-      </w:r>
-      <w:r>
-        <w:rPr>
-          <w:rFonts w:ascii="Arial" w:hAnsi="Arial" w:cs="Arial"/>
-        </w:rPr>
-        <w:t>aracterísticas que evalua</w:t>
-      </w:r>
-      <w:r>
-        <w:rPr>
-          <w:rFonts w:ascii="Arial" w:hAnsi="Arial" w:cs="Arial"/>
-        </w:rPr>
-        <w:t>:</w:t>
-      </w:r>
-    </w:p>
-    <w:p>
-      <w:pPr>
-        <w:numPr>
-          <w:ilvl w:val="0"/>
-          <w:numId w:val="13"/>
-        </w:numPr>
-        <w:spacing w:after="0" w:line="360" w:lineRule="auto"/>
-        <w:rPr>
-          <w:rFonts w:ascii="Arial" w:hAnsi="Arial" w:cs="Arial"/>
-        </w:rPr>
-      </w:pPr>
-      <w:r>
-        <w:rPr>
-          <w:rFonts w:ascii="Arial" w:hAnsi="Arial" w:cs="Arial"/>
-        </w:rPr>
-        <w:t>Seguridad de los datos de pago: Si tu sistema manejará pagos con tarjeta, debes asegurarte de que todos los datos de las tarjetas de crédito estén protegidos. Esto incluye el cifrado de la información sensible y el cumplimiento de los requisitos de almacenamiento seguro.</w:t>
-      </w:r>
-    </w:p>
-    <w:p>
-      <w:pPr>
-        <w:numPr>
-          <w:ilvl w:val="0"/>
-          <w:numId w:val="13"/>
-        </w:numPr>
-        <w:spacing w:after="0" w:line="360" w:lineRule="auto"/>
-        <w:rPr>
-          <w:rFonts w:ascii="Arial" w:hAnsi="Arial" w:cs="Arial"/>
-        </w:rPr>
-      </w:pPr>
-      <w:r>
-        <w:rPr>
-          <w:rFonts w:ascii="Arial" w:hAnsi="Arial" w:cs="Arial"/>
-        </w:rPr>
-        <w:t>Autenticación y control de acceso: Solo las personas autorizadas deben poder acceder a la información sensible de las transacciones.</w:t>
-      </w:r>
-    </w:p>
-    <w:p>
-      <w:pPr>
-        <w:numPr>
-          <w:ilvl w:val="0"/>
-          <w:numId w:val="13"/>
-        </w:numPr>
-        <w:spacing w:after="0" w:line="360" w:lineRule="auto"/>
-        <w:rPr>
-          <w:rFonts w:ascii="Arial" w:hAnsi="Arial" w:cs="Arial"/>
-        </w:rPr>
-      </w:pPr>
-      <w:r>
-        <w:rPr>
-          <w:rFonts w:ascii="Arial" w:hAnsi="Arial" w:cs="Arial"/>
-        </w:rPr>
-        <w:t>Monitoreo y auditoría: Debes implementar un sistema de monitoreo para detectar actividades sospechosas relacionadas con el manejo de datos de tarjetas de crédito.</w:t>
-      </w:r>
-    </w:p>
-    <w:p>
-      <w:pPr>
-        <w:spacing w:after="0" w:line="360" w:lineRule="auto"/>
-        <w:ind w:left="720"/>
-        <w:rPr>
-          <w:rFonts w:ascii="Arial" w:hAnsi="Arial" w:cs="Arial"/>
-        </w:rPr>
-      </w:pPr>
-    </w:p>
-    <w:p>
-      <w:pPr>
-        <w:spacing w:after="0" w:line="360" w:lineRule="auto"/>
-        <w:rPr>
-          <w:rFonts w:ascii="Arial" w:hAnsi="Arial" w:cs="Arial"/>
-        </w:rPr>
-      </w:pPr>
-      <w:r>
-        <w:rPr>
-          <w:rFonts w:ascii="Arial" w:hAnsi="Arial" w:cs="Arial"/>
-        </w:rPr>
-        <w:t xml:space="preserve">Aplicación práctica en </w:t>
-      </w:r>
-      <w:r>
-        <w:rPr>
-          <w:rFonts w:ascii="Arial" w:hAnsi="Arial" w:cs="Arial"/>
-        </w:rPr>
-        <w:t>el</w:t>
-      </w:r>
-      <w:r>
-        <w:rPr>
-          <w:rFonts w:ascii="Arial" w:hAnsi="Arial" w:cs="Arial"/>
-        </w:rPr>
-        <w:t xml:space="preserve"> proyecto:</w:t>
-      </w:r>
-    </w:p>
-    <w:p>
-      <w:pPr>
-        <w:numPr>
-          <w:ilvl w:val="0"/>
-          <w:numId w:val="14"/>
-        </w:numPr>
-        <w:spacing w:after="0" w:line="360" w:lineRule="auto"/>
-        <w:rPr>
-          <w:rFonts w:ascii="Arial" w:hAnsi="Arial" w:cs="Arial"/>
-        </w:rPr>
-      </w:pPr>
-      <w:r>
-        <w:rPr>
-          <w:rFonts w:ascii="Arial" w:hAnsi="Arial" w:cs="Arial"/>
-        </w:rPr>
-        <w:t>Si el sistema va a incluir pagos con tarjeta, deberías implementar cifrado de datos al almacenar o procesar información de tarjetas.</w:t>
-      </w:r>
-    </w:p>
-    <w:p>
-      <w:pPr>
-        <w:numPr>
-          <w:ilvl w:val="0"/>
-          <w:numId w:val="14"/>
-        </w:numPr>
-        <w:spacing w:after="0" w:line="360" w:lineRule="auto"/>
-        <w:rPr>
-          <w:rFonts w:ascii="Arial" w:hAnsi="Arial" w:cs="Arial"/>
-        </w:rPr>
-      </w:pPr>
-      <w:r>
-        <w:rPr>
-          <w:rFonts w:ascii="Arial" w:hAnsi="Arial" w:cs="Arial"/>
-        </w:rPr>
-        <w:t>Asegúrate de que las transacciones sean seguras utilizando métodos como tokenización</w:t>
-      </w:r>
-      <w:r>
-        <w:rPr>
-          <w:rFonts w:ascii="Arial" w:hAnsi="Arial" w:cs="Arial"/>
-        </w:rPr>
-        <w:t>.</w:t>
-      </w:r>
-    </w:p>
-    <w:p>
-      <w:pPr>
-        <w:numPr>
-          <w:ilvl w:val="0"/>
-          <w:numId w:val="14"/>
-        </w:numPr>
-        <w:spacing w:after="0" w:line="360" w:lineRule="auto"/>
-        <w:rPr>
-          <w:rFonts w:ascii="Arial" w:hAnsi="Arial" w:cs="Arial"/>
-        </w:rPr>
-      </w:pPr>
-      <w:r>
-        <w:rPr>
-          <w:rFonts w:ascii="Arial" w:hAnsi="Arial" w:cs="Arial"/>
-        </w:rPr>
-        <w:t>Realiza auditorías de seguridad y revisa regularmente el cumplimiento de las normas PCI DSS en todas las transacciones de pago.</w:t>
-      </w:r>
-    </w:p>
-    <w:p>
-      <w:pPr>
-        <w:numPr>
-          <w:ilvl w:val="0"/>
-          <w:numId w:val="14"/>
-        </w:numPr>
-        <w:spacing w:after="0" w:line="360" w:lineRule="auto"/>
-        <w:rPr>
-          <w:rFonts w:ascii="Arial" w:hAnsi="Arial" w:cs="Arial"/>
-        </w:rPr>
-      </w:pPr>
-      <w:r>
-        <w:rPr>
-          <w:rFonts w:ascii="Arial" w:hAnsi="Arial" w:cs="Arial"/>
-        </w:rPr>
-        <w:t>ISO/IEC 25010: Medir y evaluar las características de calidad del software como funcionalidad, fiabilidad, usabilidad y eficiencia. Asegurarte de que el sistema cumpla con los requisitos funcionales y de calidad.</w:t>
-      </w:r>
-    </w:p>
-    <w:p>
-      <w:pPr>
-        <w:numPr>
-          <w:ilvl w:val="0"/>
-          <w:numId w:val="14"/>
-        </w:numPr>
-        <w:spacing w:after="0" w:line="360" w:lineRule="auto"/>
-        <w:rPr>
-          <w:rFonts w:ascii="Arial" w:hAnsi="Arial" w:cs="Arial"/>
-        </w:rPr>
-      </w:pPr>
-      <w:r>
-        <w:rPr>
-          <w:rFonts w:ascii="Arial" w:hAnsi="Arial" w:cs="Arial"/>
-        </w:rPr>
-        <w:t>PCI DSS: Si tu sistema incluye pagos con tarjeta de crédito, implementar medidas de seguridad estrictas para proteger los datos de pago.</w:t>
-      </w:r>
-    </w:p>
-    <w:p>
-      <w:pPr>
-        <w:spacing w:after="0" w:line="360" w:lineRule="auto"/>
-        <w:rPr>
           <w:rFonts w:ascii="Arial Black" w:hAnsi="Arial Black" w:cs="Arial"/>
           <w:b/>
           <w:bCs/>
@@ -2123,6 +2147,347 @@
       <w:pPr>
         <w:spacing w:after="0" w:line="360" w:lineRule="auto"/>
         <w:rPr>
+          <w:rFonts w:ascii="Arial" w:hAnsi="Arial" w:cs="Arial"/>
+          <w:b/>
+          <w:bCs/>
+        </w:rPr>
+      </w:pPr>
+      <w:r>
+        <w:rPr>
+          <w:rFonts w:ascii="Arial" w:hAnsi="Arial" w:cs="Arial"/>
+          <w:b/>
+          <w:bCs/>
+        </w:rPr>
+        <w:lastRenderedPageBreak/>
+        <w:t>ISO/IEC 25010 (Evaluación de la Calidad de los Productos de Software)</w:t>
+      </w:r>
+    </w:p>
+    <w:p>
+      <w:pPr>
+        <w:spacing w:after="0" w:line="360" w:lineRule="auto"/>
+        <w:rPr>
+          <w:rFonts w:ascii="Arial" w:hAnsi="Arial" w:cs="Arial"/>
+        </w:rPr>
+      </w:pPr>
+      <w:r>
+        <w:rPr>
+          <w:rFonts w:ascii="Arial" w:hAnsi="Arial" w:cs="Arial"/>
+        </w:rPr>
+        <w:t>Aplicable: Sí.</w:t>
+      </w:r>
+    </w:p>
+    <w:p>
+      <w:pPr>
+        <w:spacing w:after="0" w:line="360" w:lineRule="auto"/>
+        <w:rPr>
+          <w:rFonts w:ascii="Arial" w:hAnsi="Arial" w:cs="Arial"/>
+        </w:rPr>
+      </w:pPr>
+      <w:r>
+        <w:rPr>
+          <w:rFonts w:ascii="Arial" w:hAnsi="Arial" w:cs="Arial"/>
+        </w:rPr>
+        <w:t>Razón:</w:t>
+      </w:r>
+    </w:p>
+    <w:p>
+      <w:pPr>
+        <w:numPr>
+          <w:ilvl w:val="0"/>
+          <w:numId w:val="7"/>
+        </w:numPr>
+        <w:spacing w:after="0" w:line="360" w:lineRule="auto"/>
+        <w:rPr>
+          <w:rFonts w:ascii="Arial" w:hAnsi="Arial" w:cs="Arial"/>
+        </w:rPr>
+      </w:pPr>
+      <w:r>
+        <w:rPr>
+          <w:rFonts w:ascii="Arial" w:hAnsi="Arial" w:cs="Arial"/>
+        </w:rPr>
+        <w:t>Calidad del software: Este estándar establece un marco claro para evaluar y mejorar la calidad del software, lo cual es crucial para un sistema de gestión de ventas y administración de productos. Debes asegurarte de que el sistema sea funcional, confiable, fácil de usar, eficiente y seguro. Estas características se alinean perfectamente con lo que esperas de un software en un entorno de tienda.</w:t>
+      </w:r>
+    </w:p>
+    <w:p>
+      <w:pPr>
+        <w:numPr>
+          <w:ilvl w:val="0"/>
+          <w:numId w:val="7"/>
+        </w:numPr>
+        <w:spacing w:after="0" w:line="360" w:lineRule="auto"/>
+        <w:rPr>
+          <w:rFonts w:ascii="Arial" w:hAnsi="Arial" w:cs="Arial"/>
+        </w:rPr>
+      </w:pPr>
+      <w:r>
+        <w:rPr>
+          <w:rFonts w:ascii="Arial" w:hAnsi="Arial" w:cs="Arial"/>
+        </w:rPr>
+        <w:t>Evaluación de calidad en diferentes áreas: ISO/IEC 25010 te permite evaluar la calidad del software en diferentes aspectos, como funcionalidad, fiabilidad, usabilidad y eficiencia, lo cual es esencial para garantizar un buen desempeño en el sistema de ventas y manejo de inventarios.</w:t>
+      </w:r>
+    </w:p>
+    <w:p>
+      <w:pPr>
+        <w:spacing w:after="0" w:line="360" w:lineRule="auto"/>
+        <w:rPr>
+          <w:rFonts w:ascii="Arial" w:hAnsi="Arial" w:cs="Arial"/>
+        </w:rPr>
+      </w:pPr>
+      <w:r>
+        <w:rPr>
+          <w:rFonts w:ascii="Arial" w:hAnsi="Arial" w:cs="Arial"/>
+        </w:rPr>
+        <w:t>Cómo aplicarlo:</w:t>
+      </w:r>
+    </w:p>
+    <w:p>
+      <w:pPr>
+        <w:numPr>
+          <w:ilvl w:val="0"/>
+          <w:numId w:val="8"/>
+        </w:numPr>
+        <w:spacing w:after="0" w:line="360" w:lineRule="auto"/>
+        <w:rPr>
+          <w:rFonts w:ascii="Arial" w:hAnsi="Arial" w:cs="Arial"/>
+        </w:rPr>
+      </w:pPr>
+      <w:r>
+        <w:rPr>
+          <w:rFonts w:ascii="Arial" w:hAnsi="Arial" w:cs="Arial"/>
+        </w:rPr>
+        <w:t>Realizar pruebas de funcionalidad para asegurar que el sistema cumpla con los requisitos del cliente.</w:t>
+      </w:r>
+    </w:p>
+    <w:p>
+      <w:pPr>
+        <w:numPr>
+          <w:ilvl w:val="0"/>
+          <w:numId w:val="8"/>
+        </w:numPr>
+        <w:spacing w:after="0" w:line="360" w:lineRule="auto"/>
+        <w:rPr>
+          <w:rFonts w:ascii="Arial" w:hAnsi="Arial" w:cs="Arial"/>
+        </w:rPr>
+      </w:pPr>
+      <w:r>
+        <w:rPr>
+          <w:rFonts w:ascii="Arial" w:hAnsi="Arial" w:cs="Arial"/>
+        </w:rPr>
+        <w:t>Evaluar la fiabilidad, usabilidad y rendimiento del sistema.</w:t>
+      </w:r>
+    </w:p>
+    <w:p>
+      <w:pPr>
+        <w:numPr>
+          <w:ilvl w:val="0"/>
+          <w:numId w:val="8"/>
+        </w:numPr>
+        <w:spacing w:after="0" w:line="360" w:lineRule="auto"/>
+        <w:rPr>
+          <w:rFonts w:ascii="Arial" w:hAnsi="Arial" w:cs="Arial"/>
+        </w:rPr>
+      </w:pPr>
+      <w:r>
+        <w:rPr>
+          <w:rFonts w:ascii="Arial" w:hAnsi="Arial" w:cs="Arial"/>
+        </w:rPr>
+        <w:t>Implementar un proceso de control de calidad durante todo el ciclo de vida del software.</w:t>
+      </w:r>
+    </w:p>
+    <w:p>
+      <w:pPr>
+        <w:spacing w:after="0" w:line="360" w:lineRule="auto"/>
+        <w:rPr>
+          <w:rFonts w:ascii="Arial" w:hAnsi="Arial" w:cs="Arial"/>
+        </w:rPr>
+      </w:pPr>
+    </w:p>
+    <w:p>
+      <w:pPr>
+        <w:spacing w:after="0" w:line="360" w:lineRule="auto"/>
+        <w:rPr>
+          <w:rFonts w:ascii="Arial" w:hAnsi="Arial" w:cs="Arial"/>
+          <w:b/>
+          <w:bCs/>
+          <w:lang w:val="en-US"/>
+        </w:rPr>
+      </w:pPr>
+      <w:r>
+        <w:rPr>
+          <w:rFonts w:ascii="Arial" w:hAnsi="Arial" w:cs="Arial"/>
+          <w:b/>
+          <w:bCs/>
+          <w:lang w:val="en-US"/>
+        </w:rPr>
+        <w:t>PCI DSS (Payment Card Industry Data Security Standard)</w:t>
+      </w:r>
+    </w:p>
+    <w:p>
+      <w:pPr>
+        <w:spacing w:after="0" w:line="360" w:lineRule="auto"/>
+        <w:rPr>
+          <w:rFonts w:ascii="Arial" w:hAnsi="Arial" w:cs="Arial"/>
+        </w:rPr>
+      </w:pPr>
+      <w:r>
+        <w:rPr>
+          <w:rFonts w:ascii="Arial" w:hAnsi="Arial" w:cs="Arial"/>
+        </w:rPr>
+        <w:t xml:space="preserve">Aplicable: </w:t>
+      </w:r>
+      <w:r>
+        <w:rPr>
+          <w:rFonts w:ascii="Arial" w:hAnsi="Arial" w:cs="Arial"/>
+        </w:rPr>
+        <w:t>Si</w:t>
+      </w:r>
+    </w:p>
+    <w:p>
+      <w:pPr>
+        <w:spacing w:after="0" w:line="360" w:lineRule="auto"/>
+        <w:rPr>
+          <w:rFonts w:ascii="Arial" w:hAnsi="Arial" w:cs="Arial"/>
+        </w:rPr>
+      </w:pPr>
+      <w:r>
+        <w:rPr>
+          <w:rFonts w:ascii="Arial" w:hAnsi="Arial" w:cs="Arial"/>
+        </w:rPr>
+        <w:t>Razón:</w:t>
+      </w:r>
+    </w:p>
+    <w:p>
+      <w:pPr>
+        <w:numPr>
+          <w:ilvl w:val="0"/>
+          <w:numId w:val="9"/>
+        </w:numPr>
+        <w:spacing w:after="0" w:line="360" w:lineRule="auto"/>
+        <w:rPr>
+          <w:rFonts w:ascii="Arial" w:hAnsi="Arial" w:cs="Arial"/>
+        </w:rPr>
+      </w:pPr>
+      <w:r>
+        <w:rPr>
+          <w:rFonts w:ascii="Arial" w:hAnsi="Arial" w:cs="Arial"/>
+        </w:rPr>
+        <w:t>Si el sistema maneja pagos con tarjeta de crédito: Si tu sistema de cobro incluye transacciones con tarjetas de crédito (por ejemplo, si se permite pagar con tarjeta en las tiendas Oxxo), entonces PCI DSS es totalmente aplicable. Esta norma proporciona pautas estrictas sobre cómo manejar los datos de tarjetas de crédito de forma segura.</w:t>
+      </w:r>
+    </w:p>
+    <w:p>
+      <w:pPr>
+        <w:numPr>
+          <w:ilvl w:val="0"/>
+          <w:numId w:val="9"/>
+        </w:numPr>
+        <w:spacing w:after="0" w:line="360" w:lineRule="auto"/>
+        <w:rPr>
+          <w:rFonts w:ascii="Arial" w:hAnsi="Arial" w:cs="Arial"/>
+        </w:rPr>
+      </w:pPr>
+      <w:r>
+        <w:rPr>
+          <w:rFonts w:ascii="Arial" w:hAnsi="Arial" w:cs="Arial"/>
+        </w:rPr>
+        <w:t>Si no maneja pagos con tarjeta: Si solo se manejan transacciones en efectivo o no se procesan pagos directamente con tarjeta de crédito, entonces PCI DSS no sería relevante para el proyecto. El sistema aún puede necesitar consideraciones de seguridad, pero no será necesario implementar PCI DSS en este caso.</w:t>
+      </w:r>
+    </w:p>
+    <w:p>
+      <w:pPr>
+        <w:spacing w:after="0" w:line="360" w:lineRule="auto"/>
+        <w:rPr>
+          <w:rFonts w:ascii="Arial" w:hAnsi="Arial" w:cs="Arial"/>
+        </w:rPr>
+      </w:pPr>
+      <w:r>
+        <w:rPr>
+          <w:rFonts w:ascii="Arial" w:hAnsi="Arial" w:cs="Arial"/>
+        </w:rPr>
+        <w:t>Cómo aplicarlo:</w:t>
+      </w:r>
+    </w:p>
+    <w:p>
+      <w:pPr>
+        <w:numPr>
+          <w:ilvl w:val="0"/>
+          <w:numId w:val="10"/>
+        </w:numPr>
+        <w:spacing w:after="0" w:line="360" w:lineRule="auto"/>
+        <w:rPr>
+          <w:rFonts w:ascii="Arial" w:hAnsi="Arial" w:cs="Arial"/>
+        </w:rPr>
+      </w:pPr>
+      <w:r>
+        <w:rPr>
+          <w:rFonts w:ascii="Arial" w:hAnsi="Arial" w:cs="Arial"/>
+        </w:rPr>
+        <w:t>Implementar medidas de seguridad como el cifrado de datos para proteger la información de las tarjetas de crédito.</w:t>
+      </w:r>
+    </w:p>
+    <w:p>
+      <w:pPr>
+        <w:numPr>
+          <w:ilvl w:val="0"/>
+          <w:numId w:val="10"/>
+        </w:numPr>
+        <w:spacing w:after="0" w:line="360" w:lineRule="auto"/>
+        <w:rPr>
+          <w:rFonts w:ascii="Arial" w:hAnsi="Arial" w:cs="Arial"/>
+        </w:rPr>
+      </w:pPr>
+      <w:r>
+        <w:rPr>
+          <w:rFonts w:ascii="Arial" w:hAnsi="Arial" w:cs="Arial"/>
+        </w:rPr>
+        <w:t>Asegurarse de que los datos de pago se manejen según los estándares de seguridad de PCI DSS, protegiendo las tarjetas y otros datos sensibles.</w:t>
+      </w:r>
+    </w:p>
+    <w:p>
+      <w:pPr>
+        <w:numPr>
+          <w:ilvl w:val="0"/>
+          <w:numId w:val="10"/>
+        </w:numPr>
+        <w:spacing w:after="0" w:line="360" w:lineRule="auto"/>
+        <w:rPr>
+          <w:rFonts w:ascii="Arial" w:hAnsi="Arial" w:cs="Arial"/>
+        </w:rPr>
+      </w:pPr>
+      <w:r>
+        <w:rPr>
+          <w:rFonts w:ascii="Arial" w:hAnsi="Arial" w:cs="Arial"/>
+        </w:rPr>
+        <w:t>Auditar el sistema regularmente para verificar que se cumpla con las normativas de seguridad.</w:t>
+      </w:r>
+    </w:p>
+    <w:p>
+      <w:pPr>
+        <w:spacing w:after="0" w:line="360" w:lineRule="auto"/>
+        <w:rPr>
+          <w:rFonts w:ascii="Arial" w:hAnsi="Arial" w:cs="Arial"/>
+        </w:rPr>
+      </w:pPr>
+    </w:p>
+    <w:p>
+      <w:pPr>
+        <w:spacing w:after="0" w:line="360" w:lineRule="auto"/>
+        <w:rPr>
+          <w:rFonts w:ascii="Arial" w:hAnsi="Arial" w:cs="Arial"/>
+        </w:rPr>
+      </w:pPr>
+    </w:p>
+    <w:p>
+      <w:pPr>
+        <w:spacing w:after="0" w:line="360" w:lineRule="auto"/>
+        <w:rPr>
+          <w:rFonts w:ascii="Arial" w:hAnsi="Arial" w:cs="Arial"/>
+        </w:rPr>
+      </w:pPr>
+    </w:p>
+    <w:p>
+      <w:pPr>
+        <w:spacing w:after="0" w:line="360" w:lineRule="auto"/>
+        <w:rPr>
           <w:rFonts w:ascii="Arial Black" w:hAnsi="Arial Black" w:cs="Arial"/>
           <w:b/>
           <w:bCs/>
@@ -2130,351 +2495,7 @@
           <w:szCs w:val="20"/>
         </w:rPr>
       </w:pPr>
-    </w:p>
-    <w:p>
-      <w:pPr>
-        <w:spacing w:after="0" w:line="360" w:lineRule="auto"/>
-        <w:rPr>
-          <w:rFonts w:ascii="Arial" w:hAnsi="Arial" w:cs="Arial"/>
-          <w:b/>
-          <w:bCs/>
-        </w:rPr>
-      </w:pPr>
-      <w:r>
-        <w:rPr>
-          <w:rFonts w:ascii="Arial" w:hAnsi="Arial" w:cs="Arial"/>
-          <w:b/>
-          <w:bCs/>
-        </w:rPr>
-        <w:lastRenderedPageBreak/>
-        <w:t>ISO/IEC 25010 (Evaluación de la Calidad de los Productos de Software)</w:t>
-      </w:r>
-    </w:p>
-    <w:p>
-      <w:pPr>
-        <w:spacing w:after="0" w:line="360" w:lineRule="auto"/>
-        <w:rPr>
-          <w:rFonts w:ascii="Arial" w:hAnsi="Arial" w:cs="Arial"/>
-        </w:rPr>
-      </w:pPr>
-      <w:r>
-        <w:rPr>
-          <w:rFonts w:ascii="Arial" w:hAnsi="Arial" w:cs="Arial"/>
-        </w:rPr>
-        <w:t>Aplicable: Sí.</w:t>
-      </w:r>
-    </w:p>
-    <w:p>
-      <w:pPr>
-        <w:spacing w:after="0" w:line="360" w:lineRule="auto"/>
-        <w:rPr>
-          <w:rFonts w:ascii="Arial" w:hAnsi="Arial" w:cs="Arial"/>
-        </w:rPr>
-      </w:pPr>
-      <w:r>
-        <w:rPr>
-          <w:rFonts w:ascii="Arial" w:hAnsi="Arial" w:cs="Arial"/>
-        </w:rPr>
-        <w:t>Razón:</w:t>
-      </w:r>
-    </w:p>
-    <w:p>
-      <w:pPr>
-        <w:numPr>
-          <w:ilvl w:val="0"/>
-          <w:numId w:val="7"/>
-        </w:numPr>
-        <w:spacing w:after="0" w:line="360" w:lineRule="auto"/>
-        <w:rPr>
-          <w:rFonts w:ascii="Arial" w:hAnsi="Arial" w:cs="Arial"/>
-        </w:rPr>
-      </w:pPr>
-      <w:r>
-        <w:rPr>
-          <w:rFonts w:ascii="Arial" w:hAnsi="Arial" w:cs="Arial"/>
-        </w:rPr>
-        <w:t>Calidad del software: Este estándar establece un marco claro para evaluar y mejorar la calidad del software, lo cual es crucial para un sistema de gestión de ventas y administración de productos. Debes asegurarte de que el sistema sea funcional, confiable, fácil de usar, eficiente y seguro. Estas características se alinean perfectamente con lo que esperas de un software en un entorno de tienda.</w:t>
-      </w:r>
-    </w:p>
-    <w:p>
-      <w:pPr>
-        <w:numPr>
-          <w:ilvl w:val="0"/>
-          <w:numId w:val="7"/>
-        </w:numPr>
-        <w:spacing w:after="0" w:line="360" w:lineRule="auto"/>
-        <w:rPr>
-          <w:rFonts w:ascii="Arial" w:hAnsi="Arial" w:cs="Arial"/>
-        </w:rPr>
-      </w:pPr>
-      <w:r>
-        <w:rPr>
-          <w:rFonts w:ascii="Arial" w:hAnsi="Arial" w:cs="Arial"/>
-        </w:rPr>
-        <w:t>Evaluación de calidad en diferentes áreas: ISO/IEC 25010 te permite evaluar la calidad del software en diferentes aspectos, como funcionalidad, fiabilidad, usabilidad y eficiencia, lo cual es esencial para garantizar un buen desempeño en el sistema de ventas y manejo de inventarios.</w:t>
-      </w:r>
-    </w:p>
-    <w:p>
-      <w:pPr>
-        <w:spacing w:after="0" w:line="360" w:lineRule="auto"/>
-        <w:rPr>
-          <w:rFonts w:ascii="Arial" w:hAnsi="Arial" w:cs="Arial"/>
-        </w:rPr>
-      </w:pPr>
-      <w:r>
-        <w:rPr>
-          <w:rFonts w:ascii="Arial" w:hAnsi="Arial" w:cs="Arial"/>
-        </w:rPr>
-        <w:t>Cómo aplicarlo:</w:t>
-      </w:r>
-    </w:p>
-    <w:p>
-      <w:pPr>
-        <w:numPr>
-          <w:ilvl w:val="0"/>
-          <w:numId w:val="8"/>
-        </w:numPr>
-        <w:spacing w:after="0" w:line="360" w:lineRule="auto"/>
-        <w:rPr>
-          <w:rFonts w:ascii="Arial" w:hAnsi="Arial" w:cs="Arial"/>
-        </w:rPr>
-      </w:pPr>
-      <w:r>
-        <w:rPr>
-          <w:rFonts w:ascii="Arial" w:hAnsi="Arial" w:cs="Arial"/>
-        </w:rPr>
-        <w:t>Realizar pruebas de funcionalidad para asegurar que el sistema cumpla con los requisitos del cliente.</w:t>
-      </w:r>
-    </w:p>
-    <w:p>
-      <w:pPr>
-        <w:numPr>
-          <w:ilvl w:val="0"/>
-          <w:numId w:val="8"/>
-        </w:numPr>
-        <w:spacing w:after="0" w:line="360" w:lineRule="auto"/>
-        <w:rPr>
-          <w:rFonts w:ascii="Arial" w:hAnsi="Arial" w:cs="Arial"/>
-        </w:rPr>
-      </w:pPr>
-      <w:r>
-        <w:rPr>
-          <w:rFonts w:ascii="Arial" w:hAnsi="Arial" w:cs="Arial"/>
-        </w:rPr>
-        <w:t>Evaluar la fiabilidad, usabilidad y rendimiento del sistema.</w:t>
-      </w:r>
-    </w:p>
-    <w:p>
-      <w:pPr>
-        <w:numPr>
-          <w:ilvl w:val="0"/>
-          <w:numId w:val="8"/>
-        </w:numPr>
-        <w:spacing w:after="0" w:line="360" w:lineRule="auto"/>
-        <w:rPr>
-          <w:rFonts w:ascii="Arial" w:hAnsi="Arial" w:cs="Arial"/>
-        </w:rPr>
-      </w:pPr>
-      <w:r>
-        <w:rPr>
-          <w:rFonts w:ascii="Arial" w:hAnsi="Arial" w:cs="Arial"/>
-        </w:rPr>
-        <w:t>Implementar un proceso de control de calidad durante todo el ciclo de vida del software.</w:t>
-      </w:r>
-    </w:p>
-    <w:p>
-      <w:pPr>
-        <w:spacing w:after="0" w:line="360" w:lineRule="auto"/>
-        <w:rPr>
-          <w:rFonts w:ascii="Arial" w:hAnsi="Arial" w:cs="Arial"/>
-        </w:rPr>
-      </w:pPr>
-    </w:p>
-    <w:p>
-      <w:pPr>
-        <w:spacing w:after="0" w:line="360" w:lineRule="auto"/>
-        <w:rPr>
-          <w:rFonts w:ascii="Arial" w:hAnsi="Arial" w:cs="Arial"/>
-          <w:b/>
-          <w:bCs/>
-          <w:lang w:val="en-US"/>
-        </w:rPr>
-      </w:pPr>
-      <w:r>
-        <w:rPr>
-          <w:rFonts w:ascii="Arial" w:hAnsi="Arial" w:cs="Arial"/>
-          <w:b/>
-          <w:bCs/>
-          <w:lang w:val="en-US"/>
-        </w:rPr>
-        <w:t>PCI DSS (Payment Card Industry Data Security Standard)</w:t>
-      </w:r>
-    </w:p>
-    <w:p>
-      <w:pPr>
-        <w:spacing w:after="0" w:line="360" w:lineRule="auto"/>
-        <w:rPr>
-          <w:rFonts w:ascii="Arial" w:hAnsi="Arial" w:cs="Arial"/>
-        </w:rPr>
-      </w:pPr>
-      <w:r>
-        <w:rPr>
-          <w:rFonts w:ascii="Arial" w:hAnsi="Arial" w:cs="Arial"/>
-        </w:rPr>
-        <w:t xml:space="preserve">Aplicable: </w:t>
-      </w:r>
-      <w:r>
-        <w:rPr>
-          <w:rFonts w:ascii="Arial" w:hAnsi="Arial" w:cs="Arial"/>
-        </w:rPr>
-        <w:t>Si</w:t>
-      </w:r>
-    </w:p>
-    <w:p>
-      <w:pPr>
-        <w:spacing w:after="0" w:line="360" w:lineRule="auto"/>
-        <w:rPr>
-          <w:rFonts w:ascii="Arial" w:hAnsi="Arial" w:cs="Arial"/>
-        </w:rPr>
-      </w:pPr>
-      <w:r>
-        <w:rPr>
-          <w:rFonts w:ascii="Arial" w:hAnsi="Arial" w:cs="Arial"/>
-        </w:rPr>
-        <w:t>Razón:</w:t>
-      </w:r>
-    </w:p>
-    <w:p>
-      <w:pPr>
-        <w:numPr>
-          <w:ilvl w:val="0"/>
-          <w:numId w:val="9"/>
-        </w:numPr>
-        <w:spacing w:after="0" w:line="360" w:lineRule="auto"/>
-        <w:rPr>
-          <w:rFonts w:ascii="Arial" w:hAnsi="Arial" w:cs="Arial"/>
-        </w:rPr>
-      </w:pPr>
-      <w:r>
-        <w:rPr>
-          <w:rFonts w:ascii="Arial" w:hAnsi="Arial" w:cs="Arial"/>
-        </w:rPr>
-        <w:t>Si el sistema maneja pagos con tarjeta de crédito: Si tu sistema de cobro incluye transacciones con tarjetas de crédito (por ejemplo, si se permite pagar con tarjeta en las tiendas Oxxo), entonces PCI DSS es totalmente aplicable. Esta norma proporciona pautas estrictas sobre cómo manejar los datos de tarjetas de crédito de forma segura.</w:t>
-      </w:r>
-    </w:p>
-    <w:p>
-      <w:pPr>
-        <w:numPr>
-          <w:ilvl w:val="0"/>
-          <w:numId w:val="9"/>
-        </w:numPr>
-        <w:spacing w:after="0" w:line="360" w:lineRule="auto"/>
-        <w:rPr>
-          <w:rFonts w:ascii="Arial" w:hAnsi="Arial" w:cs="Arial"/>
-        </w:rPr>
-      </w:pPr>
-      <w:r>
-        <w:rPr>
-          <w:rFonts w:ascii="Arial" w:hAnsi="Arial" w:cs="Arial"/>
-        </w:rPr>
-        <w:t>Si no maneja pagos con tarjeta: Si solo se manejan transacciones en efectivo o no se procesan pagos directamente con tarjeta de crédito, entonces PCI DSS no sería relevante para el proyecto. El sistema aún puede necesitar consideraciones de seguridad, pero no será necesario implementar PCI DSS en este caso.</w:t>
-      </w:r>
-    </w:p>
-    <w:p>
-      <w:pPr>
-        <w:spacing w:after="0" w:line="360" w:lineRule="auto"/>
-        <w:rPr>
-          <w:rFonts w:ascii="Arial" w:hAnsi="Arial" w:cs="Arial"/>
-        </w:rPr>
-      </w:pPr>
-      <w:r>
-        <w:rPr>
-          <w:rFonts w:ascii="Arial" w:hAnsi="Arial" w:cs="Arial"/>
-        </w:rPr>
-        <w:t>Cómo aplicarlo:</w:t>
-      </w:r>
-    </w:p>
-    <w:p>
-      <w:pPr>
-        <w:numPr>
-          <w:ilvl w:val="0"/>
-          <w:numId w:val="10"/>
-        </w:numPr>
-        <w:spacing w:after="0" w:line="360" w:lineRule="auto"/>
-        <w:rPr>
-          <w:rFonts w:ascii="Arial" w:hAnsi="Arial" w:cs="Arial"/>
-        </w:rPr>
-      </w:pPr>
-      <w:r>
-        <w:rPr>
-          <w:rFonts w:ascii="Arial" w:hAnsi="Arial" w:cs="Arial"/>
-        </w:rPr>
-        <w:t>Implementar medidas de seguridad como el cifrado de datos para proteger la información de las tarjetas de crédito.</w:t>
-      </w:r>
-    </w:p>
-    <w:p>
-      <w:pPr>
-        <w:numPr>
-          <w:ilvl w:val="0"/>
-          <w:numId w:val="10"/>
-        </w:numPr>
-        <w:spacing w:after="0" w:line="360" w:lineRule="auto"/>
-        <w:rPr>
-          <w:rFonts w:ascii="Arial" w:hAnsi="Arial" w:cs="Arial"/>
-        </w:rPr>
-      </w:pPr>
-      <w:r>
-        <w:rPr>
-          <w:rFonts w:ascii="Arial" w:hAnsi="Arial" w:cs="Arial"/>
-        </w:rPr>
-        <w:t>Asegurarse de que los datos de pago se manejen según los estándares de seguridad de PCI DSS, protegiendo las tarjetas y otros datos sensibles.</w:t>
-      </w:r>
-    </w:p>
-    <w:p>
-      <w:pPr>
-        <w:numPr>
-          <w:ilvl w:val="0"/>
-          <w:numId w:val="10"/>
-        </w:numPr>
-        <w:spacing w:after="0" w:line="360" w:lineRule="auto"/>
-        <w:rPr>
-          <w:rFonts w:ascii="Arial" w:hAnsi="Arial" w:cs="Arial"/>
-        </w:rPr>
-      </w:pPr>
-      <w:r>
-        <w:rPr>
-          <w:rFonts w:ascii="Arial" w:hAnsi="Arial" w:cs="Arial"/>
-        </w:rPr>
-        <w:t>Auditar el sistema regularmente para verificar que se cumpla con las normativas de seguridad.</w:t>
-      </w:r>
-    </w:p>
-    <w:p>
-      <w:pPr>
-        <w:spacing w:after="0" w:line="360" w:lineRule="auto"/>
-        <w:rPr>
-          <w:rFonts w:ascii="Arial" w:hAnsi="Arial" w:cs="Arial"/>
-        </w:rPr>
-      </w:pPr>
-    </w:p>
-    <w:p>
-      <w:pPr>
-        <w:spacing w:after="0" w:line="360" w:lineRule="auto"/>
-        <w:rPr>
-          <w:rFonts w:ascii="Arial" w:hAnsi="Arial" w:cs="Arial"/>
-        </w:rPr>
-      </w:pPr>
-    </w:p>
-    <w:p>
-      <w:pPr>
-        <w:spacing w:after="0" w:line="360" w:lineRule="auto"/>
-        <w:rPr>
-          <w:rFonts w:ascii="Arial" w:hAnsi="Arial" w:cs="Arial"/>
-        </w:rPr>
-      </w:pPr>
-    </w:p>
-    <w:p>
-      <w:pPr>
-        <w:spacing w:after="0" w:line="360" w:lineRule="auto"/>
+      <w:r>
         <w:rPr>
           <w:rFonts w:ascii="Arial Black" w:hAnsi="Arial Black" w:cs="Arial"/>
           <w:b/>
@@ -2482,8 +2503,13 @@
           <w:sz w:val="20"/>
           <w:szCs w:val="20"/>
         </w:rPr>
-      </w:pPr>
-      <w:r>
+        <w:lastRenderedPageBreak/>
+        <w:t>Requisitos del sistema.</w:t>
+      </w:r>
+    </w:p>
+    <w:p>
+      <w:pPr>
+        <w:spacing w:after="0" w:line="360" w:lineRule="auto"/>
         <w:rPr>
           <w:rFonts w:ascii="Arial Black" w:hAnsi="Arial Black" w:cs="Arial"/>
           <w:b/>
@@ -2491,8 +2517,294 @@
           <w:sz w:val="20"/>
           <w:szCs w:val="20"/>
         </w:rPr>
-        <w:lastRenderedPageBreak/>
-        <w:t>REQUISITOS DEL SISTEMA.</w:t>
+      </w:pPr>
+    </w:p>
+    <w:p>
+      <w:pPr>
+        <w:spacing w:after="0" w:line="360" w:lineRule="auto"/>
+        <w:rPr>
+          <w:rFonts w:ascii="Arial" w:hAnsi="Arial" w:cs="Arial"/>
+          <w:b/>
+          <w:bCs/>
+        </w:rPr>
+      </w:pPr>
+      <w:r>
+        <w:rPr>
+          <w:rFonts w:ascii="Arial" w:hAnsi="Arial" w:cs="Arial"/>
+          <w:b/>
+          <w:bCs/>
+        </w:rPr>
+        <w:t>Requisitos Funcionales</w:t>
+      </w:r>
+    </w:p>
+    <w:p>
+      <w:pPr>
+        <w:pStyle w:val="Prrafodelista"/>
+        <w:numPr>
+          <w:ilvl w:val="0"/>
+          <w:numId w:val="4"/>
+        </w:numPr>
+        <w:spacing w:after="0" w:line="360" w:lineRule="auto"/>
+        <w:rPr>
+          <w:rFonts w:ascii="Arial" w:hAnsi="Arial" w:cs="Arial"/>
+        </w:rPr>
+      </w:pPr>
+      <w:r>
+        <w:rPr>
+          <w:rFonts w:ascii="Arial" w:hAnsi="Arial" w:cs="Arial"/>
+        </w:rPr>
+        <w:t>Inicio de sesión con roles (Gerente y Empleado).</w:t>
+      </w:r>
+    </w:p>
+    <w:p>
+      <w:pPr>
+        <w:pStyle w:val="Prrafodelista"/>
+        <w:numPr>
+          <w:ilvl w:val="0"/>
+          <w:numId w:val="4"/>
+        </w:numPr>
+        <w:spacing w:after="0" w:line="360" w:lineRule="auto"/>
+        <w:rPr>
+          <w:rFonts w:ascii="Arial" w:hAnsi="Arial" w:cs="Arial"/>
+        </w:rPr>
+      </w:pPr>
+      <w:r>
+        <w:rPr>
+          <w:rFonts w:ascii="Arial" w:hAnsi="Arial" w:cs="Arial"/>
+        </w:rPr>
+        <w:t>Registro y administración de empleados.</w:t>
+      </w:r>
+    </w:p>
+    <w:p>
+      <w:pPr>
+        <w:pStyle w:val="Prrafodelista"/>
+        <w:numPr>
+          <w:ilvl w:val="0"/>
+          <w:numId w:val="4"/>
+        </w:numPr>
+        <w:spacing w:after="0" w:line="360" w:lineRule="auto"/>
+        <w:rPr>
+          <w:rFonts w:ascii="Arial" w:hAnsi="Arial" w:cs="Arial"/>
+        </w:rPr>
+      </w:pPr>
+      <w:r>
+        <w:rPr>
+          <w:rFonts w:ascii="Arial" w:hAnsi="Arial" w:cs="Arial"/>
+        </w:rPr>
+        <w:t>Administración de sucursales.</w:t>
+      </w:r>
+    </w:p>
+    <w:p>
+      <w:pPr>
+        <w:pStyle w:val="Prrafodelista"/>
+        <w:numPr>
+          <w:ilvl w:val="0"/>
+          <w:numId w:val="4"/>
+        </w:numPr>
+        <w:spacing w:after="0" w:line="360" w:lineRule="auto"/>
+        <w:rPr>
+          <w:rFonts w:ascii="Arial" w:hAnsi="Arial" w:cs="Arial"/>
+        </w:rPr>
+      </w:pPr>
+      <w:r>
+        <w:rPr>
+          <w:rFonts w:ascii="Arial" w:hAnsi="Arial" w:cs="Arial"/>
+        </w:rPr>
+        <w:t>Gestión de proveedores.</w:t>
+      </w:r>
+    </w:p>
+    <w:p>
+      <w:pPr>
+        <w:pStyle w:val="Prrafodelista"/>
+        <w:numPr>
+          <w:ilvl w:val="0"/>
+          <w:numId w:val="4"/>
+        </w:numPr>
+        <w:spacing w:after="0" w:line="360" w:lineRule="auto"/>
+        <w:rPr>
+          <w:rFonts w:ascii="Arial" w:hAnsi="Arial" w:cs="Arial"/>
+        </w:rPr>
+      </w:pPr>
+      <w:r>
+        <w:rPr>
+          <w:rFonts w:ascii="Arial" w:hAnsi="Arial" w:cs="Arial"/>
+        </w:rPr>
+        <w:t>Control y registro de productos.</w:t>
+      </w:r>
+    </w:p>
+    <w:p>
+      <w:pPr>
+        <w:pStyle w:val="Prrafodelista"/>
+        <w:numPr>
+          <w:ilvl w:val="0"/>
+          <w:numId w:val="4"/>
+        </w:numPr>
+        <w:spacing w:after="0" w:line="360" w:lineRule="auto"/>
+        <w:rPr>
+          <w:rFonts w:ascii="Arial" w:hAnsi="Arial" w:cs="Arial"/>
+        </w:rPr>
+      </w:pPr>
+      <w:r>
+        <w:rPr>
+          <w:rFonts w:ascii="Arial" w:hAnsi="Arial" w:cs="Arial"/>
+        </w:rPr>
+        <w:t>Realización de ventas.</w:t>
+      </w:r>
+    </w:p>
+    <w:p>
+      <w:pPr>
+        <w:pStyle w:val="Prrafodelista"/>
+        <w:numPr>
+          <w:ilvl w:val="0"/>
+          <w:numId w:val="4"/>
+        </w:numPr>
+        <w:spacing w:after="0" w:line="360" w:lineRule="auto"/>
+        <w:rPr>
+          <w:rFonts w:ascii="Arial" w:hAnsi="Arial" w:cs="Arial"/>
+        </w:rPr>
+      </w:pPr>
+      <w:r>
+        <w:rPr>
+          <w:rFonts w:ascii="Arial" w:hAnsi="Arial" w:cs="Arial"/>
+        </w:rPr>
+        <w:t>Generación de reportes de ventas en PDF.</w:t>
+      </w:r>
+    </w:p>
+    <w:p>
+      <w:pPr>
+        <w:spacing w:after="0" w:line="360" w:lineRule="auto"/>
+        <w:rPr>
+          <w:rFonts w:ascii="Arial" w:hAnsi="Arial" w:cs="Arial"/>
+        </w:rPr>
+      </w:pPr>
+    </w:p>
+    <w:p>
+      <w:pPr>
+        <w:spacing w:after="0" w:line="360" w:lineRule="auto"/>
+        <w:rPr>
+          <w:rFonts w:ascii="Arial" w:hAnsi="Arial" w:cs="Arial"/>
+          <w:b/>
+          <w:bCs/>
+        </w:rPr>
+      </w:pPr>
+      <w:r>
+        <w:rPr>
+          <w:rFonts w:ascii="Arial" w:hAnsi="Arial" w:cs="Arial"/>
+          <w:b/>
+          <w:bCs/>
+        </w:rPr>
+        <w:t>Requisitos No Funcionales</w:t>
+      </w:r>
+    </w:p>
+    <w:p>
+      <w:pPr>
+        <w:pStyle w:val="Prrafodelista"/>
+        <w:numPr>
+          <w:ilvl w:val="0"/>
+          <w:numId w:val="5"/>
+        </w:numPr>
+        <w:spacing w:after="0" w:line="360" w:lineRule="auto"/>
+        <w:rPr>
+          <w:rFonts w:ascii="Arial" w:hAnsi="Arial" w:cs="Arial"/>
+        </w:rPr>
+      </w:pPr>
+      <w:r>
+        <w:rPr>
+          <w:rFonts w:ascii="Arial" w:hAnsi="Arial" w:cs="Arial"/>
+        </w:rPr>
+        <w:t>Seguridad en el acceso a datos mediante roles.</w:t>
+      </w:r>
+    </w:p>
+    <w:p>
+      <w:pPr>
+        <w:pStyle w:val="Prrafodelista"/>
+        <w:numPr>
+          <w:ilvl w:val="0"/>
+          <w:numId w:val="5"/>
+        </w:numPr>
+        <w:spacing w:after="0" w:line="360" w:lineRule="auto"/>
+        <w:rPr>
+          <w:rFonts w:ascii="Arial" w:hAnsi="Arial" w:cs="Arial"/>
+        </w:rPr>
+      </w:pPr>
+      <w:r>
+        <w:rPr>
+          <w:rFonts w:ascii="Arial" w:hAnsi="Arial" w:cs="Arial"/>
+        </w:rPr>
+        <w:t>Interfaz amigable y sencilla.</w:t>
+      </w:r>
+    </w:p>
+    <w:p>
+      <w:pPr>
+        <w:pStyle w:val="Prrafodelista"/>
+        <w:numPr>
+          <w:ilvl w:val="0"/>
+          <w:numId w:val="5"/>
+        </w:numPr>
+        <w:spacing w:after="0" w:line="360" w:lineRule="auto"/>
+        <w:rPr>
+          <w:rFonts w:ascii="Arial" w:hAnsi="Arial" w:cs="Arial"/>
+        </w:rPr>
+      </w:pPr>
+      <w:r>
+        <w:rPr>
+          <w:rFonts w:ascii="Arial" w:hAnsi="Arial" w:cs="Arial"/>
+        </w:rPr>
+        <w:t>Conexión con base de datos SQL Server.</w:t>
+      </w:r>
+    </w:p>
+    <w:p>
+      <w:pPr>
+        <w:pStyle w:val="Prrafodelista"/>
+        <w:numPr>
+          <w:ilvl w:val="0"/>
+          <w:numId w:val="5"/>
+        </w:numPr>
+        <w:spacing w:after="0" w:line="360" w:lineRule="auto"/>
+        <w:rPr>
+          <w:rFonts w:ascii="Arial" w:hAnsi="Arial" w:cs="Arial"/>
+        </w:rPr>
+      </w:pPr>
+      <w:r>
+        <w:rPr>
+          <w:rFonts w:ascii="Arial" w:hAnsi="Arial" w:cs="Arial"/>
+        </w:rPr>
+        <w:t xml:space="preserve">Uso de C# y Windows </w:t>
+      </w:r>
+      <w:proofErr w:type="spellStart"/>
+      <w:r>
+        <w:rPr>
+          <w:rFonts w:ascii="Arial" w:hAnsi="Arial" w:cs="Arial"/>
+        </w:rPr>
+        <w:t>Forms</w:t>
+      </w:r>
+      <w:proofErr w:type="spellEnd"/>
+      <w:r>
+        <w:rPr>
+          <w:rFonts w:ascii="Arial" w:hAnsi="Arial" w:cs="Arial"/>
+        </w:rPr>
+        <w:t xml:space="preserve"> para la interfaz gráfica.</w:t>
+      </w:r>
+    </w:p>
+    <w:p>
+      <w:pPr>
+        <w:spacing w:after="0" w:line="360" w:lineRule="auto"/>
+        <w:rPr>
+          <w:rFonts w:ascii="Arial" w:hAnsi="Arial" w:cs="Arial"/>
+        </w:rPr>
+      </w:pPr>
+    </w:p>
+    <w:p>
+      <w:pPr>
+        <w:rPr>
+          <w:rFonts w:ascii="Arial" w:hAnsi="Arial" w:cs="Arial"/>
+        </w:rPr>
+      </w:pPr>
+      <w:r>
+        <w:rPr>
+          <w:rFonts w:ascii="Arial" w:hAnsi="Arial" w:cs="Arial"/>
+        </w:rPr>
+        <w:br w:type="page"/>
       </w:r>
     </w:p>
     <w:p>
@@ -2506,284 +2818,7 @@
           <w:szCs w:val="20"/>
         </w:rPr>
       </w:pPr>
-    </w:p>
-    <w:p>
-      <w:pPr>
-        <w:spacing w:after="0" w:line="360" w:lineRule="auto"/>
-        <w:rPr>
-          <w:rFonts w:ascii="Arial" w:hAnsi="Arial" w:cs="Arial"/>
-          <w:b/>
-          <w:bCs/>
-        </w:rPr>
-      </w:pPr>
-      <w:r>
-        <w:rPr>
-          <w:rFonts w:ascii="Arial" w:hAnsi="Arial" w:cs="Arial"/>
-          <w:b/>
-          <w:bCs/>
-        </w:rPr>
-        <w:t>Requisitos Funcionales</w:t>
-      </w:r>
-    </w:p>
-    <w:p>
-      <w:pPr>
-        <w:pStyle w:val="Prrafodelista"/>
-        <w:numPr>
-          <w:ilvl w:val="0"/>
-          <w:numId w:val="4"/>
-        </w:numPr>
-        <w:spacing w:after="0" w:line="360" w:lineRule="auto"/>
-        <w:rPr>
-          <w:rFonts w:ascii="Arial" w:hAnsi="Arial" w:cs="Arial"/>
-        </w:rPr>
-      </w:pPr>
-      <w:r>
-        <w:rPr>
-          <w:rFonts w:ascii="Arial" w:hAnsi="Arial" w:cs="Arial"/>
-        </w:rPr>
-        <w:t>Inicio de sesión con roles (Gerente y Empleado).</w:t>
-      </w:r>
-    </w:p>
-    <w:p>
-      <w:pPr>
-        <w:pStyle w:val="Prrafodelista"/>
-        <w:numPr>
-          <w:ilvl w:val="0"/>
-          <w:numId w:val="4"/>
-        </w:numPr>
-        <w:spacing w:after="0" w:line="360" w:lineRule="auto"/>
-        <w:rPr>
-          <w:rFonts w:ascii="Arial" w:hAnsi="Arial" w:cs="Arial"/>
-        </w:rPr>
-      </w:pPr>
-      <w:r>
-        <w:rPr>
-          <w:rFonts w:ascii="Arial" w:hAnsi="Arial" w:cs="Arial"/>
-        </w:rPr>
-        <w:t>Registro y administración de empleados.</w:t>
-      </w:r>
-    </w:p>
-    <w:p>
-      <w:pPr>
-        <w:pStyle w:val="Prrafodelista"/>
-        <w:numPr>
-          <w:ilvl w:val="0"/>
-          <w:numId w:val="4"/>
-        </w:numPr>
-        <w:spacing w:after="0" w:line="360" w:lineRule="auto"/>
-        <w:rPr>
-          <w:rFonts w:ascii="Arial" w:hAnsi="Arial" w:cs="Arial"/>
-        </w:rPr>
-      </w:pPr>
-      <w:r>
-        <w:rPr>
-          <w:rFonts w:ascii="Arial" w:hAnsi="Arial" w:cs="Arial"/>
-        </w:rPr>
-        <w:t>Administración de sucursales.</w:t>
-      </w:r>
-    </w:p>
-    <w:p>
-      <w:pPr>
-        <w:pStyle w:val="Prrafodelista"/>
-        <w:numPr>
-          <w:ilvl w:val="0"/>
-          <w:numId w:val="4"/>
-        </w:numPr>
-        <w:spacing w:after="0" w:line="360" w:lineRule="auto"/>
-        <w:rPr>
-          <w:rFonts w:ascii="Arial" w:hAnsi="Arial" w:cs="Arial"/>
-        </w:rPr>
-      </w:pPr>
-      <w:r>
-        <w:rPr>
-          <w:rFonts w:ascii="Arial" w:hAnsi="Arial" w:cs="Arial"/>
-        </w:rPr>
-        <w:t>Gestión de proveedores.</w:t>
-      </w:r>
-    </w:p>
-    <w:p>
-      <w:pPr>
-        <w:pStyle w:val="Prrafodelista"/>
-        <w:numPr>
-          <w:ilvl w:val="0"/>
-          <w:numId w:val="4"/>
-        </w:numPr>
-        <w:spacing w:after="0" w:line="360" w:lineRule="auto"/>
-        <w:rPr>
-          <w:rFonts w:ascii="Arial" w:hAnsi="Arial" w:cs="Arial"/>
-        </w:rPr>
-      </w:pPr>
-      <w:r>
-        <w:rPr>
-          <w:rFonts w:ascii="Arial" w:hAnsi="Arial" w:cs="Arial"/>
-        </w:rPr>
-        <w:t>Control y registro de productos.</w:t>
-      </w:r>
-    </w:p>
-    <w:p>
-      <w:pPr>
-        <w:pStyle w:val="Prrafodelista"/>
-        <w:numPr>
-          <w:ilvl w:val="0"/>
-          <w:numId w:val="4"/>
-        </w:numPr>
-        <w:spacing w:after="0" w:line="360" w:lineRule="auto"/>
-        <w:rPr>
-          <w:rFonts w:ascii="Arial" w:hAnsi="Arial" w:cs="Arial"/>
-        </w:rPr>
-      </w:pPr>
-      <w:r>
-        <w:rPr>
-          <w:rFonts w:ascii="Arial" w:hAnsi="Arial" w:cs="Arial"/>
-        </w:rPr>
-        <w:t>Realización de ventas.</w:t>
-      </w:r>
-    </w:p>
-    <w:p>
-      <w:pPr>
-        <w:pStyle w:val="Prrafodelista"/>
-        <w:numPr>
-          <w:ilvl w:val="0"/>
-          <w:numId w:val="4"/>
-        </w:numPr>
-        <w:spacing w:after="0" w:line="360" w:lineRule="auto"/>
-        <w:rPr>
-          <w:rFonts w:ascii="Arial" w:hAnsi="Arial" w:cs="Arial"/>
-        </w:rPr>
-      </w:pPr>
-      <w:r>
-        <w:rPr>
-          <w:rFonts w:ascii="Arial" w:hAnsi="Arial" w:cs="Arial"/>
-        </w:rPr>
-        <w:t>Generación de reportes de ventas en PDF.</w:t>
-      </w:r>
-    </w:p>
-    <w:p>
-      <w:pPr>
-        <w:spacing w:after="0" w:line="360" w:lineRule="auto"/>
-        <w:rPr>
-          <w:rFonts w:ascii="Arial" w:hAnsi="Arial" w:cs="Arial"/>
-        </w:rPr>
-      </w:pPr>
-    </w:p>
-    <w:p>
-      <w:pPr>
-        <w:spacing w:after="0" w:line="360" w:lineRule="auto"/>
-        <w:rPr>
-          <w:rFonts w:ascii="Arial" w:hAnsi="Arial" w:cs="Arial"/>
-          <w:b/>
-          <w:bCs/>
-        </w:rPr>
-      </w:pPr>
-      <w:r>
-        <w:rPr>
-          <w:rFonts w:ascii="Arial" w:hAnsi="Arial" w:cs="Arial"/>
-          <w:b/>
-          <w:bCs/>
-        </w:rPr>
-        <w:t>Requisitos No Funcionales</w:t>
-      </w:r>
-    </w:p>
-    <w:p>
-      <w:pPr>
-        <w:pStyle w:val="Prrafodelista"/>
-        <w:numPr>
-          <w:ilvl w:val="0"/>
-          <w:numId w:val="5"/>
-        </w:numPr>
-        <w:spacing w:after="0" w:line="360" w:lineRule="auto"/>
-        <w:rPr>
-          <w:rFonts w:ascii="Arial" w:hAnsi="Arial" w:cs="Arial"/>
-        </w:rPr>
-      </w:pPr>
-      <w:r>
-        <w:rPr>
-          <w:rFonts w:ascii="Arial" w:hAnsi="Arial" w:cs="Arial"/>
-        </w:rPr>
-        <w:t>Seguridad en el acceso a datos mediante roles.</w:t>
-      </w:r>
-    </w:p>
-    <w:p>
-      <w:pPr>
-        <w:pStyle w:val="Prrafodelista"/>
-        <w:numPr>
-          <w:ilvl w:val="0"/>
-          <w:numId w:val="5"/>
-        </w:numPr>
-        <w:spacing w:after="0" w:line="360" w:lineRule="auto"/>
-        <w:rPr>
-          <w:rFonts w:ascii="Arial" w:hAnsi="Arial" w:cs="Arial"/>
-        </w:rPr>
-      </w:pPr>
-      <w:r>
-        <w:rPr>
-          <w:rFonts w:ascii="Arial" w:hAnsi="Arial" w:cs="Arial"/>
-        </w:rPr>
-        <w:t>Interfaz amigable y sencilla.</w:t>
-      </w:r>
-    </w:p>
-    <w:p>
-      <w:pPr>
-        <w:pStyle w:val="Prrafodelista"/>
-        <w:numPr>
-          <w:ilvl w:val="0"/>
-          <w:numId w:val="5"/>
-        </w:numPr>
-        <w:spacing w:after="0" w:line="360" w:lineRule="auto"/>
-        <w:rPr>
-          <w:rFonts w:ascii="Arial" w:hAnsi="Arial" w:cs="Arial"/>
-        </w:rPr>
-      </w:pPr>
-      <w:r>
-        <w:rPr>
-          <w:rFonts w:ascii="Arial" w:hAnsi="Arial" w:cs="Arial"/>
-        </w:rPr>
-        <w:t>Conexión con base de datos SQL Server.</w:t>
-      </w:r>
-    </w:p>
-    <w:p>
-      <w:pPr>
-        <w:pStyle w:val="Prrafodelista"/>
-        <w:numPr>
-          <w:ilvl w:val="0"/>
-          <w:numId w:val="5"/>
-        </w:numPr>
-        <w:spacing w:after="0" w:line="360" w:lineRule="auto"/>
-        <w:rPr>
-          <w:rFonts w:ascii="Arial" w:hAnsi="Arial" w:cs="Arial"/>
-        </w:rPr>
-      </w:pPr>
-      <w:r>
-        <w:rPr>
-          <w:rFonts w:ascii="Arial" w:hAnsi="Arial" w:cs="Arial"/>
-        </w:rPr>
-        <w:t>Uso de C# y Windows Forms para la interfaz gráfica.</w:t>
-      </w:r>
-    </w:p>
-    <w:p>
-      <w:pPr>
-        <w:spacing w:after="0" w:line="360" w:lineRule="auto"/>
-        <w:rPr>
-          <w:rFonts w:ascii="Arial" w:hAnsi="Arial" w:cs="Arial"/>
-        </w:rPr>
-      </w:pPr>
-    </w:p>
-    <w:p>
-      <w:pPr>
-        <w:rPr>
-          <w:rFonts w:ascii="Arial" w:hAnsi="Arial" w:cs="Arial"/>
-        </w:rPr>
-      </w:pPr>
-      <w:r>
-        <w:rPr>
-          <w:rFonts w:ascii="Arial" w:hAnsi="Arial" w:cs="Arial"/>
-        </w:rPr>
-        <w:br w:type="page"/>
-      </w:r>
-    </w:p>
-    <w:p>
-      <w:pPr>
-        <w:spacing w:after="0" w:line="360" w:lineRule="auto"/>
+      <w:r>
         <w:rPr>
           <w:rFonts w:ascii="Arial Black" w:hAnsi="Arial Black" w:cs="Arial"/>
           <w:b/>
@@ -2791,8 +2826,13 @@
           <w:sz w:val="20"/>
           <w:szCs w:val="20"/>
         </w:rPr>
-      </w:pPr>
-      <w:r>
+        <w:lastRenderedPageBreak/>
+        <w:t>Modelado de base de datos.</w:t>
+      </w:r>
+    </w:p>
+    <w:p>
+      <w:pPr>
+        <w:spacing w:after="0" w:line="360" w:lineRule="auto"/>
         <w:rPr>
           <w:rFonts w:ascii="Arial Black" w:hAnsi="Arial Black" w:cs="Arial"/>
           <w:b/>
@@ -2800,20 +2840,6 @@
           <w:sz w:val="20"/>
           <w:szCs w:val="20"/>
         </w:rPr>
-        <w:lastRenderedPageBreak/>
-        <w:t>MODELADO DE BASE DE DATOS.</w:t>
-      </w:r>
-    </w:p>
-    <w:p>
-      <w:pPr>
-        <w:spacing w:after="0" w:line="360" w:lineRule="auto"/>
-        <w:rPr>
-          <w:rFonts w:ascii="Arial Black" w:hAnsi="Arial Black" w:cs="Arial"/>
-          <w:b/>
-          <w:bCs/>
-          <w:sz w:val="20"/>
-          <w:szCs w:val="20"/>
-        </w:rPr>
       </w:pPr>
     </w:p>
     <w:p>
@@ -2846,7 +2872,21 @@
         <w:rPr>
           <w:rFonts w:ascii="Arial" w:hAnsi="Arial" w:cs="Arial"/>
         </w:rPr>
-        <w:t>Empleados (ID, Nombre, Apellido, Cargo, Fecha de Ingreso, SucursalID, etc.)</w:t>
+        <w:t xml:space="preserve">Empleados (ID, Nombre, Apellido, Cargo, Fecha de Ingreso, </w:t>
+      </w:r>
+      <w:proofErr w:type="spellStart"/>
+      <w:r>
+        <w:rPr>
+          <w:rFonts w:ascii="Arial" w:hAnsi="Arial" w:cs="Arial"/>
+        </w:rPr>
+        <w:t>SucursalID</w:t>
+      </w:r>
+      <w:proofErr w:type="spellEnd"/>
+      <w:r>
+        <w:rPr>
+          <w:rFonts w:ascii="Arial" w:hAnsi="Arial" w:cs="Arial"/>
+        </w:rPr>
+        <w:t>, etc.)</w:t>
       </w:r>
     </w:p>
     <w:p>
@@ -2903,7 +2943,21 @@
         <w:rPr>
           <w:rFonts w:ascii="Arial" w:hAnsi="Arial" w:cs="Arial"/>
         </w:rPr>
-        <w:t>Productos (ID, Nombre, Categoría, Precio, ProveedorID, Stock, etc.)</w:t>
+        <w:t xml:space="preserve">Productos (ID, Nombre, Categoría, Precio, </w:t>
+      </w:r>
+      <w:proofErr w:type="spellStart"/>
+      <w:r>
+        <w:rPr>
+          <w:rFonts w:ascii="Arial" w:hAnsi="Arial" w:cs="Arial"/>
+        </w:rPr>
+        <w:t>ProveedorID</w:t>
+      </w:r>
+      <w:proofErr w:type="spellEnd"/>
+      <w:r>
+        <w:rPr>
+          <w:rFonts w:ascii="Arial" w:hAnsi="Arial" w:cs="Arial"/>
+        </w:rPr>
+        <w:t>, Stock, etc.)</w:t>
       </w:r>
     </w:p>
     <w:p>
@@ -2922,7 +2976,35 @@
         <w:rPr>
           <w:rFonts w:ascii="Arial" w:hAnsi="Arial" w:cs="Arial"/>
         </w:rPr>
-        <w:t>Ventas (ID, EmpleadoID, SucursalID, Fecha, Total, etc.)</w:t>
+        <w:t xml:space="preserve">Ventas (ID, </w:t>
+      </w:r>
+      <w:proofErr w:type="spellStart"/>
+      <w:r>
+        <w:rPr>
+          <w:rFonts w:ascii="Arial" w:hAnsi="Arial" w:cs="Arial"/>
+        </w:rPr>
+        <w:t>EmpleadoID</w:t>
+      </w:r>
+      <w:proofErr w:type="spellEnd"/>
+      <w:r>
+        <w:rPr>
+          <w:rFonts w:ascii="Arial" w:hAnsi="Arial" w:cs="Arial"/>
+        </w:rPr>
+        <w:t xml:space="preserve">, </w:t>
+      </w:r>
+      <w:proofErr w:type="spellStart"/>
+      <w:r>
+        <w:rPr>
+          <w:rFonts w:ascii="Arial" w:hAnsi="Arial" w:cs="Arial"/>
+        </w:rPr>
+        <w:t>SucursalID</w:t>
+      </w:r>
+      <w:proofErr w:type="spellEnd"/>
+      <w:r>
+        <w:rPr>
+          <w:rFonts w:ascii="Arial" w:hAnsi="Arial" w:cs="Arial"/>
+        </w:rPr>
+        <w:t>, Fecha, Total, etc.)</w:t>
       </w:r>
     </w:p>
     <w:p>
@@ -2937,11 +3019,47 @@
           <w:rFonts w:ascii="Arial" w:hAnsi="Arial" w:cs="Arial"/>
         </w:rPr>
       </w:pPr>
-      <w:r>
-        <w:rPr>
-          <w:rFonts w:ascii="Arial" w:hAnsi="Arial" w:cs="Arial"/>
-        </w:rPr>
-        <w:t>VentaProductos (ID, VentaID, ProductoID, Cantidad, Subtotal, etc.)</w:t>
+      <w:proofErr w:type="spellStart"/>
+      <w:r>
+        <w:rPr>
+          <w:rFonts w:ascii="Arial" w:hAnsi="Arial" w:cs="Arial"/>
+        </w:rPr>
+        <w:t>VentaProductos</w:t>
+      </w:r>
+      <w:proofErr w:type="spellEnd"/>
+      <w:r>
+        <w:rPr>
+          <w:rFonts w:ascii="Arial" w:hAnsi="Arial" w:cs="Arial"/>
+        </w:rPr>
+        <w:t xml:space="preserve"> (ID, </w:t>
+      </w:r>
+      <w:proofErr w:type="spellStart"/>
+      <w:r>
+        <w:rPr>
+          <w:rFonts w:ascii="Arial" w:hAnsi="Arial" w:cs="Arial"/>
+        </w:rPr>
+        <w:t>VentaID</w:t>
+      </w:r>
+      <w:proofErr w:type="spellEnd"/>
+      <w:r>
+        <w:rPr>
+          <w:rFonts w:ascii="Arial" w:hAnsi="Arial" w:cs="Arial"/>
+        </w:rPr>
+        <w:t xml:space="preserve">, </w:t>
+      </w:r>
+      <w:proofErr w:type="spellStart"/>
+      <w:r>
+        <w:rPr>
+          <w:rFonts w:ascii="Arial" w:hAnsi="Arial" w:cs="Arial"/>
+        </w:rPr>
+        <w:t>ProductoID</w:t>
+      </w:r>
+      <w:proofErr w:type="spellEnd"/>
+      <w:r>
+        <w:rPr>
+          <w:rFonts w:ascii="Arial" w:hAnsi="Arial" w:cs="Arial"/>
+        </w:rPr>
+        <w:t>, Cantidad, Subtotal, etc.)</w:t>
       </w:r>
     </w:p>
     <w:p>
@@ -2960,7 +3078,35 @@
         <w:rPr>
           <w:rFonts w:ascii="Arial" w:hAnsi="Arial" w:cs="Arial"/>
         </w:rPr>
-        <w:t>Disponibilidad (ID, ProductoID, SucursalID, Cantidad)</w:t>
+        <w:t xml:space="preserve">Disponibilidad (ID, </w:t>
+      </w:r>
+      <w:proofErr w:type="spellStart"/>
+      <w:r>
+        <w:rPr>
+          <w:rFonts w:ascii="Arial" w:hAnsi="Arial" w:cs="Arial"/>
+        </w:rPr>
+        <w:t>ProductoID</w:t>
+      </w:r>
+      <w:proofErr w:type="spellEnd"/>
+      <w:r>
+        <w:rPr>
+          <w:rFonts w:ascii="Arial" w:hAnsi="Arial" w:cs="Arial"/>
+        </w:rPr>
+        <w:t xml:space="preserve">, </w:t>
+      </w:r>
+      <w:proofErr w:type="spellStart"/>
+      <w:r>
+        <w:rPr>
+          <w:rFonts w:ascii="Arial" w:hAnsi="Arial" w:cs="Arial"/>
+        </w:rPr>
+        <w:t>SucursalID</w:t>
+      </w:r>
+      <w:proofErr w:type="spellEnd"/>
+      <w:r>
+        <w:rPr>
+          <w:rFonts w:ascii="Arial" w:hAnsi="Arial" w:cs="Arial"/>
+        </w:rPr>
+        <w:t>, Cantidad)</w:t>
       </w:r>
     </w:p>
     <w:sectPr>

</xml_diff>

<commit_message>
Modifique el archivo word
Agregue los estándares y normas de calidad.
</commit_message>
<xml_diff>
--- a/Documentacion.docx
+++ b/Documentacion.docx
@@ -1378,6 +1378,7 @@
           <w:bCs/>
           <w:sz w:val="20"/>
           <w:szCs w:val="20"/>
+          <w:u w:val="single"/>
         </w:rPr>
       </w:pPr>
       <w:r>
@@ -1387,6 +1388,7 @@
           <w:bCs/>
           <w:sz w:val="20"/>
           <w:szCs w:val="20"/>
+          <w:u w:val="single"/>
         </w:rPr>
         <w:lastRenderedPageBreak/>
         <w:t>Estándares y normas de calidad.</w:t>
@@ -1396,44 +1398,527 @@
       <w:pPr>
         <w:spacing w:after="0" w:line="360" w:lineRule="auto"/>
         <w:rPr>
-          <w:rFonts w:ascii="Arial Black" w:hAnsi="Arial Black" w:cs="Arial"/>
-          <w:b/>
-          <w:bCs/>
-          <w:sz w:val="20"/>
-          <w:szCs w:val="20"/>
-        </w:rPr>
-      </w:pPr>
-    </w:p>
-    <w:p>
-      <w:pPr>
-        <w:spacing w:after="0" w:line="360" w:lineRule="auto"/>
-        <w:rPr>
-          <w:rFonts w:ascii="Arial" w:hAnsi="Arial" w:cs="Arial"/>
-          <w:b/>
-          <w:bCs/>
-        </w:rPr>
-      </w:pPr>
-      <w:r>
-        <w:rPr>
-          <w:rFonts w:ascii="Arial" w:hAnsi="Arial" w:cs="Arial"/>
-          <w:b/>
-          <w:bCs/>
-        </w:rPr>
+          <w:rFonts w:ascii="Arial" w:hAnsi="Arial" w:cs="Arial"/>
+          <w:b/>
+          <w:bCs/>
+        </w:rPr>
+      </w:pPr>
+    </w:p>
+    <w:p>
+      <w:pPr>
+        <w:spacing w:after="0" w:line="360" w:lineRule="auto"/>
+        <w:rPr>
+          <w:rFonts w:ascii="Arial" w:hAnsi="Arial" w:cs="Arial"/>
+          <w:b/>
+          <w:bCs/>
+        </w:rPr>
+      </w:pPr>
+      <w:r>
+        <w:rPr>
+          <w:rFonts w:ascii="Arial" w:hAnsi="Arial" w:cs="Arial"/>
+          <w:b/>
+          <w:bCs/>
+        </w:rPr>
+        <w:t>¿CUÁLES EXISTEN?</w:t>
+      </w:r>
+    </w:p>
+    <w:p>
+      <w:pPr>
+        <w:spacing w:after="0" w:line="360" w:lineRule="auto"/>
+        <w:rPr>
+          <w:rFonts w:ascii="Arial" w:hAnsi="Arial" w:cs="Arial"/>
+          <w:b/>
+          <w:bCs/>
+        </w:rPr>
+      </w:pPr>
+      <w:r>
+        <w:rPr>
+          <w:rFonts w:ascii="Arial" w:hAnsi="Arial" w:cs="Arial"/>
+          <w:b/>
+          <w:bCs/>
+        </w:rPr>
+        <w:br/>
+      </w:r>
+      <w:r>
+        <w:rPr>
+          <w:rFonts w:ascii="Arial" w:hAnsi="Arial" w:cs="Arial"/>
+          <w:b/>
+          <w:bCs/>
+        </w:rPr>
+        <w:t>CMMI (</w:t>
+      </w:r>
+      <w:proofErr w:type="spellStart"/>
+      <w:r>
+        <w:rPr>
+          <w:rFonts w:ascii="Arial" w:hAnsi="Arial" w:cs="Arial"/>
+          <w:b/>
+          <w:bCs/>
+        </w:rPr>
+        <w:t>Capability</w:t>
+      </w:r>
+      <w:proofErr w:type="spellEnd"/>
+      <w:r>
+        <w:rPr>
+          <w:rFonts w:ascii="Arial" w:hAnsi="Arial" w:cs="Arial"/>
+          <w:b/>
+          <w:bCs/>
+        </w:rPr>
+        <w:t xml:space="preserve"> </w:t>
+      </w:r>
+      <w:proofErr w:type="spellStart"/>
+      <w:r>
+        <w:rPr>
+          <w:rFonts w:ascii="Arial" w:hAnsi="Arial" w:cs="Arial"/>
+          <w:b/>
+          <w:bCs/>
+        </w:rPr>
+        <w:t>Maturity</w:t>
+      </w:r>
+      <w:proofErr w:type="spellEnd"/>
+      <w:r>
+        <w:rPr>
+          <w:rFonts w:ascii="Arial" w:hAnsi="Arial" w:cs="Arial"/>
+          <w:b/>
+          <w:bCs/>
+        </w:rPr>
+        <w:t xml:space="preserve"> </w:t>
+      </w:r>
+      <w:proofErr w:type="spellStart"/>
+      <w:r>
+        <w:rPr>
+          <w:rFonts w:ascii="Arial" w:hAnsi="Arial" w:cs="Arial"/>
+          <w:b/>
+          <w:bCs/>
+        </w:rPr>
+        <w:t>Model</w:t>
+      </w:r>
+      <w:proofErr w:type="spellEnd"/>
+      <w:r>
+        <w:rPr>
+          <w:rFonts w:ascii="Arial" w:hAnsi="Arial" w:cs="Arial"/>
+          <w:b/>
+          <w:bCs/>
+        </w:rPr>
+        <w:t xml:space="preserve"> </w:t>
+      </w:r>
+      <w:proofErr w:type="spellStart"/>
+      <w:r>
+        <w:rPr>
+          <w:rFonts w:ascii="Arial" w:hAnsi="Arial" w:cs="Arial"/>
+          <w:b/>
+          <w:bCs/>
+        </w:rPr>
+        <w:t>Integration</w:t>
+      </w:r>
+      <w:proofErr w:type="spellEnd"/>
+      <w:r>
+        <w:rPr>
+          <w:rFonts w:ascii="Arial" w:hAnsi="Arial" w:cs="Arial"/>
+          <w:b/>
+          <w:bCs/>
+        </w:rPr>
+        <w:t>)</w:t>
+      </w:r>
+    </w:p>
+    <w:p>
+      <w:pPr>
+        <w:spacing w:after="0" w:line="360" w:lineRule="auto"/>
+        <w:rPr>
+          <w:rFonts w:ascii="Arial" w:hAnsi="Arial" w:cs="Arial"/>
+        </w:rPr>
+      </w:pPr>
+      <w:r>
+        <w:rPr>
+          <w:rFonts w:ascii="Arial" w:hAnsi="Arial" w:cs="Arial"/>
+        </w:rPr>
+        <w:t>Es</w:t>
+      </w:r>
+      <w:r>
+        <w:rPr>
+          <w:rFonts w:ascii="Arial" w:hAnsi="Arial" w:cs="Arial"/>
+        </w:rPr>
+        <w:t xml:space="preserve"> un m</w:t>
+      </w:r>
+      <w:r>
+        <w:rPr>
+          <w:rFonts w:ascii="Arial" w:hAnsi="Arial" w:cs="Arial"/>
+        </w:rPr>
+        <w:t>odelo de mejora de procesos que proporciona un marco de referencia para la madurez organizacional en el desarrollo de software y otros procesos de negocio.</w:t>
+      </w:r>
+    </w:p>
+    <w:p>
+      <w:pPr>
+        <w:spacing w:after="0" w:line="360" w:lineRule="auto"/>
+        <w:rPr>
+          <w:rFonts w:ascii="Arial" w:hAnsi="Arial" w:cs="Arial"/>
+        </w:rPr>
+      </w:pPr>
+    </w:p>
+    <w:p>
+      <w:pPr>
+        <w:spacing w:after="0" w:line="360" w:lineRule="auto"/>
+        <w:rPr>
+          <w:rFonts w:ascii="Arial" w:hAnsi="Arial" w:cs="Arial"/>
+        </w:rPr>
+      </w:pPr>
+      <w:r>
+        <w:rPr>
+          <w:rFonts w:ascii="Arial" w:hAnsi="Arial" w:cs="Arial"/>
+        </w:rPr>
+        <w:t>Objetivo: Mejorar la eficiencia y la calidad de los procesos dentro de una organización, ayudando a gestionar el desarrollo y mantenimiento de productos y servicios.</w:t>
+      </w:r>
+    </w:p>
+    <w:p>
+      <w:pPr>
+        <w:spacing w:after="0" w:line="360" w:lineRule="auto"/>
+        <w:rPr>
+          <w:rFonts w:ascii="Arial" w:hAnsi="Arial" w:cs="Arial"/>
+        </w:rPr>
+      </w:pPr>
+    </w:p>
+    <w:p>
+      <w:pPr>
+        <w:spacing w:after="0" w:line="360" w:lineRule="auto"/>
+        <w:rPr>
+          <w:rFonts w:ascii="Arial" w:hAnsi="Arial" w:cs="Arial"/>
+        </w:rPr>
+      </w:pPr>
+      <w:r>
+        <w:rPr>
+          <w:rFonts w:ascii="Arial" w:hAnsi="Arial" w:cs="Arial"/>
+        </w:rPr>
+        <w:t>Niveles de madurez:</w:t>
+      </w:r>
+    </w:p>
+    <w:p>
+      <w:pPr>
+        <w:pStyle w:val="Prrafodelista"/>
+        <w:numPr>
+          <w:ilvl w:val="0"/>
+          <w:numId w:val="15"/>
+        </w:numPr>
+        <w:spacing w:after="0" w:line="360" w:lineRule="auto"/>
+        <w:rPr>
+          <w:rFonts w:ascii="Arial" w:hAnsi="Arial" w:cs="Arial"/>
+        </w:rPr>
+      </w:pPr>
+      <w:r>
+        <w:rPr>
+          <w:rFonts w:ascii="Arial" w:hAnsi="Arial" w:cs="Arial"/>
+        </w:rPr>
+        <w:t>Inicial</w:t>
+      </w:r>
+    </w:p>
+    <w:p>
+      <w:pPr>
+        <w:pStyle w:val="Prrafodelista"/>
+        <w:numPr>
+          <w:ilvl w:val="0"/>
+          <w:numId w:val="15"/>
+        </w:numPr>
+        <w:spacing w:after="0" w:line="360" w:lineRule="auto"/>
+        <w:rPr>
+          <w:rFonts w:ascii="Arial" w:hAnsi="Arial" w:cs="Arial"/>
+        </w:rPr>
+      </w:pPr>
+      <w:r>
+        <w:rPr>
+          <w:rFonts w:ascii="Arial" w:hAnsi="Arial" w:cs="Arial"/>
+        </w:rPr>
+        <w:t>Gestionado</w:t>
+      </w:r>
+    </w:p>
+    <w:p>
+      <w:pPr>
+        <w:pStyle w:val="Prrafodelista"/>
+        <w:numPr>
+          <w:ilvl w:val="0"/>
+          <w:numId w:val="15"/>
+        </w:numPr>
+        <w:spacing w:after="0" w:line="360" w:lineRule="auto"/>
+        <w:rPr>
+          <w:rFonts w:ascii="Arial" w:hAnsi="Arial" w:cs="Arial"/>
+        </w:rPr>
+      </w:pPr>
+      <w:r>
+        <w:rPr>
+          <w:rFonts w:ascii="Arial" w:hAnsi="Arial" w:cs="Arial"/>
+        </w:rPr>
+        <w:t>Definido</w:t>
+      </w:r>
+    </w:p>
+    <w:p>
+      <w:pPr>
+        <w:pStyle w:val="Prrafodelista"/>
+        <w:numPr>
+          <w:ilvl w:val="0"/>
+          <w:numId w:val="15"/>
+        </w:numPr>
+        <w:spacing w:after="0" w:line="360" w:lineRule="auto"/>
+        <w:rPr>
+          <w:rFonts w:ascii="Arial" w:hAnsi="Arial" w:cs="Arial"/>
+        </w:rPr>
+      </w:pPr>
+      <w:r>
+        <w:rPr>
+          <w:rFonts w:ascii="Arial" w:hAnsi="Arial" w:cs="Arial"/>
+        </w:rPr>
+        <w:t>Cuantitativamente Gestionado</w:t>
+      </w:r>
+    </w:p>
+    <w:p>
+      <w:pPr>
+        <w:pStyle w:val="Prrafodelista"/>
+        <w:numPr>
+          <w:ilvl w:val="0"/>
+          <w:numId w:val="15"/>
+        </w:numPr>
+        <w:spacing w:after="0" w:line="360" w:lineRule="auto"/>
+        <w:rPr>
+          <w:rFonts w:ascii="Arial" w:hAnsi="Arial" w:cs="Arial"/>
+        </w:rPr>
+      </w:pPr>
+      <w:r>
+        <w:rPr>
+          <w:rFonts w:ascii="Arial" w:hAnsi="Arial" w:cs="Arial"/>
+        </w:rPr>
+        <w:t>Optimizado</w:t>
+      </w:r>
+    </w:p>
+    <w:p>
+      <w:pPr>
+        <w:pStyle w:val="Prrafodelista"/>
+        <w:spacing w:after="0" w:line="360" w:lineRule="auto"/>
+        <w:rPr>
+          <w:rFonts w:ascii="Arial" w:hAnsi="Arial" w:cs="Arial"/>
+        </w:rPr>
+      </w:pPr>
+    </w:p>
+    <w:p>
+      <w:pPr>
+        <w:spacing w:after="0" w:line="360" w:lineRule="auto"/>
+        <w:rPr>
+          <w:rFonts w:ascii="Arial" w:hAnsi="Arial" w:cs="Arial"/>
+        </w:rPr>
+      </w:pPr>
+      <w:r>
+        <w:rPr>
+          <w:rFonts w:ascii="Arial" w:hAnsi="Arial" w:cs="Arial"/>
+        </w:rPr>
+        <w:t>Beneficios: Aumento en la calidad del software, reducción de costos, mejor gestión de proyectos y mayor competitividad.</w:t>
+      </w:r>
+    </w:p>
+    <w:p>
+      <w:pPr>
+        <w:spacing w:after="0" w:line="360" w:lineRule="auto"/>
+        <w:rPr>
+          <w:rFonts w:ascii="Arial" w:hAnsi="Arial" w:cs="Arial"/>
+        </w:rPr>
+      </w:pPr>
+    </w:p>
+    <w:p>
+      <w:pPr>
+        <w:spacing w:after="0" w:line="360" w:lineRule="auto"/>
+        <w:rPr>
+          <w:rFonts w:ascii="Arial" w:hAnsi="Arial" w:cs="Arial"/>
+          <w:b/>
+          <w:bCs/>
+        </w:rPr>
+      </w:pPr>
+      <w:r>
+        <w:rPr>
+          <w:rFonts w:ascii="Arial" w:hAnsi="Arial" w:cs="Arial"/>
+          <w:b/>
+          <w:bCs/>
+        </w:rPr>
+        <w:t>MoProSoft (Modelo de Procesos para la Industria de Software en México)</w:t>
+      </w:r>
+      <w:r>
+        <w:rPr>
+          <w:rFonts w:ascii="Arial" w:hAnsi="Arial" w:cs="Arial"/>
+          <w:b/>
+          <w:bCs/>
+        </w:rPr>
+        <w:t>.</w:t>
+      </w:r>
+    </w:p>
+    <w:p>
+      <w:pPr>
+        <w:spacing w:after="0" w:line="360" w:lineRule="auto"/>
+        <w:rPr>
+          <w:rFonts w:ascii="Arial" w:hAnsi="Arial" w:cs="Arial"/>
+        </w:rPr>
+      </w:pPr>
+      <w:r>
+        <w:rPr>
+          <w:rFonts w:ascii="Arial" w:hAnsi="Arial" w:cs="Arial"/>
+        </w:rPr>
+        <w:t>Es una n</w:t>
+      </w:r>
+      <w:r>
+        <w:rPr>
+          <w:rFonts w:ascii="Arial" w:hAnsi="Arial" w:cs="Arial"/>
+        </w:rPr>
+        <w:t>orma mexicana (NMX-I-059-NYCE-2011) desarrollada para mejorar la calidad de las empresas de software en México, estableciendo un modelo de referencia para la gestión de procesos.</w:t>
+      </w:r>
+    </w:p>
+    <w:p>
+      <w:pPr>
+        <w:spacing w:after="0" w:line="360" w:lineRule="auto"/>
+        <w:rPr>
+          <w:rFonts w:ascii="Arial" w:hAnsi="Arial" w:cs="Arial"/>
+        </w:rPr>
+      </w:pPr>
+    </w:p>
+    <w:p>
+      <w:pPr>
+        <w:spacing w:after="0" w:line="360" w:lineRule="auto"/>
+        <w:rPr>
+          <w:rFonts w:ascii="Arial" w:hAnsi="Arial" w:cs="Arial"/>
+        </w:rPr>
+      </w:pPr>
+      <w:r>
+        <w:rPr>
+          <w:rFonts w:ascii="Arial" w:hAnsi="Arial" w:cs="Arial"/>
+        </w:rPr>
+        <w:t>Objetivo: Promover la competitividad de las empresas de desarrollo de software mediante la estandarización de sus procesos.</w:t>
+      </w:r>
+    </w:p>
+    <w:p>
+      <w:pPr>
+        <w:spacing w:after="0" w:line="360" w:lineRule="auto"/>
+        <w:rPr>
+          <w:rFonts w:ascii="Arial" w:hAnsi="Arial" w:cs="Arial"/>
+        </w:rPr>
+      </w:pPr>
+    </w:p>
+    <w:p>
+      <w:pPr>
+        <w:spacing w:after="0" w:line="360" w:lineRule="auto"/>
+        <w:rPr>
+          <w:rFonts w:ascii="Arial" w:hAnsi="Arial" w:cs="Arial"/>
+        </w:rPr>
+      </w:pPr>
+      <w:r>
+        <w:rPr>
+          <w:rFonts w:ascii="Arial" w:hAnsi="Arial" w:cs="Arial"/>
+        </w:rPr>
+        <w:t>Estructura: Dividida en tres niveles de organización:</w:t>
+      </w:r>
+    </w:p>
+    <w:p>
+      <w:pPr>
+        <w:pStyle w:val="Prrafodelista"/>
+        <w:numPr>
+          <w:ilvl w:val="0"/>
+          <w:numId w:val="16"/>
+        </w:numPr>
+        <w:spacing w:after="0" w:line="360" w:lineRule="auto"/>
+        <w:rPr>
+          <w:rFonts w:ascii="Arial" w:hAnsi="Arial" w:cs="Arial"/>
+        </w:rPr>
+      </w:pPr>
+      <w:r>
+        <w:rPr>
+          <w:rFonts w:ascii="Arial" w:hAnsi="Arial" w:cs="Arial"/>
+        </w:rPr>
+        <w:t>Alta Dirección</w:t>
+      </w:r>
+    </w:p>
+    <w:p>
+      <w:pPr>
+        <w:pStyle w:val="Prrafodelista"/>
+        <w:numPr>
+          <w:ilvl w:val="0"/>
+          <w:numId w:val="16"/>
+        </w:numPr>
+        <w:spacing w:after="0" w:line="360" w:lineRule="auto"/>
+        <w:rPr>
+          <w:rFonts w:ascii="Arial" w:hAnsi="Arial" w:cs="Arial"/>
+        </w:rPr>
+      </w:pPr>
+      <w:r>
+        <w:rPr>
+          <w:rFonts w:ascii="Arial" w:hAnsi="Arial" w:cs="Arial"/>
+        </w:rPr>
+        <w:t>Gestión de Operación</w:t>
+      </w:r>
+    </w:p>
+    <w:p>
+      <w:pPr>
+        <w:pStyle w:val="Prrafodelista"/>
+        <w:numPr>
+          <w:ilvl w:val="0"/>
+          <w:numId w:val="16"/>
+        </w:numPr>
+        <w:spacing w:after="0" w:line="360" w:lineRule="auto"/>
+        <w:rPr>
+          <w:rFonts w:ascii="Arial" w:hAnsi="Arial" w:cs="Arial"/>
+        </w:rPr>
+      </w:pPr>
+      <w:r>
+        <w:rPr>
+          <w:rFonts w:ascii="Arial" w:hAnsi="Arial" w:cs="Arial"/>
+        </w:rPr>
+        <w:t>Operación</w:t>
+      </w:r>
+    </w:p>
+    <w:p>
+      <w:pPr>
+        <w:spacing w:after="0" w:line="360" w:lineRule="auto"/>
+        <w:ind w:left="2160"/>
+        <w:rPr>
+          <w:rFonts w:ascii="Arial" w:hAnsi="Arial" w:cs="Arial"/>
+        </w:rPr>
+      </w:pPr>
+    </w:p>
+    <w:p>
+      <w:pPr>
+        <w:spacing w:after="0" w:line="360" w:lineRule="auto"/>
+        <w:rPr>
+          <w:rFonts w:ascii="Arial" w:hAnsi="Arial" w:cs="Arial"/>
+        </w:rPr>
+      </w:pPr>
+      <w:r>
+        <w:rPr>
+          <w:rFonts w:ascii="Arial" w:hAnsi="Arial" w:cs="Arial"/>
+        </w:rPr>
+        <w:t>Beneficios: Incremento en la productividad, mejora en la calidad de los productos, facilitación de certificaciones internacionales como CMMI e ISO.</w:t>
+      </w:r>
+    </w:p>
+    <w:p>
+      <w:pPr>
+        <w:spacing w:after="0" w:line="360" w:lineRule="auto"/>
+        <w:rPr>
+          <w:rFonts w:ascii="Arial" w:hAnsi="Arial" w:cs="Arial"/>
+        </w:rPr>
+      </w:pPr>
+      <w:r>
+        <w:rPr>
+          <w:rFonts w:ascii="Arial" w:hAnsi="Arial" w:cs="Arial"/>
+          <w:b/>
+          <w:bCs/>
+        </w:rPr>
+        <w:br/>
+      </w:r>
+    </w:p>
+    <w:p>
+      <w:pPr>
+        <w:spacing w:after="0" w:line="360" w:lineRule="auto"/>
+        <w:rPr>
+          <w:rFonts w:ascii="Arial" w:hAnsi="Arial" w:cs="Arial"/>
+          <w:b/>
+          <w:bCs/>
+        </w:rPr>
+      </w:pPr>
+      <w:r>
+        <w:rPr>
+          <w:rFonts w:ascii="Arial" w:hAnsi="Arial" w:cs="Arial"/>
+          <w:b/>
+          <w:bCs/>
+        </w:rPr>
+        <w:lastRenderedPageBreak/>
         <w:t>ISO/IEC 25010 (Evaluación de la Calidad de los Productos de Software)</w:t>
-      </w:r>
-    </w:p>
-    <w:p>
-      <w:pPr>
-        <w:spacing w:after="0" w:line="360" w:lineRule="auto"/>
-        <w:rPr>
-          <w:rFonts w:ascii="Arial" w:hAnsi="Arial" w:cs="Arial"/>
-        </w:rPr>
-      </w:pPr>
-      <w:r>
-        <w:rPr>
-          <w:rFonts w:ascii="Arial" w:hAnsi="Arial" w:cs="Arial"/>
-        </w:rPr>
-        <w:t>¿Qué es?</w:t>
       </w:r>
     </w:p>
     <w:p>
@@ -1487,7 +1972,19 @@
         <w:rPr>
           <w:rFonts w:ascii="Arial" w:hAnsi="Arial" w:cs="Arial"/>
         </w:rPr>
-        <w:t>Funcionalidad: Si el software cumple con los requisitos y proporciona las funciones necesarias. En tu caso, las funciones de gestión de ventas, productos y empleados.</w:t>
+        <w:t xml:space="preserve">Funcionalidad: Si el software cumple con los requisitos y proporciona las funciones necesarias. En </w:t>
+      </w:r>
+      <w:r>
+        <w:rPr>
+          <w:rFonts w:ascii="Arial" w:hAnsi="Arial" w:cs="Arial"/>
+        </w:rPr>
+        <w:t>este</w:t>
+      </w:r>
+      <w:r>
+        <w:rPr>
+          <w:rFonts w:ascii="Arial" w:hAnsi="Arial" w:cs="Arial"/>
+        </w:rPr>
+        <w:t xml:space="preserve"> caso, las funciones de gestión de ventas, productos y empleados.</w:t>
       </w:r>
     </w:p>
     <w:p>
@@ -1600,19 +2097,7 @@
         <w:rPr>
           <w:rFonts w:ascii="Arial" w:hAnsi="Arial" w:cs="Arial"/>
         </w:rPr>
-        <w:t xml:space="preserve">Aplicación práctica en </w:t>
-      </w:r>
-      <w:r>
-        <w:rPr>
-          <w:rFonts w:ascii="Arial" w:hAnsi="Arial" w:cs="Arial"/>
-        </w:rPr>
-        <w:t>el</w:t>
-      </w:r>
-      <w:r>
-        <w:rPr>
-          <w:rFonts w:ascii="Arial" w:hAnsi="Arial" w:cs="Arial"/>
-        </w:rPr>
-        <w:t xml:space="preserve"> proyecto:</w:t>
+        <w:t>Aplicación práctica en el proyecto:</w:t>
       </w:r>
     </w:p>
     <w:p>
@@ -1756,6 +2241,30 @@
         <w:spacing w:after="0" w:line="360" w:lineRule="auto"/>
         <w:rPr>
           <w:rFonts w:ascii="Arial" w:hAnsi="Arial" w:cs="Arial"/>
+        </w:rPr>
+      </w:pPr>
+    </w:p>
+    <w:p>
+      <w:pPr>
+        <w:spacing w:after="0" w:line="360" w:lineRule="auto"/>
+        <w:rPr>
+          <w:rFonts w:ascii="Arial" w:hAnsi="Arial" w:cs="Arial"/>
+        </w:rPr>
+      </w:pPr>
+    </w:p>
+    <w:p>
+      <w:pPr>
+        <w:spacing w:after="0" w:line="360" w:lineRule="auto"/>
+        <w:rPr>
+          <w:rFonts w:ascii="Arial" w:hAnsi="Arial" w:cs="Arial"/>
+        </w:rPr>
+      </w:pPr>
+    </w:p>
+    <w:p>
+      <w:pPr>
+        <w:spacing w:after="0" w:line="360" w:lineRule="auto"/>
+        <w:rPr>
+          <w:rFonts w:ascii="Arial" w:hAnsi="Arial" w:cs="Arial"/>
           <w:b/>
           <w:bCs/>
           <w:lang w:val="en-US"/>
@@ -1783,20 +2292,6 @@
         <w:rPr>
           <w:rFonts w:ascii="Arial" w:hAnsi="Arial" w:cs="Arial"/>
         </w:rPr>
-        <w:t>¿Qué es?</w:t>
-      </w:r>
-    </w:p>
-    <w:p>
-      <w:pPr>
-        <w:spacing w:after="0" w:line="360" w:lineRule="auto"/>
-        <w:rPr>
-          <w:rFonts w:ascii="Arial" w:hAnsi="Arial" w:cs="Arial"/>
-        </w:rPr>
-      </w:pPr>
-      <w:r>
-        <w:rPr>
-          <w:rFonts w:ascii="Arial" w:hAnsi="Arial" w:cs="Arial"/>
-        </w:rPr>
         <w:t>PCI DSS es un conjunto de estándares de seguridad globales diseñados para proteger la información de tarjetas de crédito. Se aplica a todas las organizaciones que almacenan, procesan o transmiten información de tarjetas de pago.</w:t>
       </w:r>
     </w:p>
@@ -1827,13 +2322,7 @@
         <w:rPr>
           <w:rFonts w:ascii="Arial" w:hAnsi="Arial" w:cs="Arial"/>
         </w:rPr>
-        <w:t>C</w:t>
-      </w:r>
-      <w:r>
-        <w:rPr>
-          <w:rFonts w:ascii="Arial" w:hAnsi="Arial" w:cs="Arial"/>
-        </w:rPr>
-        <w:t xml:space="preserve">aracterísticas que </w:t>
+        <w:t xml:space="preserve">Características que </w:t>
       </w:r>
       <w:proofErr w:type="spellStart"/>
       <w:r>
@@ -1865,7 +2354,19 @@
         <w:rPr>
           <w:rFonts w:ascii="Arial" w:hAnsi="Arial" w:cs="Arial"/>
         </w:rPr>
-        <w:t>Seguridad de los datos de pago: Si tu sistema manejará pagos con tarjeta, debes asegurarte de que todos los datos de las tarjetas de crédito estén protegidos. Esto incluye el cifrado de la información sensible y el cumplimiento de los requisitos de almacenamiento seguro.</w:t>
+        <w:t xml:space="preserve">Seguridad de los datos de pago: Si </w:t>
+      </w:r>
+      <w:r>
+        <w:rPr>
+          <w:rFonts w:ascii="Arial" w:hAnsi="Arial" w:cs="Arial"/>
+        </w:rPr>
+        <w:t>el</w:t>
+      </w:r>
+      <w:r>
+        <w:rPr>
+          <w:rFonts w:ascii="Arial" w:hAnsi="Arial" w:cs="Arial"/>
+        </w:rPr>
+        <w:t xml:space="preserve"> sistema manejará pagos con tarjeta, debes asegurarte de que todos los datos de las tarjetas de crédito estén protegidos. Esto incluye el cifrado de la información sensible y el cumplimiento de los requisitos de almacenamiento seguro.</w:t>
       </w:r>
     </w:p>
     <w:p>
@@ -1924,19 +2425,7 @@
         <w:rPr>
           <w:rFonts w:ascii="Arial" w:hAnsi="Arial" w:cs="Arial"/>
         </w:rPr>
-        <w:t xml:space="preserve">Aplicación práctica en </w:t>
-      </w:r>
-      <w:r>
-        <w:rPr>
-          <w:rFonts w:ascii="Arial" w:hAnsi="Arial" w:cs="Arial"/>
-        </w:rPr>
-        <w:t>el</w:t>
-      </w:r>
-      <w:r>
-        <w:rPr>
-          <w:rFonts w:ascii="Arial" w:hAnsi="Arial" w:cs="Arial"/>
-        </w:rPr>
-        <w:t xml:space="preserve"> proyecto:</w:t>
+        <w:t>Aplicación práctica en el proyecto:</w:t>
       </w:r>
     </w:p>
     <w:p>
@@ -1972,8 +2461,22 @@
         <w:rPr>
           <w:rFonts w:ascii="Arial" w:hAnsi="Arial" w:cs="Arial"/>
         </w:rPr>
-        <w:t>Asegúrate de que las transacciones sean seguras utilizando métodos como tokenización</w:t>
-      </w:r>
+        <w:t>Se asegurará</w:t>
+      </w:r>
+      <w:r>
+        <w:rPr>
+          <w:rFonts w:ascii="Arial" w:hAnsi="Arial" w:cs="Arial"/>
+        </w:rPr>
+        <w:t xml:space="preserve"> de que las transacciones sean seguras utilizando métodos como </w:t>
+      </w:r>
+      <w:proofErr w:type="spellStart"/>
+      <w:r>
+        <w:rPr>
+          <w:rFonts w:ascii="Arial" w:hAnsi="Arial" w:cs="Arial"/>
+        </w:rPr>
+        <w:t>tokenización</w:t>
+      </w:r>
+      <w:proofErr w:type="spellEnd"/>
       <w:r>
         <w:rPr>
           <w:rFonts w:ascii="Arial" w:hAnsi="Arial" w:cs="Arial"/>
@@ -2014,7 +2517,43 @@
         <w:rPr>
           <w:rFonts w:ascii="Arial" w:hAnsi="Arial" w:cs="Arial"/>
         </w:rPr>
-        <w:t>ISO/IEC 25010: Medir y evaluar las características de calidad del software como funcionalidad, fiabilidad, usabilidad y eficiencia. Asegurarte de que el sistema cumpla con los requisitos funcionales y de calidad.</w:t>
+        <w:t xml:space="preserve">ISO/IEC 25010: Medir y evaluar las características de calidad del software como funcionalidad, fiabilidad, usabilidad y eficiencia. </w:t>
+      </w:r>
+      <w:r>
+        <w:rPr>
+          <w:rFonts w:ascii="Arial" w:hAnsi="Arial" w:cs="Arial"/>
+        </w:rPr>
+        <w:t>Nos a</w:t>
+      </w:r>
+      <w:r>
+        <w:rPr>
+          <w:rFonts w:ascii="Arial" w:hAnsi="Arial" w:cs="Arial"/>
+        </w:rPr>
+        <w:t>s</w:t>
+      </w:r>
+      <w:r>
+        <w:rPr>
+          <w:rFonts w:ascii="Arial" w:hAnsi="Arial" w:cs="Arial"/>
+        </w:rPr>
+        <w:t>eguraremos</w:t>
+      </w:r>
+      <w:r>
+        <w:rPr>
+          <w:rFonts w:ascii="Arial" w:hAnsi="Arial" w:cs="Arial"/>
+        </w:rPr>
+        <w:t xml:space="preserve"> </w:t>
+      </w:r>
+      <w:r>
+        <w:rPr>
+          <w:rFonts w:ascii="Arial" w:hAnsi="Arial" w:cs="Arial"/>
+        </w:rPr>
+        <w:t xml:space="preserve">de </w:t>
+      </w:r>
+      <w:r>
+        <w:rPr>
+          <w:rFonts w:ascii="Arial" w:hAnsi="Arial" w:cs="Arial"/>
+        </w:rPr>
+        <w:t>que el sistema cumpla con los requisitos funcionales y de calidad.</w:t>
       </w:r>
     </w:p>
     <w:p>
@@ -2032,114 +2571,154 @@
         <w:rPr>
           <w:rFonts w:ascii="Arial" w:hAnsi="Arial" w:cs="Arial"/>
         </w:rPr>
-        <w:t>PCI DSS: Si tu sistema incluye pagos con tarjeta de crédito, implementar medidas de seguridad estrictas para proteger los datos de pago.</w:t>
-      </w:r>
-    </w:p>
-    <w:p>
-      <w:pPr>
-        <w:spacing w:after="0" w:line="360" w:lineRule="auto"/>
-        <w:rPr>
-          <w:rFonts w:ascii="Arial Black" w:hAnsi="Arial Black" w:cs="Arial"/>
-          <w:b/>
-          <w:bCs/>
-          <w:sz w:val="20"/>
-          <w:szCs w:val="20"/>
-        </w:rPr>
-      </w:pPr>
-    </w:p>
-    <w:p>
-      <w:pPr>
-        <w:spacing w:after="0" w:line="360" w:lineRule="auto"/>
-        <w:rPr>
-          <w:rFonts w:ascii="Arial Black" w:hAnsi="Arial Black" w:cs="Arial"/>
-          <w:b/>
-          <w:bCs/>
-          <w:sz w:val="20"/>
-          <w:szCs w:val="20"/>
-        </w:rPr>
-      </w:pPr>
-    </w:p>
-    <w:p>
-      <w:pPr>
-        <w:spacing w:after="0" w:line="360" w:lineRule="auto"/>
-        <w:rPr>
-          <w:rFonts w:ascii="Arial Black" w:hAnsi="Arial Black" w:cs="Arial"/>
-          <w:b/>
-          <w:bCs/>
-          <w:sz w:val="20"/>
-          <w:szCs w:val="20"/>
-        </w:rPr>
-      </w:pPr>
-    </w:p>
-    <w:p>
-      <w:pPr>
-        <w:spacing w:after="0" w:line="360" w:lineRule="auto"/>
-        <w:rPr>
-          <w:rFonts w:ascii="Arial Black" w:hAnsi="Arial Black" w:cs="Arial"/>
-          <w:b/>
-          <w:bCs/>
-          <w:sz w:val="20"/>
-          <w:szCs w:val="20"/>
-        </w:rPr>
-      </w:pPr>
-    </w:p>
-    <w:p>
-      <w:pPr>
-        <w:spacing w:after="0" w:line="360" w:lineRule="auto"/>
-        <w:rPr>
-          <w:rFonts w:ascii="Arial Black" w:hAnsi="Arial Black" w:cs="Arial"/>
-          <w:b/>
-          <w:bCs/>
-          <w:sz w:val="20"/>
-          <w:szCs w:val="20"/>
-        </w:rPr>
-      </w:pPr>
-    </w:p>
-    <w:p>
-      <w:pPr>
-        <w:spacing w:after="0" w:line="360" w:lineRule="auto"/>
-        <w:rPr>
-          <w:rFonts w:ascii="Arial Black" w:hAnsi="Arial Black" w:cs="Arial"/>
-          <w:b/>
-          <w:bCs/>
-          <w:sz w:val="20"/>
-          <w:szCs w:val="20"/>
-        </w:rPr>
-      </w:pPr>
-    </w:p>
-    <w:p>
-      <w:pPr>
-        <w:spacing w:after="0" w:line="360" w:lineRule="auto"/>
-        <w:rPr>
-          <w:rFonts w:ascii="Arial Black" w:hAnsi="Arial Black" w:cs="Arial"/>
-          <w:b/>
-          <w:bCs/>
-          <w:sz w:val="20"/>
-          <w:szCs w:val="20"/>
-        </w:rPr>
-      </w:pPr>
-    </w:p>
-    <w:p>
-      <w:pPr>
-        <w:spacing w:after="0" w:line="360" w:lineRule="auto"/>
-        <w:rPr>
-          <w:rFonts w:ascii="Arial Black" w:hAnsi="Arial Black" w:cs="Arial"/>
-          <w:b/>
-          <w:bCs/>
-          <w:sz w:val="20"/>
-          <w:szCs w:val="20"/>
-        </w:rPr>
-      </w:pPr>
-    </w:p>
-    <w:p>
-      <w:pPr>
-        <w:spacing w:after="0" w:line="360" w:lineRule="auto"/>
-        <w:rPr>
-          <w:rFonts w:ascii="Arial Black" w:hAnsi="Arial Black" w:cs="Arial"/>
-          <w:b/>
-          <w:bCs/>
-          <w:sz w:val="20"/>
-          <w:szCs w:val="20"/>
+        <w:t xml:space="preserve">PCI DSS: Si </w:t>
+      </w:r>
+      <w:r>
+        <w:rPr>
+          <w:rFonts w:ascii="Arial" w:hAnsi="Arial" w:cs="Arial"/>
+        </w:rPr>
+        <w:t>el</w:t>
+      </w:r>
+      <w:r>
+        <w:rPr>
+          <w:rFonts w:ascii="Arial" w:hAnsi="Arial" w:cs="Arial"/>
+        </w:rPr>
+        <w:t xml:space="preserve"> sistema incluye pagos con tarjeta de crédito, </w:t>
+      </w:r>
+      <w:r>
+        <w:rPr>
+          <w:rFonts w:ascii="Arial" w:hAnsi="Arial" w:cs="Arial"/>
+        </w:rPr>
+        <w:t xml:space="preserve">se </w:t>
+      </w:r>
+      <w:proofErr w:type="gramStart"/>
+      <w:r>
+        <w:rPr>
+          <w:rFonts w:ascii="Arial" w:hAnsi="Arial" w:cs="Arial"/>
+        </w:rPr>
+        <w:t>implementar</w:t>
+      </w:r>
+      <w:r>
+        <w:rPr>
+          <w:rFonts w:ascii="Arial" w:hAnsi="Arial" w:cs="Arial"/>
+        </w:rPr>
+        <w:t>a</w:t>
+      </w:r>
+      <w:proofErr w:type="gramEnd"/>
+      <w:r>
+        <w:rPr>
+          <w:rFonts w:ascii="Arial" w:hAnsi="Arial" w:cs="Arial"/>
+        </w:rPr>
+        <w:t xml:space="preserve"> medidas de seguridad estrictas para proteger los datos de pago.</w:t>
+      </w:r>
+    </w:p>
+    <w:p>
+      <w:pPr>
+        <w:spacing w:after="0" w:line="360" w:lineRule="auto"/>
+        <w:rPr>
+          <w:rFonts w:ascii="Arial" w:hAnsi="Arial" w:cs="Arial"/>
+          <w:b/>
+          <w:bCs/>
+        </w:rPr>
+      </w:pPr>
+    </w:p>
+    <w:p>
+      <w:pPr>
+        <w:spacing w:after="0" w:line="360" w:lineRule="auto"/>
+        <w:rPr>
+          <w:rFonts w:ascii="Arial" w:hAnsi="Arial" w:cs="Arial"/>
+          <w:b/>
+          <w:bCs/>
+        </w:rPr>
+      </w:pPr>
+    </w:p>
+    <w:p>
+      <w:pPr>
+        <w:spacing w:after="0" w:line="360" w:lineRule="auto"/>
+        <w:rPr>
+          <w:rFonts w:ascii="Arial" w:hAnsi="Arial" w:cs="Arial"/>
+          <w:b/>
+          <w:bCs/>
+        </w:rPr>
+      </w:pPr>
+    </w:p>
+    <w:p>
+      <w:pPr>
+        <w:spacing w:after="0" w:line="360" w:lineRule="auto"/>
+        <w:rPr>
+          <w:rFonts w:ascii="Arial" w:hAnsi="Arial" w:cs="Arial"/>
+          <w:b/>
+          <w:bCs/>
+        </w:rPr>
+      </w:pPr>
+    </w:p>
+    <w:p>
+      <w:pPr>
+        <w:spacing w:after="0" w:line="360" w:lineRule="auto"/>
+        <w:rPr>
+          <w:rFonts w:ascii="Arial" w:hAnsi="Arial" w:cs="Arial"/>
+          <w:b/>
+          <w:bCs/>
+        </w:rPr>
+      </w:pPr>
+    </w:p>
+    <w:p>
+      <w:pPr>
+        <w:spacing w:after="0" w:line="360" w:lineRule="auto"/>
+        <w:rPr>
+          <w:rFonts w:ascii="Arial" w:hAnsi="Arial" w:cs="Arial"/>
+          <w:b/>
+          <w:bCs/>
+        </w:rPr>
+      </w:pPr>
+    </w:p>
+    <w:p>
+      <w:pPr>
+        <w:spacing w:after="0" w:line="360" w:lineRule="auto"/>
+        <w:rPr>
+          <w:rFonts w:ascii="Arial" w:hAnsi="Arial" w:cs="Arial"/>
+          <w:b/>
+          <w:bCs/>
+        </w:rPr>
+      </w:pPr>
+    </w:p>
+    <w:p>
+      <w:pPr>
+        <w:spacing w:after="0" w:line="360" w:lineRule="auto"/>
+        <w:rPr>
+          <w:rFonts w:ascii="Arial" w:hAnsi="Arial" w:cs="Arial"/>
+          <w:b/>
+          <w:bCs/>
+        </w:rPr>
+      </w:pPr>
+    </w:p>
+    <w:p>
+      <w:pPr>
+        <w:spacing w:after="0" w:line="360" w:lineRule="auto"/>
+        <w:rPr>
+          <w:rFonts w:ascii="Arial" w:hAnsi="Arial" w:cs="Arial"/>
+          <w:b/>
+          <w:bCs/>
+        </w:rPr>
+      </w:pPr>
+    </w:p>
+    <w:p>
+      <w:pPr>
+        <w:spacing w:after="0" w:line="360" w:lineRule="auto"/>
+        <w:rPr>
+          <w:rFonts w:ascii="Arial" w:hAnsi="Arial" w:cs="Arial"/>
+          <w:b/>
+          <w:bCs/>
+        </w:rPr>
+      </w:pPr>
+    </w:p>
+    <w:p>
+      <w:pPr>
+        <w:spacing w:after="0" w:line="360" w:lineRule="auto"/>
+        <w:rPr>
+          <w:rFonts w:ascii="Arial" w:hAnsi="Arial" w:cs="Arial"/>
+          <w:b/>
+          <w:bCs/>
         </w:rPr>
       </w:pPr>
     </w:p>
@@ -2205,7 +2784,7 @@
         <w:rPr>
           <w:rFonts w:ascii="Arial" w:hAnsi="Arial" w:cs="Arial"/>
         </w:rPr>
-        <w:t>Calidad del software: Este estándar establece un marco claro para evaluar y mejorar la calidad del software, lo cual es crucial para un sistema de gestión de ventas y administración de productos. Debes asegurarte de que el sistema sea funcional, confiable, fácil de usar, eficiente y seguro. Estas características se alinean perfectamente con lo que esperas de un software en un entorno de tienda.</w:t>
+        <w:t xml:space="preserve">Calidad del software: Este estándar establece un marco claro para evaluar y mejorar la calidad del software, lo cual es crucial para un sistema de gestión de ventas y administración de productos. Debes asegurarte de que el sistema sea funcional, confiable, fácil de usar, eficiente y seguro. </w:t>
       </w:r>
     </w:p>
     <w:p>
@@ -2223,7 +2802,7 @@
         <w:rPr>
           <w:rFonts w:ascii="Arial" w:hAnsi="Arial" w:cs="Arial"/>
         </w:rPr>
-        <w:t>Evaluación de calidad en diferentes áreas: ISO/IEC 25010 te permite evaluar la calidad del software en diferentes aspectos, como funcionalidad, fiabilidad, usabilidad y eficiencia, lo cual es esencial para garantizar un buen desempeño en el sistema de ventas y manejo de inventarios.</w:t>
+        <w:t>Evaluación de calidad en diferentes áreas: ISO/IEC 25010 permite evaluar la calidad del software en diferentes aspectos, como funcionalidad, fiabilidad, usabilidad y eficiencia, lo cual es esencial para garantizar un buen desempeño en el sistema de ventas y manejo de inventarios.</w:t>
       </w:r>
     </w:p>
     <w:p>
@@ -2333,13 +2912,7 @@
         <w:rPr>
           <w:rFonts w:ascii="Arial" w:hAnsi="Arial" w:cs="Arial"/>
         </w:rPr>
-        <w:t xml:space="preserve">Aplicable: </w:t>
-      </w:r>
-      <w:r>
-        <w:rPr>
-          <w:rFonts w:ascii="Arial" w:hAnsi="Arial" w:cs="Arial"/>
-        </w:rPr>
-        <w:t>Si</w:t>
+        <w:t>Aplicable: Si</w:t>
       </w:r>
     </w:p>
     <w:p>
@@ -2371,7 +2944,19 @@
         <w:rPr>
           <w:rFonts w:ascii="Arial" w:hAnsi="Arial" w:cs="Arial"/>
         </w:rPr>
-        <w:t>Si el sistema maneja pagos con tarjeta de crédito: Si tu sistema de cobro incluye transacciones con tarjetas de crédito (por ejemplo, si se permite pagar con tarjeta en las tiendas Oxxo), entonces PCI DSS es totalmente aplicable. Esta norma proporciona pautas estrictas sobre cómo manejar los datos de tarjetas de crédito de forma segura.</w:t>
+        <w:t xml:space="preserve">Si el sistema maneja pagos con tarjeta de crédito: Si </w:t>
+      </w:r>
+      <w:r>
+        <w:rPr>
+          <w:rFonts w:ascii="Arial" w:hAnsi="Arial" w:cs="Arial"/>
+        </w:rPr>
+        <w:t>el</w:t>
+      </w:r>
+      <w:r>
+        <w:rPr>
+          <w:rFonts w:ascii="Arial" w:hAnsi="Arial" w:cs="Arial"/>
+        </w:rPr>
+        <w:t xml:space="preserve"> sistema de cobro incluye transacciones con tarjetas de crédito (por ejemplo, si se permite pagar con tarjeta en las tiendas Oxxo), entonces PCI DSS es totalmente aplicable. Esta norma proporciona pautas estrictas sobre cómo manejar los datos de tarjetas de crédito de forma segura.</w:t>
       </w:r>
     </w:p>
     <w:p>
@@ -2488,11 +3073,28 @@
       <w:pPr>
         <w:spacing w:after="0" w:line="360" w:lineRule="auto"/>
         <w:rPr>
+          <w:rFonts w:ascii="Arial" w:hAnsi="Arial" w:cs="Arial"/>
+        </w:rPr>
+      </w:pPr>
+    </w:p>
+    <w:p>
+      <w:pPr>
+        <w:spacing w:after="0" w:line="360" w:lineRule="auto"/>
+        <w:rPr>
+          <w:rFonts w:ascii="Arial" w:hAnsi="Arial" w:cs="Arial"/>
+        </w:rPr>
+      </w:pPr>
+    </w:p>
+    <w:p>
+      <w:pPr>
+        <w:spacing w:after="0" w:line="360" w:lineRule="auto"/>
+        <w:rPr>
           <w:rFonts w:ascii="Arial Black" w:hAnsi="Arial Black" w:cs="Arial"/>
           <w:b/>
           <w:bCs/>
           <w:sz w:val="20"/>
           <w:szCs w:val="20"/>
+          <w:u w:val="single"/>
         </w:rPr>
       </w:pPr>
       <w:r>
@@ -2502,6 +3104,7 @@
           <w:bCs/>
           <w:sz w:val="20"/>
           <w:szCs w:val="20"/>
+          <w:u w:val="single"/>
         </w:rPr>
         <w:lastRenderedPageBreak/>
         <w:t>Requisitos del sistema.</w:t>
@@ -2816,6 +3419,7 @@
           <w:bCs/>
           <w:sz w:val="20"/>
           <w:szCs w:val="20"/>
+          <w:u w:val="single"/>
         </w:rPr>
       </w:pPr>
       <w:r>
@@ -2825,6 +3429,7 @@
           <w:bCs/>
           <w:sz w:val="20"/>
           <w:szCs w:val="20"/>
+          <w:u w:val="single"/>
         </w:rPr>
         <w:lastRenderedPageBreak/>
         <w:t>Modelado de base de datos.</w:t>
@@ -3078,7 +3683,19 @@
         <w:rPr>
           <w:rFonts w:ascii="Arial" w:hAnsi="Arial" w:cs="Arial"/>
         </w:rPr>
-        <w:t xml:space="preserve">Disponibilidad (ID, </w:t>
+        <w:t>Disponibilidad (ID,</w:t>
+      </w:r>
+      <w:r>
+        <w:rPr>
+          <w:rFonts w:ascii="Arial" w:hAnsi="Arial" w:cs="Arial"/>
+        </w:rPr>
+        <w:t xml:space="preserve"> </w:t>
+      </w:r>
+      <w:r>
+        <w:rPr>
+          <w:rFonts w:ascii="Arial" w:hAnsi="Arial" w:cs="Arial"/>
+        </w:rPr>
+        <w:t xml:space="preserve">(ID, </w:t>
       </w:r>
       <w:proofErr w:type="spellStart"/>
       <w:r>
@@ -4164,6 +4781,119 @@
     </w:lvl>
   </w:abstractNum>
   <w:abstractNum w:abstractNumId="7" w15:restartNumberingAfterBreak="0">
+    <w:nsid w:val="4F540910"/>
+    <w:multiLevelType w:val="hybridMultilevel"/>
+    <w:tmpl w:val="D88E61E0"/>
+    <w:lvl w:ilvl="0" w:tplc="080A0001">
+      <w:start w:val="1"/>
+      <w:numFmt w:val="bullet"/>
+      <w:lvlText w:val=""/>
+      <w:lvlJc w:val="left"/>
+      <w:pPr>
+        <w:ind w:left="720" w:hanging="360"/>
+      </w:pPr>
+      <w:rPr>
+        <w:rFonts w:ascii="Symbol" w:hAnsi="Symbol" w:hint="default"/>
+      </w:rPr>
+    </w:lvl>
+    <w:lvl w:ilvl="1" w:tplc="080A0003" w:tentative="1">
+      <w:start w:val="1"/>
+      <w:numFmt w:val="bullet"/>
+      <w:lvlText w:val="o"/>
+      <w:lvlJc w:val="left"/>
+      <w:pPr>
+        <w:ind w:left="1440" w:hanging="360"/>
+      </w:pPr>
+      <w:rPr>
+        <w:rFonts w:ascii="Courier New" w:hAnsi="Courier New" w:cs="Courier New" w:hint="default"/>
+      </w:rPr>
+    </w:lvl>
+    <w:lvl w:ilvl="2" w:tplc="080A0005" w:tentative="1">
+      <w:start w:val="1"/>
+      <w:numFmt w:val="bullet"/>
+      <w:lvlText w:val=""/>
+      <w:lvlJc w:val="left"/>
+      <w:pPr>
+        <w:ind w:left="2160" w:hanging="360"/>
+      </w:pPr>
+      <w:rPr>
+        <w:rFonts w:ascii="Wingdings" w:hAnsi="Wingdings" w:hint="default"/>
+      </w:rPr>
+    </w:lvl>
+    <w:lvl w:ilvl="3" w:tplc="080A0001" w:tentative="1">
+      <w:start w:val="1"/>
+      <w:numFmt w:val="bullet"/>
+      <w:lvlText w:val=""/>
+      <w:lvlJc w:val="left"/>
+      <w:pPr>
+        <w:ind w:left="2880" w:hanging="360"/>
+      </w:pPr>
+      <w:rPr>
+        <w:rFonts w:ascii="Symbol" w:hAnsi="Symbol" w:hint="default"/>
+      </w:rPr>
+    </w:lvl>
+    <w:lvl w:ilvl="4" w:tplc="080A0003" w:tentative="1">
+      <w:start w:val="1"/>
+      <w:numFmt w:val="bullet"/>
+      <w:lvlText w:val="o"/>
+      <w:lvlJc w:val="left"/>
+      <w:pPr>
+        <w:ind w:left="3600" w:hanging="360"/>
+      </w:pPr>
+      <w:rPr>
+        <w:rFonts w:ascii="Courier New" w:hAnsi="Courier New" w:cs="Courier New" w:hint="default"/>
+      </w:rPr>
+    </w:lvl>
+    <w:lvl w:ilvl="5" w:tplc="080A0005" w:tentative="1">
+      <w:start w:val="1"/>
+      <w:numFmt w:val="bullet"/>
+      <w:lvlText w:val=""/>
+      <w:lvlJc w:val="left"/>
+      <w:pPr>
+        <w:ind w:left="4320" w:hanging="360"/>
+      </w:pPr>
+      <w:rPr>
+        <w:rFonts w:ascii="Wingdings" w:hAnsi="Wingdings" w:hint="default"/>
+      </w:rPr>
+    </w:lvl>
+    <w:lvl w:ilvl="6" w:tplc="080A0001" w:tentative="1">
+      <w:start w:val="1"/>
+      <w:numFmt w:val="bullet"/>
+      <w:lvlText w:val=""/>
+      <w:lvlJc w:val="left"/>
+      <w:pPr>
+        <w:ind w:left="5040" w:hanging="360"/>
+      </w:pPr>
+      <w:rPr>
+        <w:rFonts w:ascii="Symbol" w:hAnsi="Symbol" w:hint="default"/>
+      </w:rPr>
+    </w:lvl>
+    <w:lvl w:ilvl="7" w:tplc="080A0003" w:tentative="1">
+      <w:start w:val="1"/>
+      <w:numFmt w:val="bullet"/>
+      <w:lvlText w:val="o"/>
+      <w:lvlJc w:val="left"/>
+      <w:pPr>
+        <w:ind w:left="5760" w:hanging="360"/>
+      </w:pPr>
+      <w:rPr>
+        <w:rFonts w:ascii="Courier New" w:hAnsi="Courier New" w:cs="Courier New" w:hint="default"/>
+      </w:rPr>
+    </w:lvl>
+    <w:lvl w:ilvl="8" w:tplc="080A0005" w:tentative="1">
+      <w:start w:val="1"/>
+      <w:numFmt w:val="bullet"/>
+      <w:lvlText w:val=""/>
+      <w:lvlJc w:val="left"/>
+      <w:pPr>
+        <w:ind w:left="6480" w:hanging="360"/>
+      </w:pPr>
+      <w:rPr>
+        <w:rFonts w:ascii="Wingdings" w:hAnsi="Wingdings" w:hint="default"/>
+      </w:rPr>
+    </w:lvl>
+  </w:abstractNum>
+  <w:abstractNum w:abstractNumId="8" w15:restartNumberingAfterBreak="0">
     <w:nsid w:val="5170034A"/>
     <w:multiLevelType w:val="hybridMultilevel"/>
     <w:tmpl w:val="B58E9B18"/>
@@ -4276,7 +5006,7 @@
       </w:rPr>
     </w:lvl>
   </w:abstractNum>
-  <w:abstractNum w:abstractNumId="8" w15:restartNumberingAfterBreak="0">
+  <w:abstractNum w:abstractNumId="9" w15:restartNumberingAfterBreak="0">
     <w:nsid w:val="54B973AE"/>
     <w:multiLevelType w:val="hybridMultilevel"/>
     <w:tmpl w:val="590EE866"/>
@@ -4389,7 +5119,7 @@
       </w:rPr>
     </w:lvl>
   </w:abstractNum>
-  <w:abstractNum w:abstractNumId="9" w15:restartNumberingAfterBreak="0">
+  <w:abstractNum w:abstractNumId="10" w15:restartNumberingAfterBreak="0">
     <w:nsid w:val="55710747"/>
     <w:multiLevelType w:val="multilevel"/>
     <w:tmpl w:val="9FA29F10"/>
@@ -4538,7 +5268,7 @@
       </w:rPr>
     </w:lvl>
   </w:abstractNum>
-  <w:abstractNum w:abstractNumId="10" w15:restartNumberingAfterBreak="0">
+  <w:abstractNum w:abstractNumId="11" w15:restartNumberingAfterBreak="0">
     <w:nsid w:val="6011412F"/>
     <w:multiLevelType w:val="hybridMultilevel"/>
     <w:tmpl w:val="E326DFD2"/>
@@ -4651,7 +5381,7 @@
       </w:rPr>
     </w:lvl>
   </w:abstractNum>
-  <w:abstractNum w:abstractNumId="11" w15:restartNumberingAfterBreak="0">
+  <w:abstractNum w:abstractNumId="12" w15:restartNumberingAfterBreak="0">
     <w:nsid w:val="65FC324D"/>
     <w:multiLevelType w:val="hybridMultilevel"/>
     <w:tmpl w:val="DB2C9FDA"/>
@@ -4764,7 +5494,7 @@
       </w:rPr>
     </w:lvl>
   </w:abstractNum>
-  <w:abstractNum w:abstractNumId="12" w15:restartNumberingAfterBreak="0">
+  <w:abstractNum w:abstractNumId="13" w15:restartNumberingAfterBreak="0">
     <w:nsid w:val="6C8E4B6B"/>
     <w:multiLevelType w:val="multilevel"/>
     <w:tmpl w:val="1D9C38F8"/>
@@ -4913,7 +5643,7 @@
       </w:rPr>
     </w:lvl>
   </w:abstractNum>
-  <w:abstractNum w:abstractNumId="13" w15:restartNumberingAfterBreak="0">
+  <w:abstractNum w:abstractNumId="14" w15:restartNumberingAfterBreak="0">
     <w:nsid w:val="731D7CA1"/>
     <w:multiLevelType w:val="multilevel"/>
     <w:tmpl w:val="200CCE86"/>
@@ -5059,6 +5789,119 @@
       <w:rPr>
         <w:rFonts w:ascii="Wingdings" w:hAnsi="Wingdings" w:hint="default"/>
         <w:sz w:val="20"/>
+      </w:rPr>
+    </w:lvl>
+  </w:abstractNum>
+  <w:abstractNum w:abstractNumId="15" w15:restartNumberingAfterBreak="0">
+    <w:nsid w:val="7CDF4E68"/>
+    <w:multiLevelType w:val="hybridMultilevel"/>
+    <w:tmpl w:val="7DB4FB96"/>
+    <w:lvl w:ilvl="0" w:tplc="080A0001">
+      <w:start w:val="1"/>
+      <w:numFmt w:val="bullet"/>
+      <w:lvlText w:val=""/>
+      <w:lvlJc w:val="left"/>
+      <w:pPr>
+        <w:ind w:left="720" w:hanging="360"/>
+      </w:pPr>
+      <w:rPr>
+        <w:rFonts w:ascii="Symbol" w:hAnsi="Symbol" w:hint="default"/>
+      </w:rPr>
+    </w:lvl>
+    <w:lvl w:ilvl="1" w:tplc="080A0003" w:tentative="1">
+      <w:start w:val="1"/>
+      <w:numFmt w:val="bullet"/>
+      <w:lvlText w:val="o"/>
+      <w:lvlJc w:val="left"/>
+      <w:pPr>
+        <w:ind w:left="1440" w:hanging="360"/>
+      </w:pPr>
+      <w:rPr>
+        <w:rFonts w:ascii="Courier New" w:hAnsi="Courier New" w:cs="Courier New" w:hint="default"/>
+      </w:rPr>
+    </w:lvl>
+    <w:lvl w:ilvl="2" w:tplc="080A0005" w:tentative="1">
+      <w:start w:val="1"/>
+      <w:numFmt w:val="bullet"/>
+      <w:lvlText w:val=""/>
+      <w:lvlJc w:val="left"/>
+      <w:pPr>
+        <w:ind w:left="2160" w:hanging="360"/>
+      </w:pPr>
+      <w:rPr>
+        <w:rFonts w:ascii="Wingdings" w:hAnsi="Wingdings" w:hint="default"/>
+      </w:rPr>
+    </w:lvl>
+    <w:lvl w:ilvl="3" w:tplc="080A0001" w:tentative="1">
+      <w:start w:val="1"/>
+      <w:numFmt w:val="bullet"/>
+      <w:lvlText w:val=""/>
+      <w:lvlJc w:val="left"/>
+      <w:pPr>
+        <w:ind w:left="2880" w:hanging="360"/>
+      </w:pPr>
+      <w:rPr>
+        <w:rFonts w:ascii="Symbol" w:hAnsi="Symbol" w:hint="default"/>
+      </w:rPr>
+    </w:lvl>
+    <w:lvl w:ilvl="4" w:tplc="080A0003" w:tentative="1">
+      <w:start w:val="1"/>
+      <w:numFmt w:val="bullet"/>
+      <w:lvlText w:val="o"/>
+      <w:lvlJc w:val="left"/>
+      <w:pPr>
+        <w:ind w:left="3600" w:hanging="360"/>
+      </w:pPr>
+      <w:rPr>
+        <w:rFonts w:ascii="Courier New" w:hAnsi="Courier New" w:cs="Courier New" w:hint="default"/>
+      </w:rPr>
+    </w:lvl>
+    <w:lvl w:ilvl="5" w:tplc="080A0005" w:tentative="1">
+      <w:start w:val="1"/>
+      <w:numFmt w:val="bullet"/>
+      <w:lvlText w:val=""/>
+      <w:lvlJc w:val="left"/>
+      <w:pPr>
+        <w:ind w:left="4320" w:hanging="360"/>
+      </w:pPr>
+      <w:rPr>
+        <w:rFonts w:ascii="Wingdings" w:hAnsi="Wingdings" w:hint="default"/>
+      </w:rPr>
+    </w:lvl>
+    <w:lvl w:ilvl="6" w:tplc="080A0001" w:tentative="1">
+      <w:start w:val="1"/>
+      <w:numFmt w:val="bullet"/>
+      <w:lvlText w:val=""/>
+      <w:lvlJc w:val="left"/>
+      <w:pPr>
+        <w:ind w:left="5040" w:hanging="360"/>
+      </w:pPr>
+      <w:rPr>
+        <w:rFonts w:ascii="Symbol" w:hAnsi="Symbol" w:hint="default"/>
+      </w:rPr>
+    </w:lvl>
+    <w:lvl w:ilvl="7" w:tplc="080A0003" w:tentative="1">
+      <w:start w:val="1"/>
+      <w:numFmt w:val="bullet"/>
+      <w:lvlText w:val="o"/>
+      <w:lvlJc w:val="left"/>
+      <w:pPr>
+        <w:ind w:left="5760" w:hanging="360"/>
+      </w:pPr>
+      <w:rPr>
+        <w:rFonts w:ascii="Courier New" w:hAnsi="Courier New" w:cs="Courier New" w:hint="default"/>
+      </w:rPr>
+    </w:lvl>
+    <w:lvl w:ilvl="8" w:tplc="080A0005" w:tentative="1">
+      <w:start w:val="1"/>
+      <w:numFmt w:val="bullet"/>
+      <w:lvlText w:val=""/>
+      <w:lvlJc w:val="left"/>
+      <w:pPr>
+        <w:ind w:left="6480" w:hanging="360"/>
+      </w:pPr>
+      <w:rPr>
+        <w:rFonts w:ascii="Wingdings" w:hAnsi="Wingdings" w:hint="default"/>
       </w:rPr>
     </w:lvl>
   </w:abstractNum>
@@ -5066,16 +5909,16 @@
     <w:abstractNumId w:val="4"/>
   </w:num>
   <w:num w:numId="2">
-    <w:abstractNumId w:val="10"/>
+    <w:abstractNumId w:val="11"/>
   </w:num>
   <w:num w:numId="3">
-    <w:abstractNumId w:val="11"/>
+    <w:abstractNumId w:val="12"/>
   </w:num>
   <w:num w:numId="4">
-    <w:abstractNumId w:val="8"/>
+    <w:abstractNumId w:val="9"/>
   </w:num>
   <w:num w:numId="5">
-    <w:abstractNumId w:val="7"/>
+    <w:abstractNumId w:val="8"/>
   </w:num>
   <w:num w:numId="6">
     <w:abstractNumId w:val="3"/>
@@ -5087,7 +5930,7 @@
     <w:abstractNumId w:val="5"/>
   </w:num>
   <w:num w:numId="9">
-    <w:abstractNumId w:val="13"/>
+    <w:abstractNumId w:val="14"/>
   </w:num>
   <w:num w:numId="10">
     <w:abstractNumId w:val="6"/>
@@ -5096,13 +5939,19 @@
     <w:abstractNumId w:val="1"/>
   </w:num>
   <w:num w:numId="12">
-    <w:abstractNumId w:val="12"/>
+    <w:abstractNumId w:val="13"/>
   </w:num>
   <w:num w:numId="13">
     <w:abstractNumId w:val="0"/>
   </w:num>
   <w:num w:numId="14">
-    <w:abstractNumId w:val="9"/>
+    <w:abstractNumId w:val="10"/>
+  </w:num>
+  <w:num w:numId="15">
+    <w:abstractNumId w:val="7"/>
+  </w:num>
+  <w:num w:numId="16">
+    <w:abstractNumId w:val="15"/>
   </w:num>
 </w:numbering>
 </file>
@@ -5511,6 +6360,7 @@
   <w:style w:type="character" w:default="1" w:styleId="Fuentedeprrafopredeter">
     <w:name w:val="Default Paragraph Font"/>
     <w:uiPriority w:val="1"/>
+    <w:semiHidden/>
     <w:unhideWhenUsed/>
   </w:style>
   <w:style w:type="table" w:default="1" w:styleId="Tablanormal">

</xml_diff>

<commit_message>
Agregación de información sobre el ISO 27001 en la documentación del archivo word
</commit_message>
<xml_diff>
--- a/Documentacion.docx
+++ b/Documentacion.docx
@@ -1417,19 +1417,28 @@
           <w:bCs/>
         </w:rPr>
       </w:pPr>
-      <w:r>
-        <w:rPr>
-          <w:rFonts w:ascii="Arial" w:hAnsi="Arial" w:cs="Arial"/>
-          <w:b/>
-          <w:bCs/>
-        </w:rPr>
-        <w:br/>
-      </w:r>
-      <w:r>
-        <w:rPr>
-          <w:rFonts w:ascii="Arial" w:hAnsi="Arial" w:cs="Arial"/>
-          <w:b/>
-          <w:bCs/>
+    </w:p>
+    <w:p>
+      <w:pPr>
+        <w:pStyle w:val="Prrafodelista"/>
+        <w:numPr>
+          <w:ilvl w:val="0"/>
+          <w:numId w:val="22"/>
+        </w:numPr>
+        <w:spacing w:after="0" w:line="360" w:lineRule="auto"/>
+        <w:rPr>
+          <w:rFonts w:ascii="Arial" w:hAnsi="Arial" w:cs="Arial"/>
+          <w:b/>
+          <w:bCs/>
+          <w:lang w:val="en-US"/>
+        </w:rPr>
+      </w:pPr>
+      <w:r>
+        <w:rPr>
+          <w:rFonts w:ascii="Arial" w:hAnsi="Arial" w:cs="Arial"/>
+          <w:b/>
+          <w:bCs/>
+          <w:lang w:val="en-US"/>
         </w:rPr>
         <w:t>CMMI (Capability Maturity Model Integration)</w:t>
       </w:r>
@@ -1632,28 +1641,60 @@
     </w:p>
     <w:p>
       <w:pPr>
-        <w:spacing w:after="0" w:line="360" w:lineRule="auto"/>
-        <w:rPr>
-          <w:rFonts w:ascii="Arial" w:hAnsi="Arial" w:cs="Arial"/>
-          <w:b/>
-          <w:bCs/>
-        </w:rPr>
-      </w:pPr>
-      <w:r>
-        <w:rPr>
-          <w:rFonts w:ascii="Arial" w:hAnsi="Arial" w:cs="Arial"/>
-          <w:b/>
-          <w:bCs/>
-        </w:rPr>
-        <w:t>MoProSoft (Modelo de Procesos para la Industria de Software en México)</w:t>
-      </w:r>
-      <w:r>
-        <w:rPr>
-          <w:rFonts w:ascii="Arial" w:hAnsi="Arial" w:cs="Arial"/>
-          <w:b/>
-          <w:bCs/>
-        </w:rPr>
-        <w:t>.</w:t>
+        <w:rPr>
+          <w:rFonts w:ascii="Arial" w:hAnsi="Arial" w:cs="Arial"/>
+        </w:rPr>
+      </w:pPr>
+      <w:r>
+        <w:rPr>
+          <w:rFonts w:ascii="Arial" w:hAnsi="Arial" w:cs="Arial"/>
+        </w:rPr>
+        <w:br w:type="page"/>
+      </w:r>
+    </w:p>
+    <w:p>
+      <w:pPr>
+        <w:spacing w:after="0" w:line="360" w:lineRule="auto"/>
+        <w:rPr>
+          <w:rFonts w:ascii="Arial" w:hAnsi="Arial" w:cs="Arial"/>
+        </w:rPr>
+      </w:pPr>
+    </w:p>
+    <w:p>
+      <w:pPr>
+        <w:rPr>
+          <w:rFonts w:ascii="Arial" w:hAnsi="Arial" w:cs="Arial"/>
+        </w:rPr>
+      </w:pPr>
+      <w:r>
+        <w:rPr>
+          <w:rFonts w:ascii="Arial" w:hAnsi="Arial" w:cs="Arial"/>
+        </w:rPr>
+        <w:br w:type="page"/>
+      </w:r>
+    </w:p>
+    <w:p>
+      <w:pPr>
+        <w:pStyle w:val="Prrafodelista"/>
+        <w:numPr>
+          <w:ilvl w:val="0"/>
+          <w:numId w:val="19"/>
+        </w:numPr>
+        <w:spacing w:after="0" w:line="360" w:lineRule="auto"/>
+        <w:rPr>
+          <w:rFonts w:ascii="Arial" w:hAnsi="Arial" w:cs="Arial"/>
+          <w:b/>
+          <w:bCs/>
+        </w:rPr>
+      </w:pPr>
+      <w:r>
+        <w:rPr>
+          <w:rFonts w:ascii="Arial" w:hAnsi="Arial" w:cs="Arial"/>
+          <w:b/>
+          <w:bCs/>
+        </w:rPr>
+        <w:lastRenderedPageBreak/>
+        <w:t>MoProSoft (Modelo de Procesos para la Industria de Software en México).</w:t>
       </w:r>
     </w:p>
     <w:p>
@@ -1818,6 +1859,45 @@
     </w:p>
     <w:p>
       <w:pPr>
+        <w:rPr>
+          <w:rFonts w:ascii="Arial" w:hAnsi="Arial" w:cs="Arial"/>
+        </w:rPr>
+      </w:pPr>
+      <w:r>
+        <w:rPr>
+          <w:rFonts w:ascii="Arial" w:hAnsi="Arial" w:cs="Arial"/>
+        </w:rPr>
+        <w:br w:type="page"/>
+      </w:r>
+    </w:p>
+    <w:p>
+      <w:pPr>
+        <w:spacing w:after="0" w:line="360" w:lineRule="auto"/>
+        <w:rPr>
+          <w:rFonts w:ascii="Arial" w:hAnsi="Arial" w:cs="Arial"/>
+        </w:rPr>
+      </w:pPr>
+    </w:p>
+    <w:p>
+      <w:pPr>
+        <w:rPr>
+          <w:rFonts w:ascii="Arial" w:hAnsi="Arial" w:cs="Arial"/>
+        </w:rPr>
+      </w:pPr>
+      <w:r>
+        <w:rPr>
+          <w:rFonts w:ascii="Arial" w:hAnsi="Arial" w:cs="Arial"/>
+        </w:rPr>
+        <w:br w:type="page"/>
+      </w:r>
+    </w:p>
+    <w:p>
+      <w:pPr>
+        <w:pStyle w:val="Prrafodelista"/>
+        <w:numPr>
+          <w:ilvl w:val="0"/>
+          <w:numId w:val="18"/>
+        </w:numPr>
         <w:spacing w:after="0" w:line="360" w:lineRule="auto"/>
         <w:rPr>
           <w:rFonts w:ascii="Arial" w:hAnsi="Arial" w:cs="Arial"/>
@@ -1832,7 +1912,37 @@
           <w:bCs/>
         </w:rPr>
         <w:lastRenderedPageBreak/>
-        <w:t>ISO/IEC 25010 (Evaluación de la Calidad de los Productos de Software)</w:t>
+        <w:t>ISO/IEC 2</w:t>
+      </w:r>
+      <w:r>
+        <w:rPr>
+          <w:rFonts w:ascii="Arial" w:hAnsi="Arial" w:cs="Arial"/>
+          <w:b/>
+          <w:bCs/>
+        </w:rPr>
+        <w:t>7001</w:t>
+      </w:r>
+      <w:r>
+        <w:rPr>
+          <w:rFonts w:ascii="Arial" w:hAnsi="Arial" w:cs="Arial"/>
+          <w:b/>
+          <w:bCs/>
+        </w:rPr>
+        <w:t xml:space="preserve"> (Evaluación de la Calidad de los Productos de Software)</w:t>
+      </w:r>
+    </w:p>
+    <w:p>
+      <w:pPr>
+        <w:spacing w:after="0" w:line="360" w:lineRule="auto"/>
+        <w:rPr>
+          <w:rFonts w:ascii="Arial" w:hAnsi="Arial" w:cs="Arial"/>
+        </w:rPr>
+      </w:pPr>
+      <w:r>
+        <w:rPr>
+          <w:rFonts w:ascii="Arial" w:hAnsi="Arial" w:cs="Arial"/>
+        </w:rPr>
+        <w:t>ISO 27001 es una norma desarrollada por ISO (organización internacional de Normalización) con el propósito de ayudar a gestionar la Seguridad de la Información en una empresa.</w:t>
       </w:r>
     </w:p>
     <w:p>
@@ -1868,7 +1978,231 @@
         <w:rPr>
           <w:rFonts w:ascii="Arial" w:hAnsi="Arial" w:cs="Arial"/>
         </w:rPr>
-        <w:t>Las principales características que evalúa son:</w:t>
+        <w:t xml:space="preserve">Actualmente a nivel mundial la norma ISO 27001 es la norma de referencia para certificar la seguridad de la información en las organizaciones.  De </w:t>
+      </w:r>
+      <w:r>
+        <w:rPr>
+          <w:rFonts w:ascii="Arial" w:hAnsi="Arial" w:cs="Arial"/>
+        </w:rPr>
+        <w:t>hecho,</w:t>
+      </w:r>
+      <w:r>
+        <w:rPr>
+          <w:rFonts w:ascii="Arial" w:hAnsi="Arial" w:cs="Arial"/>
+        </w:rPr>
+        <w:t xml:space="preserve"> actualmente en España contamos con cerca de 800 empresas certificadas de un total de más de 33.000 certificados a nivel mundial</w:t>
+      </w:r>
+      <w:r>
+        <w:rPr>
+          <w:rFonts w:ascii="Arial" w:hAnsi="Arial" w:cs="Arial"/>
+        </w:rPr>
+        <w:t>.</w:t>
+      </w:r>
+    </w:p>
+    <w:p>
+      <w:pPr>
+        <w:spacing w:after="0" w:line="360" w:lineRule="auto"/>
+        <w:rPr>
+          <w:rFonts w:ascii="Arial" w:hAnsi="Arial" w:cs="Arial"/>
+        </w:rPr>
+      </w:pPr>
+    </w:p>
+    <w:p>
+      <w:pPr>
+        <w:spacing w:after="0" w:line="360" w:lineRule="auto"/>
+        <w:rPr>
+          <w:rFonts w:ascii="Arial" w:hAnsi="Arial" w:cs="Arial"/>
+          <w:b/>
+          <w:bCs/>
+        </w:rPr>
+      </w:pPr>
+      <w:r>
+        <w:rPr>
+          <w:rFonts w:ascii="Arial" w:hAnsi="Arial" w:cs="Arial"/>
+          <w:b/>
+          <w:bCs/>
+        </w:rPr>
+        <w:t>Sistema de Gestión Para la Seguridad de la Información.</w:t>
+      </w:r>
+    </w:p>
+    <w:p>
+      <w:pPr>
+        <w:spacing w:after="0" w:line="360" w:lineRule="auto"/>
+        <w:rPr>
+          <w:rFonts w:ascii="Arial" w:hAnsi="Arial" w:cs="Arial"/>
+        </w:rPr>
+      </w:pPr>
+      <w:r>
+        <w:rPr>
+          <w:rFonts w:ascii="Arial" w:hAnsi="Arial" w:cs="Arial"/>
+        </w:rPr>
+        <w:t>La implementación de un sistema de Gestión para la seguridad de la información es la parte central de la norma ISO IEC 27001</w:t>
+      </w:r>
+      <w:r>
+        <w:rPr>
+          <w:rFonts w:ascii="Arial" w:hAnsi="Arial" w:cs="Arial"/>
+        </w:rPr>
+        <w:t>.</w:t>
+      </w:r>
+    </w:p>
+    <w:p>
+      <w:pPr>
+        <w:spacing w:after="0" w:line="360" w:lineRule="auto"/>
+        <w:rPr>
+          <w:rFonts w:ascii="Arial" w:hAnsi="Arial" w:cs="Arial"/>
+        </w:rPr>
+      </w:pPr>
+    </w:p>
+    <w:p>
+      <w:pPr>
+        <w:spacing w:after="0" w:line="360" w:lineRule="auto"/>
+        <w:rPr>
+          <w:rFonts w:ascii="Arial" w:hAnsi="Arial" w:cs="Arial"/>
+        </w:rPr>
+      </w:pPr>
+      <w:r>
+        <w:rPr>
+          <w:rFonts w:ascii="Arial" w:hAnsi="Arial" w:cs="Arial"/>
+        </w:rPr>
+        <w:t>Un sistema de gestión para la Seguridad de la información se compone de una serie de procesos para implementar, mantener y mejorar de forma continua la seguridad de la información tomando como base los riesgos que afectan a la seguridad de la información en una empresa u organización</w:t>
+      </w:r>
+      <w:r>
+        <w:rPr>
+          <w:rFonts w:ascii="Arial" w:hAnsi="Arial" w:cs="Arial"/>
+        </w:rPr>
+        <w:t>.</w:t>
+      </w:r>
+    </w:p>
+    <w:p>
+      <w:pPr>
+        <w:spacing w:after="0" w:line="360" w:lineRule="auto"/>
+        <w:rPr>
+          <w:rFonts w:ascii="Arial" w:hAnsi="Arial" w:cs="Arial"/>
+        </w:rPr>
+      </w:pPr>
+    </w:p>
+    <w:p>
+      <w:pPr>
+        <w:spacing w:after="0" w:line="360" w:lineRule="auto"/>
+        <w:rPr>
+          <w:rFonts w:ascii="Arial" w:hAnsi="Arial" w:cs="Arial"/>
+        </w:rPr>
+      </w:pPr>
+      <w:r>
+        <w:rPr>
+          <w:rFonts w:ascii="Arial" w:hAnsi="Arial" w:cs="Arial"/>
+        </w:rPr>
+        <w:t>Implantar un SGSI en una empresa supone:</w:t>
+      </w:r>
+    </w:p>
+    <w:p>
+      <w:pPr>
+        <w:pStyle w:val="Prrafodelista"/>
+        <w:numPr>
+          <w:ilvl w:val="0"/>
+          <w:numId w:val="17"/>
+        </w:numPr>
+        <w:spacing w:after="0" w:line="360" w:lineRule="auto"/>
+        <w:rPr>
+          <w:rFonts w:ascii="Arial" w:hAnsi="Arial" w:cs="Arial"/>
+        </w:rPr>
+      </w:pPr>
+      <w:r>
+        <w:rPr>
+          <w:rFonts w:ascii="Arial" w:hAnsi="Arial" w:cs="Arial"/>
+        </w:rPr>
+        <w:t>La adopción de procesos formales</w:t>
+      </w:r>
+    </w:p>
+    <w:p>
+      <w:pPr>
+        <w:pStyle w:val="Prrafodelista"/>
+        <w:numPr>
+          <w:ilvl w:val="0"/>
+          <w:numId w:val="17"/>
+        </w:numPr>
+        <w:spacing w:after="0" w:line="360" w:lineRule="auto"/>
+        <w:rPr>
+          <w:rFonts w:ascii="Arial" w:hAnsi="Arial" w:cs="Arial"/>
+        </w:rPr>
+      </w:pPr>
+      <w:r>
+        <w:rPr>
+          <w:rFonts w:ascii="Arial" w:hAnsi="Arial" w:cs="Arial"/>
+        </w:rPr>
+        <w:t>La definición de responsabilidades de cara a la seguridad de la información</w:t>
+      </w:r>
+    </w:p>
+    <w:p>
+      <w:pPr>
+        <w:pStyle w:val="Prrafodelista"/>
+        <w:numPr>
+          <w:ilvl w:val="0"/>
+          <w:numId w:val="17"/>
+        </w:numPr>
+        <w:spacing w:after="0" w:line="360" w:lineRule="auto"/>
+        <w:rPr>
+          <w:rFonts w:ascii="Arial" w:hAnsi="Arial" w:cs="Arial"/>
+        </w:rPr>
+      </w:pPr>
+      <w:r>
+        <w:rPr>
+          <w:rFonts w:ascii="Arial" w:hAnsi="Arial" w:cs="Arial"/>
+        </w:rPr>
+        <w:t>Establecimiento de políticas, planes y procedimientos para la seguridad de la información</w:t>
+      </w:r>
+    </w:p>
+    <w:p>
+      <w:pPr>
+        <w:pStyle w:val="Prrafodelista"/>
+        <w:numPr>
+          <w:ilvl w:val="0"/>
+          <w:numId w:val="17"/>
+        </w:numPr>
+        <w:spacing w:after="0" w:line="360" w:lineRule="auto"/>
+        <w:rPr>
+          <w:rFonts w:ascii="Arial" w:hAnsi="Arial" w:cs="Arial"/>
+        </w:rPr>
+      </w:pPr>
+      <w:r>
+        <w:rPr>
+          <w:rFonts w:ascii="Arial" w:hAnsi="Arial" w:cs="Arial"/>
+        </w:rPr>
+        <w:t>Conservar y mantener información documentada como respaldo</w:t>
+      </w:r>
+    </w:p>
+    <w:p>
+      <w:pPr>
+        <w:spacing w:after="0" w:line="360" w:lineRule="auto"/>
+        <w:rPr>
+          <w:rFonts w:ascii="Arial" w:hAnsi="Arial" w:cs="Arial"/>
+        </w:rPr>
+      </w:pPr>
+    </w:p>
+    <w:p>
+      <w:pPr>
+        <w:spacing w:after="0" w:line="360" w:lineRule="auto"/>
+        <w:rPr>
+          <w:rFonts w:ascii="Arial" w:hAnsi="Arial" w:cs="Arial"/>
+          <w:b/>
+          <w:bCs/>
+        </w:rPr>
+      </w:pPr>
+      <w:r>
+        <w:rPr>
+          <w:rFonts w:ascii="Arial" w:hAnsi="Arial" w:cs="Arial"/>
+          <w:b/>
+          <w:bCs/>
+        </w:rPr>
+        <w:t>P</w:t>
+      </w:r>
+      <w:r>
+        <w:rPr>
+          <w:rFonts w:ascii="Arial" w:hAnsi="Arial" w:cs="Arial"/>
+          <w:b/>
+          <w:bCs/>
+        </w:rPr>
+        <w:t>rincipales características que evalúa:</w:t>
       </w:r>
     </w:p>
     <w:p>
@@ -2005,12 +2339,17 @@
         <w:spacing w:after="0" w:line="360" w:lineRule="auto"/>
         <w:rPr>
           <w:rFonts w:ascii="Arial" w:hAnsi="Arial" w:cs="Arial"/>
-        </w:rPr>
-      </w:pPr>
-      <w:r>
-        <w:rPr>
-          <w:rFonts w:ascii="Arial" w:hAnsi="Arial" w:cs="Arial"/>
-        </w:rPr>
+          <w:b/>
+          <w:bCs/>
+        </w:rPr>
+      </w:pPr>
+      <w:r>
+        <w:rPr>
+          <w:rFonts w:ascii="Arial" w:hAnsi="Arial" w:cs="Arial"/>
+          <w:b/>
+          <w:bCs/>
+        </w:rPr>
+        <w:lastRenderedPageBreak/>
         <w:t>Aplicación práctica en el proyecto:</w:t>
       </w:r>
     </w:p>
@@ -2099,83 +2438,439 @@
         <w:spacing w:after="0" w:line="360" w:lineRule="auto"/>
         <w:rPr>
           <w:rFonts w:ascii="Arial" w:hAnsi="Arial" w:cs="Arial"/>
-        </w:rPr>
-      </w:pPr>
-    </w:p>
-    <w:p>
-      <w:pPr>
-        <w:spacing w:after="0" w:line="360" w:lineRule="auto"/>
-        <w:rPr>
-          <w:rFonts w:ascii="Arial" w:hAnsi="Arial" w:cs="Arial"/>
-        </w:rPr>
-      </w:pPr>
-    </w:p>
-    <w:p>
-      <w:pPr>
-        <w:spacing w:after="0" w:line="360" w:lineRule="auto"/>
-        <w:rPr>
-          <w:rFonts w:ascii="Arial" w:hAnsi="Arial" w:cs="Arial"/>
-        </w:rPr>
-      </w:pPr>
-    </w:p>
-    <w:p>
-      <w:pPr>
-        <w:spacing w:after="0" w:line="360" w:lineRule="auto"/>
-        <w:rPr>
-          <w:rFonts w:ascii="Arial" w:hAnsi="Arial" w:cs="Arial"/>
-        </w:rPr>
-      </w:pPr>
-    </w:p>
-    <w:p>
-      <w:pPr>
-        <w:spacing w:after="0" w:line="360" w:lineRule="auto"/>
-        <w:rPr>
-          <w:rFonts w:ascii="Arial" w:hAnsi="Arial" w:cs="Arial"/>
-        </w:rPr>
-      </w:pPr>
-    </w:p>
-    <w:p>
-      <w:pPr>
-        <w:spacing w:after="0" w:line="360" w:lineRule="auto"/>
-        <w:rPr>
-          <w:rFonts w:ascii="Arial" w:hAnsi="Arial" w:cs="Arial"/>
-        </w:rPr>
-      </w:pPr>
-    </w:p>
-    <w:p>
-      <w:pPr>
-        <w:spacing w:after="0" w:line="360" w:lineRule="auto"/>
-        <w:rPr>
-          <w:rFonts w:ascii="Arial" w:hAnsi="Arial" w:cs="Arial"/>
-        </w:rPr>
-      </w:pPr>
-    </w:p>
-    <w:p>
-      <w:pPr>
-        <w:spacing w:after="0" w:line="360" w:lineRule="auto"/>
-        <w:rPr>
-          <w:rFonts w:ascii="Arial" w:hAnsi="Arial" w:cs="Arial"/>
-        </w:rPr>
-      </w:pPr>
-    </w:p>
-    <w:p>
-      <w:pPr>
-        <w:spacing w:after="0" w:line="360" w:lineRule="auto"/>
-        <w:rPr>
-          <w:rFonts w:ascii="Arial" w:hAnsi="Arial" w:cs="Arial"/>
-        </w:rPr>
-      </w:pPr>
-    </w:p>
-    <w:p>
-      <w:pPr>
-        <w:spacing w:after="0" w:line="360" w:lineRule="auto"/>
-        <w:rPr>
-          <w:rFonts w:ascii="Arial" w:hAnsi="Arial" w:cs="Arial"/>
-        </w:rPr>
-      </w:pPr>
-    </w:p>
-    <w:p>
-      <w:pPr>
+          <w:b/>
+          <w:bCs/>
+        </w:rPr>
+      </w:pPr>
+      <w:r>
+        <w:rPr>
+          <w:rFonts w:ascii="Arial" w:hAnsi="Arial" w:cs="Arial"/>
+          <w:b/>
+          <w:bCs/>
+        </w:rPr>
+        <w:t>Estructura normativa ISO 27001</w:t>
+      </w:r>
+      <w:r>
+        <w:rPr>
+          <w:rFonts w:ascii="Arial" w:hAnsi="Arial" w:cs="Arial"/>
+          <w:b/>
+          <w:bCs/>
+        </w:rPr>
+        <w:t>.</w:t>
+      </w:r>
+    </w:p>
+    <w:p>
+      <w:pPr>
+        <w:pStyle w:val="Prrafodelista"/>
+        <w:numPr>
+          <w:ilvl w:val="0"/>
+          <w:numId w:val="23"/>
+        </w:numPr>
+        <w:spacing w:after="0" w:line="360" w:lineRule="auto"/>
+        <w:rPr>
+          <w:rFonts w:ascii="Arial" w:hAnsi="Arial" w:cs="Arial"/>
+        </w:rPr>
+      </w:pPr>
+      <w:r>
+        <w:rPr>
+          <w:rFonts w:ascii="Arial" w:hAnsi="Arial" w:cs="Arial"/>
+        </w:rPr>
+        <w:t>Identificar las necesidades y expectativas de las partes interesadas</w:t>
+      </w:r>
+    </w:p>
+    <w:p>
+      <w:pPr>
+        <w:pStyle w:val="Prrafodelista"/>
+        <w:numPr>
+          <w:ilvl w:val="0"/>
+          <w:numId w:val="23"/>
+        </w:numPr>
+        <w:spacing w:after="0" w:line="360" w:lineRule="auto"/>
+        <w:rPr>
+          <w:rFonts w:ascii="Arial" w:hAnsi="Arial" w:cs="Arial"/>
+        </w:rPr>
+      </w:pPr>
+      <w:r>
+        <w:rPr>
+          <w:rFonts w:ascii="Arial" w:hAnsi="Arial" w:cs="Arial"/>
+        </w:rPr>
+        <w:t>Análisis de riesgos y oportunidades</w:t>
+      </w:r>
+      <w:r>
+        <w:rPr>
+          <w:rFonts w:ascii="Arial" w:hAnsi="Arial" w:cs="Arial"/>
+        </w:rPr>
+        <w:t xml:space="preserve"> </w:t>
+      </w:r>
+    </w:p>
+    <w:p>
+      <w:pPr>
+        <w:pStyle w:val="Prrafodelista"/>
+        <w:spacing w:after="0" w:line="360" w:lineRule="auto"/>
+        <w:rPr>
+          <w:rFonts w:ascii="Arial" w:hAnsi="Arial" w:cs="Arial"/>
+        </w:rPr>
+      </w:pPr>
+      <w:r>
+        <w:rPr>
+          <w:rFonts w:ascii="Arial" w:hAnsi="Arial" w:cs="Arial"/>
+        </w:rPr>
+        <w:t>Definir metodología de análisis de riesgos</w:t>
+      </w:r>
+    </w:p>
+    <w:p>
+      <w:pPr>
+        <w:pStyle w:val="Prrafodelista"/>
+        <w:spacing w:after="0" w:line="360" w:lineRule="auto"/>
+        <w:rPr>
+          <w:rFonts w:ascii="Arial" w:hAnsi="Arial" w:cs="Arial"/>
+        </w:rPr>
+      </w:pPr>
+      <w:r>
+        <w:rPr>
+          <w:rFonts w:ascii="Arial" w:hAnsi="Arial" w:cs="Arial"/>
+        </w:rPr>
+        <w:t>Identificar activos de información</w:t>
+      </w:r>
+    </w:p>
+    <w:p>
+      <w:pPr>
+        <w:pStyle w:val="Prrafodelista"/>
+        <w:spacing w:after="0" w:line="360" w:lineRule="auto"/>
+        <w:rPr>
+          <w:rFonts w:ascii="Arial" w:hAnsi="Arial" w:cs="Arial"/>
+        </w:rPr>
+      </w:pPr>
+      <w:r>
+        <w:rPr>
+          <w:rFonts w:ascii="Arial" w:hAnsi="Arial" w:cs="Arial"/>
+        </w:rPr>
+        <w:t xml:space="preserve">Análisis de riesgos </w:t>
+      </w:r>
+      <w:r>
+        <w:rPr>
+          <w:rFonts w:ascii="Arial" w:hAnsi="Arial" w:cs="Arial"/>
+        </w:rPr>
+        <w:t>(Identificación</w:t>
+      </w:r>
+      <w:r>
+        <w:rPr>
+          <w:rFonts w:ascii="Arial" w:hAnsi="Arial" w:cs="Arial"/>
+        </w:rPr>
+        <w:t xml:space="preserve"> de amenazas y vulnerabilidades de la seguridad de la información)</w:t>
+      </w:r>
+    </w:p>
+    <w:p>
+      <w:pPr>
+        <w:pStyle w:val="Prrafodelista"/>
+        <w:numPr>
+          <w:ilvl w:val="0"/>
+          <w:numId w:val="23"/>
+        </w:numPr>
+        <w:spacing w:after="0" w:line="360" w:lineRule="auto"/>
+        <w:rPr>
+          <w:rFonts w:ascii="Arial" w:hAnsi="Arial" w:cs="Arial"/>
+        </w:rPr>
+      </w:pPr>
+      <w:r>
+        <w:rPr>
+          <w:rFonts w:ascii="Arial" w:hAnsi="Arial" w:cs="Arial"/>
+        </w:rPr>
+        <w:t>Evaluación de riesgos (análisis de impacto o cálculo del riesgo)</w:t>
+      </w:r>
+    </w:p>
+    <w:p>
+      <w:pPr>
+        <w:pStyle w:val="Prrafodelista"/>
+        <w:numPr>
+          <w:ilvl w:val="0"/>
+          <w:numId w:val="23"/>
+        </w:numPr>
+        <w:spacing w:after="0" w:line="360" w:lineRule="auto"/>
+        <w:rPr>
+          <w:rFonts w:ascii="Arial" w:hAnsi="Arial" w:cs="Arial"/>
+        </w:rPr>
+      </w:pPr>
+      <w:r>
+        <w:rPr>
+          <w:rFonts w:ascii="Arial" w:hAnsi="Arial" w:cs="Arial"/>
+        </w:rPr>
+        <w:t>Plan de tratamiento de riesgos</w:t>
+      </w:r>
+      <w:r>
+        <w:rPr>
+          <w:rFonts w:ascii="Arial" w:hAnsi="Arial" w:cs="Arial"/>
+        </w:rPr>
+        <w:t xml:space="preserve"> </w:t>
+      </w:r>
+    </w:p>
+    <w:p>
+      <w:pPr>
+        <w:pStyle w:val="Prrafodelista"/>
+        <w:spacing w:after="0" w:line="360" w:lineRule="auto"/>
+        <w:rPr>
+          <w:rFonts w:ascii="Arial" w:hAnsi="Arial" w:cs="Arial"/>
+        </w:rPr>
+      </w:pPr>
+      <w:r>
+        <w:rPr>
+          <w:rFonts w:ascii="Arial" w:hAnsi="Arial" w:cs="Arial"/>
+        </w:rPr>
+        <w:t>Criterios de asignación y tratamiento de riesgos</w:t>
+      </w:r>
+    </w:p>
+    <w:p>
+      <w:pPr>
+        <w:pStyle w:val="Prrafodelista"/>
+        <w:spacing w:after="0" w:line="360" w:lineRule="auto"/>
+        <w:rPr>
+          <w:rFonts w:ascii="Arial" w:hAnsi="Arial" w:cs="Arial"/>
+        </w:rPr>
+      </w:pPr>
+      <w:r>
+        <w:rPr>
+          <w:rFonts w:ascii="Arial" w:hAnsi="Arial" w:cs="Arial"/>
+        </w:rPr>
+        <w:t>Selección de controles</w:t>
+      </w:r>
+    </w:p>
+    <w:p>
+      <w:pPr>
+        <w:pStyle w:val="Prrafodelista"/>
+        <w:spacing w:after="0" w:line="360" w:lineRule="auto"/>
+        <w:rPr>
+          <w:rFonts w:ascii="Arial" w:hAnsi="Arial" w:cs="Arial"/>
+        </w:rPr>
+      </w:pPr>
+      <w:r>
+        <w:rPr>
+          <w:rFonts w:ascii="Arial" w:hAnsi="Arial" w:cs="Arial"/>
+        </w:rPr>
+        <w:t>Declaración de aplicabilidad (controles necesarios y no aplicables)</w:t>
+      </w:r>
+    </w:p>
+    <w:p>
+      <w:pPr>
+        <w:pStyle w:val="Prrafodelista"/>
+        <w:spacing w:after="0" w:line="360" w:lineRule="auto"/>
+        <w:rPr>
+          <w:rFonts w:ascii="Arial" w:hAnsi="Arial" w:cs="Arial"/>
+        </w:rPr>
+      </w:pPr>
+      <w:r>
+        <w:rPr>
+          <w:rFonts w:ascii="Arial" w:hAnsi="Arial" w:cs="Arial"/>
+        </w:rPr>
+        <w:t>Plan de Gestión de Riesgos</w:t>
+      </w:r>
+    </w:p>
+    <w:p>
+      <w:pPr>
+        <w:spacing w:after="0" w:line="360" w:lineRule="auto"/>
+        <w:rPr>
+          <w:rFonts w:ascii="Arial" w:hAnsi="Arial" w:cs="Arial"/>
+        </w:rPr>
+      </w:pPr>
+    </w:p>
+    <w:p>
+      <w:pPr>
+        <w:spacing w:after="0" w:line="360" w:lineRule="auto"/>
+        <w:rPr>
+          <w:rFonts w:ascii="Arial" w:hAnsi="Arial" w:cs="Arial"/>
+          <w:b/>
+          <w:bCs/>
+        </w:rPr>
+      </w:pPr>
+      <w:r>
+        <w:rPr>
+          <w:rFonts w:ascii="Arial" w:hAnsi="Arial" w:cs="Arial"/>
+          <w:b/>
+          <w:bCs/>
+        </w:rPr>
+        <w:t>Soporte.</w:t>
+      </w:r>
+    </w:p>
+    <w:p>
+      <w:pPr>
+        <w:spacing w:after="0" w:line="360" w:lineRule="auto"/>
+        <w:rPr>
+          <w:rFonts w:ascii="Arial" w:hAnsi="Arial" w:cs="Arial"/>
+        </w:rPr>
+      </w:pPr>
+      <w:r>
+        <w:rPr>
+          <w:rFonts w:ascii="Arial" w:hAnsi="Arial" w:cs="Arial"/>
+        </w:rPr>
+        <w:t>Se determinarán los recursos necesarios para implementar los planes que hemos realizado en la planificación, por lo cual se deberá tomar en cuenta:</w:t>
+      </w:r>
+    </w:p>
+    <w:p>
+      <w:pPr>
+        <w:pStyle w:val="Prrafodelista"/>
+        <w:numPr>
+          <w:ilvl w:val="0"/>
+          <w:numId w:val="24"/>
+        </w:numPr>
+        <w:spacing w:after="0" w:line="360" w:lineRule="auto"/>
+        <w:rPr>
+          <w:rFonts w:ascii="Arial" w:hAnsi="Arial" w:cs="Arial"/>
+        </w:rPr>
+      </w:pPr>
+      <w:r>
+        <w:rPr>
+          <w:rFonts w:ascii="Arial" w:hAnsi="Arial" w:cs="Arial"/>
+        </w:rPr>
+        <w:t>La gestión de los recursos.</w:t>
+      </w:r>
+    </w:p>
+    <w:p>
+      <w:pPr>
+        <w:pStyle w:val="Prrafodelista"/>
+        <w:numPr>
+          <w:ilvl w:val="0"/>
+          <w:numId w:val="24"/>
+        </w:numPr>
+        <w:spacing w:after="0" w:line="360" w:lineRule="auto"/>
+        <w:rPr>
+          <w:rFonts w:ascii="Arial" w:hAnsi="Arial" w:cs="Arial"/>
+        </w:rPr>
+      </w:pPr>
+      <w:r>
+        <w:rPr>
+          <w:rFonts w:ascii="Arial" w:hAnsi="Arial" w:cs="Arial"/>
+        </w:rPr>
+        <w:t>La competencia y concienciación del personal</w:t>
+      </w:r>
+    </w:p>
+    <w:p>
+      <w:pPr>
+        <w:pStyle w:val="Prrafodelista"/>
+        <w:numPr>
+          <w:ilvl w:val="0"/>
+          <w:numId w:val="24"/>
+        </w:numPr>
+        <w:spacing w:after="0" w:line="360" w:lineRule="auto"/>
+        <w:rPr>
+          <w:rFonts w:ascii="Arial" w:hAnsi="Arial" w:cs="Arial"/>
+        </w:rPr>
+      </w:pPr>
+      <w:r>
+        <w:rPr>
+          <w:rFonts w:ascii="Arial" w:hAnsi="Arial" w:cs="Arial"/>
+        </w:rPr>
+        <w:t>La comunicación y concienciación de todas las de todas las partes interesadas, incluyendo proveedores externos</w:t>
+      </w:r>
+    </w:p>
+    <w:p>
+      <w:pPr>
+        <w:pStyle w:val="Prrafodelista"/>
+        <w:numPr>
+          <w:ilvl w:val="0"/>
+          <w:numId w:val="24"/>
+        </w:numPr>
+        <w:spacing w:after="0" w:line="360" w:lineRule="auto"/>
+        <w:rPr>
+          <w:rFonts w:ascii="Arial" w:hAnsi="Arial" w:cs="Arial"/>
+        </w:rPr>
+      </w:pPr>
+      <w:r>
+        <w:rPr>
+          <w:rFonts w:ascii="Arial" w:hAnsi="Arial" w:cs="Arial"/>
+        </w:rPr>
+        <w:t>Los requisitos de documentación como evidencia del cumplimiento de los requisitos de la norma</w:t>
+      </w:r>
+    </w:p>
+    <w:p>
+      <w:pPr>
+        <w:spacing w:after="0" w:line="360" w:lineRule="auto"/>
+        <w:rPr>
+          <w:rFonts w:ascii="Arial" w:hAnsi="Arial" w:cs="Arial"/>
+        </w:rPr>
+      </w:pPr>
+    </w:p>
+    <w:p>
+      <w:pPr>
+        <w:spacing w:after="0" w:line="360" w:lineRule="auto"/>
+        <w:rPr>
+          <w:rFonts w:ascii="Arial" w:hAnsi="Arial" w:cs="Arial"/>
+          <w:b/>
+          <w:bCs/>
+        </w:rPr>
+      </w:pPr>
+      <w:r>
+        <w:rPr>
+          <w:rFonts w:ascii="Arial" w:hAnsi="Arial" w:cs="Arial"/>
+          <w:b/>
+          <w:bCs/>
+        </w:rPr>
+        <w:t>Operación.</w:t>
+      </w:r>
+    </w:p>
+    <w:p>
+      <w:pPr>
+        <w:spacing w:after="0" w:line="360" w:lineRule="auto"/>
+        <w:rPr>
+          <w:rFonts w:ascii="Arial" w:hAnsi="Arial" w:cs="Arial"/>
+        </w:rPr>
+      </w:pPr>
+      <w:r>
+        <w:rPr>
+          <w:rFonts w:ascii="Arial" w:hAnsi="Arial" w:cs="Arial"/>
+        </w:rPr>
+        <w:t>Se pondrán en marcha las medidas para la seguridad de la información que hemos definido, tales como:</w:t>
+      </w:r>
+    </w:p>
+    <w:p>
+      <w:pPr>
+        <w:pStyle w:val="Prrafodelista"/>
+        <w:numPr>
+          <w:ilvl w:val="0"/>
+          <w:numId w:val="25"/>
+        </w:numPr>
+        <w:spacing w:after="0" w:line="360" w:lineRule="auto"/>
+        <w:rPr>
+          <w:rFonts w:ascii="Arial" w:hAnsi="Arial" w:cs="Arial"/>
+        </w:rPr>
+      </w:pPr>
+      <w:r>
+        <w:rPr>
+          <w:rFonts w:ascii="Arial" w:hAnsi="Arial" w:cs="Arial"/>
+        </w:rPr>
+        <w:t>El contexto de la organización (identificación de intereses de las partes)</w:t>
+      </w:r>
+      <w:r>
+        <w:rPr>
+          <w:rFonts w:ascii="Arial" w:hAnsi="Arial" w:cs="Arial"/>
+        </w:rPr>
+        <w:t>.</w:t>
+      </w:r>
+    </w:p>
+    <w:p>
+      <w:pPr>
+        <w:pStyle w:val="Prrafodelista"/>
+        <w:numPr>
+          <w:ilvl w:val="0"/>
+          <w:numId w:val="25"/>
+        </w:numPr>
+        <w:spacing w:after="0" w:line="360" w:lineRule="auto"/>
+        <w:rPr>
+          <w:rFonts w:ascii="Arial" w:hAnsi="Arial" w:cs="Arial"/>
+        </w:rPr>
+      </w:pPr>
+      <w:r>
+        <w:rPr>
+          <w:rFonts w:ascii="Arial" w:hAnsi="Arial" w:cs="Arial"/>
+        </w:rPr>
+        <w:t>Planificación (plan te tratamiento de riesgos).</w:t>
+      </w:r>
+    </w:p>
+    <w:p>
+      <w:pPr>
+        <w:pStyle w:val="Prrafodelista"/>
+        <w:numPr>
+          <w:ilvl w:val="0"/>
+          <w:numId w:val="18"/>
+        </w:numPr>
         <w:spacing w:after="0" w:line="360" w:lineRule="auto"/>
         <w:rPr>
           <w:rFonts w:ascii="Arial" w:hAnsi="Arial" w:cs="Arial"/>
@@ -2224,19 +2919,23 @@
           <w:rFonts w:ascii="Arial" w:hAnsi="Arial" w:cs="Arial"/>
         </w:rPr>
       </w:pPr>
-    </w:p>
-    <w:p>
-      <w:pPr>
-        <w:spacing w:after="0" w:line="360" w:lineRule="auto"/>
-        <w:rPr>
-          <w:rFonts w:ascii="Arial" w:hAnsi="Arial" w:cs="Arial"/>
-        </w:rPr>
-      </w:pPr>
-      <w:r>
-        <w:rPr>
-          <w:rFonts w:ascii="Arial" w:hAnsi="Arial" w:cs="Arial"/>
-        </w:rPr>
-        <w:t>Características que evalua:</w:t>
+      <w:r>
+        <w:rPr>
+          <w:rFonts w:ascii="Arial" w:hAnsi="Arial" w:cs="Arial"/>
+        </w:rPr>
+        <w:t xml:space="preserve">Características que </w:t>
+      </w:r>
+      <w:r>
+        <w:rPr>
+          <w:rFonts w:ascii="Arial" w:hAnsi="Arial" w:cs="Arial"/>
+        </w:rPr>
+        <w:t>evalúa</w:t>
+      </w:r>
+      <w:r>
+        <w:rPr>
+          <w:rFonts w:ascii="Arial" w:hAnsi="Arial" w:cs="Arial"/>
+        </w:rPr>
+        <w:t>:</w:t>
       </w:r>
     </w:p>
     <w:p>
@@ -2477,6 +3176,7 @@
         </w:rPr>
         <w:t xml:space="preserve">se </w:t>
       </w:r>
+      <w:proofErr w:type="gramStart"/>
       <w:r>
         <w:rPr>
           <w:rFonts w:ascii="Arial" w:hAnsi="Arial" w:cs="Arial"/>
@@ -2489,12 +3189,310 @@
         </w:rPr>
         <w:t>a</w:t>
       </w:r>
+      <w:proofErr w:type="gramEnd"/>
       <w:r>
         <w:rPr>
           <w:rFonts w:ascii="Arial" w:hAnsi="Arial" w:cs="Arial"/>
         </w:rPr>
         <w:t xml:space="preserve"> medidas de seguridad estrictas para proteger los datos de pago.</w:t>
       </w:r>
+    </w:p>
+    <w:p>
+      <w:pPr>
+        <w:spacing w:after="0" w:line="360" w:lineRule="auto"/>
+        <w:rPr>
+          <w:rFonts w:ascii="Arial" w:hAnsi="Arial" w:cs="Arial"/>
+          <w:b/>
+          <w:bCs/>
+        </w:rPr>
+      </w:pPr>
+    </w:p>
+    <w:p>
+      <w:pPr>
+        <w:spacing w:after="0" w:line="360" w:lineRule="auto"/>
+        <w:rPr>
+          <w:rFonts w:ascii="Arial" w:hAnsi="Arial" w:cs="Arial"/>
+          <w:b/>
+          <w:bCs/>
+        </w:rPr>
+      </w:pPr>
+    </w:p>
+    <w:p>
+      <w:pPr>
+        <w:rPr>
+          <w:rFonts w:ascii="Arial" w:hAnsi="Arial" w:cs="Arial"/>
+          <w:b/>
+          <w:bCs/>
+        </w:rPr>
+      </w:pPr>
+      <w:r>
+        <w:rPr>
+          <w:rFonts w:ascii="Arial" w:hAnsi="Arial" w:cs="Arial"/>
+          <w:b/>
+          <w:bCs/>
+        </w:rPr>
+        <w:br w:type="page"/>
+      </w:r>
+    </w:p>
+    <w:p>
+      <w:pPr>
+        <w:spacing w:after="0" w:line="360" w:lineRule="auto"/>
+        <w:rPr>
+          <w:rFonts w:ascii="Arial" w:hAnsi="Arial" w:cs="Arial"/>
+          <w:b/>
+          <w:bCs/>
+        </w:rPr>
+      </w:pPr>
+    </w:p>
+    <w:p>
+      <w:pPr>
+        <w:spacing w:after="0" w:line="360" w:lineRule="auto"/>
+        <w:rPr>
+          <w:rFonts w:ascii="Arial" w:hAnsi="Arial" w:cs="Arial"/>
+          <w:b/>
+          <w:bCs/>
+        </w:rPr>
+      </w:pPr>
+    </w:p>
+    <w:p>
+      <w:pPr>
+        <w:spacing w:after="0" w:line="360" w:lineRule="auto"/>
+        <w:rPr>
+          <w:rFonts w:ascii="Arial" w:hAnsi="Arial" w:cs="Arial"/>
+          <w:b/>
+          <w:bCs/>
+        </w:rPr>
+      </w:pPr>
+    </w:p>
+    <w:p>
+      <w:pPr>
+        <w:spacing w:after="0" w:line="360" w:lineRule="auto"/>
+        <w:rPr>
+          <w:rFonts w:ascii="Arial" w:hAnsi="Arial" w:cs="Arial"/>
+          <w:b/>
+          <w:bCs/>
+        </w:rPr>
+      </w:pPr>
+    </w:p>
+    <w:p>
+      <w:pPr>
+        <w:spacing w:after="0" w:line="360" w:lineRule="auto"/>
+        <w:rPr>
+          <w:rFonts w:ascii="Arial" w:hAnsi="Arial" w:cs="Arial"/>
+          <w:b/>
+          <w:bCs/>
+        </w:rPr>
+      </w:pPr>
+    </w:p>
+    <w:p>
+      <w:pPr>
+        <w:spacing w:after="0" w:line="360" w:lineRule="auto"/>
+        <w:rPr>
+          <w:rFonts w:ascii="Arial" w:hAnsi="Arial" w:cs="Arial"/>
+          <w:b/>
+          <w:bCs/>
+        </w:rPr>
+      </w:pPr>
+    </w:p>
+    <w:p>
+      <w:pPr>
+        <w:spacing w:after="0" w:line="360" w:lineRule="auto"/>
+        <w:rPr>
+          <w:rFonts w:ascii="Arial" w:hAnsi="Arial" w:cs="Arial"/>
+          <w:b/>
+          <w:bCs/>
+        </w:rPr>
+      </w:pPr>
+    </w:p>
+    <w:p>
+      <w:pPr>
+        <w:spacing w:after="0" w:line="360" w:lineRule="auto"/>
+        <w:rPr>
+          <w:rFonts w:ascii="Arial" w:hAnsi="Arial" w:cs="Arial"/>
+          <w:b/>
+          <w:bCs/>
+        </w:rPr>
+      </w:pPr>
+    </w:p>
+    <w:p>
+      <w:pPr>
+        <w:spacing w:after="0" w:line="360" w:lineRule="auto"/>
+        <w:rPr>
+          <w:rFonts w:ascii="Arial" w:hAnsi="Arial" w:cs="Arial"/>
+          <w:b/>
+          <w:bCs/>
+        </w:rPr>
+      </w:pPr>
+    </w:p>
+    <w:p>
+      <w:pPr>
+        <w:spacing w:after="0" w:line="360" w:lineRule="auto"/>
+        <w:rPr>
+          <w:rFonts w:ascii="Arial" w:hAnsi="Arial" w:cs="Arial"/>
+          <w:b/>
+          <w:bCs/>
+        </w:rPr>
+      </w:pPr>
+    </w:p>
+    <w:p>
+      <w:pPr>
+        <w:spacing w:after="0" w:line="360" w:lineRule="auto"/>
+        <w:rPr>
+          <w:rFonts w:ascii="Arial" w:hAnsi="Arial" w:cs="Arial"/>
+          <w:b/>
+          <w:bCs/>
+        </w:rPr>
+      </w:pPr>
+    </w:p>
+    <w:p>
+      <w:pPr>
+        <w:spacing w:after="0" w:line="360" w:lineRule="auto"/>
+        <w:rPr>
+          <w:rFonts w:ascii="Arial" w:hAnsi="Arial" w:cs="Arial"/>
+          <w:b/>
+          <w:bCs/>
+        </w:rPr>
+      </w:pPr>
+    </w:p>
+    <w:p>
+      <w:pPr>
+        <w:spacing w:after="0" w:line="360" w:lineRule="auto"/>
+        <w:rPr>
+          <w:rFonts w:ascii="Arial" w:hAnsi="Arial" w:cs="Arial"/>
+          <w:b/>
+          <w:bCs/>
+        </w:rPr>
+      </w:pPr>
+    </w:p>
+    <w:p>
+      <w:pPr>
+        <w:spacing w:after="0" w:line="360" w:lineRule="auto"/>
+        <w:rPr>
+          <w:rFonts w:ascii="Arial" w:hAnsi="Arial" w:cs="Arial"/>
+          <w:b/>
+          <w:bCs/>
+        </w:rPr>
+      </w:pPr>
+    </w:p>
+    <w:p>
+      <w:pPr>
+        <w:spacing w:after="0" w:line="360" w:lineRule="auto"/>
+        <w:rPr>
+          <w:rFonts w:ascii="Arial" w:hAnsi="Arial" w:cs="Arial"/>
+          <w:b/>
+          <w:bCs/>
+        </w:rPr>
+      </w:pPr>
+    </w:p>
+    <w:p>
+      <w:pPr>
+        <w:spacing w:after="0" w:line="360" w:lineRule="auto"/>
+        <w:rPr>
+          <w:rFonts w:ascii="Arial" w:hAnsi="Arial" w:cs="Arial"/>
+          <w:b/>
+          <w:bCs/>
+        </w:rPr>
+      </w:pPr>
+    </w:p>
+    <w:p>
+      <w:pPr>
+        <w:spacing w:after="0" w:line="360" w:lineRule="auto"/>
+        <w:rPr>
+          <w:rFonts w:ascii="Arial" w:hAnsi="Arial" w:cs="Arial"/>
+          <w:b/>
+          <w:bCs/>
+        </w:rPr>
+      </w:pPr>
+    </w:p>
+    <w:p>
+      <w:pPr>
+        <w:spacing w:after="0" w:line="360" w:lineRule="auto"/>
+        <w:rPr>
+          <w:rFonts w:ascii="Arial" w:hAnsi="Arial" w:cs="Arial"/>
+          <w:b/>
+          <w:bCs/>
+        </w:rPr>
+      </w:pPr>
+    </w:p>
+    <w:p>
+      <w:pPr>
+        <w:spacing w:after="0" w:line="360" w:lineRule="auto"/>
+        <w:rPr>
+          <w:rFonts w:ascii="Arial" w:hAnsi="Arial" w:cs="Arial"/>
+          <w:b/>
+          <w:bCs/>
+        </w:rPr>
+      </w:pPr>
+    </w:p>
+    <w:p>
+      <w:pPr>
+        <w:spacing w:after="0" w:line="360" w:lineRule="auto"/>
+        <w:rPr>
+          <w:rFonts w:ascii="Arial" w:hAnsi="Arial" w:cs="Arial"/>
+          <w:b/>
+          <w:bCs/>
+        </w:rPr>
+      </w:pPr>
+    </w:p>
+    <w:p>
+      <w:pPr>
+        <w:spacing w:after="0" w:line="360" w:lineRule="auto"/>
+        <w:rPr>
+          <w:rFonts w:ascii="Arial" w:hAnsi="Arial" w:cs="Arial"/>
+          <w:b/>
+          <w:bCs/>
+        </w:rPr>
+      </w:pPr>
+    </w:p>
+    <w:p>
+      <w:pPr>
+        <w:spacing w:after="0" w:line="360" w:lineRule="auto"/>
+        <w:rPr>
+          <w:rFonts w:ascii="Arial" w:hAnsi="Arial" w:cs="Arial"/>
+          <w:b/>
+          <w:bCs/>
+        </w:rPr>
+      </w:pPr>
+    </w:p>
+    <w:p>
+      <w:pPr>
+        <w:spacing w:after="0" w:line="360" w:lineRule="auto"/>
+        <w:rPr>
+          <w:rFonts w:ascii="Arial" w:hAnsi="Arial" w:cs="Arial"/>
+          <w:b/>
+          <w:bCs/>
+        </w:rPr>
+      </w:pPr>
+    </w:p>
+    <w:p>
+      <w:pPr>
+        <w:spacing w:after="0" w:line="360" w:lineRule="auto"/>
+        <w:rPr>
+          <w:rFonts w:ascii="Arial" w:hAnsi="Arial" w:cs="Arial"/>
+          <w:b/>
+          <w:bCs/>
+        </w:rPr>
+      </w:pPr>
+    </w:p>
+    <w:p>
+      <w:pPr>
+        <w:spacing w:after="0" w:line="360" w:lineRule="auto"/>
+        <w:rPr>
+          <w:rFonts w:ascii="Arial" w:hAnsi="Arial" w:cs="Arial"/>
+          <w:b/>
+          <w:bCs/>
+        </w:rPr>
+      </w:pPr>
+    </w:p>
+    <w:p>
+      <w:pPr>
+        <w:spacing w:after="0" w:line="360" w:lineRule="auto"/>
+        <w:rPr>
+          <w:rFonts w:ascii="Arial" w:hAnsi="Arial" w:cs="Arial"/>
+          <w:b/>
+          <w:bCs/>
+        </w:rPr>
+      </w:pPr>
     </w:p>
     <w:p>
       <w:pPr>
@@ -2795,6 +3793,48 @@
     </w:p>
     <w:p>
       <w:pPr>
+        <w:rPr>
+          <w:rFonts w:ascii="Arial" w:hAnsi="Arial" w:cs="Arial"/>
+        </w:rPr>
+      </w:pPr>
+      <w:r>
+        <w:rPr>
+          <w:rFonts w:ascii="Arial" w:hAnsi="Arial" w:cs="Arial"/>
+        </w:rPr>
+        <w:br w:type="page"/>
+      </w:r>
+    </w:p>
+    <w:p>
+      <w:pPr>
+        <w:spacing w:after="0" w:line="360" w:lineRule="auto"/>
+        <w:rPr>
+          <w:rFonts w:ascii="Arial" w:hAnsi="Arial" w:cs="Arial"/>
+        </w:rPr>
+      </w:pPr>
+    </w:p>
+    <w:p>
+      <w:pPr>
+        <w:rPr>
+          <w:rFonts w:ascii="Arial" w:hAnsi="Arial" w:cs="Arial"/>
+        </w:rPr>
+      </w:pPr>
+      <w:r>
+        <w:rPr>
+          <w:rFonts w:ascii="Arial" w:hAnsi="Arial" w:cs="Arial"/>
+        </w:rPr>
+        <w:br w:type="page"/>
+      </w:r>
+    </w:p>
+    <w:p>
+      <w:pPr>
+        <w:spacing w:after="0" w:line="360" w:lineRule="auto"/>
+        <w:rPr>
+          <w:rFonts w:ascii="Arial" w:hAnsi="Arial" w:cs="Arial"/>
+        </w:rPr>
+      </w:pPr>
+    </w:p>
+    <w:p>
+      <w:pPr>
         <w:spacing w:after="0" w:line="360" w:lineRule="auto"/>
         <w:rPr>
           <w:rFonts w:ascii="Arial" w:hAnsi="Arial" w:cs="Arial"/>
@@ -2983,19 +4023,16 @@
     </w:p>
     <w:p>
       <w:pPr>
-        <w:spacing w:after="0" w:line="360" w:lineRule="auto"/>
-        <w:rPr>
-          <w:rFonts w:ascii="Arial" w:hAnsi="Arial" w:cs="Arial"/>
-        </w:rPr>
-      </w:pPr>
-    </w:p>
-    <w:p>
-      <w:pPr>
-        <w:spacing w:after="0" w:line="360" w:lineRule="auto"/>
-        <w:rPr>
-          <w:rFonts w:ascii="Arial" w:hAnsi="Arial" w:cs="Arial"/>
-        </w:rPr>
-      </w:pPr>
+        <w:rPr>
+          <w:rFonts w:ascii="Arial" w:hAnsi="Arial" w:cs="Arial"/>
+        </w:rPr>
+      </w:pPr>
+      <w:r>
+        <w:rPr>
+          <w:rFonts w:ascii="Arial" w:hAnsi="Arial" w:cs="Arial"/>
+        </w:rPr>
+        <w:br w:type="page"/>
+      </w:r>
     </w:p>
     <w:p>
       <w:pPr>
@@ -3018,6 +4055,7 @@
           <w:szCs w:val="20"/>
           <w:u w:val="single"/>
         </w:rPr>
+        <w:lastRenderedPageBreak/>
         <w:t>Requisitos del sistema.</w:t>
       </w:r>
     </w:p>
@@ -3766,6 +4804,119 @@
     </w:lvl>
   </w:abstractNum>
   <w:abstractNum w:abstractNumId="1" w15:restartNumberingAfterBreak="0">
+    <w:nsid w:val="0B71298B"/>
+    <w:multiLevelType w:val="hybridMultilevel"/>
+    <w:tmpl w:val="C68A5372"/>
+    <w:lvl w:ilvl="0" w:tplc="080A000B">
+      <w:start w:val="1"/>
+      <w:numFmt w:val="bullet"/>
+      <w:lvlText w:val=""/>
+      <w:lvlJc w:val="left"/>
+      <w:pPr>
+        <w:ind w:left="720" w:hanging="360"/>
+      </w:pPr>
+      <w:rPr>
+        <w:rFonts w:ascii="Wingdings" w:hAnsi="Wingdings" w:hint="default"/>
+      </w:rPr>
+    </w:lvl>
+    <w:lvl w:ilvl="1" w:tplc="080A0003" w:tentative="1">
+      <w:start w:val="1"/>
+      <w:numFmt w:val="bullet"/>
+      <w:lvlText w:val="o"/>
+      <w:lvlJc w:val="left"/>
+      <w:pPr>
+        <w:ind w:left="1440" w:hanging="360"/>
+      </w:pPr>
+      <w:rPr>
+        <w:rFonts w:ascii="Courier New" w:hAnsi="Courier New" w:cs="Courier New" w:hint="default"/>
+      </w:rPr>
+    </w:lvl>
+    <w:lvl w:ilvl="2" w:tplc="080A0005" w:tentative="1">
+      <w:start w:val="1"/>
+      <w:numFmt w:val="bullet"/>
+      <w:lvlText w:val=""/>
+      <w:lvlJc w:val="left"/>
+      <w:pPr>
+        <w:ind w:left="2160" w:hanging="360"/>
+      </w:pPr>
+      <w:rPr>
+        <w:rFonts w:ascii="Wingdings" w:hAnsi="Wingdings" w:hint="default"/>
+      </w:rPr>
+    </w:lvl>
+    <w:lvl w:ilvl="3" w:tplc="080A0001" w:tentative="1">
+      <w:start w:val="1"/>
+      <w:numFmt w:val="bullet"/>
+      <w:lvlText w:val=""/>
+      <w:lvlJc w:val="left"/>
+      <w:pPr>
+        <w:ind w:left="2880" w:hanging="360"/>
+      </w:pPr>
+      <w:rPr>
+        <w:rFonts w:ascii="Symbol" w:hAnsi="Symbol" w:hint="default"/>
+      </w:rPr>
+    </w:lvl>
+    <w:lvl w:ilvl="4" w:tplc="080A0003" w:tentative="1">
+      <w:start w:val="1"/>
+      <w:numFmt w:val="bullet"/>
+      <w:lvlText w:val="o"/>
+      <w:lvlJc w:val="left"/>
+      <w:pPr>
+        <w:ind w:left="3600" w:hanging="360"/>
+      </w:pPr>
+      <w:rPr>
+        <w:rFonts w:ascii="Courier New" w:hAnsi="Courier New" w:cs="Courier New" w:hint="default"/>
+      </w:rPr>
+    </w:lvl>
+    <w:lvl w:ilvl="5" w:tplc="080A0005" w:tentative="1">
+      <w:start w:val="1"/>
+      <w:numFmt w:val="bullet"/>
+      <w:lvlText w:val=""/>
+      <w:lvlJc w:val="left"/>
+      <w:pPr>
+        <w:ind w:left="4320" w:hanging="360"/>
+      </w:pPr>
+      <w:rPr>
+        <w:rFonts w:ascii="Wingdings" w:hAnsi="Wingdings" w:hint="default"/>
+      </w:rPr>
+    </w:lvl>
+    <w:lvl w:ilvl="6" w:tplc="080A0001" w:tentative="1">
+      <w:start w:val="1"/>
+      <w:numFmt w:val="bullet"/>
+      <w:lvlText w:val=""/>
+      <w:lvlJc w:val="left"/>
+      <w:pPr>
+        <w:ind w:left="5040" w:hanging="360"/>
+      </w:pPr>
+      <w:rPr>
+        <w:rFonts w:ascii="Symbol" w:hAnsi="Symbol" w:hint="default"/>
+      </w:rPr>
+    </w:lvl>
+    <w:lvl w:ilvl="7" w:tplc="080A0003" w:tentative="1">
+      <w:start w:val="1"/>
+      <w:numFmt w:val="bullet"/>
+      <w:lvlText w:val="o"/>
+      <w:lvlJc w:val="left"/>
+      <w:pPr>
+        <w:ind w:left="5760" w:hanging="360"/>
+      </w:pPr>
+      <w:rPr>
+        <w:rFonts w:ascii="Courier New" w:hAnsi="Courier New" w:cs="Courier New" w:hint="default"/>
+      </w:rPr>
+    </w:lvl>
+    <w:lvl w:ilvl="8" w:tplc="080A0005" w:tentative="1">
+      <w:start w:val="1"/>
+      <w:numFmt w:val="bullet"/>
+      <w:lvlText w:val=""/>
+      <w:lvlJc w:val="left"/>
+      <w:pPr>
+        <w:ind w:left="6480" w:hanging="360"/>
+      </w:pPr>
+      <w:rPr>
+        <w:rFonts w:ascii="Wingdings" w:hAnsi="Wingdings" w:hint="default"/>
+      </w:rPr>
+    </w:lvl>
+  </w:abstractNum>
+  <w:abstractNum w:abstractNumId="2" w15:restartNumberingAfterBreak="0">
     <w:nsid w:val="154A6C00"/>
     <w:multiLevelType w:val="multilevel"/>
     <w:tmpl w:val="F1A6FA32"/>
@@ -3878,7 +5029,7 @@
       </w:pPr>
     </w:lvl>
   </w:abstractNum>
-  <w:abstractNum w:abstractNumId="2" w15:restartNumberingAfterBreak="0">
+  <w:abstractNum w:abstractNumId="3" w15:restartNumberingAfterBreak="0">
     <w:nsid w:val="196912B1"/>
     <w:multiLevelType w:val="multilevel"/>
     <w:tmpl w:val="693A636A"/>
@@ -4027,7 +5178,7 @@
       </w:rPr>
     </w:lvl>
   </w:abstractNum>
-  <w:abstractNum w:abstractNumId="3" w15:restartNumberingAfterBreak="0">
+  <w:abstractNum w:abstractNumId="4" w15:restartNumberingAfterBreak="0">
     <w:nsid w:val="1A8808B3"/>
     <w:multiLevelType w:val="hybridMultilevel"/>
     <w:tmpl w:val="F4A046FE"/>
@@ -4140,7 +5291,120 @@
       </w:rPr>
     </w:lvl>
   </w:abstractNum>
-  <w:abstractNum w:abstractNumId="4" w15:restartNumberingAfterBreak="0">
+  <w:abstractNum w:abstractNumId="5" w15:restartNumberingAfterBreak="0">
+    <w:nsid w:val="232E45DD"/>
+    <w:multiLevelType w:val="hybridMultilevel"/>
+    <w:tmpl w:val="E342D5E4"/>
+    <w:lvl w:ilvl="0" w:tplc="080A000B">
+      <w:start w:val="1"/>
+      <w:numFmt w:val="bullet"/>
+      <w:lvlText w:val=""/>
+      <w:lvlJc w:val="left"/>
+      <w:pPr>
+        <w:ind w:left="720" w:hanging="360"/>
+      </w:pPr>
+      <w:rPr>
+        <w:rFonts w:ascii="Wingdings" w:hAnsi="Wingdings" w:hint="default"/>
+      </w:rPr>
+    </w:lvl>
+    <w:lvl w:ilvl="1" w:tplc="080A0003" w:tentative="1">
+      <w:start w:val="1"/>
+      <w:numFmt w:val="bullet"/>
+      <w:lvlText w:val="o"/>
+      <w:lvlJc w:val="left"/>
+      <w:pPr>
+        <w:ind w:left="1440" w:hanging="360"/>
+      </w:pPr>
+      <w:rPr>
+        <w:rFonts w:ascii="Courier New" w:hAnsi="Courier New" w:cs="Courier New" w:hint="default"/>
+      </w:rPr>
+    </w:lvl>
+    <w:lvl w:ilvl="2" w:tplc="080A0005" w:tentative="1">
+      <w:start w:val="1"/>
+      <w:numFmt w:val="bullet"/>
+      <w:lvlText w:val=""/>
+      <w:lvlJc w:val="left"/>
+      <w:pPr>
+        <w:ind w:left="2160" w:hanging="360"/>
+      </w:pPr>
+      <w:rPr>
+        <w:rFonts w:ascii="Wingdings" w:hAnsi="Wingdings" w:hint="default"/>
+      </w:rPr>
+    </w:lvl>
+    <w:lvl w:ilvl="3" w:tplc="080A0001" w:tentative="1">
+      <w:start w:val="1"/>
+      <w:numFmt w:val="bullet"/>
+      <w:lvlText w:val=""/>
+      <w:lvlJc w:val="left"/>
+      <w:pPr>
+        <w:ind w:left="2880" w:hanging="360"/>
+      </w:pPr>
+      <w:rPr>
+        <w:rFonts w:ascii="Symbol" w:hAnsi="Symbol" w:hint="default"/>
+      </w:rPr>
+    </w:lvl>
+    <w:lvl w:ilvl="4" w:tplc="080A0003" w:tentative="1">
+      <w:start w:val="1"/>
+      <w:numFmt w:val="bullet"/>
+      <w:lvlText w:val="o"/>
+      <w:lvlJc w:val="left"/>
+      <w:pPr>
+        <w:ind w:left="3600" w:hanging="360"/>
+      </w:pPr>
+      <w:rPr>
+        <w:rFonts w:ascii="Courier New" w:hAnsi="Courier New" w:cs="Courier New" w:hint="default"/>
+      </w:rPr>
+    </w:lvl>
+    <w:lvl w:ilvl="5" w:tplc="080A0005" w:tentative="1">
+      <w:start w:val="1"/>
+      <w:numFmt w:val="bullet"/>
+      <w:lvlText w:val=""/>
+      <w:lvlJc w:val="left"/>
+      <w:pPr>
+        <w:ind w:left="4320" w:hanging="360"/>
+      </w:pPr>
+      <w:rPr>
+        <w:rFonts w:ascii="Wingdings" w:hAnsi="Wingdings" w:hint="default"/>
+      </w:rPr>
+    </w:lvl>
+    <w:lvl w:ilvl="6" w:tplc="080A0001" w:tentative="1">
+      <w:start w:val="1"/>
+      <w:numFmt w:val="bullet"/>
+      <w:lvlText w:val=""/>
+      <w:lvlJc w:val="left"/>
+      <w:pPr>
+        <w:ind w:left="5040" w:hanging="360"/>
+      </w:pPr>
+      <w:rPr>
+        <w:rFonts w:ascii="Symbol" w:hAnsi="Symbol" w:hint="default"/>
+      </w:rPr>
+    </w:lvl>
+    <w:lvl w:ilvl="7" w:tplc="080A0003" w:tentative="1">
+      <w:start w:val="1"/>
+      <w:numFmt w:val="bullet"/>
+      <w:lvlText w:val="o"/>
+      <w:lvlJc w:val="left"/>
+      <w:pPr>
+        <w:ind w:left="5760" w:hanging="360"/>
+      </w:pPr>
+      <w:rPr>
+        <w:rFonts w:ascii="Courier New" w:hAnsi="Courier New" w:cs="Courier New" w:hint="default"/>
+      </w:rPr>
+    </w:lvl>
+    <w:lvl w:ilvl="8" w:tplc="080A0005" w:tentative="1">
+      <w:start w:val="1"/>
+      <w:numFmt w:val="bullet"/>
+      <w:lvlText w:val=""/>
+      <w:lvlJc w:val="left"/>
+      <w:pPr>
+        <w:ind w:left="6480" w:hanging="360"/>
+      </w:pPr>
+      <w:rPr>
+        <w:rFonts w:ascii="Wingdings" w:hAnsi="Wingdings" w:hint="default"/>
+      </w:rPr>
+    </w:lvl>
+  </w:abstractNum>
+  <w:abstractNum w:abstractNumId="6" w15:restartNumberingAfterBreak="0">
     <w:nsid w:val="292A57FC"/>
     <w:multiLevelType w:val="hybridMultilevel"/>
     <w:tmpl w:val="31063564"/>
@@ -4253,7 +5517,7 @@
       </w:rPr>
     </w:lvl>
   </w:abstractNum>
-  <w:abstractNum w:abstractNumId="5" w15:restartNumberingAfterBreak="0">
+  <w:abstractNum w:abstractNumId="7" w15:restartNumberingAfterBreak="0">
     <w:nsid w:val="30AB4FFB"/>
     <w:multiLevelType w:val="multilevel"/>
     <w:tmpl w:val="155CB52C"/>
@@ -4402,7 +5666,346 @@
       </w:rPr>
     </w:lvl>
   </w:abstractNum>
-  <w:abstractNum w:abstractNumId="6" w15:restartNumberingAfterBreak="0">
+  <w:abstractNum w:abstractNumId="8" w15:restartNumberingAfterBreak="0">
+    <w:nsid w:val="312A67CB"/>
+    <w:multiLevelType w:val="hybridMultilevel"/>
+    <w:tmpl w:val="635424C2"/>
+    <w:lvl w:ilvl="0" w:tplc="080A000B">
+      <w:start w:val="1"/>
+      <w:numFmt w:val="bullet"/>
+      <w:lvlText w:val=""/>
+      <w:lvlJc w:val="left"/>
+      <w:pPr>
+        <w:ind w:left="720" w:hanging="360"/>
+      </w:pPr>
+      <w:rPr>
+        <w:rFonts w:ascii="Wingdings" w:hAnsi="Wingdings" w:hint="default"/>
+      </w:rPr>
+    </w:lvl>
+    <w:lvl w:ilvl="1" w:tplc="080A0003" w:tentative="1">
+      <w:start w:val="1"/>
+      <w:numFmt w:val="bullet"/>
+      <w:lvlText w:val="o"/>
+      <w:lvlJc w:val="left"/>
+      <w:pPr>
+        <w:ind w:left="1440" w:hanging="360"/>
+      </w:pPr>
+      <w:rPr>
+        <w:rFonts w:ascii="Courier New" w:hAnsi="Courier New" w:cs="Courier New" w:hint="default"/>
+      </w:rPr>
+    </w:lvl>
+    <w:lvl w:ilvl="2" w:tplc="080A0005" w:tentative="1">
+      <w:start w:val="1"/>
+      <w:numFmt w:val="bullet"/>
+      <w:lvlText w:val=""/>
+      <w:lvlJc w:val="left"/>
+      <w:pPr>
+        <w:ind w:left="2160" w:hanging="360"/>
+      </w:pPr>
+      <w:rPr>
+        <w:rFonts w:ascii="Wingdings" w:hAnsi="Wingdings" w:hint="default"/>
+      </w:rPr>
+    </w:lvl>
+    <w:lvl w:ilvl="3" w:tplc="080A0001" w:tentative="1">
+      <w:start w:val="1"/>
+      <w:numFmt w:val="bullet"/>
+      <w:lvlText w:val=""/>
+      <w:lvlJc w:val="left"/>
+      <w:pPr>
+        <w:ind w:left="2880" w:hanging="360"/>
+      </w:pPr>
+      <w:rPr>
+        <w:rFonts w:ascii="Symbol" w:hAnsi="Symbol" w:hint="default"/>
+      </w:rPr>
+    </w:lvl>
+    <w:lvl w:ilvl="4" w:tplc="080A0003" w:tentative="1">
+      <w:start w:val="1"/>
+      <w:numFmt w:val="bullet"/>
+      <w:lvlText w:val="o"/>
+      <w:lvlJc w:val="left"/>
+      <w:pPr>
+        <w:ind w:left="3600" w:hanging="360"/>
+      </w:pPr>
+      <w:rPr>
+        <w:rFonts w:ascii="Courier New" w:hAnsi="Courier New" w:cs="Courier New" w:hint="default"/>
+      </w:rPr>
+    </w:lvl>
+    <w:lvl w:ilvl="5" w:tplc="080A0005" w:tentative="1">
+      <w:start w:val="1"/>
+      <w:numFmt w:val="bullet"/>
+      <w:lvlText w:val=""/>
+      <w:lvlJc w:val="left"/>
+      <w:pPr>
+        <w:ind w:left="4320" w:hanging="360"/>
+      </w:pPr>
+      <w:rPr>
+        <w:rFonts w:ascii="Wingdings" w:hAnsi="Wingdings" w:hint="default"/>
+      </w:rPr>
+    </w:lvl>
+    <w:lvl w:ilvl="6" w:tplc="080A0001" w:tentative="1">
+      <w:start w:val="1"/>
+      <w:numFmt w:val="bullet"/>
+      <w:lvlText w:val=""/>
+      <w:lvlJc w:val="left"/>
+      <w:pPr>
+        <w:ind w:left="5040" w:hanging="360"/>
+      </w:pPr>
+      <w:rPr>
+        <w:rFonts w:ascii="Symbol" w:hAnsi="Symbol" w:hint="default"/>
+      </w:rPr>
+    </w:lvl>
+    <w:lvl w:ilvl="7" w:tplc="080A0003" w:tentative="1">
+      <w:start w:val="1"/>
+      <w:numFmt w:val="bullet"/>
+      <w:lvlText w:val="o"/>
+      <w:lvlJc w:val="left"/>
+      <w:pPr>
+        <w:ind w:left="5760" w:hanging="360"/>
+      </w:pPr>
+      <w:rPr>
+        <w:rFonts w:ascii="Courier New" w:hAnsi="Courier New" w:cs="Courier New" w:hint="default"/>
+      </w:rPr>
+    </w:lvl>
+    <w:lvl w:ilvl="8" w:tplc="080A0005" w:tentative="1">
+      <w:start w:val="1"/>
+      <w:numFmt w:val="bullet"/>
+      <w:lvlText w:val=""/>
+      <w:lvlJc w:val="left"/>
+      <w:pPr>
+        <w:ind w:left="6480" w:hanging="360"/>
+      </w:pPr>
+      <w:rPr>
+        <w:rFonts w:ascii="Wingdings" w:hAnsi="Wingdings" w:hint="default"/>
+      </w:rPr>
+    </w:lvl>
+  </w:abstractNum>
+  <w:abstractNum w:abstractNumId="9" w15:restartNumberingAfterBreak="0">
+    <w:nsid w:val="3DBD32D6"/>
+    <w:multiLevelType w:val="hybridMultilevel"/>
+    <w:tmpl w:val="0860CFEC"/>
+    <w:lvl w:ilvl="0" w:tplc="080A0001">
+      <w:start w:val="1"/>
+      <w:numFmt w:val="bullet"/>
+      <w:lvlText w:val=""/>
+      <w:lvlJc w:val="left"/>
+      <w:pPr>
+        <w:ind w:left="720" w:hanging="360"/>
+      </w:pPr>
+      <w:rPr>
+        <w:rFonts w:ascii="Symbol" w:hAnsi="Symbol" w:hint="default"/>
+      </w:rPr>
+    </w:lvl>
+    <w:lvl w:ilvl="1" w:tplc="080A0003" w:tentative="1">
+      <w:start w:val="1"/>
+      <w:numFmt w:val="bullet"/>
+      <w:lvlText w:val="o"/>
+      <w:lvlJc w:val="left"/>
+      <w:pPr>
+        <w:ind w:left="1440" w:hanging="360"/>
+      </w:pPr>
+      <w:rPr>
+        <w:rFonts w:ascii="Courier New" w:hAnsi="Courier New" w:cs="Courier New" w:hint="default"/>
+      </w:rPr>
+    </w:lvl>
+    <w:lvl w:ilvl="2" w:tplc="080A0005" w:tentative="1">
+      <w:start w:val="1"/>
+      <w:numFmt w:val="bullet"/>
+      <w:lvlText w:val=""/>
+      <w:lvlJc w:val="left"/>
+      <w:pPr>
+        <w:ind w:left="2160" w:hanging="360"/>
+      </w:pPr>
+      <w:rPr>
+        <w:rFonts w:ascii="Wingdings" w:hAnsi="Wingdings" w:hint="default"/>
+      </w:rPr>
+    </w:lvl>
+    <w:lvl w:ilvl="3" w:tplc="080A0001" w:tentative="1">
+      <w:start w:val="1"/>
+      <w:numFmt w:val="bullet"/>
+      <w:lvlText w:val=""/>
+      <w:lvlJc w:val="left"/>
+      <w:pPr>
+        <w:ind w:left="2880" w:hanging="360"/>
+      </w:pPr>
+      <w:rPr>
+        <w:rFonts w:ascii="Symbol" w:hAnsi="Symbol" w:hint="default"/>
+      </w:rPr>
+    </w:lvl>
+    <w:lvl w:ilvl="4" w:tplc="080A0003" w:tentative="1">
+      <w:start w:val="1"/>
+      <w:numFmt w:val="bullet"/>
+      <w:lvlText w:val="o"/>
+      <w:lvlJc w:val="left"/>
+      <w:pPr>
+        <w:ind w:left="3600" w:hanging="360"/>
+      </w:pPr>
+      <w:rPr>
+        <w:rFonts w:ascii="Courier New" w:hAnsi="Courier New" w:cs="Courier New" w:hint="default"/>
+      </w:rPr>
+    </w:lvl>
+    <w:lvl w:ilvl="5" w:tplc="080A0005" w:tentative="1">
+      <w:start w:val="1"/>
+      <w:numFmt w:val="bullet"/>
+      <w:lvlText w:val=""/>
+      <w:lvlJc w:val="left"/>
+      <w:pPr>
+        <w:ind w:left="4320" w:hanging="360"/>
+      </w:pPr>
+      <w:rPr>
+        <w:rFonts w:ascii="Wingdings" w:hAnsi="Wingdings" w:hint="default"/>
+      </w:rPr>
+    </w:lvl>
+    <w:lvl w:ilvl="6" w:tplc="080A0001" w:tentative="1">
+      <w:start w:val="1"/>
+      <w:numFmt w:val="bullet"/>
+      <w:lvlText w:val=""/>
+      <w:lvlJc w:val="left"/>
+      <w:pPr>
+        <w:ind w:left="5040" w:hanging="360"/>
+      </w:pPr>
+      <w:rPr>
+        <w:rFonts w:ascii="Symbol" w:hAnsi="Symbol" w:hint="default"/>
+      </w:rPr>
+    </w:lvl>
+    <w:lvl w:ilvl="7" w:tplc="080A0003" w:tentative="1">
+      <w:start w:val="1"/>
+      <w:numFmt w:val="bullet"/>
+      <w:lvlText w:val="o"/>
+      <w:lvlJc w:val="left"/>
+      <w:pPr>
+        <w:ind w:left="5760" w:hanging="360"/>
+      </w:pPr>
+      <w:rPr>
+        <w:rFonts w:ascii="Courier New" w:hAnsi="Courier New" w:cs="Courier New" w:hint="default"/>
+      </w:rPr>
+    </w:lvl>
+    <w:lvl w:ilvl="8" w:tplc="080A0005" w:tentative="1">
+      <w:start w:val="1"/>
+      <w:numFmt w:val="bullet"/>
+      <w:lvlText w:val=""/>
+      <w:lvlJc w:val="left"/>
+      <w:pPr>
+        <w:ind w:left="6480" w:hanging="360"/>
+      </w:pPr>
+      <w:rPr>
+        <w:rFonts w:ascii="Wingdings" w:hAnsi="Wingdings" w:hint="default"/>
+      </w:rPr>
+    </w:lvl>
+  </w:abstractNum>
+  <w:abstractNum w:abstractNumId="10" w15:restartNumberingAfterBreak="0">
+    <w:nsid w:val="4AC35E1C"/>
+    <w:multiLevelType w:val="hybridMultilevel"/>
+    <w:tmpl w:val="39562698"/>
+    <w:lvl w:ilvl="0" w:tplc="080A0001">
+      <w:start w:val="1"/>
+      <w:numFmt w:val="bullet"/>
+      <w:lvlText w:val=""/>
+      <w:lvlJc w:val="left"/>
+      <w:pPr>
+        <w:ind w:left="720" w:hanging="360"/>
+      </w:pPr>
+      <w:rPr>
+        <w:rFonts w:ascii="Symbol" w:hAnsi="Symbol" w:hint="default"/>
+      </w:rPr>
+    </w:lvl>
+    <w:lvl w:ilvl="1" w:tplc="080A0003" w:tentative="1">
+      <w:start w:val="1"/>
+      <w:numFmt w:val="bullet"/>
+      <w:lvlText w:val="o"/>
+      <w:lvlJc w:val="left"/>
+      <w:pPr>
+        <w:ind w:left="1440" w:hanging="360"/>
+      </w:pPr>
+      <w:rPr>
+        <w:rFonts w:ascii="Courier New" w:hAnsi="Courier New" w:cs="Courier New" w:hint="default"/>
+      </w:rPr>
+    </w:lvl>
+    <w:lvl w:ilvl="2" w:tplc="080A0005" w:tentative="1">
+      <w:start w:val="1"/>
+      <w:numFmt w:val="bullet"/>
+      <w:lvlText w:val=""/>
+      <w:lvlJc w:val="left"/>
+      <w:pPr>
+        <w:ind w:left="2160" w:hanging="360"/>
+      </w:pPr>
+      <w:rPr>
+        <w:rFonts w:ascii="Wingdings" w:hAnsi="Wingdings" w:hint="default"/>
+      </w:rPr>
+    </w:lvl>
+    <w:lvl w:ilvl="3" w:tplc="080A0001" w:tentative="1">
+      <w:start w:val="1"/>
+      <w:numFmt w:val="bullet"/>
+      <w:lvlText w:val=""/>
+      <w:lvlJc w:val="left"/>
+      <w:pPr>
+        <w:ind w:left="2880" w:hanging="360"/>
+      </w:pPr>
+      <w:rPr>
+        <w:rFonts w:ascii="Symbol" w:hAnsi="Symbol" w:hint="default"/>
+      </w:rPr>
+    </w:lvl>
+    <w:lvl w:ilvl="4" w:tplc="080A0003" w:tentative="1">
+      <w:start w:val="1"/>
+      <w:numFmt w:val="bullet"/>
+      <w:lvlText w:val="o"/>
+      <w:lvlJc w:val="left"/>
+      <w:pPr>
+        <w:ind w:left="3600" w:hanging="360"/>
+      </w:pPr>
+      <w:rPr>
+        <w:rFonts w:ascii="Courier New" w:hAnsi="Courier New" w:cs="Courier New" w:hint="default"/>
+      </w:rPr>
+    </w:lvl>
+    <w:lvl w:ilvl="5" w:tplc="080A0005" w:tentative="1">
+      <w:start w:val="1"/>
+      <w:numFmt w:val="bullet"/>
+      <w:lvlText w:val=""/>
+      <w:lvlJc w:val="left"/>
+      <w:pPr>
+        <w:ind w:left="4320" w:hanging="360"/>
+      </w:pPr>
+      <w:rPr>
+        <w:rFonts w:ascii="Wingdings" w:hAnsi="Wingdings" w:hint="default"/>
+      </w:rPr>
+    </w:lvl>
+    <w:lvl w:ilvl="6" w:tplc="080A0001" w:tentative="1">
+      <w:start w:val="1"/>
+      <w:numFmt w:val="bullet"/>
+      <w:lvlText w:val=""/>
+      <w:lvlJc w:val="left"/>
+      <w:pPr>
+        <w:ind w:left="5040" w:hanging="360"/>
+      </w:pPr>
+      <w:rPr>
+        <w:rFonts w:ascii="Symbol" w:hAnsi="Symbol" w:hint="default"/>
+      </w:rPr>
+    </w:lvl>
+    <w:lvl w:ilvl="7" w:tplc="080A0003" w:tentative="1">
+      <w:start w:val="1"/>
+      <w:numFmt w:val="bullet"/>
+      <w:lvlText w:val="o"/>
+      <w:lvlJc w:val="left"/>
+      <w:pPr>
+        <w:ind w:left="5760" w:hanging="360"/>
+      </w:pPr>
+      <w:rPr>
+        <w:rFonts w:ascii="Courier New" w:hAnsi="Courier New" w:cs="Courier New" w:hint="default"/>
+      </w:rPr>
+    </w:lvl>
+    <w:lvl w:ilvl="8" w:tplc="080A0005" w:tentative="1">
+      <w:start w:val="1"/>
+      <w:numFmt w:val="bullet"/>
+      <w:lvlText w:val=""/>
+      <w:lvlJc w:val="left"/>
+      <w:pPr>
+        <w:ind w:left="6480" w:hanging="360"/>
+      </w:pPr>
+      <w:rPr>
+        <w:rFonts w:ascii="Wingdings" w:hAnsi="Wingdings" w:hint="default"/>
+      </w:rPr>
+    </w:lvl>
+  </w:abstractNum>
+  <w:abstractNum w:abstractNumId="11" w15:restartNumberingAfterBreak="0">
     <w:nsid w:val="4BF376F1"/>
     <w:multiLevelType w:val="multilevel"/>
     <w:tmpl w:val="B0645764"/>
@@ -4551,7 +6154,7 @@
       </w:rPr>
     </w:lvl>
   </w:abstractNum>
-  <w:abstractNum w:abstractNumId="7" w15:restartNumberingAfterBreak="0">
+  <w:abstractNum w:abstractNumId="12" w15:restartNumberingAfterBreak="0">
     <w:nsid w:val="4F540910"/>
     <w:multiLevelType w:val="hybridMultilevel"/>
     <w:tmpl w:val="D88E61E0"/>
@@ -4664,7 +6267,7 @@
       </w:rPr>
     </w:lvl>
   </w:abstractNum>
-  <w:abstractNum w:abstractNumId="8" w15:restartNumberingAfterBreak="0">
+  <w:abstractNum w:abstractNumId="13" w15:restartNumberingAfterBreak="0">
     <w:nsid w:val="5170034A"/>
     <w:multiLevelType w:val="hybridMultilevel"/>
     <w:tmpl w:val="B58E9B18"/>
@@ -4777,7 +6380,7 @@
       </w:rPr>
     </w:lvl>
   </w:abstractNum>
-  <w:abstractNum w:abstractNumId="9" w15:restartNumberingAfterBreak="0">
+  <w:abstractNum w:abstractNumId="14" w15:restartNumberingAfterBreak="0">
     <w:nsid w:val="54B973AE"/>
     <w:multiLevelType w:val="hybridMultilevel"/>
     <w:tmpl w:val="590EE866"/>
@@ -4890,7 +6493,7 @@
       </w:rPr>
     </w:lvl>
   </w:abstractNum>
-  <w:abstractNum w:abstractNumId="10" w15:restartNumberingAfterBreak="0">
+  <w:abstractNum w:abstractNumId="15" w15:restartNumberingAfterBreak="0">
     <w:nsid w:val="55710747"/>
     <w:multiLevelType w:val="multilevel"/>
     <w:tmpl w:val="9FA29F10"/>
@@ -5039,7 +6642,7 @@
       </w:rPr>
     </w:lvl>
   </w:abstractNum>
-  <w:abstractNum w:abstractNumId="11" w15:restartNumberingAfterBreak="0">
+  <w:abstractNum w:abstractNumId="16" w15:restartNumberingAfterBreak="0">
     <w:nsid w:val="6011412F"/>
     <w:multiLevelType w:val="hybridMultilevel"/>
     <w:tmpl w:val="E326DFD2"/>
@@ -5152,7 +6755,120 @@
       </w:rPr>
     </w:lvl>
   </w:abstractNum>
-  <w:abstractNum w:abstractNumId="12" w15:restartNumberingAfterBreak="0">
+  <w:abstractNum w:abstractNumId="17" w15:restartNumberingAfterBreak="0">
+    <w:nsid w:val="640D00A0"/>
+    <w:multiLevelType w:val="hybridMultilevel"/>
+    <w:tmpl w:val="BB7640A0"/>
+    <w:lvl w:ilvl="0" w:tplc="080A000B">
+      <w:start w:val="1"/>
+      <w:numFmt w:val="bullet"/>
+      <w:lvlText w:val=""/>
+      <w:lvlJc w:val="left"/>
+      <w:pPr>
+        <w:ind w:left="720" w:hanging="360"/>
+      </w:pPr>
+      <w:rPr>
+        <w:rFonts w:ascii="Wingdings" w:hAnsi="Wingdings" w:hint="default"/>
+      </w:rPr>
+    </w:lvl>
+    <w:lvl w:ilvl="1" w:tplc="080A0003" w:tentative="1">
+      <w:start w:val="1"/>
+      <w:numFmt w:val="bullet"/>
+      <w:lvlText w:val="o"/>
+      <w:lvlJc w:val="left"/>
+      <w:pPr>
+        <w:ind w:left="1440" w:hanging="360"/>
+      </w:pPr>
+      <w:rPr>
+        <w:rFonts w:ascii="Courier New" w:hAnsi="Courier New" w:cs="Courier New" w:hint="default"/>
+      </w:rPr>
+    </w:lvl>
+    <w:lvl w:ilvl="2" w:tplc="080A0005" w:tentative="1">
+      <w:start w:val="1"/>
+      <w:numFmt w:val="bullet"/>
+      <w:lvlText w:val=""/>
+      <w:lvlJc w:val="left"/>
+      <w:pPr>
+        <w:ind w:left="2160" w:hanging="360"/>
+      </w:pPr>
+      <w:rPr>
+        <w:rFonts w:ascii="Wingdings" w:hAnsi="Wingdings" w:hint="default"/>
+      </w:rPr>
+    </w:lvl>
+    <w:lvl w:ilvl="3" w:tplc="080A0001" w:tentative="1">
+      <w:start w:val="1"/>
+      <w:numFmt w:val="bullet"/>
+      <w:lvlText w:val=""/>
+      <w:lvlJc w:val="left"/>
+      <w:pPr>
+        <w:ind w:left="2880" w:hanging="360"/>
+      </w:pPr>
+      <w:rPr>
+        <w:rFonts w:ascii="Symbol" w:hAnsi="Symbol" w:hint="default"/>
+      </w:rPr>
+    </w:lvl>
+    <w:lvl w:ilvl="4" w:tplc="080A0003" w:tentative="1">
+      <w:start w:val="1"/>
+      <w:numFmt w:val="bullet"/>
+      <w:lvlText w:val="o"/>
+      <w:lvlJc w:val="left"/>
+      <w:pPr>
+        <w:ind w:left="3600" w:hanging="360"/>
+      </w:pPr>
+      <w:rPr>
+        <w:rFonts w:ascii="Courier New" w:hAnsi="Courier New" w:cs="Courier New" w:hint="default"/>
+      </w:rPr>
+    </w:lvl>
+    <w:lvl w:ilvl="5" w:tplc="080A0005" w:tentative="1">
+      <w:start w:val="1"/>
+      <w:numFmt w:val="bullet"/>
+      <w:lvlText w:val=""/>
+      <w:lvlJc w:val="left"/>
+      <w:pPr>
+        <w:ind w:left="4320" w:hanging="360"/>
+      </w:pPr>
+      <w:rPr>
+        <w:rFonts w:ascii="Wingdings" w:hAnsi="Wingdings" w:hint="default"/>
+      </w:rPr>
+    </w:lvl>
+    <w:lvl w:ilvl="6" w:tplc="080A0001" w:tentative="1">
+      <w:start w:val="1"/>
+      <w:numFmt w:val="bullet"/>
+      <w:lvlText w:val=""/>
+      <w:lvlJc w:val="left"/>
+      <w:pPr>
+        <w:ind w:left="5040" w:hanging="360"/>
+      </w:pPr>
+      <w:rPr>
+        <w:rFonts w:ascii="Symbol" w:hAnsi="Symbol" w:hint="default"/>
+      </w:rPr>
+    </w:lvl>
+    <w:lvl w:ilvl="7" w:tplc="080A0003" w:tentative="1">
+      <w:start w:val="1"/>
+      <w:numFmt w:val="bullet"/>
+      <w:lvlText w:val="o"/>
+      <w:lvlJc w:val="left"/>
+      <w:pPr>
+        <w:ind w:left="5760" w:hanging="360"/>
+      </w:pPr>
+      <w:rPr>
+        <w:rFonts w:ascii="Courier New" w:hAnsi="Courier New" w:cs="Courier New" w:hint="default"/>
+      </w:rPr>
+    </w:lvl>
+    <w:lvl w:ilvl="8" w:tplc="080A0005" w:tentative="1">
+      <w:start w:val="1"/>
+      <w:numFmt w:val="bullet"/>
+      <w:lvlText w:val=""/>
+      <w:lvlJc w:val="left"/>
+      <w:pPr>
+        <w:ind w:left="6480" w:hanging="360"/>
+      </w:pPr>
+      <w:rPr>
+        <w:rFonts w:ascii="Wingdings" w:hAnsi="Wingdings" w:hint="default"/>
+      </w:rPr>
+    </w:lvl>
+  </w:abstractNum>
+  <w:abstractNum w:abstractNumId="18" w15:restartNumberingAfterBreak="0">
     <w:nsid w:val="65FC324D"/>
     <w:multiLevelType w:val="hybridMultilevel"/>
     <w:tmpl w:val="DB2C9FDA"/>
@@ -5265,7 +6981,206 @@
       </w:rPr>
     </w:lvl>
   </w:abstractNum>
-  <w:abstractNum w:abstractNumId="13" w15:restartNumberingAfterBreak="0">
+  <w:abstractNum w:abstractNumId="19" w15:restartNumberingAfterBreak="0">
+    <w:nsid w:val="6623135E"/>
+    <w:multiLevelType w:val="hybridMultilevel"/>
+    <w:tmpl w:val="A142C8B6"/>
+    <w:lvl w:ilvl="0" w:tplc="080A000F">
+      <w:start w:val="1"/>
+      <w:numFmt w:val="decimal"/>
+      <w:lvlText w:val="%1."/>
+      <w:lvlJc w:val="left"/>
+      <w:pPr>
+        <w:ind w:left="720" w:hanging="360"/>
+      </w:pPr>
+    </w:lvl>
+    <w:lvl w:ilvl="1" w:tplc="080A0019" w:tentative="1">
+      <w:start w:val="1"/>
+      <w:numFmt w:val="lowerLetter"/>
+      <w:lvlText w:val="%2."/>
+      <w:lvlJc w:val="left"/>
+      <w:pPr>
+        <w:ind w:left="1440" w:hanging="360"/>
+      </w:pPr>
+    </w:lvl>
+    <w:lvl w:ilvl="2" w:tplc="080A001B" w:tentative="1">
+      <w:start w:val="1"/>
+      <w:numFmt w:val="lowerRoman"/>
+      <w:lvlText w:val="%3."/>
+      <w:lvlJc w:val="right"/>
+      <w:pPr>
+        <w:ind w:left="2160" w:hanging="180"/>
+      </w:pPr>
+    </w:lvl>
+    <w:lvl w:ilvl="3" w:tplc="080A000F" w:tentative="1">
+      <w:start w:val="1"/>
+      <w:numFmt w:val="decimal"/>
+      <w:lvlText w:val="%4."/>
+      <w:lvlJc w:val="left"/>
+      <w:pPr>
+        <w:ind w:left="2880" w:hanging="360"/>
+      </w:pPr>
+    </w:lvl>
+    <w:lvl w:ilvl="4" w:tplc="080A0019" w:tentative="1">
+      <w:start w:val="1"/>
+      <w:numFmt w:val="lowerLetter"/>
+      <w:lvlText w:val="%5."/>
+      <w:lvlJc w:val="left"/>
+      <w:pPr>
+        <w:ind w:left="3600" w:hanging="360"/>
+      </w:pPr>
+    </w:lvl>
+    <w:lvl w:ilvl="5" w:tplc="080A001B" w:tentative="1">
+      <w:start w:val="1"/>
+      <w:numFmt w:val="lowerRoman"/>
+      <w:lvlText w:val="%6."/>
+      <w:lvlJc w:val="right"/>
+      <w:pPr>
+        <w:ind w:left="4320" w:hanging="180"/>
+      </w:pPr>
+    </w:lvl>
+    <w:lvl w:ilvl="6" w:tplc="080A000F" w:tentative="1">
+      <w:start w:val="1"/>
+      <w:numFmt w:val="decimal"/>
+      <w:lvlText w:val="%7."/>
+      <w:lvlJc w:val="left"/>
+      <w:pPr>
+        <w:ind w:left="5040" w:hanging="360"/>
+      </w:pPr>
+    </w:lvl>
+    <w:lvl w:ilvl="7" w:tplc="080A0019" w:tentative="1">
+      <w:start w:val="1"/>
+      <w:numFmt w:val="lowerLetter"/>
+      <w:lvlText w:val="%8."/>
+      <w:lvlJc w:val="left"/>
+      <w:pPr>
+        <w:ind w:left="5760" w:hanging="360"/>
+      </w:pPr>
+    </w:lvl>
+    <w:lvl w:ilvl="8" w:tplc="080A001B" w:tentative="1">
+      <w:start w:val="1"/>
+      <w:numFmt w:val="lowerRoman"/>
+      <w:lvlText w:val="%9."/>
+      <w:lvlJc w:val="right"/>
+      <w:pPr>
+        <w:ind w:left="6480" w:hanging="180"/>
+      </w:pPr>
+    </w:lvl>
+  </w:abstractNum>
+  <w:abstractNum w:abstractNumId="20" w15:restartNumberingAfterBreak="0">
+    <w:nsid w:val="6AFE6EA0"/>
+    <w:multiLevelType w:val="hybridMultilevel"/>
+    <w:tmpl w:val="931629CC"/>
+    <w:lvl w:ilvl="0" w:tplc="080A000B">
+      <w:start w:val="1"/>
+      <w:numFmt w:val="bullet"/>
+      <w:lvlText w:val=""/>
+      <w:lvlJc w:val="left"/>
+      <w:pPr>
+        <w:ind w:left="1440" w:hanging="360"/>
+      </w:pPr>
+      <w:rPr>
+        <w:rFonts w:ascii="Wingdings" w:hAnsi="Wingdings" w:hint="default"/>
+      </w:rPr>
+    </w:lvl>
+    <w:lvl w:ilvl="1" w:tplc="080A0003" w:tentative="1">
+      <w:start w:val="1"/>
+      <w:numFmt w:val="bullet"/>
+      <w:lvlText w:val="o"/>
+      <w:lvlJc w:val="left"/>
+      <w:pPr>
+        <w:ind w:left="2160" w:hanging="360"/>
+      </w:pPr>
+      <w:rPr>
+        <w:rFonts w:ascii="Courier New" w:hAnsi="Courier New" w:cs="Courier New" w:hint="default"/>
+      </w:rPr>
+    </w:lvl>
+    <w:lvl w:ilvl="2" w:tplc="080A0005" w:tentative="1">
+      <w:start w:val="1"/>
+      <w:numFmt w:val="bullet"/>
+      <w:lvlText w:val=""/>
+      <w:lvlJc w:val="left"/>
+      <w:pPr>
+        <w:ind w:left="2880" w:hanging="360"/>
+      </w:pPr>
+      <w:rPr>
+        <w:rFonts w:ascii="Wingdings" w:hAnsi="Wingdings" w:hint="default"/>
+      </w:rPr>
+    </w:lvl>
+    <w:lvl w:ilvl="3" w:tplc="080A0001" w:tentative="1">
+      <w:start w:val="1"/>
+      <w:numFmt w:val="bullet"/>
+      <w:lvlText w:val=""/>
+      <w:lvlJc w:val="left"/>
+      <w:pPr>
+        <w:ind w:left="3600" w:hanging="360"/>
+      </w:pPr>
+      <w:rPr>
+        <w:rFonts w:ascii="Symbol" w:hAnsi="Symbol" w:hint="default"/>
+      </w:rPr>
+    </w:lvl>
+    <w:lvl w:ilvl="4" w:tplc="080A0003" w:tentative="1">
+      <w:start w:val="1"/>
+      <w:numFmt w:val="bullet"/>
+      <w:lvlText w:val="o"/>
+      <w:lvlJc w:val="left"/>
+      <w:pPr>
+        <w:ind w:left="4320" w:hanging="360"/>
+      </w:pPr>
+      <w:rPr>
+        <w:rFonts w:ascii="Courier New" w:hAnsi="Courier New" w:cs="Courier New" w:hint="default"/>
+      </w:rPr>
+    </w:lvl>
+    <w:lvl w:ilvl="5" w:tplc="080A0005" w:tentative="1">
+      <w:start w:val="1"/>
+      <w:numFmt w:val="bullet"/>
+      <w:lvlText w:val=""/>
+      <w:lvlJc w:val="left"/>
+      <w:pPr>
+        <w:ind w:left="5040" w:hanging="360"/>
+      </w:pPr>
+      <w:rPr>
+        <w:rFonts w:ascii="Wingdings" w:hAnsi="Wingdings" w:hint="default"/>
+      </w:rPr>
+    </w:lvl>
+    <w:lvl w:ilvl="6" w:tplc="080A0001" w:tentative="1">
+      <w:start w:val="1"/>
+      <w:numFmt w:val="bullet"/>
+      <w:lvlText w:val=""/>
+      <w:lvlJc w:val="left"/>
+      <w:pPr>
+        <w:ind w:left="5760" w:hanging="360"/>
+      </w:pPr>
+      <w:rPr>
+        <w:rFonts w:ascii="Symbol" w:hAnsi="Symbol" w:hint="default"/>
+      </w:rPr>
+    </w:lvl>
+    <w:lvl w:ilvl="7" w:tplc="080A0003" w:tentative="1">
+      <w:start w:val="1"/>
+      <w:numFmt w:val="bullet"/>
+      <w:lvlText w:val="o"/>
+      <w:lvlJc w:val="left"/>
+      <w:pPr>
+        <w:ind w:left="6480" w:hanging="360"/>
+      </w:pPr>
+      <w:rPr>
+        <w:rFonts w:ascii="Courier New" w:hAnsi="Courier New" w:cs="Courier New" w:hint="default"/>
+      </w:rPr>
+    </w:lvl>
+    <w:lvl w:ilvl="8" w:tplc="080A0005" w:tentative="1">
+      <w:start w:val="1"/>
+      <w:numFmt w:val="bullet"/>
+      <w:lvlText w:val=""/>
+      <w:lvlJc w:val="left"/>
+      <w:pPr>
+        <w:ind w:left="7200" w:hanging="360"/>
+      </w:pPr>
+      <w:rPr>
+        <w:rFonts w:ascii="Wingdings" w:hAnsi="Wingdings" w:hint="default"/>
+      </w:rPr>
+    </w:lvl>
+  </w:abstractNum>
+  <w:abstractNum w:abstractNumId="21" w15:restartNumberingAfterBreak="0">
     <w:nsid w:val="6C8E4B6B"/>
     <w:multiLevelType w:val="multilevel"/>
     <w:tmpl w:val="1D9C38F8"/>
@@ -5414,7 +7329,120 @@
       </w:rPr>
     </w:lvl>
   </w:abstractNum>
-  <w:abstractNum w:abstractNumId="14" w15:restartNumberingAfterBreak="0">
+  <w:abstractNum w:abstractNumId="22" w15:restartNumberingAfterBreak="0">
+    <w:nsid w:val="70036AA5"/>
+    <w:multiLevelType w:val="hybridMultilevel"/>
+    <w:tmpl w:val="2ECA70D2"/>
+    <w:lvl w:ilvl="0" w:tplc="080A0001">
+      <w:start w:val="1"/>
+      <w:numFmt w:val="bullet"/>
+      <w:lvlText w:val=""/>
+      <w:lvlJc w:val="left"/>
+      <w:pPr>
+        <w:ind w:left="720" w:hanging="360"/>
+      </w:pPr>
+      <w:rPr>
+        <w:rFonts w:ascii="Symbol" w:hAnsi="Symbol" w:hint="default"/>
+      </w:rPr>
+    </w:lvl>
+    <w:lvl w:ilvl="1" w:tplc="080A0003" w:tentative="1">
+      <w:start w:val="1"/>
+      <w:numFmt w:val="bullet"/>
+      <w:lvlText w:val="o"/>
+      <w:lvlJc w:val="left"/>
+      <w:pPr>
+        <w:ind w:left="1440" w:hanging="360"/>
+      </w:pPr>
+      <w:rPr>
+        <w:rFonts w:ascii="Courier New" w:hAnsi="Courier New" w:cs="Courier New" w:hint="default"/>
+      </w:rPr>
+    </w:lvl>
+    <w:lvl w:ilvl="2" w:tplc="080A0005" w:tentative="1">
+      <w:start w:val="1"/>
+      <w:numFmt w:val="bullet"/>
+      <w:lvlText w:val=""/>
+      <w:lvlJc w:val="left"/>
+      <w:pPr>
+        <w:ind w:left="2160" w:hanging="360"/>
+      </w:pPr>
+      <w:rPr>
+        <w:rFonts w:ascii="Wingdings" w:hAnsi="Wingdings" w:hint="default"/>
+      </w:rPr>
+    </w:lvl>
+    <w:lvl w:ilvl="3" w:tplc="080A0001" w:tentative="1">
+      <w:start w:val="1"/>
+      <w:numFmt w:val="bullet"/>
+      <w:lvlText w:val=""/>
+      <w:lvlJc w:val="left"/>
+      <w:pPr>
+        <w:ind w:left="2880" w:hanging="360"/>
+      </w:pPr>
+      <w:rPr>
+        <w:rFonts w:ascii="Symbol" w:hAnsi="Symbol" w:hint="default"/>
+      </w:rPr>
+    </w:lvl>
+    <w:lvl w:ilvl="4" w:tplc="080A0003" w:tentative="1">
+      <w:start w:val="1"/>
+      <w:numFmt w:val="bullet"/>
+      <w:lvlText w:val="o"/>
+      <w:lvlJc w:val="left"/>
+      <w:pPr>
+        <w:ind w:left="3600" w:hanging="360"/>
+      </w:pPr>
+      <w:rPr>
+        <w:rFonts w:ascii="Courier New" w:hAnsi="Courier New" w:cs="Courier New" w:hint="default"/>
+      </w:rPr>
+    </w:lvl>
+    <w:lvl w:ilvl="5" w:tplc="080A0005" w:tentative="1">
+      <w:start w:val="1"/>
+      <w:numFmt w:val="bullet"/>
+      <w:lvlText w:val=""/>
+      <w:lvlJc w:val="left"/>
+      <w:pPr>
+        <w:ind w:left="4320" w:hanging="360"/>
+      </w:pPr>
+      <w:rPr>
+        <w:rFonts w:ascii="Wingdings" w:hAnsi="Wingdings" w:hint="default"/>
+      </w:rPr>
+    </w:lvl>
+    <w:lvl w:ilvl="6" w:tplc="080A0001" w:tentative="1">
+      <w:start w:val="1"/>
+      <w:numFmt w:val="bullet"/>
+      <w:lvlText w:val=""/>
+      <w:lvlJc w:val="left"/>
+      <w:pPr>
+        <w:ind w:left="5040" w:hanging="360"/>
+      </w:pPr>
+      <w:rPr>
+        <w:rFonts w:ascii="Symbol" w:hAnsi="Symbol" w:hint="default"/>
+      </w:rPr>
+    </w:lvl>
+    <w:lvl w:ilvl="7" w:tplc="080A0003" w:tentative="1">
+      <w:start w:val="1"/>
+      <w:numFmt w:val="bullet"/>
+      <w:lvlText w:val="o"/>
+      <w:lvlJc w:val="left"/>
+      <w:pPr>
+        <w:ind w:left="5760" w:hanging="360"/>
+      </w:pPr>
+      <w:rPr>
+        <w:rFonts w:ascii="Courier New" w:hAnsi="Courier New" w:cs="Courier New" w:hint="default"/>
+      </w:rPr>
+    </w:lvl>
+    <w:lvl w:ilvl="8" w:tplc="080A0005" w:tentative="1">
+      <w:start w:val="1"/>
+      <w:numFmt w:val="bullet"/>
+      <w:lvlText w:val=""/>
+      <w:lvlJc w:val="left"/>
+      <w:pPr>
+        <w:ind w:left="6480" w:hanging="360"/>
+      </w:pPr>
+      <w:rPr>
+        <w:rFonts w:ascii="Wingdings" w:hAnsi="Wingdings" w:hint="default"/>
+      </w:rPr>
+    </w:lvl>
+  </w:abstractNum>
+  <w:abstractNum w:abstractNumId="23" w15:restartNumberingAfterBreak="0">
     <w:nsid w:val="731D7CA1"/>
     <w:multiLevelType w:val="multilevel"/>
     <w:tmpl w:val="200CCE86"/>
@@ -5563,7 +7591,7 @@
       </w:rPr>
     </w:lvl>
   </w:abstractNum>
-  <w:abstractNum w:abstractNumId="15" w15:restartNumberingAfterBreak="0">
+  <w:abstractNum w:abstractNumId="24" w15:restartNumberingAfterBreak="0">
     <w:nsid w:val="7CDF4E68"/>
     <w:multiLevelType w:val="hybridMultilevel"/>
     <w:tmpl w:val="7DB4FB96"/>
@@ -5677,52 +7705,79 @@
     </w:lvl>
   </w:abstractNum>
   <w:num w:numId="1">
+    <w:abstractNumId w:val="6"/>
+  </w:num>
+  <w:num w:numId="2">
+    <w:abstractNumId w:val="16"/>
+  </w:num>
+  <w:num w:numId="3">
+    <w:abstractNumId w:val="18"/>
+  </w:num>
+  <w:num w:numId="4">
+    <w:abstractNumId w:val="14"/>
+  </w:num>
+  <w:num w:numId="5">
+    <w:abstractNumId w:val="13"/>
+  </w:num>
+  <w:num w:numId="6">
     <w:abstractNumId w:val="4"/>
   </w:num>
-  <w:num w:numId="2">
+  <w:num w:numId="7">
+    <w:abstractNumId w:val="3"/>
+  </w:num>
+  <w:num w:numId="8">
+    <w:abstractNumId w:val="7"/>
+  </w:num>
+  <w:num w:numId="9">
+    <w:abstractNumId w:val="23"/>
+  </w:num>
+  <w:num w:numId="10">
     <w:abstractNumId w:val="11"/>
   </w:num>
-  <w:num w:numId="3">
-    <w:abstractNumId w:val="12"/>
-  </w:num>
-  <w:num w:numId="4">
-    <w:abstractNumId w:val="9"/>
-  </w:num>
-  <w:num w:numId="5">
-    <w:abstractNumId w:val="8"/>
-  </w:num>
-  <w:num w:numId="6">
-    <w:abstractNumId w:val="3"/>
-  </w:num>
-  <w:num w:numId="7">
+  <w:num w:numId="11">
     <w:abstractNumId w:val="2"/>
   </w:num>
-  <w:num w:numId="8">
-    <w:abstractNumId w:val="5"/>
-  </w:num>
-  <w:num w:numId="9">
-    <w:abstractNumId w:val="14"/>
-  </w:num>
-  <w:num w:numId="10">
-    <w:abstractNumId w:val="6"/>
-  </w:num>
-  <w:num w:numId="11">
-    <w:abstractNumId w:val="1"/>
-  </w:num>
   <w:num w:numId="12">
-    <w:abstractNumId w:val="13"/>
+    <w:abstractNumId w:val="21"/>
   </w:num>
   <w:num w:numId="13">
     <w:abstractNumId w:val="0"/>
   </w:num>
   <w:num w:numId="14">
+    <w:abstractNumId w:val="15"/>
+  </w:num>
+  <w:num w:numId="15">
+    <w:abstractNumId w:val="12"/>
+  </w:num>
+  <w:num w:numId="16">
+    <w:abstractNumId w:val="24"/>
+  </w:num>
+  <w:num w:numId="17">
     <w:abstractNumId w:val="10"/>
   </w:num>
-  <w:num w:numId="15">
-    <w:abstractNumId w:val="7"/>
+  <w:num w:numId="18">
+    <w:abstractNumId w:val="17"/>
   </w:num>
-  <w:num w:numId="16">
-    <w:abstractNumId w:val="15"/>
+  <w:num w:numId="19">
+    <w:abstractNumId w:val="5"/>
+  </w:num>
+  <w:num w:numId="20">
+    <w:abstractNumId w:val="8"/>
+  </w:num>
+  <w:num w:numId="21">
+    <w:abstractNumId w:val="20"/>
+  </w:num>
+  <w:num w:numId="22">
+    <w:abstractNumId w:val="1"/>
+  </w:num>
+  <w:num w:numId="23">
+    <w:abstractNumId w:val="19"/>
+  </w:num>
+  <w:num w:numId="24">
+    <w:abstractNumId w:val="22"/>
+  </w:num>
+  <w:num w:numId="25">
+    <w:abstractNumId w:val="9"/>
   </w:num>
 </w:numbering>
 </file>

</xml_diff>

<commit_message>
Modificación de las normas y estandares de calidad
</commit_message>
<xml_diff>
--- a/Documentacion.docx
+++ b/Documentacion.docx
@@ -1224,7 +1224,21 @@
         <w:rPr>
           <w:rFonts w:ascii="Arial" w:hAnsi="Arial" w:cs="Arial"/>
         </w:rPr>
-        <w:t>Implementar una interfaz de usuario intuitiva utilizando C# y Windows Forms.</w:t>
+        <w:t xml:space="preserve">Implementar una interfaz de usuario intuitiva utilizando C# y Windows </w:t>
+      </w:r>
+      <w:proofErr w:type="spellStart"/>
+      <w:r>
+        <w:rPr>
+          <w:rFonts w:ascii="Arial" w:hAnsi="Arial" w:cs="Arial"/>
+        </w:rPr>
+        <w:t>Forms</w:t>
+      </w:r>
+      <w:proofErr w:type="spellEnd"/>
+      <w:r>
+        <w:rPr>
+          <w:rFonts w:ascii="Arial" w:hAnsi="Arial" w:cs="Arial"/>
+        </w:rPr>
+        <w:t>.</w:t>
       </w:r>
     </w:p>
     <w:p>
@@ -1504,13 +1518,17 @@
         <w:spacing w:after="0" w:line="360" w:lineRule="auto"/>
         <w:rPr>
           <w:rFonts w:ascii="Arial" w:hAnsi="Arial" w:cs="Arial"/>
-        </w:rPr>
-      </w:pPr>
-      <w:r>
-        <w:rPr>
-          <w:rFonts w:ascii="Arial" w:hAnsi="Arial" w:cs="Arial"/>
-        </w:rPr>
-        <w:t>Niveles de madurez:</w:t>
+          <w:b/>
+          <w:bCs/>
+        </w:rPr>
+      </w:pPr>
+      <w:r>
+        <w:rPr>
+          <w:rFonts w:ascii="Arial" w:hAnsi="Arial" w:cs="Arial"/>
+          <w:b/>
+          <w:bCs/>
+        </w:rPr>
+        <w:t xml:space="preserve">Niveles de madurez: </w:t>
       </w:r>
     </w:p>
     <w:p>
@@ -1518,7 +1536,7 @@
         <w:pStyle w:val="Prrafodelista"/>
         <w:numPr>
           <w:ilvl w:val="0"/>
-          <w:numId w:val="15"/>
+          <w:numId w:val="29"/>
         </w:numPr>
         <w:spacing w:after="0" w:line="360" w:lineRule="auto"/>
         <w:rPr>
@@ -1529,7 +1547,58 @@
         <w:rPr>
           <w:rFonts w:ascii="Arial" w:hAnsi="Arial" w:cs="Arial"/>
         </w:rPr>
-        <w:t>Inicial</w:t>
+        <w:t xml:space="preserve">Inicial </w:t>
+      </w:r>
+    </w:p>
+    <w:p>
+      <w:pPr>
+        <w:pStyle w:val="Prrafodelista"/>
+        <w:spacing w:after="0" w:line="360" w:lineRule="auto"/>
+        <w:rPr>
+          <w:rFonts w:ascii="Arial" w:hAnsi="Arial" w:cs="Arial"/>
+        </w:rPr>
+      </w:pPr>
+      <w:r>
+        <w:rPr>
+          <w:rFonts w:ascii="Arial" w:hAnsi="Arial" w:cs="Arial"/>
+        </w:rPr>
+        <w:t>En el Nivel 1, los procesos son generalmente ad hoc y caóticos. La organización suele no tener un entorno</w:t>
+      </w:r>
+      <w:r>
+        <w:rPr>
+          <w:rFonts w:ascii="Arial" w:hAnsi="Arial" w:cs="Arial"/>
+        </w:rPr>
+        <w:t xml:space="preserve"> </w:t>
+      </w:r>
+      <w:r>
+        <w:rPr>
+          <w:rFonts w:ascii="Arial" w:hAnsi="Arial" w:cs="Arial"/>
+        </w:rPr>
+        <w:t xml:space="preserve">estable para respaldar los procesos. El éxito en los proyectos depende más de individuos específicos y no de procesos establecidos. </w:t>
+      </w:r>
+    </w:p>
+    <w:p>
+      <w:pPr>
+        <w:pStyle w:val="Prrafodelista"/>
+        <w:spacing w:after="0" w:line="360" w:lineRule="auto"/>
+        <w:rPr>
+          <w:rFonts w:ascii="Arial" w:hAnsi="Arial" w:cs="Arial"/>
+        </w:rPr>
+      </w:pPr>
+    </w:p>
+    <w:p>
+      <w:pPr>
+        <w:pStyle w:val="Prrafodelista"/>
+        <w:spacing w:after="0" w:line="360" w:lineRule="auto"/>
+        <w:rPr>
+          <w:rFonts w:ascii="Arial" w:hAnsi="Arial" w:cs="Arial"/>
+        </w:rPr>
+      </w:pPr>
+      <w:r>
+        <w:rPr>
+          <w:rFonts w:ascii="Arial" w:hAnsi="Arial" w:cs="Arial"/>
+        </w:rPr>
+        <w:t xml:space="preserve">Características: </w:t>
       </w:r>
     </w:p>
     <w:p>
@@ -1537,7 +1606,7 @@
         <w:pStyle w:val="Prrafodelista"/>
         <w:numPr>
           <w:ilvl w:val="0"/>
-          <w:numId w:val="15"/>
+          <w:numId w:val="32"/>
         </w:numPr>
         <w:spacing w:after="0" w:line="360" w:lineRule="auto"/>
         <w:rPr>
@@ -1548,7 +1617,7 @@
         <w:rPr>
           <w:rFonts w:ascii="Arial" w:hAnsi="Arial" w:cs="Arial"/>
         </w:rPr>
-        <w:t>Gestionado</w:t>
+        <w:t xml:space="preserve">Ausencia de procesos estándar. </w:t>
       </w:r>
     </w:p>
     <w:p>
@@ -1556,7 +1625,7 @@
         <w:pStyle w:val="Prrafodelista"/>
         <w:numPr>
           <w:ilvl w:val="0"/>
-          <w:numId w:val="15"/>
+          <w:numId w:val="32"/>
         </w:numPr>
         <w:spacing w:after="0" w:line="360" w:lineRule="auto"/>
         <w:rPr>
@@ -1567,7 +1636,7 @@
         <w:rPr>
           <w:rFonts w:ascii="Arial" w:hAnsi="Arial" w:cs="Arial"/>
         </w:rPr>
-        <w:t>Definido</w:t>
+        <w:t xml:space="preserve">Alta dependencia de habilidades individuales. </w:t>
       </w:r>
     </w:p>
     <w:p>
@@ -1575,7 +1644,7 @@
         <w:pStyle w:val="Prrafodelista"/>
         <w:numPr>
           <w:ilvl w:val="0"/>
-          <w:numId w:val="15"/>
+          <w:numId w:val="32"/>
         </w:numPr>
         <w:spacing w:after="0" w:line="360" w:lineRule="auto"/>
         <w:rPr>
@@ -1586,15 +1655,23 @@
         <w:rPr>
           <w:rFonts w:ascii="Arial" w:hAnsi="Arial" w:cs="Arial"/>
         </w:rPr>
-        <w:t>Cuantitativamente Gestionado</w:t>
-      </w:r>
+        <w:t xml:space="preserve">Resultados impredecibles y no repetibles. </w:t>
+      </w:r>
+    </w:p>
+    <w:p>
+      <w:pPr>
+        <w:spacing w:after="0" w:line="360" w:lineRule="auto"/>
+        <w:rPr>
+          <w:rFonts w:ascii="Arial" w:hAnsi="Arial" w:cs="Arial"/>
+        </w:rPr>
+      </w:pPr>
     </w:p>
     <w:p>
       <w:pPr>
         <w:pStyle w:val="Prrafodelista"/>
         <w:numPr>
           <w:ilvl w:val="0"/>
-          <w:numId w:val="15"/>
+          <w:numId w:val="29"/>
         </w:numPr>
         <w:spacing w:after="0" w:line="360" w:lineRule="auto"/>
         <w:rPr>
@@ -1605,7 +1682,7 @@
         <w:rPr>
           <w:rFonts w:ascii="Arial" w:hAnsi="Arial" w:cs="Arial"/>
         </w:rPr>
-        <w:t>Optimizado</w:t>
+        <w:t xml:space="preserve">Gestionado </w:t>
       </w:r>
     </w:p>
     <w:p>
@@ -1616,6 +1693,498 @@
           <w:rFonts w:ascii="Arial" w:hAnsi="Arial" w:cs="Arial"/>
         </w:rPr>
       </w:pPr>
+      <w:r>
+        <w:rPr>
+          <w:rFonts w:ascii="Arial" w:hAnsi="Arial" w:cs="Arial"/>
+        </w:rPr>
+        <w:t>Los procesos están gestionados a nivel de proyecto. Los proyectos siguen planes, procesos, políticas y</w:t>
+      </w:r>
+      <w:r>
+        <w:rPr>
+          <w:rFonts w:ascii="Arial" w:hAnsi="Arial" w:cs="Arial"/>
+        </w:rPr>
+        <w:t xml:space="preserve"> </w:t>
+      </w:r>
+      <w:r>
+        <w:rPr>
+          <w:rFonts w:ascii="Arial" w:hAnsi="Arial" w:cs="Arial"/>
+        </w:rPr>
+        <w:t xml:space="preserve">procedimientos definidos. La organización asegura que los procesos se ejecuten conforme a lo planificado. </w:t>
+      </w:r>
+    </w:p>
+    <w:p>
+      <w:pPr>
+        <w:pStyle w:val="Prrafodelista"/>
+        <w:spacing w:after="0" w:line="360" w:lineRule="auto"/>
+        <w:rPr>
+          <w:rFonts w:ascii="Arial" w:hAnsi="Arial" w:cs="Arial"/>
+        </w:rPr>
+      </w:pPr>
+    </w:p>
+    <w:p>
+      <w:pPr>
+        <w:pStyle w:val="Prrafodelista"/>
+        <w:spacing w:after="0" w:line="360" w:lineRule="auto"/>
+        <w:rPr>
+          <w:rFonts w:ascii="Arial" w:hAnsi="Arial" w:cs="Arial"/>
+        </w:rPr>
+      </w:pPr>
+      <w:r>
+        <w:rPr>
+          <w:rFonts w:ascii="Arial" w:hAnsi="Arial" w:cs="Arial"/>
+        </w:rPr>
+        <w:t xml:space="preserve">Características: </w:t>
+      </w:r>
+    </w:p>
+    <w:p>
+      <w:pPr>
+        <w:pStyle w:val="Prrafodelista"/>
+        <w:numPr>
+          <w:ilvl w:val="0"/>
+          <w:numId w:val="31"/>
+        </w:numPr>
+        <w:spacing w:after="0" w:line="360" w:lineRule="auto"/>
+        <w:rPr>
+          <w:rFonts w:ascii="Arial" w:hAnsi="Arial" w:cs="Arial"/>
+        </w:rPr>
+      </w:pPr>
+      <w:r>
+        <w:rPr>
+          <w:rFonts w:ascii="Arial" w:hAnsi="Arial" w:cs="Arial"/>
+        </w:rPr>
+        <w:t xml:space="preserve">Planificación y seguimiento de proyectos. </w:t>
+      </w:r>
+    </w:p>
+    <w:p>
+      <w:pPr>
+        <w:pStyle w:val="Prrafodelista"/>
+        <w:numPr>
+          <w:ilvl w:val="0"/>
+          <w:numId w:val="31"/>
+        </w:numPr>
+        <w:spacing w:after="0" w:line="360" w:lineRule="auto"/>
+        <w:rPr>
+          <w:rFonts w:ascii="Arial" w:hAnsi="Arial" w:cs="Arial"/>
+        </w:rPr>
+      </w:pPr>
+      <w:r>
+        <w:rPr>
+          <w:rFonts w:ascii="Arial" w:hAnsi="Arial" w:cs="Arial"/>
+        </w:rPr>
+        <w:t xml:space="preserve">Gestión de requisitos. </w:t>
+      </w:r>
+    </w:p>
+    <w:p>
+      <w:pPr>
+        <w:pStyle w:val="Prrafodelista"/>
+        <w:numPr>
+          <w:ilvl w:val="0"/>
+          <w:numId w:val="31"/>
+        </w:numPr>
+        <w:spacing w:after="0" w:line="360" w:lineRule="auto"/>
+        <w:rPr>
+          <w:rFonts w:ascii="Arial" w:hAnsi="Arial" w:cs="Arial"/>
+        </w:rPr>
+      </w:pPr>
+      <w:r>
+        <w:rPr>
+          <w:rFonts w:ascii="Arial" w:hAnsi="Arial" w:cs="Arial"/>
+        </w:rPr>
+        <w:t xml:space="preserve">Gestión de la configuración del software. </w:t>
+      </w:r>
+    </w:p>
+    <w:p>
+      <w:pPr>
+        <w:pStyle w:val="Prrafodelista"/>
+        <w:spacing w:after="0" w:line="360" w:lineRule="auto"/>
+        <w:rPr>
+          <w:rFonts w:ascii="Arial" w:hAnsi="Arial" w:cs="Arial"/>
+        </w:rPr>
+      </w:pPr>
+    </w:p>
+    <w:p>
+      <w:pPr>
+        <w:pStyle w:val="Prrafodelista"/>
+        <w:numPr>
+          <w:ilvl w:val="0"/>
+          <w:numId w:val="29"/>
+        </w:numPr>
+        <w:spacing w:after="0" w:line="360" w:lineRule="auto"/>
+        <w:rPr>
+          <w:rFonts w:ascii="Arial" w:hAnsi="Arial" w:cs="Arial"/>
+        </w:rPr>
+      </w:pPr>
+      <w:r>
+        <w:rPr>
+          <w:rFonts w:ascii="Arial" w:hAnsi="Arial" w:cs="Arial"/>
+        </w:rPr>
+        <w:t xml:space="preserve">Definido </w:t>
+      </w:r>
+    </w:p>
+    <w:p>
+      <w:pPr>
+        <w:pStyle w:val="Prrafodelista"/>
+        <w:spacing w:after="0" w:line="360" w:lineRule="auto"/>
+        <w:rPr>
+          <w:rFonts w:ascii="Arial" w:hAnsi="Arial" w:cs="Arial"/>
+        </w:rPr>
+      </w:pPr>
+      <w:r>
+        <w:rPr>
+          <w:rFonts w:ascii="Arial" w:hAnsi="Arial" w:cs="Arial"/>
+        </w:rPr>
+        <w:t>En el Nivel 3, los procesos están bien definidos y documentados a nivel organizacional. Existe un conjunto</w:t>
+      </w:r>
+      <w:r>
+        <w:rPr>
+          <w:rFonts w:ascii="Arial" w:hAnsi="Arial" w:cs="Arial"/>
+        </w:rPr>
+        <w:t xml:space="preserve"> </w:t>
+      </w:r>
+      <w:r>
+        <w:rPr>
+          <w:rFonts w:ascii="Arial" w:hAnsi="Arial" w:cs="Arial"/>
+        </w:rPr>
+        <w:t xml:space="preserve">de estándares de procesos que se adaptan a las necesidades específicas de cada proyecto. </w:t>
+      </w:r>
+    </w:p>
+    <w:p>
+      <w:pPr>
+        <w:pStyle w:val="Prrafodelista"/>
+        <w:spacing w:after="0" w:line="360" w:lineRule="auto"/>
+        <w:rPr>
+          <w:rFonts w:ascii="Arial" w:hAnsi="Arial" w:cs="Arial"/>
+        </w:rPr>
+      </w:pPr>
+    </w:p>
+    <w:p>
+      <w:pPr>
+        <w:pStyle w:val="Prrafodelista"/>
+        <w:spacing w:after="0" w:line="360" w:lineRule="auto"/>
+        <w:rPr>
+          <w:rFonts w:ascii="Arial" w:hAnsi="Arial" w:cs="Arial"/>
+        </w:rPr>
+      </w:pPr>
+      <w:r>
+        <w:rPr>
+          <w:rFonts w:ascii="Arial" w:hAnsi="Arial" w:cs="Arial"/>
+        </w:rPr>
+        <w:lastRenderedPageBreak/>
+        <w:t xml:space="preserve">Características:  </w:t>
+      </w:r>
+    </w:p>
+    <w:p>
+      <w:pPr>
+        <w:pStyle w:val="Prrafodelista"/>
+        <w:numPr>
+          <w:ilvl w:val="0"/>
+          <w:numId w:val="33"/>
+        </w:numPr>
+        <w:spacing w:after="0" w:line="360" w:lineRule="auto"/>
+        <w:rPr>
+          <w:rFonts w:ascii="Arial" w:hAnsi="Arial" w:cs="Arial"/>
+        </w:rPr>
+      </w:pPr>
+      <w:r>
+        <w:rPr>
+          <w:rFonts w:ascii="Arial" w:hAnsi="Arial" w:cs="Arial"/>
+        </w:rPr>
+        <w:t xml:space="preserve">Definición de procesos organizacionales. </w:t>
+      </w:r>
+    </w:p>
+    <w:p>
+      <w:pPr>
+        <w:pStyle w:val="Prrafodelista"/>
+        <w:numPr>
+          <w:ilvl w:val="0"/>
+          <w:numId w:val="33"/>
+        </w:numPr>
+        <w:spacing w:after="0" w:line="360" w:lineRule="auto"/>
+        <w:rPr>
+          <w:rFonts w:ascii="Arial" w:hAnsi="Arial" w:cs="Arial"/>
+        </w:rPr>
+      </w:pPr>
+      <w:r>
+        <w:rPr>
+          <w:rFonts w:ascii="Arial" w:hAnsi="Arial" w:cs="Arial"/>
+        </w:rPr>
+        <w:t xml:space="preserve">Formación en procesos. </w:t>
+      </w:r>
+    </w:p>
+    <w:p>
+      <w:pPr>
+        <w:pStyle w:val="Prrafodelista"/>
+        <w:numPr>
+          <w:ilvl w:val="0"/>
+          <w:numId w:val="33"/>
+        </w:numPr>
+        <w:spacing w:after="0" w:line="360" w:lineRule="auto"/>
+        <w:rPr>
+          <w:rFonts w:ascii="Arial" w:hAnsi="Arial" w:cs="Arial"/>
+        </w:rPr>
+      </w:pPr>
+      <w:r>
+        <w:rPr>
+          <w:rFonts w:ascii="Arial" w:hAnsi="Arial" w:cs="Arial"/>
+        </w:rPr>
+        <w:t xml:space="preserve">Gestión integrada de proyectos. </w:t>
+      </w:r>
+    </w:p>
+    <w:p>
+      <w:pPr>
+        <w:spacing w:after="0" w:line="360" w:lineRule="auto"/>
+        <w:rPr>
+          <w:rFonts w:ascii="Arial" w:hAnsi="Arial" w:cs="Arial"/>
+        </w:rPr>
+      </w:pPr>
+    </w:p>
+    <w:p>
+      <w:pPr>
+        <w:pStyle w:val="Prrafodelista"/>
+        <w:numPr>
+          <w:ilvl w:val="0"/>
+          <w:numId w:val="29"/>
+        </w:numPr>
+        <w:spacing w:after="0" w:line="360" w:lineRule="auto"/>
+        <w:rPr>
+          <w:rFonts w:ascii="Arial" w:hAnsi="Arial" w:cs="Arial"/>
+        </w:rPr>
+      </w:pPr>
+      <w:r>
+        <w:rPr>
+          <w:rFonts w:ascii="Arial" w:hAnsi="Arial" w:cs="Arial"/>
+        </w:rPr>
+        <w:t xml:space="preserve">Gestionado cuantitativamente </w:t>
+      </w:r>
+    </w:p>
+    <w:p>
+      <w:pPr>
+        <w:pStyle w:val="Prrafodelista"/>
+        <w:spacing w:after="0" w:line="360" w:lineRule="auto"/>
+        <w:rPr>
+          <w:rFonts w:ascii="Arial" w:hAnsi="Arial" w:cs="Arial"/>
+        </w:rPr>
+      </w:pPr>
+      <w:r>
+        <w:rPr>
+          <w:rFonts w:ascii="Arial" w:hAnsi="Arial" w:cs="Arial"/>
+        </w:rPr>
+        <w:t xml:space="preserve">En este nivel, las organizaciones utilizan métricas para gestionar procesos. Se realiza un análisis cuantitativo del rendimiento de los procesos y de los productos. </w:t>
+      </w:r>
+    </w:p>
+    <w:p>
+      <w:pPr>
+        <w:pStyle w:val="Prrafodelista"/>
+        <w:spacing w:after="0" w:line="360" w:lineRule="auto"/>
+        <w:rPr>
+          <w:rFonts w:ascii="Arial" w:hAnsi="Arial" w:cs="Arial"/>
+        </w:rPr>
+      </w:pPr>
+    </w:p>
+    <w:p>
+      <w:pPr>
+        <w:pStyle w:val="Prrafodelista"/>
+        <w:spacing w:after="0" w:line="360" w:lineRule="auto"/>
+        <w:rPr>
+          <w:rFonts w:ascii="Arial" w:hAnsi="Arial" w:cs="Arial"/>
+        </w:rPr>
+      </w:pPr>
+      <w:r>
+        <w:rPr>
+          <w:rFonts w:ascii="Arial" w:hAnsi="Arial" w:cs="Arial"/>
+        </w:rPr>
+        <w:t xml:space="preserve">Características: </w:t>
+      </w:r>
+    </w:p>
+    <w:p>
+      <w:pPr>
+        <w:pStyle w:val="Prrafodelista"/>
+        <w:numPr>
+          <w:ilvl w:val="0"/>
+          <w:numId w:val="34"/>
+        </w:numPr>
+        <w:spacing w:after="0" w:line="360" w:lineRule="auto"/>
+        <w:rPr>
+          <w:rFonts w:ascii="Arial" w:hAnsi="Arial" w:cs="Arial"/>
+        </w:rPr>
+      </w:pPr>
+      <w:r>
+        <w:rPr>
+          <w:rFonts w:ascii="Arial" w:hAnsi="Arial" w:cs="Arial"/>
+        </w:rPr>
+        <w:t xml:space="preserve">Uso de indicadores de rendimiento. </w:t>
+      </w:r>
+    </w:p>
+    <w:p>
+      <w:pPr>
+        <w:pStyle w:val="Prrafodelista"/>
+        <w:numPr>
+          <w:ilvl w:val="0"/>
+          <w:numId w:val="34"/>
+        </w:numPr>
+        <w:spacing w:after="0" w:line="360" w:lineRule="auto"/>
+        <w:rPr>
+          <w:rFonts w:ascii="Arial" w:hAnsi="Arial" w:cs="Arial"/>
+        </w:rPr>
+      </w:pPr>
+      <w:r>
+        <w:rPr>
+          <w:rFonts w:ascii="Arial" w:hAnsi="Arial" w:cs="Arial"/>
+        </w:rPr>
+        <w:t xml:space="preserve">Análisis estadístico de procesos. </w:t>
+      </w:r>
+    </w:p>
+    <w:p>
+      <w:pPr>
+        <w:pStyle w:val="Prrafodelista"/>
+        <w:numPr>
+          <w:ilvl w:val="0"/>
+          <w:numId w:val="34"/>
+        </w:numPr>
+        <w:spacing w:after="0" w:line="360" w:lineRule="auto"/>
+        <w:rPr>
+          <w:rFonts w:ascii="Arial" w:hAnsi="Arial" w:cs="Arial"/>
+        </w:rPr>
+      </w:pPr>
+      <w:r>
+        <w:rPr>
+          <w:rFonts w:ascii="Arial" w:hAnsi="Arial" w:cs="Arial"/>
+        </w:rPr>
+        <w:t xml:space="preserve">Gestión de la calidad cuantitativa. </w:t>
+      </w:r>
+    </w:p>
+    <w:p>
+      <w:pPr>
+        <w:pStyle w:val="Prrafodelista"/>
+        <w:spacing w:after="0" w:line="360" w:lineRule="auto"/>
+        <w:rPr>
+          <w:rFonts w:ascii="Arial" w:hAnsi="Arial" w:cs="Arial"/>
+        </w:rPr>
+      </w:pPr>
+    </w:p>
+    <w:p>
+      <w:pPr>
+        <w:pStyle w:val="Prrafodelista"/>
+        <w:numPr>
+          <w:ilvl w:val="0"/>
+          <w:numId w:val="29"/>
+        </w:numPr>
+        <w:spacing w:after="0" w:line="360" w:lineRule="auto"/>
+        <w:rPr>
+          <w:rFonts w:ascii="Arial" w:hAnsi="Arial" w:cs="Arial"/>
+        </w:rPr>
+      </w:pPr>
+      <w:r>
+        <w:rPr>
+          <w:rFonts w:ascii="Arial" w:hAnsi="Arial" w:cs="Arial"/>
+        </w:rPr>
+        <w:t xml:space="preserve">Nivel 5: Optimización </w:t>
+      </w:r>
+    </w:p>
+    <w:p>
+      <w:pPr>
+        <w:pStyle w:val="Prrafodelista"/>
+        <w:spacing w:after="0" w:line="360" w:lineRule="auto"/>
+        <w:rPr>
+          <w:rFonts w:ascii="Arial" w:hAnsi="Arial" w:cs="Arial"/>
+        </w:rPr>
+      </w:pPr>
+      <w:r>
+        <w:rPr>
+          <w:rFonts w:ascii="Arial" w:hAnsi="Arial" w:cs="Arial"/>
+        </w:rPr>
+        <w:t xml:space="preserve">En este último nivel, las organizaciones se enfocan en la mejora continua de los procesos a través de innovaciones y optimizaciones incrementales y radicales. </w:t>
+      </w:r>
+    </w:p>
+    <w:p>
+      <w:pPr>
+        <w:pStyle w:val="Prrafodelista"/>
+        <w:spacing w:after="0" w:line="360" w:lineRule="auto"/>
+        <w:rPr>
+          <w:rFonts w:ascii="Arial" w:hAnsi="Arial" w:cs="Arial"/>
+        </w:rPr>
+      </w:pPr>
+    </w:p>
+    <w:p>
+      <w:pPr>
+        <w:pStyle w:val="Prrafodelista"/>
+        <w:spacing w:after="0" w:line="360" w:lineRule="auto"/>
+        <w:rPr>
+          <w:rFonts w:ascii="Arial" w:hAnsi="Arial" w:cs="Arial"/>
+        </w:rPr>
+      </w:pPr>
+      <w:r>
+        <w:rPr>
+          <w:rFonts w:ascii="Arial" w:hAnsi="Arial" w:cs="Arial"/>
+        </w:rPr>
+        <w:t xml:space="preserve">Características: </w:t>
+      </w:r>
+    </w:p>
+    <w:p>
+      <w:pPr>
+        <w:pStyle w:val="Prrafodelista"/>
+        <w:numPr>
+          <w:ilvl w:val="0"/>
+          <w:numId w:val="35"/>
+        </w:numPr>
+        <w:spacing w:after="0" w:line="360" w:lineRule="auto"/>
+        <w:rPr>
+          <w:rFonts w:ascii="Arial" w:hAnsi="Arial" w:cs="Arial"/>
+        </w:rPr>
+      </w:pPr>
+      <w:r>
+        <w:rPr>
+          <w:rFonts w:ascii="Arial" w:hAnsi="Arial" w:cs="Arial"/>
+        </w:rPr>
+        <w:t xml:space="preserve">Implementación de mejoras basadas en análisis cuantitativos. </w:t>
+      </w:r>
+    </w:p>
+    <w:p>
+      <w:pPr>
+        <w:pStyle w:val="Prrafodelista"/>
+        <w:numPr>
+          <w:ilvl w:val="0"/>
+          <w:numId w:val="35"/>
+        </w:numPr>
+        <w:spacing w:after="0" w:line="360" w:lineRule="auto"/>
+        <w:rPr>
+          <w:rFonts w:ascii="Arial" w:hAnsi="Arial" w:cs="Arial"/>
+        </w:rPr>
+      </w:pPr>
+      <w:r>
+        <w:rPr>
+          <w:rFonts w:ascii="Arial" w:hAnsi="Arial" w:cs="Arial"/>
+        </w:rPr>
+        <w:t xml:space="preserve">Innovación en procesos. </w:t>
+      </w:r>
+    </w:p>
+    <w:p>
+      <w:pPr>
+        <w:pStyle w:val="Prrafodelista"/>
+        <w:numPr>
+          <w:ilvl w:val="0"/>
+          <w:numId w:val="35"/>
+        </w:numPr>
+        <w:spacing w:after="0" w:line="360" w:lineRule="auto"/>
+        <w:rPr>
+          <w:rFonts w:ascii="Arial" w:hAnsi="Arial" w:cs="Arial"/>
+        </w:rPr>
+      </w:pPr>
+      <w:r>
+        <w:rPr>
+          <w:rFonts w:ascii="Arial" w:hAnsi="Arial" w:cs="Arial"/>
+        </w:rPr>
+        <w:t xml:space="preserve">Prevención de defectos. </w:t>
+      </w:r>
+    </w:p>
+    <w:p>
+      <w:pPr>
+        <w:pStyle w:val="Prrafodelista"/>
+        <w:spacing w:after="0" w:line="360" w:lineRule="auto"/>
+        <w:rPr>
+          <w:rFonts w:ascii="Arial" w:hAnsi="Arial" w:cs="Arial"/>
+        </w:rPr>
+      </w:pPr>
     </w:p>
     <w:p>
       <w:pPr>
@@ -1629,27 +2198,6 @@
           <w:rFonts w:ascii="Arial" w:hAnsi="Arial" w:cs="Arial"/>
         </w:rPr>
         <w:t>Beneficios: Aumento en la calidad del software, reducción de costos, mejor gestión de proyectos y mayor competitividad.</w:t>
-      </w:r>
-    </w:p>
-    <w:p>
-      <w:pPr>
-        <w:spacing w:after="0" w:line="360" w:lineRule="auto"/>
-        <w:rPr>
-          <w:rFonts w:ascii="Arial" w:hAnsi="Arial" w:cs="Arial"/>
-        </w:rPr>
-      </w:pPr>
-    </w:p>
-    <w:p>
-      <w:pPr>
-        <w:rPr>
-          <w:rFonts w:ascii="Arial" w:hAnsi="Arial" w:cs="Arial"/>
-        </w:rPr>
-      </w:pPr>
-      <w:r>
-        <w:rPr>
-          <w:rFonts w:ascii="Arial" w:hAnsi="Arial" w:cs="Arial"/>
-        </w:rPr>
-        <w:br w:type="page"/>
       </w:r>
     </w:p>
     <w:p>
@@ -1872,27 +2420,6 @@
     </w:p>
     <w:p>
       <w:pPr>
-        <w:spacing w:after="0" w:line="360" w:lineRule="auto"/>
-        <w:rPr>
-          <w:rFonts w:ascii="Arial" w:hAnsi="Arial" w:cs="Arial"/>
-        </w:rPr>
-      </w:pPr>
-    </w:p>
-    <w:p>
-      <w:pPr>
-        <w:rPr>
-          <w:rFonts w:ascii="Arial" w:hAnsi="Arial" w:cs="Arial"/>
-        </w:rPr>
-      </w:pPr>
-      <w:r>
-        <w:rPr>
-          <w:rFonts w:ascii="Arial" w:hAnsi="Arial" w:cs="Arial"/>
-        </w:rPr>
-        <w:br w:type="page"/>
-      </w:r>
-    </w:p>
-    <w:p>
-      <w:pPr>
         <w:pStyle w:val="Prrafodelista"/>
         <w:numPr>
           <w:ilvl w:val="0"/>
@@ -1978,19 +2505,7 @@
         <w:rPr>
           <w:rFonts w:ascii="Arial" w:hAnsi="Arial" w:cs="Arial"/>
         </w:rPr>
-        <w:t xml:space="preserve">Actualmente a nivel mundial la norma ISO 27001 es la norma de referencia para certificar la seguridad de la información en las organizaciones.  De </w:t>
-      </w:r>
-      <w:r>
-        <w:rPr>
-          <w:rFonts w:ascii="Arial" w:hAnsi="Arial" w:cs="Arial"/>
-        </w:rPr>
-        <w:t>hecho,</w:t>
-      </w:r>
-      <w:r>
-        <w:rPr>
-          <w:rFonts w:ascii="Arial" w:hAnsi="Arial" w:cs="Arial"/>
-        </w:rPr>
-        <w:t xml:space="preserve"> actualmente en España contamos con cerca de 800 empresas certificadas de un total de más de 33.000 certificados a nivel mundial</w:t>
+        <w:t>Actualmente a nivel mundial la norma ISO 27001 es la norma de referencia para certificar la seguridad de la información en las organizaciones.  De hecho, actualmente en España contamos con cerca de 800 empresas certificadas de un total de más de 33.000 certificados a nivel mundial</w:t>
       </w:r>
       <w:r>
         <w:rPr>
@@ -3066,7 +3581,21 @@
         <w:rPr>
           <w:rFonts w:ascii="Arial" w:hAnsi="Arial" w:cs="Arial"/>
         </w:rPr>
-        <w:t xml:space="preserve"> de que las transacciones sean seguras utilizando métodos como tokenización.</w:t>
+        <w:t xml:space="preserve"> de que las transacciones sean seguras utilizando métodos como </w:t>
+      </w:r>
+      <w:proofErr w:type="spellStart"/>
+      <w:r>
+        <w:rPr>
+          <w:rFonts w:ascii="Arial" w:hAnsi="Arial" w:cs="Arial"/>
+        </w:rPr>
+        <w:t>tokenización</w:t>
+      </w:r>
+      <w:proofErr w:type="spellEnd"/>
+      <w:r>
+        <w:rPr>
+          <w:rFonts w:ascii="Arial" w:hAnsi="Arial" w:cs="Arial"/>
+        </w:rPr>
+        <w:t>.</w:t>
       </w:r>
     </w:p>
     <w:p>
@@ -3243,146 +3772,269 @@
           <w:bCs/>
         </w:rPr>
       </w:pPr>
-    </w:p>
-    <w:p>
-      <w:pPr>
-        <w:spacing w:after="0" w:line="360" w:lineRule="auto"/>
+      <w:r>
         <w:rPr>
           <w:rFonts w:ascii="Arial" w:hAnsi="Arial" w:cs="Arial"/>
           <w:b/>
           <w:bCs/>
         </w:rPr>
-      </w:pPr>
-    </w:p>
-    <w:p>
-      <w:pPr>
-        <w:spacing w:after="0" w:line="360" w:lineRule="auto"/>
+        <w:lastRenderedPageBreak/>
+        <w:t xml:space="preserve">12 </w:t>
+      </w:r>
+      <w:proofErr w:type="gramStart"/>
+      <w:r>
         <w:rPr>
           <w:rFonts w:ascii="Arial" w:hAnsi="Arial" w:cs="Arial"/>
           <w:b/>
           <w:bCs/>
         </w:rPr>
-      </w:pPr>
-    </w:p>
-    <w:p>
-      <w:pPr>
-        <w:spacing w:after="0" w:line="360" w:lineRule="auto"/>
+        <w:t>Requisitos</w:t>
+      </w:r>
+      <w:proofErr w:type="gramEnd"/>
+      <w:r>
         <w:rPr>
           <w:rFonts w:ascii="Arial" w:hAnsi="Arial" w:cs="Arial"/>
           <w:b/>
           <w:bCs/>
         </w:rPr>
-      </w:pPr>
-    </w:p>
-    <w:p>
-      <w:pPr>
-        <w:spacing w:after="0" w:line="360" w:lineRule="auto"/>
+        <w:t xml:space="preserve"> para PCI DSS</w:t>
+      </w:r>
+      <w:r>
         <w:rPr>
           <w:rFonts w:ascii="Arial" w:hAnsi="Arial" w:cs="Arial"/>
           <w:b/>
           <w:bCs/>
         </w:rPr>
-      </w:pPr>
-    </w:p>
-    <w:p>
-      <w:pPr>
-        <w:spacing w:after="0" w:line="360" w:lineRule="auto"/>
-        <w:rPr>
-          <w:rFonts w:ascii="Arial" w:hAnsi="Arial" w:cs="Arial"/>
-          <w:b/>
-          <w:bCs/>
-        </w:rPr>
-      </w:pPr>
-    </w:p>
-    <w:p>
-      <w:pPr>
-        <w:spacing w:after="0" w:line="360" w:lineRule="auto"/>
-        <w:rPr>
-          <w:rFonts w:ascii="Arial" w:hAnsi="Arial" w:cs="Arial"/>
-          <w:b/>
-          <w:bCs/>
-        </w:rPr>
-      </w:pPr>
-    </w:p>
-    <w:p>
-      <w:pPr>
-        <w:spacing w:after="0" w:line="360" w:lineRule="auto"/>
-        <w:rPr>
-          <w:rFonts w:ascii="Arial" w:hAnsi="Arial" w:cs="Arial"/>
-          <w:b/>
-          <w:bCs/>
-        </w:rPr>
-      </w:pPr>
-    </w:p>
-    <w:p>
-      <w:pPr>
-        <w:spacing w:after="0" w:line="360" w:lineRule="auto"/>
-        <w:rPr>
-          <w:rFonts w:ascii="Arial" w:hAnsi="Arial" w:cs="Arial"/>
-          <w:b/>
-          <w:bCs/>
-        </w:rPr>
-      </w:pPr>
-    </w:p>
-    <w:p>
-      <w:pPr>
-        <w:spacing w:after="0" w:line="360" w:lineRule="auto"/>
-        <w:rPr>
-          <w:rFonts w:ascii="Arial" w:hAnsi="Arial" w:cs="Arial"/>
-          <w:b/>
-          <w:bCs/>
-        </w:rPr>
-      </w:pPr>
-    </w:p>
-    <w:p>
-      <w:pPr>
-        <w:spacing w:after="0" w:line="360" w:lineRule="auto"/>
-        <w:rPr>
-          <w:rFonts w:ascii="Arial" w:hAnsi="Arial" w:cs="Arial"/>
-          <w:b/>
-          <w:bCs/>
-        </w:rPr>
-      </w:pPr>
-    </w:p>
-    <w:p>
-      <w:pPr>
-        <w:spacing w:after="0" w:line="360" w:lineRule="auto"/>
-        <w:rPr>
-          <w:rFonts w:ascii="Arial" w:hAnsi="Arial" w:cs="Arial"/>
-          <w:b/>
-          <w:bCs/>
-        </w:rPr>
-      </w:pPr>
-    </w:p>
-    <w:p>
-      <w:pPr>
-        <w:spacing w:after="0" w:line="360" w:lineRule="auto"/>
-        <w:rPr>
-          <w:rFonts w:ascii="Arial" w:hAnsi="Arial" w:cs="Arial"/>
-          <w:b/>
-          <w:bCs/>
-        </w:rPr>
-      </w:pPr>
-    </w:p>
-    <w:p>
-      <w:pPr>
-        <w:spacing w:after="0" w:line="360" w:lineRule="auto"/>
-        <w:rPr>
-          <w:rFonts w:ascii="Arial" w:hAnsi="Arial" w:cs="Arial"/>
-          <w:b/>
-          <w:bCs/>
-        </w:rPr>
-      </w:pPr>
-    </w:p>
-    <w:p>
-      <w:pPr>
-        <w:spacing w:after="0" w:line="360" w:lineRule="auto"/>
-        <w:rPr>
-          <w:rFonts w:ascii="Arial" w:hAnsi="Arial" w:cs="Arial"/>
-          <w:b/>
-          <w:bCs/>
-        </w:rPr>
-      </w:pPr>
+        <w:t>.</w:t>
+      </w:r>
+    </w:p>
+    <w:p>
+      <w:pPr>
+        <w:pStyle w:val="Prrafodelista"/>
+        <w:numPr>
+          <w:ilvl w:val="0"/>
+          <w:numId w:val="36"/>
+        </w:numPr>
+        <w:spacing w:after="0" w:line="360" w:lineRule="auto"/>
+        <w:rPr>
+          <w:rFonts w:ascii="Arial" w:hAnsi="Arial" w:cs="Arial"/>
+        </w:rPr>
+      </w:pPr>
+      <w:r>
+        <w:rPr>
+          <w:rFonts w:ascii="Arial" w:hAnsi="Arial" w:cs="Arial"/>
+        </w:rPr>
+        <w:t xml:space="preserve">Instalar y mantener controles de seguridad de la red. </w:t>
+      </w:r>
+    </w:p>
+    <w:p>
+      <w:pPr>
+        <w:pStyle w:val="Prrafodelista"/>
+        <w:numPr>
+          <w:ilvl w:val="0"/>
+          <w:numId w:val="36"/>
+        </w:numPr>
+        <w:spacing w:after="0" w:line="360" w:lineRule="auto"/>
+        <w:rPr>
+          <w:rFonts w:ascii="Arial" w:hAnsi="Arial" w:cs="Arial"/>
+        </w:rPr>
+      </w:pPr>
+      <w:r>
+        <w:rPr>
+          <w:rFonts w:ascii="Arial" w:hAnsi="Arial" w:cs="Arial"/>
+        </w:rPr>
+        <w:t xml:space="preserve">Aplicar configuraciones seguras para todos los componentes del sistema. </w:t>
+      </w:r>
+    </w:p>
+    <w:p>
+      <w:pPr>
+        <w:pStyle w:val="Prrafodelista"/>
+        <w:numPr>
+          <w:ilvl w:val="0"/>
+          <w:numId w:val="36"/>
+        </w:numPr>
+        <w:spacing w:after="0" w:line="360" w:lineRule="auto"/>
+        <w:rPr>
+          <w:rFonts w:ascii="Arial" w:hAnsi="Arial" w:cs="Arial"/>
+        </w:rPr>
+      </w:pPr>
+      <w:r>
+        <w:rPr>
+          <w:rFonts w:ascii="Arial" w:hAnsi="Arial" w:cs="Arial"/>
+        </w:rPr>
+        <w:t xml:space="preserve">Proteger los datos de cuentas almacenados. </w:t>
+      </w:r>
+    </w:p>
+    <w:p>
+      <w:pPr>
+        <w:pStyle w:val="Prrafodelista"/>
+        <w:numPr>
+          <w:ilvl w:val="0"/>
+          <w:numId w:val="36"/>
+        </w:numPr>
+        <w:spacing w:after="0" w:line="360" w:lineRule="auto"/>
+        <w:rPr>
+          <w:rFonts w:ascii="Arial" w:hAnsi="Arial" w:cs="Arial"/>
+        </w:rPr>
+      </w:pPr>
+      <w:r>
+        <w:rPr>
+          <w:rFonts w:ascii="Arial" w:hAnsi="Arial" w:cs="Arial"/>
+        </w:rPr>
+        <w:t xml:space="preserve">Proteger los datos de las tarjetas durante la transmisión a través de redes públicas abiertas con criptografía fuerte. </w:t>
+      </w:r>
+    </w:p>
+    <w:p>
+      <w:pPr>
+        <w:pStyle w:val="Prrafodelista"/>
+        <w:numPr>
+          <w:ilvl w:val="0"/>
+          <w:numId w:val="36"/>
+        </w:numPr>
+        <w:spacing w:after="0" w:line="360" w:lineRule="auto"/>
+        <w:rPr>
+          <w:rFonts w:ascii="Arial" w:hAnsi="Arial" w:cs="Arial"/>
+        </w:rPr>
+      </w:pPr>
+      <w:r>
+        <w:rPr>
+          <w:rFonts w:ascii="Arial" w:hAnsi="Arial" w:cs="Arial"/>
+        </w:rPr>
+        <w:t xml:space="preserve">Proteger todos los sistemas y redes contra software malicioso. </w:t>
+      </w:r>
+    </w:p>
+    <w:p>
+      <w:pPr>
+        <w:pStyle w:val="Prrafodelista"/>
+        <w:numPr>
+          <w:ilvl w:val="0"/>
+          <w:numId w:val="36"/>
+        </w:numPr>
+        <w:spacing w:after="0" w:line="360" w:lineRule="auto"/>
+        <w:rPr>
+          <w:rFonts w:ascii="Arial" w:hAnsi="Arial" w:cs="Arial"/>
+        </w:rPr>
+      </w:pPr>
+      <w:r>
+        <w:rPr>
+          <w:rFonts w:ascii="Arial" w:hAnsi="Arial" w:cs="Arial"/>
+        </w:rPr>
+        <w:t xml:space="preserve">Desarrollar y mantener sistemas y software seguros. </w:t>
+      </w:r>
+    </w:p>
+    <w:p>
+      <w:pPr>
+        <w:pStyle w:val="Prrafodelista"/>
+        <w:numPr>
+          <w:ilvl w:val="0"/>
+          <w:numId w:val="36"/>
+        </w:numPr>
+        <w:spacing w:after="0" w:line="360" w:lineRule="auto"/>
+        <w:rPr>
+          <w:rFonts w:ascii="Arial" w:hAnsi="Arial" w:cs="Arial"/>
+        </w:rPr>
+      </w:pPr>
+      <w:r>
+        <w:rPr>
+          <w:rFonts w:ascii="Arial" w:hAnsi="Arial" w:cs="Arial"/>
+        </w:rPr>
+        <w:t xml:space="preserve">Restringir el acceso a los componentes del sistema y a los datos de las tarjetas según el principio de necesidad. </w:t>
+      </w:r>
+    </w:p>
+    <w:p>
+      <w:pPr>
+        <w:pStyle w:val="Prrafodelista"/>
+        <w:numPr>
+          <w:ilvl w:val="0"/>
+          <w:numId w:val="36"/>
+        </w:numPr>
+        <w:spacing w:after="0" w:line="360" w:lineRule="auto"/>
+        <w:rPr>
+          <w:rFonts w:ascii="Arial" w:hAnsi="Arial" w:cs="Arial"/>
+        </w:rPr>
+      </w:pPr>
+      <w:r>
+        <w:rPr>
+          <w:rFonts w:ascii="Arial" w:hAnsi="Arial" w:cs="Arial"/>
+        </w:rPr>
+        <w:t xml:space="preserve">Identificar a los usuarios y autenticar el acceso a los componentes del sistema. </w:t>
+      </w:r>
+    </w:p>
+    <w:p>
+      <w:pPr>
+        <w:pStyle w:val="Prrafodelista"/>
+        <w:numPr>
+          <w:ilvl w:val="0"/>
+          <w:numId w:val="36"/>
+        </w:numPr>
+        <w:spacing w:after="0" w:line="360" w:lineRule="auto"/>
+        <w:rPr>
+          <w:rFonts w:ascii="Arial" w:hAnsi="Arial" w:cs="Arial"/>
+        </w:rPr>
+      </w:pPr>
+      <w:r>
+        <w:rPr>
+          <w:rFonts w:ascii="Arial" w:hAnsi="Arial" w:cs="Arial"/>
+        </w:rPr>
+        <w:t xml:space="preserve">Restringir el acceso físico a los datos de las tarjetas. </w:t>
+      </w:r>
+    </w:p>
+    <w:p>
+      <w:pPr>
+        <w:pStyle w:val="Prrafodelista"/>
+        <w:numPr>
+          <w:ilvl w:val="0"/>
+          <w:numId w:val="36"/>
+        </w:numPr>
+        <w:spacing w:after="0" w:line="360" w:lineRule="auto"/>
+        <w:rPr>
+          <w:rFonts w:ascii="Arial" w:hAnsi="Arial" w:cs="Arial"/>
+        </w:rPr>
+      </w:pPr>
+      <w:r>
+        <w:rPr>
+          <w:rFonts w:ascii="Arial" w:hAnsi="Arial" w:cs="Arial"/>
+        </w:rPr>
+        <w:t xml:space="preserve">Registrar y supervisar el acceso a los componentes del sistema y a los datos de las tarjetas. </w:t>
+      </w:r>
+    </w:p>
+    <w:p>
+      <w:pPr>
+        <w:pStyle w:val="Prrafodelista"/>
+        <w:numPr>
+          <w:ilvl w:val="0"/>
+          <w:numId w:val="36"/>
+        </w:numPr>
+        <w:spacing w:after="0" w:line="360" w:lineRule="auto"/>
+        <w:rPr>
+          <w:rFonts w:ascii="Arial" w:hAnsi="Arial" w:cs="Arial"/>
+        </w:rPr>
+      </w:pPr>
+      <w:r>
+        <w:rPr>
+          <w:rFonts w:ascii="Arial" w:hAnsi="Arial" w:cs="Arial"/>
+        </w:rPr>
+        <w:t xml:space="preserve">Probar regularmente la seguridad de los sistemas y redes. </w:t>
+      </w:r>
+    </w:p>
+    <w:p>
+      <w:pPr>
+        <w:pStyle w:val="Prrafodelista"/>
+        <w:numPr>
+          <w:ilvl w:val="0"/>
+          <w:numId w:val="36"/>
+        </w:numPr>
+        <w:spacing w:after="0" w:line="360" w:lineRule="auto"/>
+        <w:rPr>
+          <w:rFonts w:ascii="Arial" w:hAnsi="Arial" w:cs="Arial"/>
+        </w:rPr>
+      </w:pPr>
+      <w:r>
+        <w:rPr>
+          <w:rFonts w:ascii="Arial" w:hAnsi="Arial" w:cs="Arial"/>
+        </w:rPr>
+        <w:t>Apoyar la seguridad de la información con políticas y programas organizativos.</w:t>
+      </w:r>
     </w:p>
     <w:p>
       <w:pPr>
@@ -4321,7 +4973,21 @@
         <w:rPr>
           <w:rFonts w:ascii="Arial" w:hAnsi="Arial" w:cs="Arial"/>
         </w:rPr>
-        <w:t>Uso de C# y Windows Forms para la interfaz gráfica.</w:t>
+        <w:t xml:space="preserve">Uso de C# y Windows </w:t>
+      </w:r>
+      <w:proofErr w:type="spellStart"/>
+      <w:r>
+        <w:rPr>
+          <w:rFonts w:ascii="Arial" w:hAnsi="Arial" w:cs="Arial"/>
+        </w:rPr>
+        <w:t>Forms</w:t>
+      </w:r>
+      <w:proofErr w:type="spellEnd"/>
+      <w:r>
+        <w:rPr>
+          <w:rFonts w:ascii="Arial" w:hAnsi="Arial" w:cs="Arial"/>
+        </w:rPr>
+        <w:t xml:space="preserve"> para la interfaz gráfica.</w:t>
       </w:r>
     </w:p>
     <w:p>
@@ -4412,7 +5078,21 @@
         <w:rPr>
           <w:rFonts w:ascii="Arial" w:hAnsi="Arial" w:cs="Arial"/>
         </w:rPr>
-        <w:t>Empleados (ID, Nombre, Apellido, Cargo, Fecha de Ingreso, SucursalID, etc.)</w:t>
+        <w:t xml:space="preserve">Empleados (ID, Nombre, Apellido, Cargo, Fecha de Ingreso, </w:t>
+      </w:r>
+      <w:proofErr w:type="spellStart"/>
+      <w:r>
+        <w:rPr>
+          <w:rFonts w:ascii="Arial" w:hAnsi="Arial" w:cs="Arial"/>
+        </w:rPr>
+        <w:t>SucursalID</w:t>
+      </w:r>
+      <w:proofErr w:type="spellEnd"/>
+      <w:r>
+        <w:rPr>
+          <w:rFonts w:ascii="Arial" w:hAnsi="Arial" w:cs="Arial"/>
+        </w:rPr>
+        <w:t>, etc.)</w:t>
       </w:r>
     </w:p>
     <w:p>
@@ -4469,7 +5149,21 @@
         <w:rPr>
           <w:rFonts w:ascii="Arial" w:hAnsi="Arial" w:cs="Arial"/>
         </w:rPr>
-        <w:t>Productos (ID, Nombre, Categoría, Precio, ProveedorID, Stock, etc.)</w:t>
+        <w:t xml:space="preserve">Productos (ID, Nombre, Categoría, Precio, </w:t>
+      </w:r>
+      <w:proofErr w:type="spellStart"/>
+      <w:r>
+        <w:rPr>
+          <w:rFonts w:ascii="Arial" w:hAnsi="Arial" w:cs="Arial"/>
+        </w:rPr>
+        <w:t>ProveedorID</w:t>
+      </w:r>
+      <w:proofErr w:type="spellEnd"/>
+      <w:r>
+        <w:rPr>
+          <w:rFonts w:ascii="Arial" w:hAnsi="Arial" w:cs="Arial"/>
+        </w:rPr>
+        <w:t>, Stock, etc.)</w:t>
       </w:r>
     </w:p>
     <w:p>
@@ -4488,7 +5182,35 @@
         <w:rPr>
           <w:rFonts w:ascii="Arial" w:hAnsi="Arial" w:cs="Arial"/>
         </w:rPr>
-        <w:t>Ventas (ID, EmpleadoID, SucursalID, Fecha, Total, etc.)</w:t>
+        <w:t xml:space="preserve">Ventas (ID, </w:t>
+      </w:r>
+      <w:proofErr w:type="spellStart"/>
+      <w:r>
+        <w:rPr>
+          <w:rFonts w:ascii="Arial" w:hAnsi="Arial" w:cs="Arial"/>
+        </w:rPr>
+        <w:t>EmpleadoID</w:t>
+      </w:r>
+      <w:proofErr w:type="spellEnd"/>
+      <w:r>
+        <w:rPr>
+          <w:rFonts w:ascii="Arial" w:hAnsi="Arial" w:cs="Arial"/>
+        </w:rPr>
+        <w:t xml:space="preserve">, </w:t>
+      </w:r>
+      <w:proofErr w:type="spellStart"/>
+      <w:r>
+        <w:rPr>
+          <w:rFonts w:ascii="Arial" w:hAnsi="Arial" w:cs="Arial"/>
+        </w:rPr>
+        <w:t>SucursalID</w:t>
+      </w:r>
+      <w:proofErr w:type="spellEnd"/>
+      <w:r>
+        <w:rPr>
+          <w:rFonts w:ascii="Arial" w:hAnsi="Arial" w:cs="Arial"/>
+        </w:rPr>
+        <w:t>, Fecha, Total, etc.)</w:t>
       </w:r>
     </w:p>
     <w:p>
@@ -4503,11 +5225,47 @@
           <w:rFonts w:ascii="Arial" w:hAnsi="Arial" w:cs="Arial"/>
         </w:rPr>
       </w:pPr>
-      <w:r>
-        <w:rPr>
-          <w:rFonts w:ascii="Arial" w:hAnsi="Arial" w:cs="Arial"/>
-        </w:rPr>
-        <w:t>VentaProductos (ID, VentaID, ProductoID, Cantidad, Subtotal, etc.)</w:t>
+      <w:proofErr w:type="spellStart"/>
+      <w:r>
+        <w:rPr>
+          <w:rFonts w:ascii="Arial" w:hAnsi="Arial" w:cs="Arial"/>
+        </w:rPr>
+        <w:t>VentaProductos</w:t>
+      </w:r>
+      <w:proofErr w:type="spellEnd"/>
+      <w:r>
+        <w:rPr>
+          <w:rFonts w:ascii="Arial" w:hAnsi="Arial" w:cs="Arial"/>
+        </w:rPr>
+        <w:t xml:space="preserve"> (ID, </w:t>
+      </w:r>
+      <w:proofErr w:type="spellStart"/>
+      <w:r>
+        <w:rPr>
+          <w:rFonts w:ascii="Arial" w:hAnsi="Arial" w:cs="Arial"/>
+        </w:rPr>
+        <w:t>VentaID</w:t>
+      </w:r>
+      <w:proofErr w:type="spellEnd"/>
+      <w:r>
+        <w:rPr>
+          <w:rFonts w:ascii="Arial" w:hAnsi="Arial" w:cs="Arial"/>
+        </w:rPr>
+        <w:t xml:space="preserve">, </w:t>
+      </w:r>
+      <w:proofErr w:type="spellStart"/>
+      <w:r>
+        <w:rPr>
+          <w:rFonts w:ascii="Arial" w:hAnsi="Arial" w:cs="Arial"/>
+        </w:rPr>
+        <w:t>ProductoID</w:t>
+      </w:r>
+      <w:proofErr w:type="spellEnd"/>
+      <w:r>
+        <w:rPr>
+          <w:rFonts w:ascii="Arial" w:hAnsi="Arial" w:cs="Arial"/>
+        </w:rPr>
+        <w:t>, Cantidad, Subtotal, etc.)</w:t>
       </w:r>
     </w:p>
     <w:p>
@@ -4532,7 +5290,35 @@
         <w:rPr>
           <w:rFonts w:ascii="Arial" w:hAnsi="Arial" w:cs="Arial"/>
         </w:rPr>
-        <w:t>(ID, ProductoID, SucursalID, Cantidad)</w:t>
+        <w:t xml:space="preserve">(ID, </w:t>
+      </w:r>
+      <w:proofErr w:type="spellStart"/>
+      <w:r>
+        <w:rPr>
+          <w:rFonts w:ascii="Arial" w:hAnsi="Arial" w:cs="Arial"/>
+        </w:rPr>
+        <w:t>ProductoID</w:t>
+      </w:r>
+      <w:proofErr w:type="spellEnd"/>
+      <w:r>
+        <w:rPr>
+          <w:rFonts w:ascii="Arial" w:hAnsi="Arial" w:cs="Arial"/>
+        </w:rPr>
+        <w:t xml:space="preserve">, </w:t>
+      </w:r>
+      <w:proofErr w:type="spellStart"/>
+      <w:r>
+        <w:rPr>
+          <w:rFonts w:ascii="Arial" w:hAnsi="Arial" w:cs="Arial"/>
+        </w:rPr>
+        <w:t>SucursalID</w:t>
+      </w:r>
+      <w:proofErr w:type="spellEnd"/>
+      <w:r>
+        <w:rPr>
+          <w:rFonts w:ascii="Arial" w:hAnsi="Arial" w:cs="Arial"/>
+        </w:rPr>
+        <w:t>, Cantidad)</w:t>
       </w:r>
     </w:p>
     <w:sectPr>
@@ -4917,6 +5703,119 @@
     </w:lvl>
   </w:abstractNum>
   <w:abstractNum w:abstractNumId="2" w15:restartNumberingAfterBreak="0">
+    <w:nsid w:val="0E364E01"/>
+    <w:multiLevelType w:val="hybridMultilevel"/>
+    <w:tmpl w:val="90F22F5C"/>
+    <w:lvl w:ilvl="0" w:tplc="080A0001">
+      <w:start w:val="1"/>
+      <w:numFmt w:val="bullet"/>
+      <w:lvlText w:val=""/>
+      <w:lvlJc w:val="left"/>
+      <w:pPr>
+        <w:ind w:left="1440" w:hanging="360"/>
+      </w:pPr>
+      <w:rPr>
+        <w:rFonts w:ascii="Symbol" w:hAnsi="Symbol" w:hint="default"/>
+      </w:rPr>
+    </w:lvl>
+    <w:lvl w:ilvl="1" w:tplc="080A0003" w:tentative="1">
+      <w:start w:val="1"/>
+      <w:numFmt w:val="bullet"/>
+      <w:lvlText w:val="o"/>
+      <w:lvlJc w:val="left"/>
+      <w:pPr>
+        <w:ind w:left="2160" w:hanging="360"/>
+      </w:pPr>
+      <w:rPr>
+        <w:rFonts w:ascii="Courier New" w:hAnsi="Courier New" w:cs="Courier New" w:hint="default"/>
+      </w:rPr>
+    </w:lvl>
+    <w:lvl w:ilvl="2" w:tplc="080A0005" w:tentative="1">
+      <w:start w:val="1"/>
+      <w:numFmt w:val="bullet"/>
+      <w:lvlText w:val=""/>
+      <w:lvlJc w:val="left"/>
+      <w:pPr>
+        <w:ind w:left="2880" w:hanging="360"/>
+      </w:pPr>
+      <w:rPr>
+        <w:rFonts w:ascii="Wingdings" w:hAnsi="Wingdings" w:hint="default"/>
+      </w:rPr>
+    </w:lvl>
+    <w:lvl w:ilvl="3" w:tplc="080A0001" w:tentative="1">
+      <w:start w:val="1"/>
+      <w:numFmt w:val="bullet"/>
+      <w:lvlText w:val=""/>
+      <w:lvlJc w:val="left"/>
+      <w:pPr>
+        <w:ind w:left="3600" w:hanging="360"/>
+      </w:pPr>
+      <w:rPr>
+        <w:rFonts w:ascii="Symbol" w:hAnsi="Symbol" w:hint="default"/>
+      </w:rPr>
+    </w:lvl>
+    <w:lvl w:ilvl="4" w:tplc="080A0003" w:tentative="1">
+      <w:start w:val="1"/>
+      <w:numFmt w:val="bullet"/>
+      <w:lvlText w:val="o"/>
+      <w:lvlJc w:val="left"/>
+      <w:pPr>
+        <w:ind w:left="4320" w:hanging="360"/>
+      </w:pPr>
+      <w:rPr>
+        <w:rFonts w:ascii="Courier New" w:hAnsi="Courier New" w:cs="Courier New" w:hint="default"/>
+      </w:rPr>
+    </w:lvl>
+    <w:lvl w:ilvl="5" w:tplc="080A0005" w:tentative="1">
+      <w:start w:val="1"/>
+      <w:numFmt w:val="bullet"/>
+      <w:lvlText w:val=""/>
+      <w:lvlJc w:val="left"/>
+      <w:pPr>
+        <w:ind w:left="5040" w:hanging="360"/>
+      </w:pPr>
+      <w:rPr>
+        <w:rFonts w:ascii="Wingdings" w:hAnsi="Wingdings" w:hint="default"/>
+      </w:rPr>
+    </w:lvl>
+    <w:lvl w:ilvl="6" w:tplc="080A0001" w:tentative="1">
+      <w:start w:val="1"/>
+      <w:numFmt w:val="bullet"/>
+      <w:lvlText w:val=""/>
+      <w:lvlJc w:val="left"/>
+      <w:pPr>
+        <w:ind w:left="5760" w:hanging="360"/>
+      </w:pPr>
+      <w:rPr>
+        <w:rFonts w:ascii="Symbol" w:hAnsi="Symbol" w:hint="default"/>
+      </w:rPr>
+    </w:lvl>
+    <w:lvl w:ilvl="7" w:tplc="080A0003" w:tentative="1">
+      <w:start w:val="1"/>
+      <w:numFmt w:val="bullet"/>
+      <w:lvlText w:val="o"/>
+      <w:lvlJc w:val="left"/>
+      <w:pPr>
+        <w:ind w:left="6480" w:hanging="360"/>
+      </w:pPr>
+      <w:rPr>
+        <w:rFonts w:ascii="Courier New" w:hAnsi="Courier New" w:cs="Courier New" w:hint="default"/>
+      </w:rPr>
+    </w:lvl>
+    <w:lvl w:ilvl="8" w:tplc="080A0005" w:tentative="1">
+      <w:start w:val="1"/>
+      <w:numFmt w:val="bullet"/>
+      <w:lvlText w:val=""/>
+      <w:lvlJc w:val="left"/>
+      <w:pPr>
+        <w:ind w:left="7200" w:hanging="360"/>
+      </w:pPr>
+      <w:rPr>
+        <w:rFonts w:ascii="Wingdings" w:hAnsi="Wingdings" w:hint="default"/>
+      </w:rPr>
+    </w:lvl>
+  </w:abstractNum>
+  <w:abstractNum w:abstractNumId="3" w15:restartNumberingAfterBreak="0">
     <w:nsid w:val="154A6C00"/>
     <w:multiLevelType w:val="multilevel"/>
     <w:tmpl w:val="F1A6FA32"/>
@@ -5029,7 +5928,7 @@
       </w:pPr>
     </w:lvl>
   </w:abstractNum>
-  <w:abstractNum w:abstractNumId="3" w15:restartNumberingAfterBreak="0">
+  <w:abstractNum w:abstractNumId="4" w15:restartNumberingAfterBreak="0">
     <w:nsid w:val="196912B1"/>
     <w:multiLevelType w:val="multilevel"/>
     <w:tmpl w:val="693A636A"/>
@@ -5178,7 +6077,7 @@
       </w:rPr>
     </w:lvl>
   </w:abstractNum>
-  <w:abstractNum w:abstractNumId="4" w15:restartNumberingAfterBreak="0">
+  <w:abstractNum w:abstractNumId="5" w15:restartNumberingAfterBreak="0">
     <w:nsid w:val="1A8808B3"/>
     <w:multiLevelType w:val="hybridMultilevel"/>
     <w:tmpl w:val="F4A046FE"/>
@@ -5291,7 +6190,120 @@
       </w:rPr>
     </w:lvl>
   </w:abstractNum>
-  <w:abstractNum w:abstractNumId="5" w15:restartNumberingAfterBreak="0">
+  <w:abstractNum w:abstractNumId="6" w15:restartNumberingAfterBreak="0">
+    <w:nsid w:val="1FA94382"/>
+    <w:multiLevelType w:val="hybridMultilevel"/>
+    <w:tmpl w:val="3DB6DF20"/>
+    <w:lvl w:ilvl="0" w:tplc="080A0001">
+      <w:start w:val="1"/>
+      <w:numFmt w:val="bullet"/>
+      <w:lvlText w:val=""/>
+      <w:lvlJc w:val="left"/>
+      <w:pPr>
+        <w:ind w:left="1440" w:hanging="360"/>
+      </w:pPr>
+      <w:rPr>
+        <w:rFonts w:ascii="Symbol" w:hAnsi="Symbol" w:hint="default"/>
+      </w:rPr>
+    </w:lvl>
+    <w:lvl w:ilvl="1" w:tplc="080A0003" w:tentative="1">
+      <w:start w:val="1"/>
+      <w:numFmt w:val="bullet"/>
+      <w:lvlText w:val="o"/>
+      <w:lvlJc w:val="left"/>
+      <w:pPr>
+        <w:ind w:left="2160" w:hanging="360"/>
+      </w:pPr>
+      <w:rPr>
+        <w:rFonts w:ascii="Courier New" w:hAnsi="Courier New" w:cs="Courier New" w:hint="default"/>
+      </w:rPr>
+    </w:lvl>
+    <w:lvl w:ilvl="2" w:tplc="080A0005" w:tentative="1">
+      <w:start w:val="1"/>
+      <w:numFmt w:val="bullet"/>
+      <w:lvlText w:val=""/>
+      <w:lvlJc w:val="left"/>
+      <w:pPr>
+        <w:ind w:left="2880" w:hanging="360"/>
+      </w:pPr>
+      <w:rPr>
+        <w:rFonts w:ascii="Wingdings" w:hAnsi="Wingdings" w:hint="default"/>
+      </w:rPr>
+    </w:lvl>
+    <w:lvl w:ilvl="3" w:tplc="080A0001" w:tentative="1">
+      <w:start w:val="1"/>
+      <w:numFmt w:val="bullet"/>
+      <w:lvlText w:val=""/>
+      <w:lvlJc w:val="left"/>
+      <w:pPr>
+        <w:ind w:left="3600" w:hanging="360"/>
+      </w:pPr>
+      <w:rPr>
+        <w:rFonts w:ascii="Symbol" w:hAnsi="Symbol" w:hint="default"/>
+      </w:rPr>
+    </w:lvl>
+    <w:lvl w:ilvl="4" w:tplc="080A0003" w:tentative="1">
+      <w:start w:val="1"/>
+      <w:numFmt w:val="bullet"/>
+      <w:lvlText w:val="o"/>
+      <w:lvlJc w:val="left"/>
+      <w:pPr>
+        <w:ind w:left="4320" w:hanging="360"/>
+      </w:pPr>
+      <w:rPr>
+        <w:rFonts w:ascii="Courier New" w:hAnsi="Courier New" w:cs="Courier New" w:hint="default"/>
+      </w:rPr>
+    </w:lvl>
+    <w:lvl w:ilvl="5" w:tplc="080A0005" w:tentative="1">
+      <w:start w:val="1"/>
+      <w:numFmt w:val="bullet"/>
+      <w:lvlText w:val=""/>
+      <w:lvlJc w:val="left"/>
+      <w:pPr>
+        <w:ind w:left="5040" w:hanging="360"/>
+      </w:pPr>
+      <w:rPr>
+        <w:rFonts w:ascii="Wingdings" w:hAnsi="Wingdings" w:hint="default"/>
+      </w:rPr>
+    </w:lvl>
+    <w:lvl w:ilvl="6" w:tplc="080A0001" w:tentative="1">
+      <w:start w:val="1"/>
+      <w:numFmt w:val="bullet"/>
+      <w:lvlText w:val=""/>
+      <w:lvlJc w:val="left"/>
+      <w:pPr>
+        <w:ind w:left="5760" w:hanging="360"/>
+      </w:pPr>
+      <w:rPr>
+        <w:rFonts w:ascii="Symbol" w:hAnsi="Symbol" w:hint="default"/>
+      </w:rPr>
+    </w:lvl>
+    <w:lvl w:ilvl="7" w:tplc="080A0003" w:tentative="1">
+      <w:start w:val="1"/>
+      <w:numFmt w:val="bullet"/>
+      <w:lvlText w:val="o"/>
+      <w:lvlJc w:val="left"/>
+      <w:pPr>
+        <w:ind w:left="6480" w:hanging="360"/>
+      </w:pPr>
+      <w:rPr>
+        <w:rFonts w:ascii="Courier New" w:hAnsi="Courier New" w:cs="Courier New" w:hint="default"/>
+      </w:rPr>
+    </w:lvl>
+    <w:lvl w:ilvl="8" w:tplc="080A0005" w:tentative="1">
+      <w:start w:val="1"/>
+      <w:numFmt w:val="bullet"/>
+      <w:lvlText w:val=""/>
+      <w:lvlJc w:val="left"/>
+      <w:pPr>
+        <w:ind w:left="7200" w:hanging="360"/>
+      </w:pPr>
+      <w:rPr>
+        <w:rFonts w:ascii="Wingdings" w:hAnsi="Wingdings" w:hint="default"/>
+      </w:rPr>
+    </w:lvl>
+  </w:abstractNum>
+  <w:abstractNum w:abstractNumId="7" w15:restartNumberingAfterBreak="0">
     <w:nsid w:val="232E45DD"/>
     <w:multiLevelType w:val="hybridMultilevel"/>
     <w:tmpl w:val="E342D5E4"/>
@@ -5404,7 +6416,120 @@
       </w:rPr>
     </w:lvl>
   </w:abstractNum>
-  <w:abstractNum w:abstractNumId="6" w15:restartNumberingAfterBreak="0">
+  <w:abstractNum w:abstractNumId="8" w15:restartNumberingAfterBreak="0">
+    <w:nsid w:val="280E693C"/>
+    <w:multiLevelType w:val="hybridMultilevel"/>
+    <w:tmpl w:val="EDEAD734"/>
+    <w:lvl w:ilvl="0" w:tplc="080A0003">
+      <w:start w:val="1"/>
+      <w:numFmt w:val="bullet"/>
+      <w:lvlText w:val="o"/>
+      <w:lvlJc w:val="left"/>
+      <w:pPr>
+        <w:ind w:left="1440" w:hanging="360"/>
+      </w:pPr>
+      <w:rPr>
+        <w:rFonts w:ascii="Courier New" w:hAnsi="Courier New" w:cs="Courier New" w:hint="default"/>
+      </w:rPr>
+    </w:lvl>
+    <w:lvl w:ilvl="1" w:tplc="080A0003" w:tentative="1">
+      <w:start w:val="1"/>
+      <w:numFmt w:val="bullet"/>
+      <w:lvlText w:val="o"/>
+      <w:lvlJc w:val="left"/>
+      <w:pPr>
+        <w:ind w:left="2160" w:hanging="360"/>
+      </w:pPr>
+      <w:rPr>
+        <w:rFonts w:ascii="Courier New" w:hAnsi="Courier New" w:cs="Courier New" w:hint="default"/>
+      </w:rPr>
+    </w:lvl>
+    <w:lvl w:ilvl="2" w:tplc="080A0005" w:tentative="1">
+      <w:start w:val="1"/>
+      <w:numFmt w:val="bullet"/>
+      <w:lvlText w:val=""/>
+      <w:lvlJc w:val="left"/>
+      <w:pPr>
+        <w:ind w:left="2880" w:hanging="360"/>
+      </w:pPr>
+      <w:rPr>
+        <w:rFonts w:ascii="Wingdings" w:hAnsi="Wingdings" w:hint="default"/>
+      </w:rPr>
+    </w:lvl>
+    <w:lvl w:ilvl="3" w:tplc="080A0001" w:tentative="1">
+      <w:start w:val="1"/>
+      <w:numFmt w:val="bullet"/>
+      <w:lvlText w:val=""/>
+      <w:lvlJc w:val="left"/>
+      <w:pPr>
+        <w:ind w:left="3600" w:hanging="360"/>
+      </w:pPr>
+      <w:rPr>
+        <w:rFonts w:ascii="Symbol" w:hAnsi="Symbol" w:hint="default"/>
+      </w:rPr>
+    </w:lvl>
+    <w:lvl w:ilvl="4" w:tplc="080A0003" w:tentative="1">
+      <w:start w:val="1"/>
+      <w:numFmt w:val="bullet"/>
+      <w:lvlText w:val="o"/>
+      <w:lvlJc w:val="left"/>
+      <w:pPr>
+        <w:ind w:left="4320" w:hanging="360"/>
+      </w:pPr>
+      <w:rPr>
+        <w:rFonts w:ascii="Courier New" w:hAnsi="Courier New" w:cs="Courier New" w:hint="default"/>
+      </w:rPr>
+    </w:lvl>
+    <w:lvl w:ilvl="5" w:tplc="080A0005" w:tentative="1">
+      <w:start w:val="1"/>
+      <w:numFmt w:val="bullet"/>
+      <w:lvlText w:val=""/>
+      <w:lvlJc w:val="left"/>
+      <w:pPr>
+        <w:ind w:left="5040" w:hanging="360"/>
+      </w:pPr>
+      <w:rPr>
+        <w:rFonts w:ascii="Wingdings" w:hAnsi="Wingdings" w:hint="default"/>
+      </w:rPr>
+    </w:lvl>
+    <w:lvl w:ilvl="6" w:tplc="080A0001" w:tentative="1">
+      <w:start w:val="1"/>
+      <w:numFmt w:val="bullet"/>
+      <w:lvlText w:val=""/>
+      <w:lvlJc w:val="left"/>
+      <w:pPr>
+        <w:ind w:left="5760" w:hanging="360"/>
+      </w:pPr>
+      <w:rPr>
+        <w:rFonts w:ascii="Symbol" w:hAnsi="Symbol" w:hint="default"/>
+      </w:rPr>
+    </w:lvl>
+    <w:lvl w:ilvl="7" w:tplc="080A0003" w:tentative="1">
+      <w:start w:val="1"/>
+      <w:numFmt w:val="bullet"/>
+      <w:lvlText w:val="o"/>
+      <w:lvlJc w:val="left"/>
+      <w:pPr>
+        <w:ind w:left="6480" w:hanging="360"/>
+      </w:pPr>
+      <w:rPr>
+        <w:rFonts w:ascii="Courier New" w:hAnsi="Courier New" w:cs="Courier New" w:hint="default"/>
+      </w:rPr>
+    </w:lvl>
+    <w:lvl w:ilvl="8" w:tplc="080A0005" w:tentative="1">
+      <w:start w:val="1"/>
+      <w:numFmt w:val="bullet"/>
+      <w:lvlText w:val=""/>
+      <w:lvlJc w:val="left"/>
+      <w:pPr>
+        <w:ind w:left="7200" w:hanging="360"/>
+      </w:pPr>
+      <w:rPr>
+        <w:rFonts w:ascii="Wingdings" w:hAnsi="Wingdings" w:hint="default"/>
+      </w:rPr>
+    </w:lvl>
+  </w:abstractNum>
+  <w:abstractNum w:abstractNumId="9" w15:restartNumberingAfterBreak="0">
     <w:nsid w:val="292A57FC"/>
     <w:multiLevelType w:val="hybridMultilevel"/>
     <w:tmpl w:val="31063564"/>
@@ -5517,7 +6642,7 @@
       </w:rPr>
     </w:lvl>
   </w:abstractNum>
-  <w:abstractNum w:abstractNumId="7" w15:restartNumberingAfterBreak="0">
+  <w:abstractNum w:abstractNumId="10" w15:restartNumberingAfterBreak="0">
     <w:nsid w:val="30AB4FFB"/>
     <w:multiLevelType w:val="multilevel"/>
     <w:tmpl w:val="155CB52C"/>
@@ -5666,7 +6791,120 @@
       </w:rPr>
     </w:lvl>
   </w:abstractNum>
-  <w:abstractNum w:abstractNumId="8" w15:restartNumberingAfterBreak="0">
+  <w:abstractNum w:abstractNumId="11" w15:restartNumberingAfterBreak="0">
+    <w:nsid w:val="30E15B53"/>
+    <w:multiLevelType w:val="hybridMultilevel"/>
+    <w:tmpl w:val="732A8986"/>
+    <w:lvl w:ilvl="0" w:tplc="080A0001">
+      <w:start w:val="1"/>
+      <w:numFmt w:val="bullet"/>
+      <w:lvlText w:val=""/>
+      <w:lvlJc w:val="left"/>
+      <w:pPr>
+        <w:ind w:left="1440" w:hanging="360"/>
+      </w:pPr>
+      <w:rPr>
+        <w:rFonts w:ascii="Symbol" w:hAnsi="Symbol" w:hint="default"/>
+      </w:rPr>
+    </w:lvl>
+    <w:lvl w:ilvl="1" w:tplc="080A0003" w:tentative="1">
+      <w:start w:val="1"/>
+      <w:numFmt w:val="bullet"/>
+      <w:lvlText w:val="o"/>
+      <w:lvlJc w:val="left"/>
+      <w:pPr>
+        <w:ind w:left="2160" w:hanging="360"/>
+      </w:pPr>
+      <w:rPr>
+        <w:rFonts w:ascii="Courier New" w:hAnsi="Courier New" w:cs="Courier New" w:hint="default"/>
+      </w:rPr>
+    </w:lvl>
+    <w:lvl w:ilvl="2" w:tplc="080A0005" w:tentative="1">
+      <w:start w:val="1"/>
+      <w:numFmt w:val="bullet"/>
+      <w:lvlText w:val=""/>
+      <w:lvlJc w:val="left"/>
+      <w:pPr>
+        <w:ind w:left="2880" w:hanging="360"/>
+      </w:pPr>
+      <w:rPr>
+        <w:rFonts w:ascii="Wingdings" w:hAnsi="Wingdings" w:hint="default"/>
+      </w:rPr>
+    </w:lvl>
+    <w:lvl w:ilvl="3" w:tplc="080A0001" w:tentative="1">
+      <w:start w:val="1"/>
+      <w:numFmt w:val="bullet"/>
+      <w:lvlText w:val=""/>
+      <w:lvlJc w:val="left"/>
+      <w:pPr>
+        <w:ind w:left="3600" w:hanging="360"/>
+      </w:pPr>
+      <w:rPr>
+        <w:rFonts w:ascii="Symbol" w:hAnsi="Symbol" w:hint="default"/>
+      </w:rPr>
+    </w:lvl>
+    <w:lvl w:ilvl="4" w:tplc="080A0003" w:tentative="1">
+      <w:start w:val="1"/>
+      <w:numFmt w:val="bullet"/>
+      <w:lvlText w:val="o"/>
+      <w:lvlJc w:val="left"/>
+      <w:pPr>
+        <w:ind w:left="4320" w:hanging="360"/>
+      </w:pPr>
+      <w:rPr>
+        <w:rFonts w:ascii="Courier New" w:hAnsi="Courier New" w:cs="Courier New" w:hint="default"/>
+      </w:rPr>
+    </w:lvl>
+    <w:lvl w:ilvl="5" w:tplc="080A0005" w:tentative="1">
+      <w:start w:val="1"/>
+      <w:numFmt w:val="bullet"/>
+      <w:lvlText w:val=""/>
+      <w:lvlJc w:val="left"/>
+      <w:pPr>
+        <w:ind w:left="5040" w:hanging="360"/>
+      </w:pPr>
+      <w:rPr>
+        <w:rFonts w:ascii="Wingdings" w:hAnsi="Wingdings" w:hint="default"/>
+      </w:rPr>
+    </w:lvl>
+    <w:lvl w:ilvl="6" w:tplc="080A0001" w:tentative="1">
+      <w:start w:val="1"/>
+      <w:numFmt w:val="bullet"/>
+      <w:lvlText w:val=""/>
+      <w:lvlJc w:val="left"/>
+      <w:pPr>
+        <w:ind w:left="5760" w:hanging="360"/>
+      </w:pPr>
+      <w:rPr>
+        <w:rFonts w:ascii="Symbol" w:hAnsi="Symbol" w:hint="default"/>
+      </w:rPr>
+    </w:lvl>
+    <w:lvl w:ilvl="7" w:tplc="080A0003" w:tentative="1">
+      <w:start w:val="1"/>
+      <w:numFmt w:val="bullet"/>
+      <w:lvlText w:val="o"/>
+      <w:lvlJc w:val="left"/>
+      <w:pPr>
+        <w:ind w:left="6480" w:hanging="360"/>
+      </w:pPr>
+      <w:rPr>
+        <w:rFonts w:ascii="Courier New" w:hAnsi="Courier New" w:cs="Courier New" w:hint="default"/>
+      </w:rPr>
+    </w:lvl>
+    <w:lvl w:ilvl="8" w:tplc="080A0005" w:tentative="1">
+      <w:start w:val="1"/>
+      <w:numFmt w:val="bullet"/>
+      <w:lvlText w:val=""/>
+      <w:lvlJc w:val="left"/>
+      <w:pPr>
+        <w:ind w:left="7200" w:hanging="360"/>
+      </w:pPr>
+      <w:rPr>
+        <w:rFonts w:ascii="Wingdings" w:hAnsi="Wingdings" w:hint="default"/>
+      </w:rPr>
+    </w:lvl>
+  </w:abstractNum>
+  <w:abstractNum w:abstractNumId="12" w15:restartNumberingAfterBreak="0">
     <w:nsid w:val="312A67CB"/>
     <w:multiLevelType w:val="hybridMultilevel"/>
     <w:tmpl w:val="635424C2"/>
@@ -5779,7 +7017,7 @@
       </w:rPr>
     </w:lvl>
   </w:abstractNum>
-  <w:abstractNum w:abstractNumId="9" w15:restartNumberingAfterBreak="0">
+  <w:abstractNum w:abstractNumId="13" w15:restartNumberingAfterBreak="0">
     <w:nsid w:val="3DBD32D6"/>
     <w:multiLevelType w:val="hybridMultilevel"/>
     <w:tmpl w:val="0860CFEC"/>
@@ -5892,7 +7130,120 @@
       </w:rPr>
     </w:lvl>
   </w:abstractNum>
-  <w:abstractNum w:abstractNumId="10" w15:restartNumberingAfterBreak="0">
+  <w:abstractNum w:abstractNumId="14" w15:restartNumberingAfterBreak="0">
+    <w:nsid w:val="48163E37"/>
+    <w:multiLevelType w:val="hybridMultilevel"/>
+    <w:tmpl w:val="E828E016"/>
+    <w:lvl w:ilvl="0" w:tplc="080A0003">
+      <w:start w:val="1"/>
+      <w:numFmt w:val="bullet"/>
+      <w:lvlText w:val="o"/>
+      <w:lvlJc w:val="left"/>
+      <w:pPr>
+        <w:ind w:left="2160" w:hanging="360"/>
+      </w:pPr>
+      <w:rPr>
+        <w:rFonts w:ascii="Courier New" w:hAnsi="Courier New" w:cs="Courier New" w:hint="default"/>
+      </w:rPr>
+    </w:lvl>
+    <w:lvl w:ilvl="1" w:tplc="080A0003" w:tentative="1">
+      <w:start w:val="1"/>
+      <w:numFmt w:val="bullet"/>
+      <w:lvlText w:val="o"/>
+      <w:lvlJc w:val="left"/>
+      <w:pPr>
+        <w:ind w:left="2880" w:hanging="360"/>
+      </w:pPr>
+      <w:rPr>
+        <w:rFonts w:ascii="Courier New" w:hAnsi="Courier New" w:cs="Courier New" w:hint="default"/>
+      </w:rPr>
+    </w:lvl>
+    <w:lvl w:ilvl="2" w:tplc="080A0005" w:tentative="1">
+      <w:start w:val="1"/>
+      <w:numFmt w:val="bullet"/>
+      <w:lvlText w:val=""/>
+      <w:lvlJc w:val="left"/>
+      <w:pPr>
+        <w:ind w:left="3600" w:hanging="360"/>
+      </w:pPr>
+      <w:rPr>
+        <w:rFonts w:ascii="Wingdings" w:hAnsi="Wingdings" w:hint="default"/>
+      </w:rPr>
+    </w:lvl>
+    <w:lvl w:ilvl="3" w:tplc="080A0001" w:tentative="1">
+      <w:start w:val="1"/>
+      <w:numFmt w:val="bullet"/>
+      <w:lvlText w:val=""/>
+      <w:lvlJc w:val="left"/>
+      <w:pPr>
+        <w:ind w:left="4320" w:hanging="360"/>
+      </w:pPr>
+      <w:rPr>
+        <w:rFonts w:ascii="Symbol" w:hAnsi="Symbol" w:hint="default"/>
+      </w:rPr>
+    </w:lvl>
+    <w:lvl w:ilvl="4" w:tplc="080A0003" w:tentative="1">
+      <w:start w:val="1"/>
+      <w:numFmt w:val="bullet"/>
+      <w:lvlText w:val="o"/>
+      <w:lvlJc w:val="left"/>
+      <w:pPr>
+        <w:ind w:left="5040" w:hanging="360"/>
+      </w:pPr>
+      <w:rPr>
+        <w:rFonts w:ascii="Courier New" w:hAnsi="Courier New" w:cs="Courier New" w:hint="default"/>
+      </w:rPr>
+    </w:lvl>
+    <w:lvl w:ilvl="5" w:tplc="080A0005" w:tentative="1">
+      <w:start w:val="1"/>
+      <w:numFmt w:val="bullet"/>
+      <w:lvlText w:val=""/>
+      <w:lvlJc w:val="left"/>
+      <w:pPr>
+        <w:ind w:left="5760" w:hanging="360"/>
+      </w:pPr>
+      <w:rPr>
+        <w:rFonts w:ascii="Wingdings" w:hAnsi="Wingdings" w:hint="default"/>
+      </w:rPr>
+    </w:lvl>
+    <w:lvl w:ilvl="6" w:tplc="080A0001" w:tentative="1">
+      <w:start w:val="1"/>
+      <w:numFmt w:val="bullet"/>
+      <w:lvlText w:val=""/>
+      <w:lvlJc w:val="left"/>
+      <w:pPr>
+        <w:ind w:left="6480" w:hanging="360"/>
+      </w:pPr>
+      <w:rPr>
+        <w:rFonts w:ascii="Symbol" w:hAnsi="Symbol" w:hint="default"/>
+      </w:rPr>
+    </w:lvl>
+    <w:lvl w:ilvl="7" w:tplc="080A0003" w:tentative="1">
+      <w:start w:val="1"/>
+      <w:numFmt w:val="bullet"/>
+      <w:lvlText w:val="o"/>
+      <w:lvlJc w:val="left"/>
+      <w:pPr>
+        <w:ind w:left="7200" w:hanging="360"/>
+      </w:pPr>
+      <w:rPr>
+        <w:rFonts w:ascii="Courier New" w:hAnsi="Courier New" w:cs="Courier New" w:hint="default"/>
+      </w:rPr>
+    </w:lvl>
+    <w:lvl w:ilvl="8" w:tplc="080A0005" w:tentative="1">
+      <w:start w:val="1"/>
+      <w:numFmt w:val="bullet"/>
+      <w:lvlText w:val=""/>
+      <w:lvlJc w:val="left"/>
+      <w:pPr>
+        <w:ind w:left="7920" w:hanging="360"/>
+      </w:pPr>
+      <w:rPr>
+        <w:rFonts w:ascii="Wingdings" w:hAnsi="Wingdings" w:hint="default"/>
+      </w:rPr>
+    </w:lvl>
+  </w:abstractNum>
+  <w:abstractNum w:abstractNumId="15" w15:restartNumberingAfterBreak="0">
     <w:nsid w:val="4AC35E1C"/>
     <w:multiLevelType w:val="hybridMultilevel"/>
     <w:tmpl w:val="39562698"/>
@@ -6005,7 +7356,7 @@
       </w:rPr>
     </w:lvl>
   </w:abstractNum>
-  <w:abstractNum w:abstractNumId="11" w15:restartNumberingAfterBreak="0">
+  <w:abstractNum w:abstractNumId="16" w15:restartNumberingAfterBreak="0">
     <w:nsid w:val="4BF376F1"/>
     <w:multiLevelType w:val="multilevel"/>
     <w:tmpl w:val="B0645764"/>
@@ -6154,7 +7505,7 @@
       </w:rPr>
     </w:lvl>
   </w:abstractNum>
-  <w:abstractNum w:abstractNumId="12" w15:restartNumberingAfterBreak="0">
+  <w:abstractNum w:abstractNumId="17" w15:restartNumberingAfterBreak="0">
     <w:nsid w:val="4F540910"/>
     <w:multiLevelType w:val="hybridMultilevel"/>
     <w:tmpl w:val="D88E61E0"/>
@@ -6267,7 +7618,7 @@
       </w:rPr>
     </w:lvl>
   </w:abstractNum>
-  <w:abstractNum w:abstractNumId="13" w15:restartNumberingAfterBreak="0">
+  <w:abstractNum w:abstractNumId="18" w15:restartNumberingAfterBreak="0">
     <w:nsid w:val="5170034A"/>
     <w:multiLevelType w:val="hybridMultilevel"/>
     <w:tmpl w:val="B58E9B18"/>
@@ -6380,7 +7731,209 @@
       </w:rPr>
     </w:lvl>
   </w:abstractNum>
-  <w:abstractNum w:abstractNumId="14" w15:restartNumberingAfterBreak="0">
+  <w:abstractNum w:abstractNumId="19" w15:restartNumberingAfterBreak="0">
+    <w:nsid w:val="51E201F9"/>
+    <w:multiLevelType w:val="hybridMultilevel"/>
+    <w:tmpl w:val="AE903C98"/>
+    <w:lvl w:ilvl="0" w:tplc="080A0001">
+      <w:start w:val="1"/>
+      <w:numFmt w:val="bullet"/>
+      <w:lvlText w:val=""/>
+      <w:lvlJc w:val="left"/>
+      <w:pPr>
+        <w:ind w:left="720" w:hanging="360"/>
+      </w:pPr>
+      <w:rPr>
+        <w:rFonts w:ascii="Symbol" w:hAnsi="Symbol" w:hint="default"/>
+      </w:rPr>
+    </w:lvl>
+    <w:lvl w:ilvl="1" w:tplc="080A0003" w:tentative="1">
+      <w:start w:val="1"/>
+      <w:numFmt w:val="bullet"/>
+      <w:lvlText w:val="o"/>
+      <w:lvlJc w:val="left"/>
+      <w:pPr>
+        <w:ind w:left="1440" w:hanging="360"/>
+      </w:pPr>
+      <w:rPr>
+        <w:rFonts w:ascii="Courier New" w:hAnsi="Courier New" w:cs="Courier New" w:hint="default"/>
+      </w:rPr>
+    </w:lvl>
+    <w:lvl w:ilvl="2" w:tplc="080A0005" w:tentative="1">
+      <w:start w:val="1"/>
+      <w:numFmt w:val="bullet"/>
+      <w:lvlText w:val=""/>
+      <w:lvlJc w:val="left"/>
+      <w:pPr>
+        <w:ind w:left="2160" w:hanging="360"/>
+      </w:pPr>
+      <w:rPr>
+        <w:rFonts w:ascii="Wingdings" w:hAnsi="Wingdings" w:hint="default"/>
+      </w:rPr>
+    </w:lvl>
+    <w:lvl w:ilvl="3" w:tplc="080A0001" w:tentative="1">
+      <w:start w:val="1"/>
+      <w:numFmt w:val="bullet"/>
+      <w:lvlText w:val=""/>
+      <w:lvlJc w:val="left"/>
+      <w:pPr>
+        <w:ind w:left="2880" w:hanging="360"/>
+      </w:pPr>
+      <w:rPr>
+        <w:rFonts w:ascii="Symbol" w:hAnsi="Symbol" w:hint="default"/>
+      </w:rPr>
+    </w:lvl>
+    <w:lvl w:ilvl="4" w:tplc="080A0003" w:tentative="1">
+      <w:start w:val="1"/>
+      <w:numFmt w:val="bullet"/>
+      <w:lvlText w:val="o"/>
+      <w:lvlJc w:val="left"/>
+      <w:pPr>
+        <w:ind w:left="3600" w:hanging="360"/>
+      </w:pPr>
+      <w:rPr>
+        <w:rFonts w:ascii="Courier New" w:hAnsi="Courier New" w:cs="Courier New" w:hint="default"/>
+      </w:rPr>
+    </w:lvl>
+    <w:lvl w:ilvl="5" w:tplc="080A0005" w:tentative="1">
+      <w:start w:val="1"/>
+      <w:numFmt w:val="bullet"/>
+      <w:lvlText w:val=""/>
+      <w:lvlJc w:val="left"/>
+      <w:pPr>
+        <w:ind w:left="4320" w:hanging="360"/>
+      </w:pPr>
+      <w:rPr>
+        <w:rFonts w:ascii="Wingdings" w:hAnsi="Wingdings" w:hint="default"/>
+      </w:rPr>
+    </w:lvl>
+    <w:lvl w:ilvl="6" w:tplc="080A0001" w:tentative="1">
+      <w:start w:val="1"/>
+      <w:numFmt w:val="bullet"/>
+      <w:lvlText w:val=""/>
+      <w:lvlJc w:val="left"/>
+      <w:pPr>
+        <w:ind w:left="5040" w:hanging="360"/>
+      </w:pPr>
+      <w:rPr>
+        <w:rFonts w:ascii="Symbol" w:hAnsi="Symbol" w:hint="default"/>
+      </w:rPr>
+    </w:lvl>
+    <w:lvl w:ilvl="7" w:tplc="080A0003" w:tentative="1">
+      <w:start w:val="1"/>
+      <w:numFmt w:val="bullet"/>
+      <w:lvlText w:val="o"/>
+      <w:lvlJc w:val="left"/>
+      <w:pPr>
+        <w:ind w:left="5760" w:hanging="360"/>
+      </w:pPr>
+      <w:rPr>
+        <w:rFonts w:ascii="Courier New" w:hAnsi="Courier New" w:cs="Courier New" w:hint="default"/>
+      </w:rPr>
+    </w:lvl>
+    <w:lvl w:ilvl="8" w:tplc="080A0005" w:tentative="1">
+      <w:start w:val="1"/>
+      <w:numFmt w:val="bullet"/>
+      <w:lvlText w:val=""/>
+      <w:lvlJc w:val="left"/>
+      <w:pPr>
+        <w:ind w:left="6480" w:hanging="360"/>
+      </w:pPr>
+      <w:rPr>
+        <w:rFonts w:ascii="Wingdings" w:hAnsi="Wingdings" w:hint="default"/>
+      </w:rPr>
+    </w:lvl>
+  </w:abstractNum>
+  <w:abstractNum w:abstractNumId="20" w15:restartNumberingAfterBreak="0">
+    <w:nsid w:val="54AA4415"/>
+    <w:multiLevelType w:val="hybridMultilevel"/>
+    <w:tmpl w:val="9ACC2C42"/>
+    <w:lvl w:ilvl="0" w:tplc="080A000F">
+      <w:start w:val="1"/>
+      <w:numFmt w:val="decimal"/>
+      <w:lvlText w:val="%1."/>
+      <w:lvlJc w:val="left"/>
+      <w:pPr>
+        <w:ind w:left="720" w:hanging="360"/>
+      </w:pPr>
+      <w:rPr>
+        <w:rFonts w:hint="default"/>
+      </w:rPr>
+    </w:lvl>
+    <w:lvl w:ilvl="1" w:tplc="080A0019" w:tentative="1">
+      <w:start w:val="1"/>
+      <w:numFmt w:val="lowerLetter"/>
+      <w:lvlText w:val="%2."/>
+      <w:lvlJc w:val="left"/>
+      <w:pPr>
+        <w:ind w:left="1440" w:hanging="360"/>
+      </w:pPr>
+    </w:lvl>
+    <w:lvl w:ilvl="2" w:tplc="080A001B" w:tentative="1">
+      <w:start w:val="1"/>
+      <w:numFmt w:val="lowerRoman"/>
+      <w:lvlText w:val="%3."/>
+      <w:lvlJc w:val="right"/>
+      <w:pPr>
+        <w:ind w:left="2160" w:hanging="180"/>
+      </w:pPr>
+    </w:lvl>
+    <w:lvl w:ilvl="3" w:tplc="080A000F" w:tentative="1">
+      <w:start w:val="1"/>
+      <w:numFmt w:val="decimal"/>
+      <w:lvlText w:val="%4."/>
+      <w:lvlJc w:val="left"/>
+      <w:pPr>
+        <w:ind w:left="2880" w:hanging="360"/>
+      </w:pPr>
+    </w:lvl>
+    <w:lvl w:ilvl="4" w:tplc="080A0019" w:tentative="1">
+      <w:start w:val="1"/>
+      <w:numFmt w:val="lowerLetter"/>
+      <w:lvlText w:val="%5."/>
+      <w:lvlJc w:val="left"/>
+      <w:pPr>
+        <w:ind w:left="3600" w:hanging="360"/>
+      </w:pPr>
+    </w:lvl>
+    <w:lvl w:ilvl="5" w:tplc="080A001B" w:tentative="1">
+      <w:start w:val="1"/>
+      <w:numFmt w:val="lowerRoman"/>
+      <w:lvlText w:val="%6."/>
+      <w:lvlJc w:val="right"/>
+      <w:pPr>
+        <w:ind w:left="4320" w:hanging="180"/>
+      </w:pPr>
+    </w:lvl>
+    <w:lvl w:ilvl="6" w:tplc="080A000F" w:tentative="1">
+      <w:start w:val="1"/>
+      <w:numFmt w:val="decimal"/>
+      <w:lvlText w:val="%7."/>
+      <w:lvlJc w:val="left"/>
+      <w:pPr>
+        <w:ind w:left="5040" w:hanging="360"/>
+      </w:pPr>
+    </w:lvl>
+    <w:lvl w:ilvl="7" w:tplc="080A0019" w:tentative="1">
+      <w:start w:val="1"/>
+      <w:numFmt w:val="lowerLetter"/>
+      <w:lvlText w:val="%8."/>
+      <w:lvlJc w:val="left"/>
+      <w:pPr>
+        <w:ind w:left="5760" w:hanging="360"/>
+      </w:pPr>
+    </w:lvl>
+    <w:lvl w:ilvl="8" w:tplc="080A001B" w:tentative="1">
+      <w:start w:val="1"/>
+      <w:numFmt w:val="lowerRoman"/>
+      <w:lvlText w:val="%9."/>
+      <w:lvlJc w:val="right"/>
+      <w:pPr>
+        <w:ind w:left="6480" w:hanging="180"/>
+      </w:pPr>
+    </w:lvl>
+  </w:abstractNum>
+  <w:abstractNum w:abstractNumId="21" w15:restartNumberingAfterBreak="0">
     <w:nsid w:val="54B973AE"/>
     <w:multiLevelType w:val="hybridMultilevel"/>
     <w:tmpl w:val="590EE866"/>
@@ -6493,7 +8046,7 @@
       </w:rPr>
     </w:lvl>
   </w:abstractNum>
-  <w:abstractNum w:abstractNumId="15" w15:restartNumberingAfterBreak="0">
+  <w:abstractNum w:abstractNumId="22" w15:restartNumberingAfterBreak="0">
     <w:nsid w:val="55710747"/>
     <w:multiLevelType w:val="multilevel"/>
     <w:tmpl w:val="9FA29F10"/>
@@ -6642,7 +8195,120 @@
       </w:rPr>
     </w:lvl>
   </w:abstractNum>
-  <w:abstractNum w:abstractNumId="16" w15:restartNumberingAfterBreak="0">
+  <w:abstractNum w:abstractNumId="23" w15:restartNumberingAfterBreak="0">
+    <w:nsid w:val="5EDE2891"/>
+    <w:multiLevelType w:val="hybridMultilevel"/>
+    <w:tmpl w:val="DFFA30F4"/>
+    <w:lvl w:ilvl="0" w:tplc="080A0001">
+      <w:start w:val="1"/>
+      <w:numFmt w:val="bullet"/>
+      <w:lvlText w:val=""/>
+      <w:lvlJc w:val="left"/>
+      <w:pPr>
+        <w:ind w:left="1440" w:hanging="360"/>
+      </w:pPr>
+      <w:rPr>
+        <w:rFonts w:ascii="Symbol" w:hAnsi="Symbol" w:hint="default"/>
+      </w:rPr>
+    </w:lvl>
+    <w:lvl w:ilvl="1" w:tplc="080A0003" w:tentative="1">
+      <w:start w:val="1"/>
+      <w:numFmt w:val="bullet"/>
+      <w:lvlText w:val="o"/>
+      <w:lvlJc w:val="left"/>
+      <w:pPr>
+        <w:ind w:left="2160" w:hanging="360"/>
+      </w:pPr>
+      <w:rPr>
+        <w:rFonts w:ascii="Courier New" w:hAnsi="Courier New" w:cs="Courier New" w:hint="default"/>
+      </w:rPr>
+    </w:lvl>
+    <w:lvl w:ilvl="2" w:tplc="080A0005" w:tentative="1">
+      <w:start w:val="1"/>
+      <w:numFmt w:val="bullet"/>
+      <w:lvlText w:val=""/>
+      <w:lvlJc w:val="left"/>
+      <w:pPr>
+        <w:ind w:left="2880" w:hanging="360"/>
+      </w:pPr>
+      <w:rPr>
+        <w:rFonts w:ascii="Wingdings" w:hAnsi="Wingdings" w:hint="default"/>
+      </w:rPr>
+    </w:lvl>
+    <w:lvl w:ilvl="3" w:tplc="080A0001" w:tentative="1">
+      <w:start w:val="1"/>
+      <w:numFmt w:val="bullet"/>
+      <w:lvlText w:val=""/>
+      <w:lvlJc w:val="left"/>
+      <w:pPr>
+        <w:ind w:left="3600" w:hanging="360"/>
+      </w:pPr>
+      <w:rPr>
+        <w:rFonts w:ascii="Symbol" w:hAnsi="Symbol" w:hint="default"/>
+      </w:rPr>
+    </w:lvl>
+    <w:lvl w:ilvl="4" w:tplc="080A0003" w:tentative="1">
+      <w:start w:val="1"/>
+      <w:numFmt w:val="bullet"/>
+      <w:lvlText w:val="o"/>
+      <w:lvlJc w:val="left"/>
+      <w:pPr>
+        <w:ind w:left="4320" w:hanging="360"/>
+      </w:pPr>
+      <w:rPr>
+        <w:rFonts w:ascii="Courier New" w:hAnsi="Courier New" w:cs="Courier New" w:hint="default"/>
+      </w:rPr>
+    </w:lvl>
+    <w:lvl w:ilvl="5" w:tplc="080A0005" w:tentative="1">
+      <w:start w:val="1"/>
+      <w:numFmt w:val="bullet"/>
+      <w:lvlText w:val=""/>
+      <w:lvlJc w:val="left"/>
+      <w:pPr>
+        <w:ind w:left="5040" w:hanging="360"/>
+      </w:pPr>
+      <w:rPr>
+        <w:rFonts w:ascii="Wingdings" w:hAnsi="Wingdings" w:hint="default"/>
+      </w:rPr>
+    </w:lvl>
+    <w:lvl w:ilvl="6" w:tplc="080A0001" w:tentative="1">
+      <w:start w:val="1"/>
+      <w:numFmt w:val="bullet"/>
+      <w:lvlText w:val=""/>
+      <w:lvlJc w:val="left"/>
+      <w:pPr>
+        <w:ind w:left="5760" w:hanging="360"/>
+      </w:pPr>
+      <w:rPr>
+        <w:rFonts w:ascii="Symbol" w:hAnsi="Symbol" w:hint="default"/>
+      </w:rPr>
+    </w:lvl>
+    <w:lvl w:ilvl="7" w:tplc="080A0003" w:tentative="1">
+      <w:start w:val="1"/>
+      <w:numFmt w:val="bullet"/>
+      <w:lvlText w:val="o"/>
+      <w:lvlJc w:val="left"/>
+      <w:pPr>
+        <w:ind w:left="6480" w:hanging="360"/>
+      </w:pPr>
+      <w:rPr>
+        <w:rFonts w:ascii="Courier New" w:hAnsi="Courier New" w:cs="Courier New" w:hint="default"/>
+      </w:rPr>
+    </w:lvl>
+    <w:lvl w:ilvl="8" w:tplc="080A0005" w:tentative="1">
+      <w:start w:val="1"/>
+      <w:numFmt w:val="bullet"/>
+      <w:lvlText w:val=""/>
+      <w:lvlJc w:val="left"/>
+      <w:pPr>
+        <w:ind w:left="7200" w:hanging="360"/>
+      </w:pPr>
+      <w:rPr>
+        <w:rFonts w:ascii="Wingdings" w:hAnsi="Wingdings" w:hint="default"/>
+      </w:rPr>
+    </w:lvl>
+  </w:abstractNum>
+  <w:abstractNum w:abstractNumId="24" w15:restartNumberingAfterBreak="0">
     <w:nsid w:val="6011412F"/>
     <w:multiLevelType w:val="hybridMultilevel"/>
     <w:tmpl w:val="E326DFD2"/>
@@ -6755,7 +8421,7 @@
       </w:rPr>
     </w:lvl>
   </w:abstractNum>
-  <w:abstractNum w:abstractNumId="17" w15:restartNumberingAfterBreak="0">
+  <w:abstractNum w:abstractNumId="25" w15:restartNumberingAfterBreak="0">
     <w:nsid w:val="640D00A0"/>
     <w:multiLevelType w:val="hybridMultilevel"/>
     <w:tmpl w:val="BB7640A0"/>
@@ -6868,7 +8534,120 @@
       </w:rPr>
     </w:lvl>
   </w:abstractNum>
-  <w:abstractNum w:abstractNumId="18" w15:restartNumberingAfterBreak="0">
+  <w:abstractNum w:abstractNumId="26" w15:restartNumberingAfterBreak="0">
+    <w:nsid w:val="64F25BD7"/>
+    <w:multiLevelType w:val="hybridMultilevel"/>
+    <w:tmpl w:val="0CBE5B2C"/>
+    <w:lvl w:ilvl="0" w:tplc="080A0001">
+      <w:start w:val="1"/>
+      <w:numFmt w:val="bullet"/>
+      <w:lvlText w:val=""/>
+      <w:lvlJc w:val="left"/>
+      <w:pPr>
+        <w:ind w:left="1440" w:hanging="360"/>
+      </w:pPr>
+      <w:rPr>
+        <w:rFonts w:ascii="Symbol" w:hAnsi="Symbol" w:hint="default"/>
+      </w:rPr>
+    </w:lvl>
+    <w:lvl w:ilvl="1" w:tplc="080A0003" w:tentative="1">
+      <w:start w:val="1"/>
+      <w:numFmt w:val="bullet"/>
+      <w:lvlText w:val="o"/>
+      <w:lvlJc w:val="left"/>
+      <w:pPr>
+        <w:ind w:left="2160" w:hanging="360"/>
+      </w:pPr>
+      <w:rPr>
+        <w:rFonts w:ascii="Courier New" w:hAnsi="Courier New" w:cs="Courier New" w:hint="default"/>
+      </w:rPr>
+    </w:lvl>
+    <w:lvl w:ilvl="2" w:tplc="080A0005" w:tentative="1">
+      <w:start w:val="1"/>
+      <w:numFmt w:val="bullet"/>
+      <w:lvlText w:val=""/>
+      <w:lvlJc w:val="left"/>
+      <w:pPr>
+        <w:ind w:left="2880" w:hanging="360"/>
+      </w:pPr>
+      <w:rPr>
+        <w:rFonts w:ascii="Wingdings" w:hAnsi="Wingdings" w:hint="default"/>
+      </w:rPr>
+    </w:lvl>
+    <w:lvl w:ilvl="3" w:tplc="080A0001" w:tentative="1">
+      <w:start w:val="1"/>
+      <w:numFmt w:val="bullet"/>
+      <w:lvlText w:val=""/>
+      <w:lvlJc w:val="left"/>
+      <w:pPr>
+        <w:ind w:left="3600" w:hanging="360"/>
+      </w:pPr>
+      <w:rPr>
+        <w:rFonts w:ascii="Symbol" w:hAnsi="Symbol" w:hint="default"/>
+      </w:rPr>
+    </w:lvl>
+    <w:lvl w:ilvl="4" w:tplc="080A0003" w:tentative="1">
+      <w:start w:val="1"/>
+      <w:numFmt w:val="bullet"/>
+      <w:lvlText w:val="o"/>
+      <w:lvlJc w:val="left"/>
+      <w:pPr>
+        <w:ind w:left="4320" w:hanging="360"/>
+      </w:pPr>
+      <w:rPr>
+        <w:rFonts w:ascii="Courier New" w:hAnsi="Courier New" w:cs="Courier New" w:hint="default"/>
+      </w:rPr>
+    </w:lvl>
+    <w:lvl w:ilvl="5" w:tplc="080A0005" w:tentative="1">
+      <w:start w:val="1"/>
+      <w:numFmt w:val="bullet"/>
+      <w:lvlText w:val=""/>
+      <w:lvlJc w:val="left"/>
+      <w:pPr>
+        <w:ind w:left="5040" w:hanging="360"/>
+      </w:pPr>
+      <w:rPr>
+        <w:rFonts w:ascii="Wingdings" w:hAnsi="Wingdings" w:hint="default"/>
+      </w:rPr>
+    </w:lvl>
+    <w:lvl w:ilvl="6" w:tplc="080A0001" w:tentative="1">
+      <w:start w:val="1"/>
+      <w:numFmt w:val="bullet"/>
+      <w:lvlText w:val=""/>
+      <w:lvlJc w:val="left"/>
+      <w:pPr>
+        <w:ind w:left="5760" w:hanging="360"/>
+      </w:pPr>
+      <w:rPr>
+        <w:rFonts w:ascii="Symbol" w:hAnsi="Symbol" w:hint="default"/>
+      </w:rPr>
+    </w:lvl>
+    <w:lvl w:ilvl="7" w:tplc="080A0003" w:tentative="1">
+      <w:start w:val="1"/>
+      <w:numFmt w:val="bullet"/>
+      <w:lvlText w:val="o"/>
+      <w:lvlJc w:val="left"/>
+      <w:pPr>
+        <w:ind w:left="6480" w:hanging="360"/>
+      </w:pPr>
+      <w:rPr>
+        <w:rFonts w:ascii="Courier New" w:hAnsi="Courier New" w:cs="Courier New" w:hint="default"/>
+      </w:rPr>
+    </w:lvl>
+    <w:lvl w:ilvl="8" w:tplc="080A0005" w:tentative="1">
+      <w:start w:val="1"/>
+      <w:numFmt w:val="bullet"/>
+      <w:lvlText w:val=""/>
+      <w:lvlJc w:val="left"/>
+      <w:pPr>
+        <w:ind w:left="7200" w:hanging="360"/>
+      </w:pPr>
+      <w:rPr>
+        <w:rFonts w:ascii="Wingdings" w:hAnsi="Wingdings" w:hint="default"/>
+      </w:rPr>
+    </w:lvl>
+  </w:abstractNum>
+  <w:abstractNum w:abstractNumId="27" w15:restartNumberingAfterBreak="0">
     <w:nsid w:val="65FC324D"/>
     <w:multiLevelType w:val="hybridMultilevel"/>
     <w:tmpl w:val="DB2C9FDA"/>
@@ -6981,7 +8760,7 @@
       </w:rPr>
     </w:lvl>
   </w:abstractNum>
-  <w:abstractNum w:abstractNumId="19" w15:restartNumberingAfterBreak="0">
+  <w:abstractNum w:abstractNumId="28" w15:restartNumberingAfterBreak="0">
     <w:nsid w:val="6623135E"/>
     <w:multiLevelType w:val="hybridMultilevel"/>
     <w:tmpl w:val="A142C8B6"/>
@@ -7067,7 +8846,7 @@
       </w:pPr>
     </w:lvl>
   </w:abstractNum>
-  <w:abstractNum w:abstractNumId="20" w15:restartNumberingAfterBreak="0">
+  <w:abstractNum w:abstractNumId="29" w15:restartNumberingAfterBreak="0">
     <w:nsid w:val="6AFE6EA0"/>
     <w:multiLevelType w:val="hybridMultilevel"/>
     <w:tmpl w:val="931629CC"/>
@@ -7180,7 +8959,7 @@
       </w:rPr>
     </w:lvl>
   </w:abstractNum>
-  <w:abstractNum w:abstractNumId="21" w15:restartNumberingAfterBreak="0">
+  <w:abstractNum w:abstractNumId="30" w15:restartNumberingAfterBreak="0">
     <w:nsid w:val="6C8E4B6B"/>
     <w:multiLevelType w:val="multilevel"/>
     <w:tmpl w:val="1D9C38F8"/>
@@ -7329,7 +9108,7 @@
       </w:rPr>
     </w:lvl>
   </w:abstractNum>
-  <w:abstractNum w:abstractNumId="22" w15:restartNumberingAfterBreak="0">
+  <w:abstractNum w:abstractNumId="31" w15:restartNumberingAfterBreak="0">
     <w:nsid w:val="70036AA5"/>
     <w:multiLevelType w:val="hybridMultilevel"/>
     <w:tmpl w:val="2ECA70D2"/>
@@ -7442,7 +9221,7 @@
       </w:rPr>
     </w:lvl>
   </w:abstractNum>
-  <w:abstractNum w:abstractNumId="23" w15:restartNumberingAfterBreak="0">
+  <w:abstractNum w:abstractNumId="32" w15:restartNumberingAfterBreak="0">
     <w:nsid w:val="731D7CA1"/>
     <w:multiLevelType w:val="multilevel"/>
     <w:tmpl w:val="200CCE86"/>
@@ -7591,7 +9370,233 @@
       </w:rPr>
     </w:lvl>
   </w:abstractNum>
-  <w:abstractNum w:abstractNumId="24" w15:restartNumberingAfterBreak="0">
+  <w:abstractNum w:abstractNumId="33" w15:restartNumberingAfterBreak="0">
+    <w:nsid w:val="740F2509"/>
+    <w:multiLevelType w:val="hybridMultilevel"/>
+    <w:tmpl w:val="F1D04CAC"/>
+    <w:lvl w:ilvl="0" w:tplc="080A0001">
+      <w:start w:val="1"/>
+      <w:numFmt w:val="bullet"/>
+      <w:lvlText w:val=""/>
+      <w:lvlJc w:val="left"/>
+      <w:pPr>
+        <w:ind w:left="720" w:hanging="360"/>
+      </w:pPr>
+      <w:rPr>
+        <w:rFonts w:ascii="Symbol" w:hAnsi="Symbol" w:hint="default"/>
+      </w:rPr>
+    </w:lvl>
+    <w:lvl w:ilvl="1" w:tplc="080A0003" w:tentative="1">
+      <w:start w:val="1"/>
+      <w:numFmt w:val="bullet"/>
+      <w:lvlText w:val="o"/>
+      <w:lvlJc w:val="left"/>
+      <w:pPr>
+        <w:ind w:left="1440" w:hanging="360"/>
+      </w:pPr>
+      <w:rPr>
+        <w:rFonts w:ascii="Courier New" w:hAnsi="Courier New" w:cs="Courier New" w:hint="default"/>
+      </w:rPr>
+    </w:lvl>
+    <w:lvl w:ilvl="2" w:tplc="080A0005" w:tentative="1">
+      <w:start w:val="1"/>
+      <w:numFmt w:val="bullet"/>
+      <w:lvlText w:val=""/>
+      <w:lvlJc w:val="left"/>
+      <w:pPr>
+        <w:ind w:left="2160" w:hanging="360"/>
+      </w:pPr>
+      <w:rPr>
+        <w:rFonts w:ascii="Wingdings" w:hAnsi="Wingdings" w:hint="default"/>
+      </w:rPr>
+    </w:lvl>
+    <w:lvl w:ilvl="3" w:tplc="080A0001" w:tentative="1">
+      <w:start w:val="1"/>
+      <w:numFmt w:val="bullet"/>
+      <w:lvlText w:val=""/>
+      <w:lvlJc w:val="left"/>
+      <w:pPr>
+        <w:ind w:left="2880" w:hanging="360"/>
+      </w:pPr>
+      <w:rPr>
+        <w:rFonts w:ascii="Symbol" w:hAnsi="Symbol" w:hint="default"/>
+      </w:rPr>
+    </w:lvl>
+    <w:lvl w:ilvl="4" w:tplc="080A0003" w:tentative="1">
+      <w:start w:val="1"/>
+      <w:numFmt w:val="bullet"/>
+      <w:lvlText w:val="o"/>
+      <w:lvlJc w:val="left"/>
+      <w:pPr>
+        <w:ind w:left="3600" w:hanging="360"/>
+      </w:pPr>
+      <w:rPr>
+        <w:rFonts w:ascii="Courier New" w:hAnsi="Courier New" w:cs="Courier New" w:hint="default"/>
+      </w:rPr>
+    </w:lvl>
+    <w:lvl w:ilvl="5" w:tplc="080A0005" w:tentative="1">
+      <w:start w:val="1"/>
+      <w:numFmt w:val="bullet"/>
+      <w:lvlText w:val=""/>
+      <w:lvlJc w:val="left"/>
+      <w:pPr>
+        <w:ind w:left="4320" w:hanging="360"/>
+      </w:pPr>
+      <w:rPr>
+        <w:rFonts w:ascii="Wingdings" w:hAnsi="Wingdings" w:hint="default"/>
+      </w:rPr>
+    </w:lvl>
+    <w:lvl w:ilvl="6" w:tplc="080A0001" w:tentative="1">
+      <w:start w:val="1"/>
+      <w:numFmt w:val="bullet"/>
+      <w:lvlText w:val=""/>
+      <w:lvlJc w:val="left"/>
+      <w:pPr>
+        <w:ind w:left="5040" w:hanging="360"/>
+      </w:pPr>
+      <w:rPr>
+        <w:rFonts w:ascii="Symbol" w:hAnsi="Symbol" w:hint="default"/>
+      </w:rPr>
+    </w:lvl>
+    <w:lvl w:ilvl="7" w:tplc="080A0003" w:tentative="1">
+      <w:start w:val="1"/>
+      <w:numFmt w:val="bullet"/>
+      <w:lvlText w:val="o"/>
+      <w:lvlJc w:val="left"/>
+      <w:pPr>
+        <w:ind w:left="5760" w:hanging="360"/>
+      </w:pPr>
+      <w:rPr>
+        <w:rFonts w:ascii="Courier New" w:hAnsi="Courier New" w:cs="Courier New" w:hint="default"/>
+      </w:rPr>
+    </w:lvl>
+    <w:lvl w:ilvl="8" w:tplc="080A0005" w:tentative="1">
+      <w:start w:val="1"/>
+      <w:numFmt w:val="bullet"/>
+      <w:lvlText w:val=""/>
+      <w:lvlJc w:val="left"/>
+      <w:pPr>
+        <w:ind w:left="6480" w:hanging="360"/>
+      </w:pPr>
+      <w:rPr>
+        <w:rFonts w:ascii="Wingdings" w:hAnsi="Wingdings" w:hint="default"/>
+      </w:rPr>
+    </w:lvl>
+  </w:abstractNum>
+  <w:abstractNum w:abstractNumId="34" w15:restartNumberingAfterBreak="0">
+    <w:nsid w:val="783E3AE3"/>
+    <w:multiLevelType w:val="hybridMultilevel"/>
+    <w:tmpl w:val="D9760C92"/>
+    <w:lvl w:ilvl="0" w:tplc="080A0001">
+      <w:start w:val="1"/>
+      <w:numFmt w:val="bullet"/>
+      <w:lvlText w:val=""/>
+      <w:lvlJc w:val="left"/>
+      <w:pPr>
+        <w:ind w:left="1440" w:hanging="360"/>
+      </w:pPr>
+      <w:rPr>
+        <w:rFonts w:ascii="Symbol" w:hAnsi="Symbol" w:hint="default"/>
+      </w:rPr>
+    </w:lvl>
+    <w:lvl w:ilvl="1" w:tplc="080A0003" w:tentative="1">
+      <w:start w:val="1"/>
+      <w:numFmt w:val="bullet"/>
+      <w:lvlText w:val="o"/>
+      <w:lvlJc w:val="left"/>
+      <w:pPr>
+        <w:ind w:left="2160" w:hanging="360"/>
+      </w:pPr>
+      <w:rPr>
+        <w:rFonts w:ascii="Courier New" w:hAnsi="Courier New" w:cs="Courier New" w:hint="default"/>
+      </w:rPr>
+    </w:lvl>
+    <w:lvl w:ilvl="2" w:tplc="080A0005" w:tentative="1">
+      <w:start w:val="1"/>
+      <w:numFmt w:val="bullet"/>
+      <w:lvlText w:val=""/>
+      <w:lvlJc w:val="left"/>
+      <w:pPr>
+        <w:ind w:left="2880" w:hanging="360"/>
+      </w:pPr>
+      <w:rPr>
+        <w:rFonts w:ascii="Wingdings" w:hAnsi="Wingdings" w:hint="default"/>
+      </w:rPr>
+    </w:lvl>
+    <w:lvl w:ilvl="3" w:tplc="080A0001" w:tentative="1">
+      <w:start w:val="1"/>
+      <w:numFmt w:val="bullet"/>
+      <w:lvlText w:val=""/>
+      <w:lvlJc w:val="left"/>
+      <w:pPr>
+        <w:ind w:left="3600" w:hanging="360"/>
+      </w:pPr>
+      <w:rPr>
+        <w:rFonts w:ascii="Symbol" w:hAnsi="Symbol" w:hint="default"/>
+      </w:rPr>
+    </w:lvl>
+    <w:lvl w:ilvl="4" w:tplc="080A0003" w:tentative="1">
+      <w:start w:val="1"/>
+      <w:numFmt w:val="bullet"/>
+      <w:lvlText w:val="o"/>
+      <w:lvlJc w:val="left"/>
+      <w:pPr>
+        <w:ind w:left="4320" w:hanging="360"/>
+      </w:pPr>
+      <w:rPr>
+        <w:rFonts w:ascii="Courier New" w:hAnsi="Courier New" w:cs="Courier New" w:hint="default"/>
+      </w:rPr>
+    </w:lvl>
+    <w:lvl w:ilvl="5" w:tplc="080A0005" w:tentative="1">
+      <w:start w:val="1"/>
+      <w:numFmt w:val="bullet"/>
+      <w:lvlText w:val=""/>
+      <w:lvlJc w:val="left"/>
+      <w:pPr>
+        <w:ind w:left="5040" w:hanging="360"/>
+      </w:pPr>
+      <w:rPr>
+        <w:rFonts w:ascii="Wingdings" w:hAnsi="Wingdings" w:hint="default"/>
+      </w:rPr>
+    </w:lvl>
+    <w:lvl w:ilvl="6" w:tplc="080A0001" w:tentative="1">
+      <w:start w:val="1"/>
+      <w:numFmt w:val="bullet"/>
+      <w:lvlText w:val=""/>
+      <w:lvlJc w:val="left"/>
+      <w:pPr>
+        <w:ind w:left="5760" w:hanging="360"/>
+      </w:pPr>
+      <w:rPr>
+        <w:rFonts w:ascii="Symbol" w:hAnsi="Symbol" w:hint="default"/>
+      </w:rPr>
+    </w:lvl>
+    <w:lvl w:ilvl="7" w:tplc="080A0003" w:tentative="1">
+      <w:start w:val="1"/>
+      <w:numFmt w:val="bullet"/>
+      <w:lvlText w:val="o"/>
+      <w:lvlJc w:val="left"/>
+      <w:pPr>
+        <w:ind w:left="6480" w:hanging="360"/>
+      </w:pPr>
+      <w:rPr>
+        <w:rFonts w:ascii="Courier New" w:hAnsi="Courier New" w:cs="Courier New" w:hint="default"/>
+      </w:rPr>
+    </w:lvl>
+    <w:lvl w:ilvl="8" w:tplc="080A0005" w:tentative="1">
+      <w:start w:val="1"/>
+      <w:numFmt w:val="bullet"/>
+      <w:lvlText w:val=""/>
+      <w:lvlJc w:val="left"/>
+      <w:pPr>
+        <w:ind w:left="7200" w:hanging="360"/>
+      </w:pPr>
+      <w:rPr>
+        <w:rFonts w:ascii="Wingdings" w:hAnsi="Wingdings" w:hint="default"/>
+      </w:rPr>
+    </w:lvl>
+  </w:abstractNum>
+  <w:abstractNum w:abstractNumId="35" w15:restartNumberingAfterBreak="0">
     <w:nsid w:val="7CDF4E68"/>
     <w:multiLevelType w:val="hybridMultilevel"/>
     <w:tmpl w:val="7DB4FB96"/>
@@ -7705,79 +9710,112 @@
     </w:lvl>
   </w:abstractNum>
   <w:num w:numId="1">
-    <w:abstractNumId w:val="6"/>
+    <w:abstractNumId w:val="9"/>
   </w:num>
   <w:num w:numId="2">
+    <w:abstractNumId w:val="24"/>
+  </w:num>
+  <w:num w:numId="3">
+    <w:abstractNumId w:val="27"/>
+  </w:num>
+  <w:num w:numId="4">
+    <w:abstractNumId w:val="21"/>
+  </w:num>
+  <w:num w:numId="5">
+    <w:abstractNumId w:val="18"/>
+  </w:num>
+  <w:num w:numId="6">
+    <w:abstractNumId w:val="5"/>
+  </w:num>
+  <w:num w:numId="7">
+    <w:abstractNumId w:val="4"/>
+  </w:num>
+  <w:num w:numId="8">
+    <w:abstractNumId w:val="10"/>
+  </w:num>
+  <w:num w:numId="9">
+    <w:abstractNumId w:val="32"/>
+  </w:num>
+  <w:num w:numId="10">
     <w:abstractNumId w:val="16"/>
   </w:num>
-  <w:num w:numId="3">
-    <w:abstractNumId w:val="18"/>
-  </w:num>
-  <w:num w:numId="4">
-    <w:abstractNumId w:val="14"/>
-  </w:num>
-  <w:num w:numId="5">
-    <w:abstractNumId w:val="13"/>
-  </w:num>
-  <w:num w:numId="6">
-    <w:abstractNumId w:val="4"/>
-  </w:num>
-  <w:num w:numId="7">
+  <w:num w:numId="11">
     <w:abstractNumId w:val="3"/>
   </w:num>
-  <w:num w:numId="8">
-    <w:abstractNumId w:val="7"/>
-  </w:num>
-  <w:num w:numId="9">
-    <w:abstractNumId w:val="23"/>
-  </w:num>
-  <w:num w:numId="10">
-    <w:abstractNumId w:val="11"/>
-  </w:num>
-  <w:num w:numId="11">
-    <w:abstractNumId w:val="2"/>
-  </w:num>
   <w:num w:numId="12">
-    <w:abstractNumId w:val="21"/>
+    <w:abstractNumId w:val="30"/>
   </w:num>
   <w:num w:numId="13">
     <w:abstractNumId w:val="0"/>
   </w:num>
   <w:num w:numId="14">
+    <w:abstractNumId w:val="22"/>
+  </w:num>
+  <w:num w:numId="15">
+    <w:abstractNumId w:val="17"/>
+  </w:num>
+  <w:num w:numId="16">
+    <w:abstractNumId w:val="35"/>
+  </w:num>
+  <w:num w:numId="17">
     <w:abstractNumId w:val="15"/>
   </w:num>
-  <w:num w:numId="15">
+  <w:num w:numId="18">
+    <w:abstractNumId w:val="25"/>
+  </w:num>
+  <w:num w:numId="19">
+    <w:abstractNumId w:val="7"/>
+  </w:num>
+  <w:num w:numId="20">
     <w:abstractNumId w:val="12"/>
   </w:num>
-  <w:num w:numId="16">
-    <w:abstractNumId w:val="24"/>
-  </w:num>
-  <w:num w:numId="17">
-    <w:abstractNumId w:val="10"/>
-  </w:num>
-  <w:num w:numId="18">
-    <w:abstractNumId w:val="17"/>
-  </w:num>
-  <w:num w:numId="19">
-    <w:abstractNumId w:val="5"/>
-  </w:num>
-  <w:num w:numId="20">
-    <w:abstractNumId w:val="8"/>
-  </w:num>
   <w:num w:numId="21">
-    <w:abstractNumId w:val="20"/>
+    <w:abstractNumId w:val="29"/>
   </w:num>
   <w:num w:numId="22">
     <w:abstractNumId w:val="1"/>
   </w:num>
   <w:num w:numId="23">
+    <w:abstractNumId w:val="28"/>
+  </w:num>
+  <w:num w:numId="24">
+    <w:abstractNumId w:val="31"/>
+  </w:num>
+  <w:num w:numId="25">
+    <w:abstractNumId w:val="13"/>
+  </w:num>
+  <w:num w:numId="26">
     <w:abstractNumId w:val="19"/>
   </w:num>
-  <w:num w:numId="24">
-    <w:abstractNumId w:val="22"/>
+  <w:num w:numId="27">
+    <w:abstractNumId w:val="34"/>
   </w:num>
-  <w:num w:numId="25">
-    <w:abstractNumId w:val="9"/>
+  <w:num w:numId="28">
+    <w:abstractNumId w:val="14"/>
+  </w:num>
+  <w:num w:numId="29">
+    <w:abstractNumId w:val="20"/>
+  </w:num>
+  <w:num w:numId="30">
+    <w:abstractNumId w:val="8"/>
+  </w:num>
+  <w:num w:numId="31">
+    <w:abstractNumId w:val="11"/>
+  </w:num>
+  <w:num w:numId="32">
+    <w:abstractNumId w:val="6"/>
+  </w:num>
+  <w:num w:numId="33">
+    <w:abstractNumId w:val="2"/>
+  </w:num>
+  <w:num w:numId="34">
+    <w:abstractNumId w:val="26"/>
+  </w:num>
+  <w:num w:numId="35">
+    <w:abstractNumId w:val="23"/>
+  </w:num>
+  <w:num w:numId="36">
+    <w:abstractNumId w:val="33"/>
   </w:num>
 </w:numbering>
 </file>

</xml_diff>

<commit_message>
Actualización del documento word.
</commit_message>
<xml_diff>
--- a/Documentacion.docx
+++ b/Documentacion.docx
@@ -1,6 +1,6 @@
 
 <file path=word/document.xml><?xml version="1.0" encoding="utf-8"?>
-<w:document xmlns:wpc="http://schemas.microsoft.com/office/word/2010/wordprocessingCanvas" xmlns:cx="http://schemas.microsoft.com/office/drawing/2014/chartex" xmlns:cx1="http://schemas.microsoft.com/office/drawing/2015/9/8/chartex" xmlns:cx2="http://schemas.microsoft.com/office/drawing/2015/10/21/chartex" xmlns:cx3="http://schemas.microsoft.com/office/drawing/2016/5/9/chartex" xmlns:cx4="http://schemas.microsoft.com/office/drawing/2016/5/10/chartex" xmlns:cx5="http://schemas.microsoft.com/office/drawing/2016/5/11/chartex" xmlns:cx6="http://schemas.microsoft.com/office/drawing/2016/5/12/chartex" xmlns:cx7="http://schemas.microsoft.com/office/drawing/2016/5/13/chartex" xmlns:cx8="http://schemas.microsoft.com/office/drawing/2016/5/14/chartex" xmlns:mc="http://schemas.openxmlformats.org/markup-compatibility/2006" xmlns:aink="http://schemas.microsoft.com/office/drawing/2016/ink" xmlns:am3d="http://schemas.microsoft.com/office/drawing/2017/model3d" xmlns:o="urn:schemas-microsoft-com:office:office" xmlns:r="http://schemas.openxmlformats.org/officeDocument/2006/relationships" xmlns:m="http://schemas.openxmlformats.org/officeDocument/2006/math" xmlns:v="urn:schemas-microsoft-com:vml" xmlns:wp14="http://schemas.microsoft.com/office/word/2010/wordprocessingDrawing" xmlns:wp="http://schemas.openxmlformats.org/drawingml/2006/wordprocessingDrawing" xmlns:w10="urn:schemas-microsoft-com:office:word" xmlns:w="http://schemas.openxmlformats.org/wordprocessingml/2006/main" xmlns:w14="http://schemas.microsoft.com/office/word/2010/wordml" xmlns:w15="http://schemas.microsoft.com/office/word/2012/wordml" xmlns:w16cex="http://schemas.microsoft.com/office/word/2018/wordml/cex" xmlns:w16cid="http://schemas.microsoft.com/office/word/2016/wordml/cid" xmlns:w16="http://schemas.microsoft.com/office/word/2018/wordml" xmlns:w16se="http://schemas.microsoft.com/office/word/2015/wordml/symex" xmlns:wpg="http://schemas.microsoft.com/office/word/2010/wordprocessingGroup" xmlns:wpi="http://schemas.microsoft.com/office/word/2010/wordprocessingInk" xmlns:wne="http://schemas.microsoft.com/office/word/2006/wordml" xmlns:wps="http://schemas.microsoft.com/office/word/2010/wordprocessingShape" mc:Ignorable="w14 w15 w16se w16cid w16 w16cex wp14">
+<w:document xmlns:wpc="http://schemas.microsoft.com/office/word/2010/wordprocessingCanvas" xmlns:cx="http://schemas.microsoft.com/office/drawing/2014/chartex" xmlns:cx1="http://schemas.microsoft.com/office/drawing/2015/9/8/chartex" xmlns:cx2="http://schemas.microsoft.com/office/drawing/2015/10/21/chartex" xmlns:cx3="http://schemas.microsoft.com/office/drawing/2016/5/9/chartex" xmlns:cx4="http://schemas.microsoft.com/office/drawing/2016/5/10/chartex" xmlns:cx5="http://schemas.microsoft.com/office/drawing/2016/5/11/chartex" xmlns:cx6="http://schemas.microsoft.com/office/drawing/2016/5/12/chartex" xmlns:cx7="http://schemas.microsoft.com/office/drawing/2016/5/13/chartex" xmlns:cx8="http://schemas.microsoft.com/office/drawing/2016/5/14/chartex" xmlns:mc="http://schemas.openxmlformats.org/markup-compatibility/2006" xmlns:aink="http://schemas.microsoft.com/office/drawing/2016/ink" xmlns:am3d="http://schemas.microsoft.com/office/drawing/2017/model3d" xmlns:o="urn:schemas-microsoft-com:office:office" xmlns:r="http://schemas.openxmlformats.org/officeDocument/2006/relationships" xmlns:m="http://schemas.openxmlformats.org/officeDocument/2006/math" xmlns:v="urn:schemas-microsoft-com:vml" xmlns:wp14="http://schemas.microsoft.com/office/word/2010/wordprocessingDrawing" xmlns:wp="http://schemas.openxmlformats.org/drawingml/2006/wordprocessingDrawing" xmlns:w10="urn:schemas-microsoft-com:office:word" xmlns:w="http://schemas.openxmlformats.org/wordprocessingml/2006/main" xmlns:w14="http://schemas.microsoft.com/office/word/2010/wordml" xmlns:w15="http://schemas.microsoft.com/office/word/2012/wordml" xmlns:w16cex="http://schemas.microsoft.com/office/word/2018/wordml/cex" xmlns:w16cid="http://schemas.microsoft.com/office/word/2016/wordml/cid" xmlns:w16="http://schemas.microsoft.com/office/word/2018/wordml" xmlns:w16sdtdh="http://schemas.microsoft.com/office/word/2020/wordml/sdtdatahash" xmlns:w16se="http://schemas.microsoft.com/office/word/2015/wordml/symex" xmlns:wpg="http://schemas.microsoft.com/office/word/2010/wordprocessingGroup" xmlns:wpi="http://schemas.microsoft.com/office/word/2010/wordprocessingInk" xmlns:wne="http://schemas.microsoft.com/office/word/2006/wordml" xmlns:wps="http://schemas.microsoft.com/office/word/2010/wordprocessingShape" mc:Ignorable="w14 w15 w16se w16cid w16 w16cex w16sdtdh wp14">
   <w:body>
     <w:p>
       <w:pPr>
@@ -1224,21 +1224,7 @@
         <w:rPr>
           <w:rFonts w:ascii="Arial" w:hAnsi="Arial" w:cs="Arial"/>
         </w:rPr>
-        <w:t xml:space="preserve">Implementar una interfaz de usuario intuitiva utilizando C# y Windows </w:t>
-      </w:r>
-      <w:proofErr w:type="spellStart"/>
-      <w:r>
-        <w:rPr>
-          <w:rFonts w:ascii="Arial" w:hAnsi="Arial" w:cs="Arial"/>
-        </w:rPr>
-        <w:t>Forms</w:t>
-      </w:r>
-      <w:proofErr w:type="spellEnd"/>
-      <w:r>
-        <w:rPr>
-          <w:rFonts w:ascii="Arial" w:hAnsi="Arial" w:cs="Arial"/>
-        </w:rPr>
-        <w:t>.</w:t>
+        <w:t>Implementar una interfaz de usuario intuitiva utilizando C# y Windows Forms.</w:t>
       </w:r>
     </w:p>
     <w:p>
@@ -1562,19 +1548,7 @@
         <w:rPr>
           <w:rFonts w:ascii="Arial" w:hAnsi="Arial" w:cs="Arial"/>
         </w:rPr>
-        <w:t>En el Nivel 1, los procesos son generalmente ad hoc y caóticos. La organización suele no tener un entorno</w:t>
-      </w:r>
-      <w:r>
-        <w:rPr>
-          <w:rFonts w:ascii="Arial" w:hAnsi="Arial" w:cs="Arial"/>
-        </w:rPr>
-        <w:t xml:space="preserve"> </w:t>
-      </w:r>
-      <w:r>
-        <w:rPr>
-          <w:rFonts w:ascii="Arial" w:hAnsi="Arial" w:cs="Arial"/>
-        </w:rPr>
-        <w:t xml:space="preserve">estable para respaldar los procesos. El éxito en los proyectos depende más de individuos específicos y no de procesos establecidos. </w:t>
+        <w:t xml:space="preserve">En el Nivel 1, los procesos son generalmente ad hoc y caóticos. La organización suele no tener un entorno estable para respaldar los procesos. El éxito en los proyectos depende más de individuos específicos y no de procesos establecidos. </w:t>
       </w:r>
     </w:p>
     <w:p>
@@ -1697,19 +1671,7 @@
         <w:rPr>
           <w:rFonts w:ascii="Arial" w:hAnsi="Arial" w:cs="Arial"/>
         </w:rPr>
-        <w:t>Los procesos están gestionados a nivel de proyecto. Los proyectos siguen planes, procesos, políticas y</w:t>
-      </w:r>
-      <w:r>
-        <w:rPr>
-          <w:rFonts w:ascii="Arial" w:hAnsi="Arial" w:cs="Arial"/>
-        </w:rPr>
-        <w:t xml:space="preserve"> </w:t>
-      </w:r>
-      <w:r>
-        <w:rPr>
-          <w:rFonts w:ascii="Arial" w:hAnsi="Arial" w:cs="Arial"/>
-        </w:rPr>
-        <w:t xml:space="preserve">procedimientos definidos. La organización asegura que los procesos se ejecuten conforme a lo planificado. </w:t>
+        <w:t>Los procesos están gestionados a nivel de proyecto. Los proyectos siguen planes, procesos, políticas y procedimientos definidos. La organización asegura que los procesos se ejecuten conforme a lo planificado</w:t>
       </w:r>
     </w:p>
     <w:p>
@@ -1833,19 +1795,7 @@
         <w:rPr>
           <w:rFonts w:ascii="Arial" w:hAnsi="Arial" w:cs="Arial"/>
         </w:rPr>
-        <w:t>En el Nivel 3, los procesos están bien definidos y documentados a nivel organizacional. Existe un conjunto</w:t>
-      </w:r>
-      <w:r>
-        <w:rPr>
-          <w:rFonts w:ascii="Arial" w:hAnsi="Arial" w:cs="Arial"/>
-        </w:rPr>
-        <w:t xml:space="preserve"> </w:t>
-      </w:r>
-      <w:r>
-        <w:rPr>
-          <w:rFonts w:ascii="Arial" w:hAnsi="Arial" w:cs="Arial"/>
-        </w:rPr>
-        <w:t xml:space="preserve">de estándares de procesos que se adaptan a las necesidades específicas de cada proyecto. </w:t>
+        <w:t xml:space="preserve">En el Nivel 3, los procesos están bien definidos y documentados a nivel organizacional. Existe un conjunto de estándares de procesos que se adaptan a las necesidades específicas de cada proyecto. </w:t>
       </w:r>
     </w:p>
     <w:p>
@@ -3581,21 +3531,7 @@
         <w:rPr>
           <w:rFonts w:ascii="Arial" w:hAnsi="Arial" w:cs="Arial"/>
         </w:rPr>
-        <w:t xml:space="preserve"> de que las transacciones sean seguras utilizando métodos como </w:t>
-      </w:r>
-      <w:proofErr w:type="spellStart"/>
-      <w:r>
-        <w:rPr>
-          <w:rFonts w:ascii="Arial" w:hAnsi="Arial" w:cs="Arial"/>
-        </w:rPr>
-        <w:t>tokenización</w:t>
-      </w:r>
-      <w:proofErr w:type="spellEnd"/>
-      <w:r>
-        <w:rPr>
-          <w:rFonts w:ascii="Arial" w:hAnsi="Arial" w:cs="Arial"/>
-        </w:rPr>
-        <w:t>.</w:t>
+        <w:t xml:space="preserve"> de que las transacciones sean seguras utilizando métodos como tokenización.</w:t>
       </w:r>
     </w:p>
     <w:p>
@@ -3705,7 +3641,6 @@
         </w:rPr>
         <w:t xml:space="preserve">se </w:t>
       </w:r>
-      <w:proofErr w:type="gramStart"/>
       <w:r>
         <w:rPr>
           <w:rFonts w:ascii="Arial" w:hAnsi="Arial" w:cs="Arial"/>
@@ -3718,7 +3653,6 @@
         </w:rPr>
         <w:t>a</w:t>
       </w:r>
-      <w:proofErr w:type="gramEnd"/>
       <w:r>
         <w:rPr>
           <w:rFonts w:ascii="Arial" w:hAnsi="Arial" w:cs="Arial"/>
@@ -3779,25 +3713,7 @@
           <w:bCs/>
         </w:rPr>
         <w:lastRenderedPageBreak/>
-        <w:t xml:space="preserve">12 </w:t>
-      </w:r>
-      <w:proofErr w:type="gramStart"/>
-      <w:r>
-        <w:rPr>
-          <w:rFonts w:ascii="Arial" w:hAnsi="Arial" w:cs="Arial"/>
-          <w:b/>
-          <w:bCs/>
-        </w:rPr>
-        <w:t>Requisitos</w:t>
-      </w:r>
-      <w:proofErr w:type="gramEnd"/>
-      <w:r>
-        <w:rPr>
-          <w:rFonts w:ascii="Arial" w:hAnsi="Arial" w:cs="Arial"/>
-          <w:b/>
-          <w:bCs/>
-        </w:rPr>
-        <w:t xml:space="preserve"> para PCI DSS</w:t>
+        <w:t>12 Requisitos para PCI DSS</w:t>
       </w:r>
       <w:r>
         <w:rPr>
@@ -4973,21 +4889,7 @@
         <w:rPr>
           <w:rFonts w:ascii="Arial" w:hAnsi="Arial" w:cs="Arial"/>
         </w:rPr>
-        <w:t xml:space="preserve">Uso de C# y Windows </w:t>
-      </w:r>
-      <w:proofErr w:type="spellStart"/>
-      <w:r>
-        <w:rPr>
-          <w:rFonts w:ascii="Arial" w:hAnsi="Arial" w:cs="Arial"/>
-        </w:rPr>
-        <w:t>Forms</w:t>
-      </w:r>
-      <w:proofErr w:type="spellEnd"/>
-      <w:r>
-        <w:rPr>
-          <w:rFonts w:ascii="Arial" w:hAnsi="Arial" w:cs="Arial"/>
-        </w:rPr>
-        <w:t xml:space="preserve"> para la interfaz gráfica.</w:t>
+        <w:t>Uso de C# y Windows Forms para la interfaz gráfica.</w:t>
       </w:r>
     </w:p>
     <w:p>
@@ -5078,21 +4980,7 @@
         <w:rPr>
           <w:rFonts w:ascii="Arial" w:hAnsi="Arial" w:cs="Arial"/>
         </w:rPr>
-        <w:t xml:space="preserve">Empleados (ID, Nombre, Apellido, Cargo, Fecha de Ingreso, </w:t>
-      </w:r>
-      <w:proofErr w:type="spellStart"/>
-      <w:r>
-        <w:rPr>
-          <w:rFonts w:ascii="Arial" w:hAnsi="Arial" w:cs="Arial"/>
-        </w:rPr>
-        <w:t>SucursalID</w:t>
-      </w:r>
-      <w:proofErr w:type="spellEnd"/>
-      <w:r>
-        <w:rPr>
-          <w:rFonts w:ascii="Arial" w:hAnsi="Arial" w:cs="Arial"/>
-        </w:rPr>
-        <w:t>, etc.)</w:t>
+        <w:t>Empleados (ID, Nombre, Apellido, Cargo, Fecha de Ingreso, SucursalID, etc.)</w:t>
       </w:r>
     </w:p>
     <w:p>
@@ -5149,21 +5037,7 @@
         <w:rPr>
           <w:rFonts w:ascii="Arial" w:hAnsi="Arial" w:cs="Arial"/>
         </w:rPr>
-        <w:t xml:space="preserve">Productos (ID, Nombre, Categoría, Precio, </w:t>
-      </w:r>
-      <w:proofErr w:type="spellStart"/>
-      <w:r>
-        <w:rPr>
-          <w:rFonts w:ascii="Arial" w:hAnsi="Arial" w:cs="Arial"/>
-        </w:rPr>
-        <w:t>ProveedorID</w:t>
-      </w:r>
-      <w:proofErr w:type="spellEnd"/>
-      <w:r>
-        <w:rPr>
-          <w:rFonts w:ascii="Arial" w:hAnsi="Arial" w:cs="Arial"/>
-        </w:rPr>
-        <w:t>, Stock, etc.)</w:t>
+        <w:t>Productos (ID, Nombre, Categoría, Precio, ProveedorID, Stock, etc.)</w:t>
       </w:r>
     </w:p>
     <w:p>
@@ -5182,35 +5056,7 @@
         <w:rPr>
           <w:rFonts w:ascii="Arial" w:hAnsi="Arial" w:cs="Arial"/>
         </w:rPr>
-        <w:t xml:space="preserve">Ventas (ID, </w:t>
-      </w:r>
-      <w:proofErr w:type="spellStart"/>
-      <w:r>
-        <w:rPr>
-          <w:rFonts w:ascii="Arial" w:hAnsi="Arial" w:cs="Arial"/>
-        </w:rPr>
-        <w:t>EmpleadoID</w:t>
-      </w:r>
-      <w:proofErr w:type="spellEnd"/>
-      <w:r>
-        <w:rPr>
-          <w:rFonts w:ascii="Arial" w:hAnsi="Arial" w:cs="Arial"/>
-        </w:rPr>
-        <w:t xml:space="preserve">, </w:t>
-      </w:r>
-      <w:proofErr w:type="spellStart"/>
-      <w:r>
-        <w:rPr>
-          <w:rFonts w:ascii="Arial" w:hAnsi="Arial" w:cs="Arial"/>
-        </w:rPr>
-        <w:t>SucursalID</w:t>
-      </w:r>
-      <w:proofErr w:type="spellEnd"/>
-      <w:r>
-        <w:rPr>
-          <w:rFonts w:ascii="Arial" w:hAnsi="Arial" w:cs="Arial"/>
-        </w:rPr>
-        <w:t>, Fecha, Total, etc.)</w:t>
+        <w:t>Ventas (ID, EmpleadoID, SucursalID, Fecha, Total, etc.)</w:t>
       </w:r>
     </w:p>
     <w:p>
@@ -5225,47 +5071,11 @@
           <w:rFonts w:ascii="Arial" w:hAnsi="Arial" w:cs="Arial"/>
         </w:rPr>
       </w:pPr>
-      <w:proofErr w:type="spellStart"/>
-      <w:r>
-        <w:rPr>
-          <w:rFonts w:ascii="Arial" w:hAnsi="Arial" w:cs="Arial"/>
-        </w:rPr>
-        <w:t>VentaProductos</w:t>
-      </w:r>
-      <w:proofErr w:type="spellEnd"/>
-      <w:r>
-        <w:rPr>
-          <w:rFonts w:ascii="Arial" w:hAnsi="Arial" w:cs="Arial"/>
-        </w:rPr>
-        <w:t xml:space="preserve"> (ID, </w:t>
-      </w:r>
-      <w:proofErr w:type="spellStart"/>
-      <w:r>
-        <w:rPr>
-          <w:rFonts w:ascii="Arial" w:hAnsi="Arial" w:cs="Arial"/>
-        </w:rPr>
-        <w:t>VentaID</w:t>
-      </w:r>
-      <w:proofErr w:type="spellEnd"/>
-      <w:r>
-        <w:rPr>
-          <w:rFonts w:ascii="Arial" w:hAnsi="Arial" w:cs="Arial"/>
-        </w:rPr>
-        <w:t xml:space="preserve">, </w:t>
-      </w:r>
-      <w:proofErr w:type="spellStart"/>
-      <w:r>
-        <w:rPr>
-          <w:rFonts w:ascii="Arial" w:hAnsi="Arial" w:cs="Arial"/>
-        </w:rPr>
-        <w:t>ProductoID</w:t>
-      </w:r>
-      <w:proofErr w:type="spellEnd"/>
-      <w:r>
-        <w:rPr>
-          <w:rFonts w:ascii="Arial" w:hAnsi="Arial" w:cs="Arial"/>
-        </w:rPr>
-        <w:t>, Cantidad, Subtotal, etc.)</w:t>
+      <w:r>
+        <w:rPr>
+          <w:rFonts w:ascii="Arial" w:hAnsi="Arial" w:cs="Arial"/>
+        </w:rPr>
+        <w:t>VentaProductos (ID, VentaID, ProductoID, Cantidad, Subtotal, etc.)</w:t>
       </w:r>
     </w:p>
     <w:p>
@@ -5290,35 +5100,7 @@
         <w:rPr>
           <w:rFonts w:ascii="Arial" w:hAnsi="Arial" w:cs="Arial"/>
         </w:rPr>
-        <w:t xml:space="preserve">(ID, </w:t>
-      </w:r>
-      <w:proofErr w:type="spellStart"/>
-      <w:r>
-        <w:rPr>
-          <w:rFonts w:ascii="Arial" w:hAnsi="Arial" w:cs="Arial"/>
-        </w:rPr>
-        <w:t>ProductoID</w:t>
-      </w:r>
-      <w:proofErr w:type="spellEnd"/>
-      <w:r>
-        <w:rPr>
-          <w:rFonts w:ascii="Arial" w:hAnsi="Arial" w:cs="Arial"/>
-        </w:rPr>
-        <w:t xml:space="preserve">, </w:t>
-      </w:r>
-      <w:proofErr w:type="spellStart"/>
-      <w:r>
-        <w:rPr>
-          <w:rFonts w:ascii="Arial" w:hAnsi="Arial" w:cs="Arial"/>
-        </w:rPr>
-        <w:t>SucursalID</w:t>
-      </w:r>
-      <w:proofErr w:type="spellEnd"/>
-      <w:r>
-        <w:rPr>
-          <w:rFonts w:ascii="Arial" w:hAnsi="Arial" w:cs="Arial"/>
-        </w:rPr>
-        <w:t>, Cantidad)</w:t>
+        <w:t>(ID, ProductoID, SucursalID, Cantidad)</w:t>
       </w:r>
     </w:p>
     <w:sectPr>
@@ -5332,7 +5114,7 @@
 </file>
 
 <file path=word/endnotes.xml><?xml version="1.0" encoding="utf-8"?>
-<w:endnotes xmlns:wpc="http://schemas.microsoft.com/office/word/2010/wordprocessingCanvas" xmlns:cx="http://schemas.microsoft.com/office/drawing/2014/chartex" xmlns:cx1="http://schemas.microsoft.com/office/drawing/2015/9/8/chartex" xmlns:cx2="http://schemas.microsoft.com/office/drawing/2015/10/21/chartex" xmlns:cx3="http://schemas.microsoft.com/office/drawing/2016/5/9/chartex" xmlns:cx4="http://schemas.microsoft.com/office/drawing/2016/5/10/chartex" xmlns:cx5="http://schemas.microsoft.com/office/drawing/2016/5/11/chartex" xmlns:cx6="http://schemas.microsoft.com/office/drawing/2016/5/12/chartex" xmlns:cx7="http://schemas.microsoft.com/office/drawing/2016/5/13/chartex" xmlns:cx8="http://schemas.microsoft.com/office/drawing/2016/5/14/chartex" xmlns:mc="http://schemas.openxmlformats.org/markup-compatibility/2006" xmlns:aink="http://schemas.microsoft.com/office/drawing/2016/ink" xmlns:am3d="http://schemas.microsoft.com/office/drawing/2017/model3d" xmlns:o="urn:schemas-microsoft-com:office:office" xmlns:r="http://schemas.openxmlformats.org/officeDocument/2006/relationships" xmlns:m="http://schemas.openxmlformats.org/officeDocument/2006/math" xmlns:v="urn:schemas-microsoft-com:vml" xmlns:wp14="http://schemas.microsoft.com/office/word/2010/wordprocessingDrawing" xmlns:wp="http://schemas.openxmlformats.org/drawingml/2006/wordprocessingDrawing" xmlns:w10="urn:schemas-microsoft-com:office:word" xmlns:w="http://schemas.openxmlformats.org/wordprocessingml/2006/main" xmlns:w14="http://schemas.microsoft.com/office/word/2010/wordml" xmlns:w15="http://schemas.microsoft.com/office/word/2012/wordml" xmlns:w16cex="http://schemas.microsoft.com/office/word/2018/wordml/cex" xmlns:w16cid="http://schemas.microsoft.com/office/word/2016/wordml/cid" xmlns:w16="http://schemas.microsoft.com/office/word/2018/wordml" xmlns:w16se="http://schemas.microsoft.com/office/word/2015/wordml/symex" xmlns:wpg="http://schemas.microsoft.com/office/word/2010/wordprocessingGroup" xmlns:wpi="http://schemas.microsoft.com/office/word/2010/wordprocessingInk" xmlns:wne="http://schemas.microsoft.com/office/word/2006/wordml" xmlns:wps="http://schemas.microsoft.com/office/word/2010/wordprocessingShape" mc:Ignorable="w14 w15 w16se w16cid w16 w16cex wp14">
+<w:endnotes xmlns:wpc="http://schemas.microsoft.com/office/word/2010/wordprocessingCanvas" xmlns:cx="http://schemas.microsoft.com/office/drawing/2014/chartex" xmlns:cx1="http://schemas.microsoft.com/office/drawing/2015/9/8/chartex" xmlns:cx2="http://schemas.microsoft.com/office/drawing/2015/10/21/chartex" xmlns:cx3="http://schemas.microsoft.com/office/drawing/2016/5/9/chartex" xmlns:cx4="http://schemas.microsoft.com/office/drawing/2016/5/10/chartex" xmlns:cx5="http://schemas.microsoft.com/office/drawing/2016/5/11/chartex" xmlns:cx6="http://schemas.microsoft.com/office/drawing/2016/5/12/chartex" xmlns:cx7="http://schemas.microsoft.com/office/drawing/2016/5/13/chartex" xmlns:cx8="http://schemas.microsoft.com/office/drawing/2016/5/14/chartex" xmlns:mc="http://schemas.openxmlformats.org/markup-compatibility/2006" xmlns:aink="http://schemas.microsoft.com/office/drawing/2016/ink" xmlns:am3d="http://schemas.microsoft.com/office/drawing/2017/model3d" xmlns:o="urn:schemas-microsoft-com:office:office" xmlns:r="http://schemas.openxmlformats.org/officeDocument/2006/relationships" xmlns:m="http://schemas.openxmlformats.org/officeDocument/2006/math" xmlns:v="urn:schemas-microsoft-com:vml" xmlns:wp14="http://schemas.microsoft.com/office/word/2010/wordprocessingDrawing" xmlns:wp="http://schemas.openxmlformats.org/drawingml/2006/wordprocessingDrawing" xmlns:w10="urn:schemas-microsoft-com:office:word" xmlns:w="http://schemas.openxmlformats.org/wordprocessingml/2006/main" xmlns:w14="http://schemas.microsoft.com/office/word/2010/wordml" xmlns:w15="http://schemas.microsoft.com/office/word/2012/wordml" xmlns:w16cex="http://schemas.microsoft.com/office/word/2018/wordml/cex" xmlns:w16cid="http://schemas.microsoft.com/office/word/2016/wordml/cid" xmlns:w16="http://schemas.microsoft.com/office/word/2018/wordml" xmlns:w16sdtdh="http://schemas.microsoft.com/office/word/2020/wordml/sdtdatahash" xmlns:w16se="http://schemas.microsoft.com/office/word/2015/wordml/symex" xmlns:wpg="http://schemas.microsoft.com/office/word/2010/wordprocessingGroup" xmlns:wpi="http://schemas.microsoft.com/office/word/2010/wordprocessingInk" xmlns:wne="http://schemas.microsoft.com/office/word/2006/wordml" xmlns:wps="http://schemas.microsoft.com/office/word/2010/wordprocessingShape" mc:Ignorable="w14 w15 w16se w16cid w16 w16cex w16sdtdh wp14">
   <w:endnote w:type="separator" w:id="-1">
     <w:p>
       <w:pPr>
@@ -5357,7 +5139,7 @@
 </file>
 
 <file path=word/footnotes.xml><?xml version="1.0" encoding="utf-8"?>
-<w:footnotes xmlns:wpc="http://schemas.microsoft.com/office/word/2010/wordprocessingCanvas" xmlns:cx="http://schemas.microsoft.com/office/drawing/2014/chartex" xmlns:cx1="http://schemas.microsoft.com/office/drawing/2015/9/8/chartex" xmlns:cx2="http://schemas.microsoft.com/office/drawing/2015/10/21/chartex" xmlns:cx3="http://schemas.microsoft.com/office/drawing/2016/5/9/chartex" xmlns:cx4="http://schemas.microsoft.com/office/drawing/2016/5/10/chartex" xmlns:cx5="http://schemas.microsoft.com/office/drawing/2016/5/11/chartex" xmlns:cx6="http://schemas.microsoft.com/office/drawing/2016/5/12/chartex" xmlns:cx7="http://schemas.microsoft.com/office/drawing/2016/5/13/chartex" xmlns:cx8="http://schemas.microsoft.com/office/drawing/2016/5/14/chartex" xmlns:mc="http://schemas.openxmlformats.org/markup-compatibility/2006" xmlns:aink="http://schemas.microsoft.com/office/drawing/2016/ink" xmlns:am3d="http://schemas.microsoft.com/office/drawing/2017/model3d" xmlns:o="urn:schemas-microsoft-com:office:office" xmlns:r="http://schemas.openxmlformats.org/officeDocument/2006/relationships" xmlns:m="http://schemas.openxmlformats.org/officeDocument/2006/math" xmlns:v="urn:schemas-microsoft-com:vml" xmlns:wp14="http://schemas.microsoft.com/office/word/2010/wordprocessingDrawing" xmlns:wp="http://schemas.openxmlformats.org/drawingml/2006/wordprocessingDrawing" xmlns:w10="urn:schemas-microsoft-com:office:word" xmlns:w="http://schemas.openxmlformats.org/wordprocessingml/2006/main" xmlns:w14="http://schemas.microsoft.com/office/word/2010/wordml" xmlns:w15="http://schemas.microsoft.com/office/word/2012/wordml" xmlns:w16cex="http://schemas.microsoft.com/office/word/2018/wordml/cex" xmlns:w16cid="http://schemas.microsoft.com/office/word/2016/wordml/cid" xmlns:w16="http://schemas.microsoft.com/office/word/2018/wordml" xmlns:w16se="http://schemas.microsoft.com/office/word/2015/wordml/symex" xmlns:wpg="http://schemas.microsoft.com/office/word/2010/wordprocessingGroup" xmlns:wpi="http://schemas.microsoft.com/office/word/2010/wordprocessingInk" xmlns:wne="http://schemas.microsoft.com/office/word/2006/wordml" xmlns:wps="http://schemas.microsoft.com/office/word/2010/wordprocessingShape" mc:Ignorable="w14 w15 w16se w16cid w16 w16cex wp14">
+<w:footnotes xmlns:wpc="http://schemas.microsoft.com/office/word/2010/wordprocessingCanvas" xmlns:cx="http://schemas.microsoft.com/office/drawing/2014/chartex" xmlns:cx1="http://schemas.microsoft.com/office/drawing/2015/9/8/chartex" xmlns:cx2="http://schemas.microsoft.com/office/drawing/2015/10/21/chartex" xmlns:cx3="http://schemas.microsoft.com/office/drawing/2016/5/9/chartex" xmlns:cx4="http://schemas.microsoft.com/office/drawing/2016/5/10/chartex" xmlns:cx5="http://schemas.microsoft.com/office/drawing/2016/5/11/chartex" xmlns:cx6="http://schemas.microsoft.com/office/drawing/2016/5/12/chartex" xmlns:cx7="http://schemas.microsoft.com/office/drawing/2016/5/13/chartex" xmlns:cx8="http://schemas.microsoft.com/office/drawing/2016/5/14/chartex" xmlns:mc="http://schemas.openxmlformats.org/markup-compatibility/2006" xmlns:aink="http://schemas.microsoft.com/office/drawing/2016/ink" xmlns:am3d="http://schemas.microsoft.com/office/drawing/2017/model3d" xmlns:o="urn:schemas-microsoft-com:office:office" xmlns:r="http://schemas.openxmlformats.org/officeDocument/2006/relationships" xmlns:m="http://schemas.openxmlformats.org/officeDocument/2006/math" xmlns:v="urn:schemas-microsoft-com:vml" xmlns:wp14="http://schemas.microsoft.com/office/word/2010/wordprocessingDrawing" xmlns:wp="http://schemas.openxmlformats.org/drawingml/2006/wordprocessingDrawing" xmlns:w10="urn:schemas-microsoft-com:office:word" xmlns:w="http://schemas.openxmlformats.org/wordprocessingml/2006/main" xmlns:w14="http://schemas.microsoft.com/office/word/2010/wordml" xmlns:w15="http://schemas.microsoft.com/office/word/2012/wordml" xmlns:w16cex="http://schemas.microsoft.com/office/word/2018/wordml/cex" xmlns:w16cid="http://schemas.microsoft.com/office/word/2016/wordml/cid" xmlns:w16="http://schemas.microsoft.com/office/word/2018/wordml" xmlns:w16sdtdh="http://schemas.microsoft.com/office/word/2020/wordml/sdtdatahash" xmlns:w16se="http://schemas.microsoft.com/office/word/2015/wordml/symex" xmlns:wpg="http://schemas.microsoft.com/office/word/2010/wordprocessingGroup" xmlns:wpi="http://schemas.microsoft.com/office/word/2010/wordprocessingInk" xmlns:wne="http://schemas.microsoft.com/office/word/2006/wordml" xmlns:wps="http://schemas.microsoft.com/office/word/2010/wordprocessingShape" mc:Ignorable="w14 w15 w16se w16cid w16 w16cex w16sdtdh wp14">
   <w:footnote w:type="separator" w:id="-1">
     <w:p>
       <w:pPr>
@@ -5382,7 +5164,7 @@
 </file>
 
 <file path=word/header1.xml><?xml version="1.0" encoding="utf-8"?>
-<w:hdr xmlns:wpc="http://schemas.microsoft.com/office/word/2010/wordprocessingCanvas" xmlns:cx="http://schemas.microsoft.com/office/drawing/2014/chartex" xmlns:cx1="http://schemas.microsoft.com/office/drawing/2015/9/8/chartex" xmlns:cx2="http://schemas.microsoft.com/office/drawing/2015/10/21/chartex" xmlns:cx3="http://schemas.microsoft.com/office/drawing/2016/5/9/chartex" xmlns:cx4="http://schemas.microsoft.com/office/drawing/2016/5/10/chartex" xmlns:cx5="http://schemas.microsoft.com/office/drawing/2016/5/11/chartex" xmlns:cx6="http://schemas.microsoft.com/office/drawing/2016/5/12/chartex" xmlns:cx7="http://schemas.microsoft.com/office/drawing/2016/5/13/chartex" xmlns:cx8="http://schemas.microsoft.com/office/drawing/2016/5/14/chartex" xmlns:mc="http://schemas.openxmlformats.org/markup-compatibility/2006" xmlns:aink="http://schemas.microsoft.com/office/drawing/2016/ink" xmlns:am3d="http://schemas.microsoft.com/office/drawing/2017/model3d" xmlns:o="urn:schemas-microsoft-com:office:office" xmlns:r="http://schemas.openxmlformats.org/officeDocument/2006/relationships" xmlns:m="http://schemas.openxmlformats.org/officeDocument/2006/math" xmlns:v="urn:schemas-microsoft-com:vml" xmlns:wp14="http://schemas.microsoft.com/office/word/2010/wordprocessingDrawing" xmlns:wp="http://schemas.openxmlformats.org/drawingml/2006/wordprocessingDrawing" xmlns:w10="urn:schemas-microsoft-com:office:word" xmlns:w="http://schemas.openxmlformats.org/wordprocessingml/2006/main" xmlns:w14="http://schemas.microsoft.com/office/word/2010/wordml" xmlns:w15="http://schemas.microsoft.com/office/word/2012/wordml" xmlns:w16cex="http://schemas.microsoft.com/office/word/2018/wordml/cex" xmlns:w16cid="http://schemas.microsoft.com/office/word/2016/wordml/cid" xmlns:w16="http://schemas.microsoft.com/office/word/2018/wordml" xmlns:w16se="http://schemas.microsoft.com/office/word/2015/wordml/symex" xmlns:wpg="http://schemas.microsoft.com/office/word/2010/wordprocessingGroup" xmlns:wpi="http://schemas.microsoft.com/office/word/2010/wordprocessingInk" xmlns:wne="http://schemas.microsoft.com/office/word/2006/wordml" xmlns:wps="http://schemas.microsoft.com/office/word/2010/wordprocessingShape" mc:Ignorable="w14 w15 w16se w16cid w16 w16cex wp14">
+<w:hdr xmlns:wpc="http://schemas.microsoft.com/office/word/2010/wordprocessingCanvas" xmlns:cx="http://schemas.microsoft.com/office/drawing/2014/chartex" xmlns:cx1="http://schemas.microsoft.com/office/drawing/2015/9/8/chartex" xmlns:cx2="http://schemas.microsoft.com/office/drawing/2015/10/21/chartex" xmlns:cx3="http://schemas.microsoft.com/office/drawing/2016/5/9/chartex" xmlns:cx4="http://schemas.microsoft.com/office/drawing/2016/5/10/chartex" xmlns:cx5="http://schemas.microsoft.com/office/drawing/2016/5/11/chartex" xmlns:cx6="http://schemas.microsoft.com/office/drawing/2016/5/12/chartex" xmlns:cx7="http://schemas.microsoft.com/office/drawing/2016/5/13/chartex" xmlns:cx8="http://schemas.microsoft.com/office/drawing/2016/5/14/chartex" xmlns:mc="http://schemas.openxmlformats.org/markup-compatibility/2006" xmlns:aink="http://schemas.microsoft.com/office/drawing/2016/ink" xmlns:am3d="http://schemas.microsoft.com/office/drawing/2017/model3d" xmlns:o="urn:schemas-microsoft-com:office:office" xmlns:r="http://schemas.openxmlformats.org/officeDocument/2006/relationships" xmlns:m="http://schemas.openxmlformats.org/officeDocument/2006/math" xmlns:v="urn:schemas-microsoft-com:vml" xmlns:wp14="http://schemas.microsoft.com/office/word/2010/wordprocessingDrawing" xmlns:wp="http://schemas.openxmlformats.org/drawingml/2006/wordprocessingDrawing" xmlns:w10="urn:schemas-microsoft-com:office:word" xmlns:w="http://schemas.openxmlformats.org/wordprocessingml/2006/main" xmlns:w14="http://schemas.microsoft.com/office/word/2010/wordml" xmlns:w15="http://schemas.microsoft.com/office/word/2012/wordml" xmlns:w16cex="http://schemas.microsoft.com/office/word/2018/wordml/cex" xmlns:w16cid="http://schemas.microsoft.com/office/word/2016/wordml/cid" xmlns:w16="http://schemas.microsoft.com/office/word/2018/wordml" xmlns:w16sdtdh="http://schemas.microsoft.com/office/word/2020/wordml/sdtdatahash" xmlns:w16se="http://schemas.microsoft.com/office/word/2015/wordml/symex" xmlns:wpg="http://schemas.microsoft.com/office/word/2010/wordprocessingGroup" xmlns:wpi="http://schemas.microsoft.com/office/word/2010/wordprocessingInk" xmlns:wne="http://schemas.microsoft.com/office/word/2006/wordml" xmlns:wps="http://schemas.microsoft.com/office/word/2010/wordprocessingShape" mc:Ignorable="w14 w15 w16se w16cid w16 w16cex w16sdtdh wp14">
   <w:p>
     <w:pPr>
       <w:pStyle w:val="Encabezado"/>
@@ -5407,7 +5189,7 @@
 </file>
 
 <file path=word/header2.xml><?xml version="1.0" encoding="utf-8"?>
-<w:hdr xmlns:wpc="http://schemas.microsoft.com/office/word/2010/wordprocessingCanvas" xmlns:cx="http://schemas.microsoft.com/office/drawing/2014/chartex" xmlns:cx1="http://schemas.microsoft.com/office/drawing/2015/9/8/chartex" xmlns:cx2="http://schemas.microsoft.com/office/drawing/2015/10/21/chartex" xmlns:cx3="http://schemas.microsoft.com/office/drawing/2016/5/9/chartex" xmlns:cx4="http://schemas.microsoft.com/office/drawing/2016/5/10/chartex" xmlns:cx5="http://schemas.microsoft.com/office/drawing/2016/5/11/chartex" xmlns:cx6="http://schemas.microsoft.com/office/drawing/2016/5/12/chartex" xmlns:cx7="http://schemas.microsoft.com/office/drawing/2016/5/13/chartex" xmlns:cx8="http://schemas.microsoft.com/office/drawing/2016/5/14/chartex" xmlns:mc="http://schemas.openxmlformats.org/markup-compatibility/2006" xmlns:aink="http://schemas.microsoft.com/office/drawing/2016/ink" xmlns:am3d="http://schemas.microsoft.com/office/drawing/2017/model3d" xmlns:o="urn:schemas-microsoft-com:office:office" xmlns:r="http://schemas.openxmlformats.org/officeDocument/2006/relationships" xmlns:m="http://schemas.openxmlformats.org/officeDocument/2006/math" xmlns:v="urn:schemas-microsoft-com:vml" xmlns:wp14="http://schemas.microsoft.com/office/word/2010/wordprocessingDrawing" xmlns:wp="http://schemas.openxmlformats.org/drawingml/2006/wordprocessingDrawing" xmlns:w10="urn:schemas-microsoft-com:office:word" xmlns:w="http://schemas.openxmlformats.org/wordprocessingml/2006/main" xmlns:w14="http://schemas.microsoft.com/office/word/2010/wordml" xmlns:w15="http://schemas.microsoft.com/office/word/2012/wordml" xmlns:w16cex="http://schemas.microsoft.com/office/word/2018/wordml/cex" xmlns:w16cid="http://schemas.microsoft.com/office/word/2016/wordml/cid" xmlns:w16="http://schemas.microsoft.com/office/word/2018/wordml" xmlns:w16se="http://schemas.microsoft.com/office/word/2015/wordml/symex" xmlns:wpg="http://schemas.microsoft.com/office/word/2010/wordprocessingGroup" xmlns:wpi="http://schemas.microsoft.com/office/word/2010/wordprocessingInk" xmlns:wne="http://schemas.microsoft.com/office/word/2006/wordml" xmlns:wps="http://schemas.microsoft.com/office/word/2010/wordprocessingShape" mc:Ignorable="w14 w15 w16se w16cid w16 w16cex wp14">
+<w:hdr xmlns:wpc="http://schemas.microsoft.com/office/word/2010/wordprocessingCanvas" xmlns:cx="http://schemas.microsoft.com/office/drawing/2014/chartex" xmlns:cx1="http://schemas.microsoft.com/office/drawing/2015/9/8/chartex" xmlns:cx2="http://schemas.microsoft.com/office/drawing/2015/10/21/chartex" xmlns:cx3="http://schemas.microsoft.com/office/drawing/2016/5/9/chartex" xmlns:cx4="http://schemas.microsoft.com/office/drawing/2016/5/10/chartex" xmlns:cx5="http://schemas.microsoft.com/office/drawing/2016/5/11/chartex" xmlns:cx6="http://schemas.microsoft.com/office/drawing/2016/5/12/chartex" xmlns:cx7="http://schemas.microsoft.com/office/drawing/2016/5/13/chartex" xmlns:cx8="http://schemas.microsoft.com/office/drawing/2016/5/14/chartex" xmlns:mc="http://schemas.openxmlformats.org/markup-compatibility/2006" xmlns:aink="http://schemas.microsoft.com/office/drawing/2016/ink" xmlns:am3d="http://schemas.microsoft.com/office/drawing/2017/model3d" xmlns:o="urn:schemas-microsoft-com:office:office" xmlns:r="http://schemas.openxmlformats.org/officeDocument/2006/relationships" xmlns:m="http://schemas.openxmlformats.org/officeDocument/2006/math" xmlns:v="urn:schemas-microsoft-com:vml" xmlns:wp14="http://schemas.microsoft.com/office/word/2010/wordprocessingDrawing" xmlns:wp="http://schemas.openxmlformats.org/drawingml/2006/wordprocessingDrawing" xmlns:w10="urn:schemas-microsoft-com:office:word" xmlns:w="http://schemas.openxmlformats.org/wordprocessingml/2006/main" xmlns:w14="http://schemas.microsoft.com/office/word/2010/wordml" xmlns:w15="http://schemas.microsoft.com/office/word/2012/wordml" xmlns:w16cex="http://schemas.microsoft.com/office/word/2018/wordml/cex" xmlns:w16cid="http://schemas.microsoft.com/office/word/2016/wordml/cid" xmlns:w16="http://schemas.microsoft.com/office/word/2018/wordml" xmlns:w16sdtdh="http://schemas.microsoft.com/office/word/2020/wordml/sdtdatahash" xmlns:w16se="http://schemas.microsoft.com/office/word/2015/wordml/symex" xmlns:wpg="http://schemas.microsoft.com/office/word/2010/wordprocessingGroup" xmlns:wpi="http://schemas.microsoft.com/office/word/2010/wordprocessingInk" xmlns:wne="http://schemas.microsoft.com/office/word/2006/wordml" xmlns:wps="http://schemas.microsoft.com/office/word/2010/wordprocessingShape" mc:Ignorable="w14 w15 w16se w16cid w16 w16cex w16sdtdh wp14">
   <w:p>
     <w:pPr>
       <w:pStyle w:val="Encabezado"/>
@@ -5439,7 +5221,7 @@
 </file>
 
 <file path=word/numbering.xml><?xml version="1.0" encoding="utf-8"?>
-<w:numbering xmlns:wpc="http://schemas.microsoft.com/office/word/2010/wordprocessingCanvas" xmlns:cx="http://schemas.microsoft.com/office/drawing/2014/chartex" xmlns:cx1="http://schemas.microsoft.com/office/drawing/2015/9/8/chartex" xmlns:cx2="http://schemas.microsoft.com/office/drawing/2015/10/21/chartex" xmlns:cx3="http://schemas.microsoft.com/office/drawing/2016/5/9/chartex" xmlns:cx4="http://schemas.microsoft.com/office/drawing/2016/5/10/chartex" xmlns:cx5="http://schemas.microsoft.com/office/drawing/2016/5/11/chartex" xmlns:cx6="http://schemas.microsoft.com/office/drawing/2016/5/12/chartex" xmlns:cx7="http://schemas.microsoft.com/office/drawing/2016/5/13/chartex" xmlns:cx8="http://schemas.microsoft.com/office/drawing/2016/5/14/chartex" xmlns:mc="http://schemas.openxmlformats.org/markup-compatibility/2006" xmlns:aink="http://schemas.microsoft.com/office/drawing/2016/ink" xmlns:am3d="http://schemas.microsoft.com/office/drawing/2017/model3d" xmlns:o="urn:schemas-microsoft-com:office:office" xmlns:r="http://schemas.openxmlformats.org/officeDocument/2006/relationships" xmlns:m="http://schemas.openxmlformats.org/officeDocument/2006/math" xmlns:v="urn:schemas-microsoft-com:vml" xmlns:wp14="http://schemas.microsoft.com/office/word/2010/wordprocessingDrawing" xmlns:wp="http://schemas.openxmlformats.org/drawingml/2006/wordprocessingDrawing" xmlns:w10="urn:schemas-microsoft-com:office:word" xmlns:w="http://schemas.openxmlformats.org/wordprocessingml/2006/main" xmlns:w14="http://schemas.microsoft.com/office/word/2010/wordml" xmlns:w15="http://schemas.microsoft.com/office/word/2012/wordml" xmlns:w16cex="http://schemas.microsoft.com/office/word/2018/wordml/cex" xmlns:w16cid="http://schemas.microsoft.com/office/word/2016/wordml/cid" xmlns:w16="http://schemas.microsoft.com/office/word/2018/wordml" xmlns:w16se="http://schemas.microsoft.com/office/word/2015/wordml/symex" xmlns:wpg="http://schemas.microsoft.com/office/word/2010/wordprocessingGroup" xmlns:wpi="http://schemas.microsoft.com/office/word/2010/wordprocessingInk" xmlns:wne="http://schemas.microsoft.com/office/word/2006/wordml" xmlns:wps="http://schemas.microsoft.com/office/word/2010/wordprocessingShape" mc:Ignorable="w14 w15 w16se w16cid w16 w16cex wp14">
+<w:numbering xmlns:wpc="http://schemas.microsoft.com/office/word/2010/wordprocessingCanvas" xmlns:cx="http://schemas.microsoft.com/office/drawing/2014/chartex" xmlns:cx1="http://schemas.microsoft.com/office/drawing/2015/9/8/chartex" xmlns:cx2="http://schemas.microsoft.com/office/drawing/2015/10/21/chartex" xmlns:cx3="http://schemas.microsoft.com/office/drawing/2016/5/9/chartex" xmlns:cx4="http://schemas.microsoft.com/office/drawing/2016/5/10/chartex" xmlns:cx5="http://schemas.microsoft.com/office/drawing/2016/5/11/chartex" xmlns:cx6="http://schemas.microsoft.com/office/drawing/2016/5/12/chartex" xmlns:cx7="http://schemas.microsoft.com/office/drawing/2016/5/13/chartex" xmlns:cx8="http://schemas.microsoft.com/office/drawing/2016/5/14/chartex" xmlns:mc="http://schemas.openxmlformats.org/markup-compatibility/2006" xmlns:aink="http://schemas.microsoft.com/office/drawing/2016/ink" xmlns:am3d="http://schemas.microsoft.com/office/drawing/2017/model3d" xmlns:o="urn:schemas-microsoft-com:office:office" xmlns:r="http://schemas.openxmlformats.org/officeDocument/2006/relationships" xmlns:m="http://schemas.openxmlformats.org/officeDocument/2006/math" xmlns:v="urn:schemas-microsoft-com:vml" xmlns:wp14="http://schemas.microsoft.com/office/word/2010/wordprocessingDrawing" xmlns:wp="http://schemas.openxmlformats.org/drawingml/2006/wordprocessingDrawing" xmlns:w10="urn:schemas-microsoft-com:office:word" xmlns:w="http://schemas.openxmlformats.org/wordprocessingml/2006/main" xmlns:w14="http://schemas.microsoft.com/office/word/2010/wordml" xmlns:w15="http://schemas.microsoft.com/office/word/2012/wordml" xmlns:w16cex="http://schemas.microsoft.com/office/word/2018/wordml/cex" xmlns:w16cid="http://schemas.microsoft.com/office/word/2016/wordml/cid" xmlns:w16="http://schemas.microsoft.com/office/word/2018/wordml" xmlns:w16sdtdh="http://schemas.microsoft.com/office/word/2020/wordml/sdtdatahash" xmlns:w16se="http://schemas.microsoft.com/office/word/2015/wordml/symex" xmlns:wpg="http://schemas.microsoft.com/office/word/2010/wordprocessingGroup" xmlns:wpi="http://schemas.microsoft.com/office/word/2010/wordprocessingInk" xmlns:wne="http://schemas.microsoft.com/office/word/2006/wordml" xmlns:wps="http://schemas.microsoft.com/office/word/2010/wordprocessingShape" mc:Ignorable="w14 w15 w16se w16cid w16 w16cex w16sdtdh wp14">
   <w:abstractNum w:abstractNumId="0" w15:restartNumberingAfterBreak="0">
     <w:nsid w:val="0AB03BEF"/>
     <w:multiLevelType w:val="multilevel"/>
@@ -9821,7 +9603,7 @@
 </file>
 
 <file path=word/styles.xml><?xml version="1.0" encoding="utf-8"?>
-<w:styles xmlns:mc="http://schemas.openxmlformats.org/markup-compatibility/2006" xmlns:r="http://schemas.openxmlformats.org/officeDocument/2006/relationships" xmlns:w="http://schemas.openxmlformats.org/wordprocessingml/2006/main" xmlns:w14="http://schemas.microsoft.com/office/word/2010/wordml" xmlns:w15="http://schemas.microsoft.com/office/word/2012/wordml" xmlns:w16cex="http://schemas.microsoft.com/office/word/2018/wordml/cex" xmlns:w16cid="http://schemas.microsoft.com/office/word/2016/wordml/cid" xmlns:w16="http://schemas.microsoft.com/office/word/2018/wordml" xmlns:w16se="http://schemas.microsoft.com/office/word/2015/wordml/symex" mc:Ignorable="w14 w15 w16se w16cid w16 w16cex">
+<w:styles xmlns:mc="http://schemas.openxmlformats.org/markup-compatibility/2006" xmlns:r="http://schemas.openxmlformats.org/officeDocument/2006/relationships" xmlns:w="http://schemas.openxmlformats.org/wordprocessingml/2006/main" xmlns:w14="http://schemas.microsoft.com/office/word/2010/wordml" xmlns:w15="http://schemas.microsoft.com/office/word/2012/wordml" xmlns:w16cex="http://schemas.microsoft.com/office/word/2018/wordml/cex" xmlns:w16cid="http://schemas.microsoft.com/office/word/2016/wordml/cid" xmlns:w16="http://schemas.microsoft.com/office/word/2018/wordml" xmlns:w16sdtdh="http://schemas.microsoft.com/office/word/2020/wordml/sdtdatahash" xmlns:w16se="http://schemas.microsoft.com/office/word/2015/wordml/symex" mc:Ignorable="w14 w15 w16se w16cid w16 w16cex w16sdtdh">
   <w:docDefaults>
     <w:rPrDefault>
       <w:rPr>

</xml_diff>